<commit_message>
created branch 1.0RC9 and put legacy stuff from projectlocker there.
</commit_message>
<xml_diff>
--- a/documentation/WMDR_ModelAndSchemaMaintenance.docx
+++ b/documentation/WMDR_ModelAndSchemaMaintenance.docx
@@ -1,6 +1,6 @@
 
 <file path=word/document.xml><?xml version="1.0" encoding="utf-8"?>
-<w:document xmlns:wpc="http://schemas.microsoft.com/office/word/2010/wordprocessingCanvas" xmlns:mc="http://schemas.openxmlformats.org/markup-compatibility/2006" xmlns:o="urn:schemas-microsoft-com:office:office" xmlns:r="http://schemas.openxmlformats.org/officeDocument/2006/relationships" xmlns:m="http://schemas.openxmlformats.org/officeDocument/2006/math" xmlns:v="urn:schemas-microsoft-com:vml" xmlns:wp14="http://schemas.microsoft.com/office/word/2010/wordprocessingDrawing" xmlns:wp="http://schemas.openxmlformats.org/drawingml/2006/wordprocessingDrawing" xmlns:w10="urn:schemas-microsoft-com:office:word" xmlns:w="http://schemas.openxmlformats.org/wordprocessingml/2006/main" xmlns:w14="http://schemas.microsoft.com/office/word/2010/wordml" xmlns:wpg="http://schemas.microsoft.com/office/word/2010/wordprocessingGroup" xmlns:wpi="http://schemas.microsoft.com/office/word/2010/wordprocessingInk" xmlns:wne="http://schemas.microsoft.com/office/word/2006/wordml" xmlns:wps="http://schemas.microsoft.com/office/word/2010/wordprocessingShape" mc:Ignorable="w14 wp14">
+<w:document xmlns:wpc="http://schemas.microsoft.com/office/word/2010/wordprocessingCanvas" xmlns:cx="http://schemas.microsoft.com/office/drawing/2014/chartex" xmlns:cx1="http://schemas.microsoft.com/office/drawing/2015/9/8/chartex" xmlns:mc="http://schemas.openxmlformats.org/markup-compatibility/2006" xmlns:o="urn:schemas-microsoft-com:office:office" xmlns:r="http://schemas.openxmlformats.org/officeDocument/2006/relationships" xmlns:m="http://schemas.openxmlformats.org/officeDocument/2006/math" xmlns:v="urn:schemas-microsoft-com:vml" xmlns:wp14="http://schemas.microsoft.com/office/word/2010/wordprocessingDrawing" xmlns:wp="http://schemas.openxmlformats.org/drawingml/2006/wordprocessingDrawing" xmlns:w10="urn:schemas-microsoft-com:office:word" xmlns:w="http://schemas.openxmlformats.org/wordprocessingml/2006/main" xmlns:w14="http://schemas.microsoft.com/office/word/2010/wordml" xmlns:w15="http://schemas.microsoft.com/office/word/2012/wordml" xmlns:w16se="http://schemas.microsoft.com/office/word/2015/wordml/symex" xmlns:wpg="http://schemas.microsoft.com/office/word/2010/wordprocessingGroup" xmlns:wpi="http://schemas.microsoft.com/office/word/2010/wordprocessingInk" xmlns:wne="http://schemas.microsoft.com/office/word/2006/wordml" xmlns:wps="http://schemas.microsoft.com/office/word/2010/wordprocessingShape" mc:Ignorable="w14 w15 w16se wp14">
   <w:body>
     <w:p>
       <w:pPr>
@@ -369,6 +369,9 @@
         </w:tc>
       </w:tr>
       <w:tr>
+        <w:trPr>
+          <w:ins w:id="0" w:author="Kralidis,Tom [Ontario]" w:date="2018-10-03T20:00:00Z"/>
+        </w:trPr>
         <w:tc>
           <w:tcPr>
             <w:tcW w:w="1526" w:type="dxa"/>
@@ -380,9 +383,16 @@
             </w:tcBorders>
           </w:tcPr>
           <w:p>
-            <w:r>
-              <w:t>2018-10-03</w:t>
-            </w:r>
+            <w:pPr>
+              <w:rPr>
+                <w:ins w:id="1" w:author="Kralidis,Tom [Ontario]" w:date="2018-10-03T20:00:00Z"/>
+              </w:rPr>
+            </w:pPr>
+            <w:ins w:id="2" w:author="Kralidis,Tom [Ontario]" w:date="2018-10-03T20:00:00Z">
+              <w:r>
+                <w:t>2018-10-03</w:t>
+              </w:r>
+            </w:ins>
           </w:p>
         </w:tc>
         <w:tc>
@@ -396,9 +406,16 @@
             </w:tcBorders>
           </w:tcPr>
           <w:p>
-            <w:r>
-              <w:t>Tom Kralidis</w:t>
-            </w:r>
+            <w:pPr>
+              <w:rPr>
+                <w:ins w:id="3" w:author="Kralidis,Tom [Ontario]" w:date="2018-10-03T20:00:00Z"/>
+              </w:rPr>
+            </w:pPr>
+            <w:ins w:id="4" w:author="Kralidis,Tom [Ontario]" w:date="2018-10-03T20:00:00Z">
+              <w:r>
+                <w:t>Tom Kralidis</w:t>
+              </w:r>
+            </w:ins>
           </w:p>
         </w:tc>
         <w:tc>
@@ -412,9 +429,16 @@
             </w:tcBorders>
           </w:tcPr>
           <w:p>
-            <w:r>
-              <w:t>Update WMO contact, SVN repository locations</w:t>
-            </w:r>
+            <w:pPr>
+              <w:rPr>
+                <w:ins w:id="5" w:author="Kralidis,Tom [Ontario]" w:date="2018-10-03T20:00:00Z"/>
+              </w:rPr>
+            </w:pPr>
+            <w:ins w:id="6" w:author="Kralidis,Tom [Ontario]" w:date="2018-10-03T20:00:00Z">
+              <w:r>
+                <w:t>Update WMO contact, SVN repository locations</w:t>
+              </w:r>
+            </w:ins>
           </w:p>
         </w:tc>
       </w:tr>
@@ -2607,11 +2631,11 @@
       <w:pPr>
         <w:pStyle w:val="Heading1"/>
       </w:pPr>
-      <w:bookmarkStart w:id="0" w:name="_Toc506526177"/>
+      <w:bookmarkStart w:id="7" w:name="_Toc506526177"/>
       <w:r>
         <w:t>Introduction</w:t>
       </w:r>
-      <w:bookmarkEnd w:id="0"/>
+      <w:bookmarkEnd w:id="7"/>
     </w:p>
     <w:p>
       <w:r>
@@ -2862,11 +2886,11 @@
       <w:pPr>
         <w:pStyle w:val="Heading1"/>
       </w:pPr>
-      <w:bookmarkStart w:id="1" w:name="_Toc506526178"/>
+      <w:bookmarkStart w:id="8" w:name="_Toc506526178"/>
       <w:r>
         <w:t>Install Enterprise Architect</w:t>
       </w:r>
-      <w:bookmarkEnd w:id="1"/>
+      <w:bookmarkEnd w:id="8"/>
     </w:p>
     <w:p>
       <w:r>
@@ -2874,7 +2898,7 @@
       </w:r>
     </w:p>
     <w:p>
-      <w:hyperlink r:id="rId9" w:history="1">
+      <w:hyperlink r:id="rId8" w:history="1">
         <w:r>
           <w:rPr>
             <w:rStyle w:val="Hyperlink"/>
@@ -2900,7 +2924,7 @@
       </w:r>
     </w:p>
     <w:p>
-      <w:hyperlink r:id="rId10" w:history="1">
+      <w:hyperlink r:id="rId9" w:history="1">
         <w:r>
           <w:rPr>
             <w:rStyle w:val="Hyperlink"/>
@@ -2937,11 +2961,11 @@
       <w:pPr>
         <w:pStyle w:val="Heading1"/>
       </w:pPr>
-      <w:bookmarkStart w:id="2" w:name="_Toc506526179"/>
+      <w:bookmarkStart w:id="9" w:name="_Toc506526179"/>
       <w:r>
         <w:t>Install a Subversion Client</w:t>
       </w:r>
-      <w:bookmarkEnd w:id="2"/>
+      <w:bookmarkEnd w:id="9"/>
     </w:p>
     <w:p/>
     <w:p>
@@ -2997,7 +3021,7 @@
       </w:r>
     </w:p>
     <w:p>
-      <w:hyperlink r:id="rId11" w:history="1">
+      <w:hyperlink r:id="rId10" w:history="1">
         <w:r>
           <w:rPr>
             <w:rStyle w:val="Hyperlink"/>
@@ -3011,12 +3035,12 @@
       <w:pPr>
         <w:pStyle w:val="Heading2"/>
       </w:pPr>
-      <w:bookmarkStart w:id="3" w:name="_Toc506526180"/>
+      <w:bookmarkStart w:id="10" w:name="_Toc506526180"/>
       <w:r>
         <w:lastRenderedPageBreak/>
         <w:t>Check the SVN installation</w:t>
       </w:r>
-      <w:bookmarkEnd w:id="3"/>
+      <w:bookmarkEnd w:id="10"/>
     </w:p>
     <w:p>
       <w:r>
@@ -3065,10 +3089,10 @@
       <w:r>
         <w:rPr>
           <w:noProof/>
-          <w:lang w:val="en-US"/>
+          <w:lang w:val="en-CA" w:eastAsia="en-CA"/>
         </w:rPr>
         <w:drawing>
-          <wp:inline distT="0" distB="0" distL="0" distR="0" wp14:anchorId="49DD1421" wp14:editId="415A1C6A">
+          <wp:inline distT="0" distB="0" distL="0" distR="0" wp14:anchorId="1E147EEF" wp14:editId="13564BCD">
             <wp:extent cx="5000625" cy="5442453"/>
             <wp:effectExtent l="0" t="0" r="0" b="6350"/>
             <wp:docPr id="15" name="Picture 15"/>
@@ -3083,7 +3107,7 @@
                     <pic:cNvPicPr/>
                   </pic:nvPicPr>
                   <pic:blipFill>
-                    <a:blip r:embed="rId12"/>
+                    <a:blip r:embed="rId11"/>
                     <a:stretch>
                       <a:fillRect/>
                     </a:stretch>
@@ -3138,11 +3162,11 @@
       <w:r>
         <w:rPr>
           <w:noProof/>
-          <w:lang w:val="en-US"/>
+          <w:lang w:val="en-CA" w:eastAsia="en-CA"/>
         </w:rPr>
         <w:lastRenderedPageBreak/>
         <w:drawing>
-          <wp:inline distT="0" distB="0" distL="0" distR="0" wp14:anchorId="3900F3F6" wp14:editId="749BFBF5">
+          <wp:inline distT="0" distB="0" distL="0" distR="0" wp14:anchorId="70A6BB0E" wp14:editId="47630225">
             <wp:extent cx="4648849" cy="4639323"/>
             <wp:effectExtent l="19050" t="19050" r="18415" b="27940"/>
             <wp:docPr id="1" name="Picture 1"/>
@@ -3157,7 +3181,7 @@
                     <pic:cNvPicPr/>
                   </pic:nvPicPr>
                   <pic:blipFill>
-                    <a:blip r:embed="rId13"/>
+                    <a:blip r:embed="rId12"/>
                     <a:stretch>
                       <a:fillRect/>
                     </a:stretch>
@@ -3189,11 +3213,11 @@
       <w:pPr>
         <w:pStyle w:val="Heading1"/>
       </w:pPr>
-      <w:bookmarkStart w:id="4" w:name="_Toc506526181"/>
+      <w:bookmarkStart w:id="11" w:name="_Toc506526181"/>
       <w:r>
         <w:t>SVN Basic Concepts</w:t>
       </w:r>
-      <w:bookmarkEnd w:id="4"/>
+      <w:bookmarkEnd w:id="11"/>
     </w:p>
     <w:p>
       <w:r>
@@ -3560,11 +3584,11 @@
       <w:pPr>
         <w:pStyle w:val="Heading1"/>
       </w:pPr>
-      <w:bookmarkStart w:id="5" w:name="_Toc506526182"/>
+      <w:bookmarkStart w:id="12" w:name="_Toc506526182"/>
       <w:r>
         <w:t>Register to access the model repository.</w:t>
       </w:r>
-      <w:bookmarkEnd w:id="5"/>
+      <w:bookmarkEnd w:id="12"/>
     </w:p>
     <w:p>
       <w:r>
@@ -3587,7 +3611,7 @@
       </w:r>
     </w:p>
     <w:p>
-      <w:hyperlink r:id="rId14" w:history="1">
+      <w:hyperlink r:id="rId13" w:history="1">
         <w:r>
           <w:rPr>
             <w:rStyle w:val="Hyperlink"/>
@@ -3609,18 +3633,32 @@
       <w:r>
         <w:t xml:space="preserve"> </w:t>
       </w:r>
-      <w:r>
-        <w:t>Enrico Fucile</w:t>
-      </w:r>
+      <w:ins w:id="13" w:author="Kralidis,Tom [Ontario]" w:date="2018-10-03T11:53:00Z">
+        <w:r>
+          <w:t>Enrico Fucile</w:t>
+        </w:r>
+      </w:ins>
+      <w:del w:id="14" w:author="Kralidis,Tom [Ontario]" w:date="2018-10-03T11:53:00Z">
+        <w:r>
+          <w:delText>Steve Foreman</w:delText>
+        </w:r>
+      </w:del>
       <w:r>
         <w:t xml:space="preserve">, </w:t>
       </w:r>
       <w:r>
         <w:t xml:space="preserve">WMO, </w:t>
       </w:r>
-      <w:r>
-        <w:t>efucile</w:t>
-      </w:r>
+      <w:del w:id="15" w:author="Kralidis,Tom [Ontario]" w:date="2018-10-03T11:53:00Z">
+        <w:r>
+          <w:delText>sforeman</w:delText>
+        </w:r>
+      </w:del>
+      <w:ins w:id="16" w:author="Kralidis,Tom [Ontario]" w:date="2018-10-03T11:53:00Z">
+        <w:r>
+          <w:t>efucile</w:t>
+        </w:r>
+      </w:ins>
       <w:r>
         <w:t>@wmo.int</w:t>
       </w:r>
@@ -3640,12 +3678,12 @@
       <w:pPr>
         <w:pStyle w:val="Heading1"/>
       </w:pPr>
-      <w:bookmarkStart w:id="6" w:name="_Toc506526183"/>
+      <w:bookmarkStart w:id="17" w:name="_Toc506526183"/>
       <w:r>
         <w:lastRenderedPageBreak/>
         <w:t>Use SVN to set up a working copy of the shared model repository</w:t>
       </w:r>
-      <w:bookmarkEnd w:id="6"/>
+      <w:bookmarkEnd w:id="17"/>
     </w:p>
     <w:p>
       <w:r>
@@ -3666,13 +3704,84 @@
       <w:r>
         <w:rPr>
           <w:noProof/>
-          <w:lang w:val="en-US"/>
+          <w:lang w:val="en-CA" w:eastAsia="en-CA"/>
         </w:rPr>
         <w:drawing>
-          <wp:inline distT="0" distB="0" distL="0" distR="0" wp14:anchorId="7EE9807C" wp14:editId="5EF304FE">
+          <wp:inline distT="0" distB="0" distL="0" distR="0" wp14:anchorId="3C561B3C" wp14:editId="4E5FA5D0">
             <wp:extent cx="3096057" cy="1819529"/>
             <wp:effectExtent l="0" t="0" r="9525" b="9525"/>
             <wp:docPr id="2" name="Picture 2"/>
+            <wp:cNvGraphicFramePr>
+              <a:graphicFrameLocks xmlns:a="http://schemas.openxmlformats.org/drawingml/2006/main" noChangeAspect="1"/>
+            </wp:cNvGraphicFramePr>
+            <a:graphic xmlns:a="http://schemas.openxmlformats.org/drawingml/2006/main">
+              <a:graphicData uri="http://schemas.openxmlformats.org/drawingml/2006/picture">
+                <pic:pic xmlns:pic="http://schemas.openxmlformats.org/drawingml/2006/picture">
+                  <pic:nvPicPr>
+                    <pic:cNvPr id="0" name=""/>
+                    <pic:cNvPicPr/>
+                  </pic:nvPicPr>
+                  <pic:blipFill>
+                    <a:blip r:embed="rId14"/>
+                    <a:stretch>
+                      <a:fillRect/>
+                    </a:stretch>
+                  </pic:blipFill>
+                  <pic:spPr>
+                    <a:xfrm>
+                      <a:off x="0" y="0"/>
+                      <a:ext cx="3096057" cy="1819529"/>
+                    </a:xfrm>
+                    <a:prstGeom prst="rect">
+                      <a:avLst/>
+                    </a:prstGeom>
+                  </pic:spPr>
+                </pic:pic>
+              </a:graphicData>
+            </a:graphic>
+          </wp:inline>
+        </w:drawing>
+      </w:r>
+    </w:p>
+    <w:p/>
+    <w:p/>
+    <w:p/>
+    <w:p>
+      <w:r>
+        <w:t xml:space="preserve">In the dialog box enter the repository </w:t>
+      </w:r>
+      <w:r>
+        <w:t>URL as</w:t>
+      </w:r>
+      <w:r>
+        <w:t xml:space="preserve"> shown below (leaving the other values as they are) then select ‘OK’.</w:t>
+      </w:r>
+    </w:p>
+    <w:p/>
+    <w:p>
+      <w:r>
+        <w:t>https://pl7.projectlocker.com/WMO/wmdr/svn/</w:t>
+      </w:r>
+      <w:del w:id="18" w:author="Kralidis,Tom [Ontario]" w:date="2018-10-03T11:59:00Z">
+        <w:r>
+          <w:delText>trunk</w:delText>
+        </w:r>
+        <w:r>
+          <w:delText>/</w:delText>
+        </w:r>
+      </w:del>
+    </w:p>
+    <w:p>
+      <w:r>
+        <w:rPr>
+          <w:noProof/>
+          <w:lang w:val="en-CA" w:eastAsia="en-CA"/>
+        </w:rPr>
+        <w:drawing>
+          <wp:inline distT="0" distB="0" distL="0" distR="0" wp14:anchorId="4668EE4F" wp14:editId="428B2D0F">
+            <wp:extent cx="4381500" cy="3581400"/>
+            <wp:effectExtent l="0" t="0" r="0" b="0"/>
+            <wp:docPr id="17" name="Picture 17"/>
             <wp:cNvGraphicFramePr>
               <a:graphicFrameLocks xmlns:a="http://schemas.openxmlformats.org/drawingml/2006/main" noChangeAspect="1"/>
             </wp:cNvGraphicFramePr>
@@ -3692,7 +3801,7 @@
                   <pic:spPr>
                     <a:xfrm>
                       <a:off x="0" y="0"/>
-                      <a:ext cx="3096057" cy="1819529"/>
+                      <a:ext cx="4381500" cy="3581400"/>
                     </a:xfrm>
                     <a:prstGeom prst="rect">
                       <a:avLst/>
@@ -3705,37 +3814,38 @@
         </w:drawing>
       </w:r>
     </w:p>
-    <w:p/>
-    <w:p/>
-    <w:p/>
-    <w:p>
-      <w:r>
-        <w:t xml:space="preserve">In the dialog box enter the repository </w:t>
-      </w:r>
-      <w:r>
-        <w:t>URL as</w:t>
-      </w:r>
-      <w:r>
-        <w:t xml:space="preserve"> shown below (leaving the other values as they are) then select ‘OK’.</w:t>
-      </w:r>
-    </w:p>
-    <w:p/>
-    <w:p>
-      <w:r>
-        <w:t>https://pl7.projectlocker.com/WMO/wmdr/svn/</w:t>
+    <w:p>
+      <w:r>
+        <w:t xml:space="preserve">This should make a copy of the entire repository to your working copy as follows. (you may or may not see the hidden </w:t>
+      </w:r>
+      <w:r>
+        <w:rPr>
+          <w:i/>
+        </w:rPr>
+        <w:t>.svn</w:t>
+      </w:r>
+      <w:r>
+        <w:t xml:space="preserve"> folder depending on your </w:t>
+      </w:r>
+      <w:r>
+        <w:t xml:space="preserve">Windows folder </w:t>
+      </w:r>
+      <w:r>
+        <w:t>settings).</w:t>
       </w:r>
     </w:p>
     <w:p>
       <w:r>
         <w:rPr>
           <w:noProof/>
-          <w:lang w:val="en-US"/>
+          <w:lang w:val="en-CA" w:eastAsia="en-CA"/>
         </w:rPr>
+        <w:lastRenderedPageBreak/>
         <w:drawing>
-          <wp:inline distT="0" distB="0" distL="0" distR="0" wp14:anchorId="5A219FFA" wp14:editId="5703195A">
-            <wp:extent cx="4381500" cy="3581400"/>
-            <wp:effectExtent l="0" t="0" r="0" b="0"/>
-            <wp:docPr id="17" name="Picture 17"/>
+          <wp:inline distT="0" distB="0" distL="0" distR="0" wp14:anchorId="704C628D" wp14:editId="3D6DADB7">
+            <wp:extent cx="4734586" cy="962159"/>
+            <wp:effectExtent l="0" t="0" r="8890" b="9525"/>
+            <wp:docPr id="4" name="Picture 4"/>
             <wp:cNvGraphicFramePr>
               <a:graphicFrameLocks xmlns:a="http://schemas.openxmlformats.org/drawingml/2006/main" noChangeAspect="1"/>
             </wp:cNvGraphicFramePr>
@@ -3755,7 +3865,7 @@
                   <pic:spPr>
                     <a:xfrm>
                       <a:off x="0" y="0"/>
-                      <a:ext cx="4381500" cy="3581400"/>
+                      <a:ext cx="4734586" cy="962159"/>
                     </a:xfrm>
                     <a:prstGeom prst="rect">
                       <a:avLst/>
@@ -3768,38 +3878,339 @@
         </w:drawing>
       </w:r>
     </w:p>
-    <w:p>
-      <w:r>
-        <w:t xml:space="preserve">This should make a copy of the entire repository to your working copy as follows. (you may or may not see the hidden </w:t>
-      </w:r>
+    <w:p/>
+    <w:p>
+      <w:r>
+        <w:t>You will see that there are 3 directories; branches, tags and trunk.</w:t>
+      </w:r>
+    </w:p>
+    <w:p>
+      <w:r>
+        <w:t xml:space="preserve">These folders are a typical </w:t>
+      </w:r>
+      <w:r>
+        <w:t>Subversion</w:t>
+      </w:r>
+      <w:r>
+        <w:t xml:space="preserve"> convention. There are various possible strategies for working in these structures but it was agreed (before the ad hoc meeting) that:</w:t>
+      </w:r>
+    </w:p>
+    <w:p>
+      <w:pPr>
+        <w:pStyle w:val="ListParagraph"/>
+        <w:numPr>
+          <w:ilvl w:val="0"/>
+          <w:numId w:val="8"/>
+        </w:numPr>
+      </w:pPr>
       <w:r>
         <w:rPr>
-          <w:i/>
+          <w:b/>
         </w:rPr>
-        <w:t>.svn</w:t>
-      </w:r>
-      <w:r>
-        <w:t xml:space="preserve"> folder depending on your </w:t>
-      </w:r>
-      <w:r>
-        <w:t xml:space="preserve">Windows folder </w:t>
-      </w:r>
-      <w:r>
-        <w:t>settings).</w:t>
-      </w:r>
-    </w:p>
+        <w:t xml:space="preserve">trunk: </w:t>
+      </w:r>
+      <w:r>
+        <w:t xml:space="preserve">is </w:t>
+      </w:r>
+      <w:r>
+        <w:t>the baseline for development</w:t>
+      </w:r>
+      <w:r>
+        <w:t>. It contains a stable copy of the files</w:t>
+      </w:r>
+    </w:p>
+    <w:p>
+      <w:pPr>
+        <w:pStyle w:val="ListParagraph"/>
+        <w:numPr>
+          <w:ilvl w:val="1"/>
+          <w:numId w:val="8"/>
+        </w:numPr>
+      </w:pPr>
+      <w:r>
+        <w:t>We actively work in trunk</w:t>
+      </w:r>
+      <w:r>
+        <w:t>/</w:t>
+      </w:r>
+      <w:r>
+        <w:t xml:space="preserve"> for feature development</w:t>
+      </w:r>
+      <w:r>
+        <w:t xml:space="preserve"> of the current model.</w:t>
+      </w:r>
+    </w:p>
+    <w:p>
+      <w:pPr>
+        <w:pStyle w:val="ListParagraph"/>
+        <w:numPr>
+          <w:ilvl w:val="0"/>
+          <w:numId w:val="8"/>
+        </w:numPr>
+      </w:pPr>
+      <w:r>
+        <w:rPr>
+          <w:b/>
+        </w:rPr>
+        <w:t>b</w:t>
+      </w:r>
+      <w:r>
+        <w:rPr>
+          <w:b/>
+        </w:rPr>
+        <w:t>ranches</w:t>
+      </w:r>
+      <w:r>
+        <w:t xml:space="preserve"> are to be used for work on changes to </w:t>
+      </w:r>
+      <w:r>
+        <w:t>stable branches</w:t>
+      </w:r>
+      <w:r>
+        <w:t>, such as bug fixes</w:t>
+      </w:r>
+      <w:r>
+        <w:t>.</w:t>
+      </w:r>
+    </w:p>
+    <w:p>
+      <w:pPr>
+        <w:pStyle w:val="ListParagraph"/>
+        <w:numPr>
+          <w:ilvl w:val="1"/>
+          <w:numId w:val="8"/>
+        </w:numPr>
+      </w:pPr>
+      <w:r>
+        <w:t xml:space="preserve">When work done in </w:t>
+      </w:r>
+      <w:r>
+        <w:t xml:space="preserve">stable </w:t>
+      </w:r>
+      <w:r>
+        <w:t>branches is finally complete the work</w:t>
+      </w:r>
+      <w:r>
+        <w:t xml:space="preserve"> can be </w:t>
+      </w:r>
+      <w:r>
+        <w:t>tagged and released, e.g., a bug fix version x.y.z</w:t>
+      </w:r>
+    </w:p>
+    <w:p>
+      <w:pPr>
+        <w:pStyle w:val="ListParagraph"/>
+        <w:numPr>
+          <w:ilvl w:val="0"/>
+          <w:numId w:val="8"/>
+        </w:numPr>
+      </w:pPr>
+      <w:r>
+        <w:rPr>
+          <w:b/>
+        </w:rPr>
+        <w:t>t</w:t>
+      </w:r>
+      <w:r>
+        <w:rPr>
+          <w:b/>
+        </w:rPr>
+        <w:t>ags</w:t>
+      </w:r>
+      <w:r>
+        <w:t xml:space="preserve"> will be used to </w:t>
+      </w:r>
+      <w:r>
+        <w:rPr>
+          <w:b/>
+        </w:rPr>
+        <w:t>version</w:t>
+      </w:r>
+      <w:r>
+        <w:t xml:space="preserve"> the model at a particular </w:t>
+      </w:r>
+      <w:r>
+        <w:t xml:space="preserve">point in </w:t>
+      </w:r>
+      <w:r>
+        <w:t>time</w:t>
+      </w:r>
+    </w:p>
+    <w:p>
+      <w:pPr>
+        <w:pStyle w:val="ListParagraph"/>
+        <w:numPr>
+          <w:ilvl w:val="1"/>
+          <w:numId w:val="8"/>
+        </w:numPr>
+      </w:pPr>
+      <w:r>
+        <w:t>t</w:t>
+      </w:r>
+      <w:r>
+        <w:t>ags</w:t>
+      </w:r>
+      <w:r>
+        <w:t>/</w:t>
+      </w:r>
+      <w:r>
+        <w:t xml:space="preserve"> </w:t>
+      </w:r>
+      <w:r>
+        <w:t xml:space="preserve">is </w:t>
+      </w:r>
+      <w:r>
+        <w:t xml:space="preserve">simply ‘snapshots’ or copies of the repository (or parts of the repository) at a particular </w:t>
+      </w:r>
+      <w:r>
+        <w:t xml:space="preserve">point in </w:t>
+      </w:r>
+      <w:r>
+        <w:t>time</w:t>
+      </w:r>
+    </w:p>
+    <w:p>
+      <w:pPr>
+        <w:pStyle w:val="ListParagraph"/>
+        <w:numPr>
+          <w:ilvl w:val="1"/>
+          <w:numId w:val="8"/>
+        </w:numPr>
+      </w:pPr>
+      <w:r>
+        <w:t>We use tags</w:t>
+      </w:r>
+      <w:r>
+        <w:t>/</w:t>
+      </w:r>
+      <w:r>
+        <w:t xml:space="preserve"> to version </w:t>
+      </w:r>
+      <w:r>
+        <w:t>releases</w:t>
+      </w:r>
+    </w:p>
+    <w:p>
+      <w:pPr>
+        <w:pStyle w:val="ListParagraph"/>
+        <w:numPr>
+          <w:ilvl w:val="1"/>
+          <w:numId w:val="8"/>
+        </w:numPr>
+      </w:pPr>
+      <w:r>
+        <w:t xml:space="preserve">Once something is tagged it </w:t>
+      </w:r>
+      <w:r>
+        <w:t>does</w:t>
+      </w:r>
+      <w:r>
+        <w:t xml:space="preserve"> not change</w:t>
+      </w:r>
+    </w:p>
+    <w:p>
+      <w:pPr>
+        <w:pStyle w:val="ListParagraph"/>
+        <w:numPr>
+          <w:ilvl w:val="1"/>
+          <w:numId w:val="8"/>
+        </w:numPr>
+      </w:pPr>
+      <w:r>
+        <w:t>We never work on tagged directories</w:t>
+      </w:r>
+    </w:p>
+    <w:p/>
+    <w:p>
+      <w:r>
+        <w:t>You should now have a ‘working copy’. The next step is to configure EA to read from this working copy.</w:t>
+      </w:r>
+    </w:p>
+    <w:p>
+      <w:pPr>
+        <w:pStyle w:val="Heading1"/>
+      </w:pPr>
+      <w:bookmarkStart w:id="19" w:name="_Toc506526184"/>
+      <w:r>
+        <w:t>Set up Enterprise Architect to access the model repository</w:t>
+      </w:r>
+      <w:bookmarkEnd w:id="19"/>
+    </w:p>
+    <w:p/>
+    <w:p>
+      <w:r>
+        <w:t>There are two main steps to configuring EA to work with an SVN repository:</w:t>
+      </w:r>
+    </w:p>
+    <w:p>
+      <w:pPr>
+        <w:pStyle w:val="ListParagraph"/>
+        <w:numPr>
+          <w:ilvl w:val="0"/>
+          <w:numId w:val="10"/>
+        </w:numPr>
+      </w:pPr>
+      <w:r>
+        <w:t>Set up a reference to the working copy for each SVN repository</w:t>
+      </w:r>
+    </w:p>
+    <w:p>
+      <w:pPr>
+        <w:pStyle w:val="ListParagraph"/>
+        <w:numPr>
+          <w:ilvl w:val="0"/>
+          <w:numId w:val="10"/>
+        </w:numPr>
+      </w:pPr>
+      <w:r>
+        <w:t>‘Get Package’ from the working copy for each model you wish to import</w:t>
+      </w:r>
+    </w:p>
+    <w:p/>
+    <w:p>
+      <w:pPr>
+        <w:pStyle w:val="Heading2"/>
+      </w:pPr>
+      <w:bookmarkStart w:id="20" w:name="_Toc506526185"/>
+      <w:r>
+        <w:t>Set up a reference to the WMO SVN working copy</w:t>
+      </w:r>
+      <w:bookmarkEnd w:id="20"/>
+    </w:p>
+    <w:p>
+      <w:r>
+        <w:t>Open a new EA project and save it (dismiss any wizards).</w:t>
+      </w:r>
+    </w:p>
+    <w:p>
+      <w:r>
+        <w:t xml:space="preserve">Now select the menu item </w:t>
+      </w:r>
+      <w:r>
+        <w:t>Configure/Settings</w:t>
+      </w:r>
+    </w:p>
+    <w:p>
+      <w:r>
+        <w:t>Complete the dialog box as shown in this screenshot:</w:t>
+      </w:r>
+    </w:p>
+    <w:p/>
+    <w:p/>
+    <w:p/>
+    <w:p/>
     <w:p>
       <w:r>
         <w:rPr>
           <w:noProof/>
-          <w:lang w:val="en-US"/>
+          <w:lang w:val="en-CA" w:eastAsia="en-CA"/>
         </w:rPr>
         <w:lastRenderedPageBreak/>
         <w:drawing>
-          <wp:inline distT="0" distB="0" distL="0" distR="0" wp14:anchorId="2CF0823D" wp14:editId="21C13142">
-            <wp:extent cx="4734586" cy="962159"/>
-            <wp:effectExtent l="0" t="0" r="8890" b="9525"/>
-            <wp:docPr id="4" name="Picture 4"/>
+          <wp:inline distT="0" distB="0" distL="0" distR="0" wp14:anchorId="33AE0DF0" wp14:editId="37597C77">
+            <wp:extent cx="3343275" cy="4600098"/>
+            <wp:effectExtent l="0" t="0" r="0" b="0"/>
+            <wp:docPr id="18" name="Picture 18"/>
             <wp:cNvGraphicFramePr>
               <a:graphicFrameLocks xmlns:a="http://schemas.openxmlformats.org/drawingml/2006/main" noChangeAspect="1"/>
             </wp:cNvGraphicFramePr>
@@ -3819,371 +4230,6 @@
                   <pic:spPr>
                     <a:xfrm>
                       <a:off x="0" y="0"/>
-                      <a:ext cx="4734586" cy="962159"/>
-                    </a:xfrm>
-                    <a:prstGeom prst="rect">
-                      <a:avLst/>
-                    </a:prstGeom>
-                  </pic:spPr>
-                </pic:pic>
-              </a:graphicData>
-            </a:graphic>
-          </wp:inline>
-        </w:drawing>
-      </w:r>
-    </w:p>
-    <w:p/>
-    <w:p>
-      <w:r>
-        <w:t>You will see that there are 3 directories; branches, tags and trunk.</w:t>
-      </w:r>
-    </w:p>
-    <w:p>
-      <w:r>
-        <w:t xml:space="preserve">These folders are a typical </w:t>
-      </w:r>
-      <w:r>
-        <w:t>Subversion</w:t>
-      </w:r>
-      <w:r>
-        <w:t xml:space="preserve"> convention. There are various possible strategies for working in these structures but it was agreed (before the ad hoc meeting) that:</w:t>
-      </w:r>
-    </w:p>
-    <w:p>
-      <w:pPr>
-        <w:pStyle w:val="ListParagraph"/>
-        <w:numPr>
-          <w:ilvl w:val="0"/>
-          <w:numId w:val="8"/>
-        </w:numPr>
-      </w:pPr>
-      <w:r>
-        <w:rPr>
-          <w:b/>
-        </w:rPr>
-        <w:t xml:space="preserve">trunk: </w:t>
-      </w:r>
-      <w:r>
-        <w:t xml:space="preserve">is </w:t>
-      </w:r>
-      <w:r>
-        <w:t>the baseline for development</w:t>
-      </w:r>
-      <w:r>
-        <w:t>. It contains a stable copy of the files</w:t>
-      </w:r>
-    </w:p>
-    <w:p>
-      <w:pPr>
-        <w:pStyle w:val="ListParagraph"/>
-        <w:numPr>
-          <w:ilvl w:val="1"/>
-          <w:numId w:val="8"/>
-        </w:numPr>
-      </w:pPr>
-      <w:r>
-        <w:t>We actively work in trunk</w:t>
-      </w:r>
-      <w:r>
-        <w:t>/</w:t>
-      </w:r>
-      <w:r>
-        <w:t xml:space="preserve"> for feature development</w:t>
-      </w:r>
-      <w:r>
-        <w:t xml:space="preserve"> of the current model.</w:t>
-      </w:r>
-    </w:p>
-    <w:p>
-      <w:pPr>
-        <w:pStyle w:val="ListParagraph"/>
-        <w:numPr>
-          <w:ilvl w:val="0"/>
-          <w:numId w:val="8"/>
-        </w:numPr>
-      </w:pPr>
-      <w:r>
-        <w:rPr>
-          <w:b/>
-        </w:rPr>
-        <w:t>b</w:t>
-      </w:r>
-      <w:r>
-        <w:rPr>
-          <w:b/>
-        </w:rPr>
-        <w:t>ranches</w:t>
-      </w:r>
-      <w:r>
-        <w:t xml:space="preserve"> are to be used for work on changes to </w:t>
-      </w:r>
-      <w:r>
-        <w:t>stable branches</w:t>
-      </w:r>
-      <w:r>
-        <w:t>, such as bug fixes</w:t>
-      </w:r>
-      <w:r>
-        <w:t>.</w:t>
-      </w:r>
-    </w:p>
-    <w:p>
-      <w:pPr>
-        <w:pStyle w:val="ListParagraph"/>
-        <w:numPr>
-          <w:ilvl w:val="1"/>
-          <w:numId w:val="8"/>
-        </w:numPr>
-      </w:pPr>
-      <w:r>
-        <w:t xml:space="preserve">When work done in </w:t>
-      </w:r>
-      <w:r>
-        <w:t xml:space="preserve">stable </w:t>
-      </w:r>
-      <w:r>
-        <w:t>branches is finally complete the work</w:t>
-      </w:r>
-      <w:r>
-        <w:t xml:space="preserve"> can be </w:t>
-      </w:r>
-      <w:r>
-        <w:t>tagged and released, e.g., a bug fix version x.y.z</w:t>
-      </w:r>
-    </w:p>
-    <w:p>
-      <w:pPr>
-        <w:pStyle w:val="ListParagraph"/>
-        <w:numPr>
-          <w:ilvl w:val="0"/>
-          <w:numId w:val="8"/>
-        </w:numPr>
-      </w:pPr>
-      <w:r>
-        <w:rPr>
-          <w:b/>
-        </w:rPr>
-        <w:t>t</w:t>
-      </w:r>
-      <w:r>
-        <w:rPr>
-          <w:b/>
-        </w:rPr>
-        <w:t>ags</w:t>
-      </w:r>
-      <w:r>
-        <w:t xml:space="preserve"> will be used to </w:t>
-      </w:r>
-      <w:r>
-        <w:rPr>
-          <w:b/>
-        </w:rPr>
-        <w:t>version</w:t>
-      </w:r>
-      <w:r>
-        <w:t xml:space="preserve"> the model at a particular </w:t>
-      </w:r>
-      <w:r>
-        <w:t xml:space="preserve">point in </w:t>
-      </w:r>
-      <w:r>
-        <w:t>time</w:t>
-      </w:r>
-    </w:p>
-    <w:p>
-      <w:pPr>
-        <w:pStyle w:val="ListParagraph"/>
-        <w:numPr>
-          <w:ilvl w:val="1"/>
-          <w:numId w:val="8"/>
-        </w:numPr>
-      </w:pPr>
-      <w:r>
-        <w:t>t</w:t>
-      </w:r>
-      <w:r>
-        <w:t>ags</w:t>
-      </w:r>
-      <w:r>
-        <w:t>/</w:t>
-      </w:r>
-      <w:r>
-        <w:t xml:space="preserve"> </w:t>
-      </w:r>
-      <w:r>
-        <w:t xml:space="preserve">is </w:t>
-      </w:r>
-      <w:r>
-        <w:t xml:space="preserve">simply ‘snapshots’ or copies of the repository (or parts of the repository) at a particular </w:t>
-      </w:r>
-      <w:r>
-        <w:t xml:space="preserve">point in </w:t>
-      </w:r>
-      <w:r>
-        <w:t>time</w:t>
-      </w:r>
-    </w:p>
-    <w:p>
-      <w:pPr>
-        <w:pStyle w:val="ListParagraph"/>
-        <w:numPr>
-          <w:ilvl w:val="1"/>
-          <w:numId w:val="8"/>
-        </w:numPr>
-      </w:pPr>
-      <w:r>
-        <w:t>We use tags</w:t>
-      </w:r>
-      <w:r>
-        <w:t>/</w:t>
-      </w:r>
-      <w:r>
-        <w:t xml:space="preserve"> to version </w:t>
-      </w:r>
-      <w:r>
-        <w:t>releases</w:t>
-      </w:r>
-    </w:p>
-    <w:p>
-      <w:pPr>
-        <w:pStyle w:val="ListParagraph"/>
-        <w:numPr>
-          <w:ilvl w:val="1"/>
-          <w:numId w:val="8"/>
-        </w:numPr>
-      </w:pPr>
-      <w:r>
-        <w:t xml:space="preserve">Once something is tagged it </w:t>
-      </w:r>
-      <w:r>
-        <w:t>does</w:t>
-      </w:r>
-      <w:r>
-        <w:t xml:space="preserve"> not change</w:t>
-      </w:r>
-    </w:p>
-    <w:p>
-      <w:pPr>
-        <w:pStyle w:val="ListParagraph"/>
-        <w:numPr>
-          <w:ilvl w:val="1"/>
-          <w:numId w:val="8"/>
-        </w:numPr>
-      </w:pPr>
-      <w:r>
-        <w:t>We never work on tagged directories</w:t>
-      </w:r>
-    </w:p>
-    <w:p/>
-    <w:p>
-      <w:r>
-        <w:t>You should now have a ‘working copy’. The next step is to configure EA to read from this working copy.</w:t>
-      </w:r>
-    </w:p>
-    <w:p>
-      <w:pPr>
-        <w:pStyle w:val="Heading1"/>
-      </w:pPr>
-      <w:bookmarkStart w:id="7" w:name="_Toc506526184"/>
-      <w:r>
-        <w:t>Set up Enterprise Architect to access the model repository</w:t>
-      </w:r>
-      <w:bookmarkEnd w:id="7"/>
-    </w:p>
-    <w:p/>
-    <w:p>
-      <w:r>
-        <w:t>There are two main steps to configuring EA to work with an SVN repository:</w:t>
-      </w:r>
-    </w:p>
-    <w:p>
-      <w:pPr>
-        <w:pStyle w:val="ListParagraph"/>
-        <w:numPr>
-          <w:ilvl w:val="0"/>
-          <w:numId w:val="10"/>
-        </w:numPr>
-      </w:pPr>
-      <w:r>
-        <w:t>Set up a reference to the working copy for each SVN repository</w:t>
-      </w:r>
-    </w:p>
-    <w:p>
-      <w:pPr>
-        <w:pStyle w:val="ListParagraph"/>
-        <w:numPr>
-          <w:ilvl w:val="0"/>
-          <w:numId w:val="10"/>
-        </w:numPr>
-      </w:pPr>
-      <w:r>
-        <w:t>‘Get Package’ from the working copy for each model you wish to import</w:t>
-      </w:r>
-    </w:p>
-    <w:p/>
-    <w:p>
-      <w:pPr>
-        <w:pStyle w:val="Heading2"/>
-      </w:pPr>
-      <w:bookmarkStart w:id="8" w:name="_Toc506526185"/>
-      <w:r>
-        <w:t>Set up a reference to the WMO SVN working copy</w:t>
-      </w:r>
-      <w:bookmarkEnd w:id="8"/>
-    </w:p>
-    <w:p>
-      <w:r>
-        <w:t>Open a new EA project and save it (dismiss any wizards).</w:t>
-      </w:r>
-    </w:p>
-    <w:p>
-      <w:r>
-        <w:t xml:space="preserve">Now select the menu item </w:t>
-      </w:r>
-      <w:r>
-        <w:t>Configure/Settings</w:t>
-      </w:r>
-    </w:p>
-    <w:p>
-      <w:r>
-        <w:t>Complete the dialog box as shown in this screenshot:</w:t>
-      </w:r>
-    </w:p>
-    <w:p/>
-    <w:p/>
-    <w:p/>
-    <w:p/>
-    <w:p>
-      <w:r>
-        <w:rPr>
-          <w:noProof/>
-          <w:lang w:val="en-US"/>
-        </w:rPr>
-        <w:lastRenderedPageBreak/>
-        <w:drawing>
-          <wp:inline distT="0" distB="0" distL="0" distR="0" wp14:anchorId="0B8B7551" wp14:editId="00204AB8">
-            <wp:extent cx="3343275" cy="4600098"/>
-            <wp:effectExtent l="0" t="0" r="0" b="0"/>
-            <wp:docPr id="18" name="Picture 18"/>
-            <wp:cNvGraphicFramePr>
-              <a:graphicFrameLocks xmlns:a="http://schemas.openxmlformats.org/drawingml/2006/main" noChangeAspect="1"/>
-            </wp:cNvGraphicFramePr>
-            <a:graphic xmlns:a="http://schemas.openxmlformats.org/drawingml/2006/main">
-              <a:graphicData uri="http://schemas.openxmlformats.org/drawingml/2006/picture">
-                <pic:pic xmlns:pic="http://schemas.openxmlformats.org/drawingml/2006/picture">
-                  <pic:nvPicPr>
-                    <pic:cNvPr id="0" name=""/>
-                    <pic:cNvPicPr/>
-                  </pic:nvPicPr>
-                  <pic:blipFill>
-                    <a:blip r:embed="rId18"/>
-                    <a:stretch>
-                      <a:fillRect/>
-                    </a:stretch>
-                  </pic:blipFill>
-                  <pic:spPr>
-                    <a:xfrm>
-                      <a:off x="0" y="0"/>
                       <a:ext cx="3343356" cy="4600209"/>
                     </a:xfrm>
                     <a:prstGeom prst="rect">
@@ -4281,10 +4327,10 @@
       <w:r>
         <w:rPr>
           <w:noProof/>
-          <w:lang w:val="en-US"/>
+          <w:lang w:val="en-CA" w:eastAsia="en-CA"/>
         </w:rPr>
         <w:drawing>
-          <wp:inline distT="0" distB="0" distL="0" distR="0" wp14:anchorId="71DF2159" wp14:editId="180F4F7E">
+          <wp:inline distT="0" distB="0" distL="0" distR="0" wp14:anchorId="7F08B79F" wp14:editId="0C79392A">
             <wp:extent cx="5010150" cy="1838325"/>
             <wp:effectExtent l="0" t="0" r="0" b="9525"/>
             <wp:docPr id="19" name="Picture 19"/>
@@ -4301,7 +4347,7 @@
                     </pic:cNvPicPr>
                   </pic:nvPicPr>
                   <pic:blipFill>
-                    <a:blip r:embed="rId19">
+                    <a:blip r:embed="rId18">
                       <a:extLst>
                         <a:ext uri="{28A0092B-C50C-407E-A947-70E740481C1C}">
                           <a14:useLocalDpi xmlns:a14="http://schemas.microsoft.com/office/drawing/2010/main" val="0"/>
@@ -4349,11 +4395,11 @@
       <w:pPr>
         <w:pStyle w:val="Heading2"/>
       </w:pPr>
-      <w:bookmarkStart w:id="9" w:name="_Toc506526186"/>
+      <w:bookmarkStart w:id="21" w:name="_Toc506526186"/>
       <w:r>
         <w:t>Setting up the METCE configuration</w:t>
       </w:r>
-      <w:bookmarkEnd w:id="9"/>
+      <w:bookmarkEnd w:id="21"/>
     </w:p>
     <w:p/>
     <w:p>
@@ -4372,6 +4418,11 @@
       <w:r>
         <w:t>SVN Checkout the WMO-ICAO models to a directory on your computer using TortoiseSVN</w:t>
       </w:r>
+      <w:del w:id="22" w:author="Kralidis,Tom [Ontario]" w:date="2018-10-03T12:08:00Z">
+        <w:r>
+          <w:delText>.</w:delText>
+        </w:r>
+      </w:del>
     </w:p>
     <w:p>
       <w:pPr>
@@ -4380,15 +4431,30 @@
           <w:ilvl w:val="0"/>
           <w:numId w:val="12"/>
         </w:numPr>
-      </w:pPr>
-      <w:hyperlink r:id="rId20" w:tgtFrame="_blank" w:history="1">
+        <w:rPr>
+          <w:ins w:id="23" w:author="Kralidis,Tom [Ontario]" w:date="2018-10-03T12:08:00Z"/>
+        </w:rPr>
+      </w:pPr>
+      <w:ins w:id="24" w:author="Kralidis,Tom [Ontario]" w:date="2018-10-03T12:08:00Z">
+        <w:r>
+          <w:fldChar w:fldCharType="begin"/>
+        </w:r>
+        <w:r>
+          <w:instrText xml:space="preserve"> HYPERLINK "https://pl7.projectlocker.com/WMO/wmo-icao-models/svn/trunk" \t "_blank" </w:instrText>
+        </w:r>
+        <w:r>
+          <w:fldChar w:fldCharType="separate"/>
+        </w:r>
         <w:r>
           <w:rPr>
             <w:rStyle w:val="Hyperlink"/>
           </w:rPr>
           <w:t>https://pl7.projectlocker.com/WMO/wmo-icao-models/svn/trunk</w:t>
         </w:r>
-      </w:hyperlink>
+        <w:r>
+          <w:fldChar w:fldCharType="end"/>
+        </w:r>
+      </w:ins>
     </w:p>
     <w:p>
       <w:pPr>
@@ -4397,6 +4463,56 @@
           <w:ilvl w:val="0"/>
           <w:numId w:val="12"/>
         </w:numPr>
+        <w:rPr>
+          <w:del w:id="25" w:author="Kralidis,Tom [Ontario]" w:date="2018-10-03T12:08:00Z"/>
+        </w:rPr>
+      </w:pPr>
+      <w:del w:id="26" w:author="Kralidis,Tom [Ontario]" w:date="2018-10-03T12:08:00Z">
+        <w:r>
+          <w:rPr>
+            <w:rStyle w:val="Hyperlink"/>
+          </w:rPr>
+          <w:fldChar w:fldCharType="begin"/>
+        </w:r>
+        <w:r>
+          <w:rPr>
+            <w:rStyle w:val="Hyperlink"/>
+          </w:rPr>
+          <w:delInstrText xml:space="preserve"> HYPERLINK "https://pl7.projectlocker.com/WMO/wmo-icao-models/svn/trunk/releases/2.1/schema/schema/metce/1.2" </w:delInstrText>
+        </w:r>
+        <w:r>
+          <w:rPr>
+            <w:rStyle w:val="Hyperlink"/>
+          </w:rPr>
+          <w:fldChar w:fldCharType="separate"/>
+        </w:r>
+        <w:r>
+          <w:rPr>
+            <w:rStyle w:val="Hyperlink"/>
+          </w:rPr>
+          <w:delText>https://pl7.projectlocker.com/WMO/wmo-icao-models/svn/trunk/releases/2.1/schema/schema/metce/1.2</w:delText>
+        </w:r>
+        <w:r>
+          <w:rPr>
+            <w:rStyle w:val="Hyperlink"/>
+          </w:rPr>
+          <w:fldChar w:fldCharType="end"/>
+        </w:r>
+        <w:r>
+          <w:delText xml:space="preserve"> </w:delText>
+        </w:r>
+        <w:r>
+          <w:delText xml:space="preserve"> </w:delText>
+        </w:r>
+      </w:del>
+    </w:p>
+    <w:p>
+      <w:pPr>
+        <w:pStyle w:val="ListParagraph"/>
+        <w:numPr>
+          <w:ilvl w:val="0"/>
+          <w:numId w:val="12"/>
+        </w:numPr>
       </w:pPr>
       <w:r>
         <w:t>Configure an EA version control configuration for this folder using the Version Control Settings dialog box (as just done the WMO config). You will need to select ‘New’ to add the new ISO configuration.</w:t>
@@ -4410,11 +4526,11 @@
       <w:pPr>
         <w:pStyle w:val="Heading2"/>
       </w:pPr>
-      <w:bookmarkStart w:id="10" w:name="_Toc506526187"/>
+      <w:bookmarkStart w:id="27" w:name="_Toc506526187"/>
       <w:r>
         <w:t>Setting up the ISO TC211 configuration</w:t>
       </w:r>
-      <w:bookmarkEnd w:id="10"/>
+      <w:bookmarkEnd w:id="27"/>
     </w:p>
     <w:p/>
     <w:p>
@@ -4447,7 +4563,7 @@
           <w:u w:val="none"/>
         </w:rPr>
       </w:pPr>
-      <w:hyperlink r:id="rId21" w:history="1">
+      <w:hyperlink r:id="rId19" w:history="1">
         <w:r>
           <w:rPr>
             <w:rStyle w:val="Hyperlink"/>
@@ -4475,7 +4591,7 @@
           <w:numId w:val="12"/>
         </w:numPr>
       </w:pPr>
-      <w:hyperlink r:id="rId22" w:history="1">
+      <w:hyperlink r:id="rId20" w:history="1">
         <w:r>
           <w:rPr>
             <w:rStyle w:val="Hyperlink"/>
@@ -4532,11 +4648,11 @@
       <w:r>
         <w:rPr>
           <w:noProof/>
-          <w:lang w:val="en-US"/>
+          <w:lang w:val="en-CA" w:eastAsia="en-CA"/>
         </w:rPr>
         <w:lastRenderedPageBreak/>
         <w:drawing>
-          <wp:inline distT="0" distB="0" distL="0" distR="0" wp14:anchorId="32F7A2AE" wp14:editId="6128C3FA">
+          <wp:inline distT="0" distB="0" distL="0" distR="0" wp14:anchorId="2192B10A" wp14:editId="139E89A1">
             <wp:extent cx="3412847" cy="4695825"/>
             <wp:effectExtent l="0" t="0" r="0" b="0"/>
             <wp:docPr id="20" name="Picture 20"/>
@@ -4551,7 +4667,7 @@
                     <pic:cNvPicPr/>
                   </pic:nvPicPr>
                   <pic:blipFill>
-                    <a:blip r:embed="rId23"/>
+                    <a:blip r:embed="rId21"/>
                     <a:stretch>
                       <a:fillRect/>
                     </a:stretch>
@@ -4581,11 +4697,11 @@
       <w:pPr>
         <w:pStyle w:val="Heading2"/>
       </w:pPr>
-      <w:bookmarkStart w:id="11" w:name="_Toc506526188"/>
+      <w:bookmarkStart w:id="28" w:name="_Toc506526188"/>
       <w:r>
         <w:t>Prepare the EA project structure (optional step).</w:t>
       </w:r>
-      <w:bookmarkEnd w:id="11"/>
+      <w:bookmarkEnd w:id="28"/>
     </w:p>
     <w:p/>
     <w:p>
@@ -4597,9 +4713,11 @@
       <w:r>
         <w:t>Although not essential</w:t>
       </w:r>
-      <w:r>
-        <w:t>,</w:t>
-      </w:r>
+      <w:ins w:id="29" w:author="Kralidis,Tom [Ontario]" w:date="2018-10-29T09:43:00Z">
+        <w:r>
+          <w:t>,</w:t>
+        </w:r>
+      </w:ins>
       <w:r>
         <w:t xml:space="preserve"> it is recommended that you create separate empty packages in EA for the ISO Models, OGC Models and the WMO models. This will make it easier to navigate later.</w:t>
       </w:r>
@@ -4614,11 +4732,11 @@
       <w:r>
         <w:rPr>
           <w:noProof/>
-          <w:lang w:val="en-US"/>
+          <w:lang w:val="en-CA" w:eastAsia="en-CA"/>
         </w:rPr>
         <w:lastRenderedPageBreak/>
         <w:drawing>
-          <wp:inline distT="0" distB="0" distL="0" distR="0" wp14:anchorId="161F0DEB" wp14:editId="4065BB60">
+          <wp:inline distT="0" distB="0" distL="0" distR="0" wp14:anchorId="4412936B" wp14:editId="17AE56FA">
             <wp:extent cx="2857500" cy="3076575"/>
             <wp:effectExtent l="0" t="0" r="0" b="9525"/>
             <wp:docPr id="21" name="Picture 21"/>
@@ -4635,7 +4753,7 @@
                     </pic:cNvPicPr>
                   </pic:nvPicPr>
                   <pic:blipFill>
-                    <a:blip r:embed="rId24">
+                    <a:blip r:embed="rId22">
                       <a:extLst>
                         <a:ext uri="{28A0092B-C50C-407E-A947-70E740481C1C}">
                           <a14:useLocalDpi xmlns:a14="http://schemas.microsoft.com/office/drawing/2010/main" val="0"/>
@@ -4691,13 +4809,196 @@
       <w:r>
         <w:rPr>
           <w:noProof/>
-          <w:lang w:val="en-US"/>
+          <w:lang w:val="en-CA" w:eastAsia="en-CA"/>
         </w:rPr>
         <w:drawing>
-          <wp:inline distT="0" distB="0" distL="0" distR="0" wp14:anchorId="19D224E6" wp14:editId="2DDE48EC">
+          <wp:inline distT="0" distB="0" distL="0" distR="0" wp14:anchorId="164B65E7" wp14:editId="6591016B">
             <wp:extent cx="1781424" cy="1286055"/>
             <wp:effectExtent l="0" t="0" r="9525" b="9525"/>
             <wp:docPr id="9" name="Picture 9"/>
+            <wp:cNvGraphicFramePr>
+              <a:graphicFrameLocks xmlns:a="http://schemas.openxmlformats.org/drawingml/2006/main" noChangeAspect="1"/>
+            </wp:cNvGraphicFramePr>
+            <a:graphic xmlns:a="http://schemas.openxmlformats.org/drawingml/2006/main">
+              <a:graphicData uri="http://schemas.openxmlformats.org/drawingml/2006/picture">
+                <pic:pic xmlns:pic="http://schemas.openxmlformats.org/drawingml/2006/picture">
+                  <pic:nvPicPr>
+                    <pic:cNvPr id="0" name=""/>
+                    <pic:cNvPicPr/>
+                  </pic:nvPicPr>
+                  <pic:blipFill>
+                    <a:blip r:embed="rId23"/>
+                    <a:stretch>
+                      <a:fillRect/>
+                    </a:stretch>
+                  </pic:blipFill>
+                  <pic:spPr>
+                    <a:xfrm>
+                      <a:off x="0" y="0"/>
+                      <a:ext cx="1781424" cy="1286055"/>
+                    </a:xfrm>
+                    <a:prstGeom prst="rect">
+                      <a:avLst/>
+                    </a:prstGeom>
+                  </pic:spPr>
+                </pic:pic>
+              </a:graphicData>
+            </a:graphic>
+          </wp:inline>
+        </w:drawing>
+      </w:r>
+    </w:p>
+    <w:p/>
+    <w:p/>
+    <w:p>
+      <w:r>
+        <w:t xml:space="preserve">Now you can populate these packages from the repositories. It is important to use the </w:t>
+      </w:r>
+      <w:r>
+        <w:rPr>
+          <w:b/>
+        </w:rPr>
+        <w:t>‘Get Package’</w:t>
+      </w:r>
+      <w:r>
+        <w:t xml:space="preserve"> command for this operation (see below). </w:t>
+      </w:r>
+    </w:p>
+    <w:p/>
+    <w:p>
+      <w:ins w:id="30" w:author="Kralidis,Tom [Ontario]" w:date="2018-11-07T20:43:00Z">
+        <w:r>
+          <w:rPr>
+            <w:noProof/>
+            <w:lang w:val="en-CA" w:eastAsia="en-CA"/>
+          </w:rPr>
+          <w:lastRenderedPageBreak/>
+          <w:t>0</w:t>
+        </w:r>
+      </w:ins>
+      <w:r>
+        <w:rPr>
+          <w:noProof/>
+          <w:lang w:val="en-CA" w:eastAsia="en-CA"/>
+        </w:rPr>
+        <w:drawing>
+          <wp:inline distT="0" distB="0" distL="0" distR="0" wp14:anchorId="06F0500C" wp14:editId="4C3B9E98">
+            <wp:extent cx="4666881" cy="5508000"/>
+            <wp:effectExtent l="0" t="0" r="635" b="0"/>
+            <wp:docPr id="10" name="Picture 10"/>
+            <wp:cNvGraphicFramePr>
+              <a:graphicFrameLocks xmlns:a="http://schemas.openxmlformats.org/drawingml/2006/main" noChangeAspect="1"/>
+            </wp:cNvGraphicFramePr>
+            <a:graphic xmlns:a="http://schemas.openxmlformats.org/drawingml/2006/main">
+              <a:graphicData uri="http://schemas.openxmlformats.org/drawingml/2006/picture">
+                <pic:pic xmlns:pic="http://schemas.openxmlformats.org/drawingml/2006/picture">
+                  <pic:nvPicPr>
+                    <pic:cNvPr id="0" name=""/>
+                    <pic:cNvPicPr/>
+                  </pic:nvPicPr>
+                  <pic:blipFill>
+                    <a:blip r:embed="rId24"/>
+                    <a:stretch>
+                      <a:fillRect/>
+                    </a:stretch>
+                  </pic:blipFill>
+                  <pic:spPr>
+                    <a:xfrm>
+                      <a:off x="0" y="0"/>
+                      <a:ext cx="4666881" cy="5508000"/>
+                    </a:xfrm>
+                    <a:prstGeom prst="rect">
+                      <a:avLst/>
+                    </a:prstGeom>
+                  </pic:spPr>
+                </pic:pic>
+              </a:graphicData>
+            </a:graphic>
+          </wp:inline>
+        </w:drawing>
+      </w:r>
+    </w:p>
+    <w:p/>
+    <w:p/>
+    <w:p>
+      <w:pPr>
+        <w:pStyle w:val="Heading2"/>
+      </w:pPr>
+      <w:bookmarkStart w:id="31" w:name="_Toc506526189"/>
+      <w:r>
+        <w:t>Fetch the ISO packages.</w:t>
+      </w:r>
+      <w:bookmarkEnd w:id="31"/>
+    </w:p>
+    <w:p>
+      <w:pPr>
+        <w:pStyle w:val="ListParagraph"/>
+        <w:numPr>
+          <w:ilvl w:val="0"/>
+          <w:numId w:val="13"/>
+        </w:numPr>
+      </w:pPr>
+      <w:r>
+        <w:t>Right click on the ISO TC211 folder and select Package Control/Get Package.</w:t>
+      </w:r>
+    </w:p>
+    <w:p>
+      <w:pPr>
+        <w:pStyle w:val="ListParagraph"/>
+        <w:numPr>
+          <w:ilvl w:val="0"/>
+          <w:numId w:val="13"/>
+        </w:numPr>
+      </w:pPr>
+      <w:r>
+        <w:t>Select ‘isotc211’ version control configuration and the list should populate with XMI files.</w:t>
+      </w:r>
+    </w:p>
+    <w:p>
+      <w:pPr>
+        <w:pStyle w:val="ListParagraph"/>
+        <w:numPr>
+          <w:ilvl w:val="0"/>
+          <w:numId w:val="13"/>
+        </w:numPr>
+      </w:pPr>
+      <w:r>
+        <w:t xml:space="preserve">Select the XMI file called: </w:t>
+      </w:r>
+      <w:r>
+        <w:rPr>
+          <w:b/>
+        </w:rPr>
+        <w:t>isotc211\ISO TC211.xml</w:t>
+      </w:r>
+      <w:r>
+        <w:t xml:space="preserve"> and click OK.</w:t>
+      </w:r>
+    </w:p>
+    <w:p/>
+    <w:p>
+      <w:r>
+        <w:t xml:space="preserve">This installs a set of stubs. To fully include the ISO models right click on the Package you have just imported (ISO TC211) and select Package Control/Get All </w:t>
+      </w:r>
+      <w:r>
+        <w:t>Latest (</w:t>
+      </w:r>
+      <w:r>
+        <w:t xml:space="preserve">then select the first import option given). This will download all the ISO models from your repository. It may take a few minutes. </w:t>
+      </w:r>
+    </w:p>
+    <w:p>
+      <w:r>
+        <w:rPr>
+          <w:noProof/>
+          <w:lang w:val="en-CA" w:eastAsia="en-CA"/>
+        </w:rPr>
+        <w:lastRenderedPageBreak/>
+        <w:drawing>
+          <wp:inline distT="0" distB="0" distL="0" distR="0" wp14:anchorId="26401CF0" wp14:editId="04A2F65D">
+            <wp:extent cx="4450959" cy="5868000"/>
+            <wp:effectExtent l="0" t="0" r="6985" b="0"/>
+            <wp:docPr id="11" name="Picture 11"/>
             <wp:cNvGraphicFramePr>
               <a:graphicFrameLocks xmlns:a="http://schemas.openxmlformats.org/drawingml/2006/main" noChangeAspect="1"/>
             </wp:cNvGraphicFramePr>
@@ -4717,7 +5018,7 @@
                   <pic:spPr>
                     <a:xfrm>
                       <a:off x="0" y="0"/>
-                      <a:ext cx="1781424" cy="1286055"/>
+                      <a:ext cx="4450959" cy="5868000"/>
                     </a:xfrm>
                     <a:prstGeom prst="rect">
                       <a:avLst/>
@@ -4732,18 +5033,84 @@
     </w:p>
     <w:p/>
     <w:p/>
-    <w:p>
-      <w:r>
-        <w:t xml:space="preserve">Now you can populate these packages from the repositories. It is important to use the </w:t>
-      </w:r>
-      <w:r>
-        <w:rPr>
-          <w:b/>
-        </w:rPr>
-        <w:t>‘Get Package’</w:t>
-      </w:r>
-      <w:r>
-        <w:t xml:space="preserve"> command for this operation (see below). </w:t>
+    <w:p/>
+    <w:p/>
+    <w:p>
+      <w:pPr>
+        <w:pStyle w:val="Heading2"/>
+      </w:pPr>
+      <w:bookmarkStart w:id="32" w:name="_Toc506526190"/>
+      <w:r>
+        <w:t>Get the WMO models</w:t>
+      </w:r>
+      <w:bookmarkEnd w:id="32"/>
+    </w:p>
+    <w:p/>
+    <w:p>
+      <w:r>
+        <w:t xml:space="preserve">Finally you can do a ‘Get Package’ for each of the WMO models. </w:t>
+      </w:r>
+    </w:p>
+    <w:p>
+      <w:r>
+        <w:t xml:space="preserve">The </w:t>
+      </w:r>
+      <w:r>
+        <w:t xml:space="preserve">active </w:t>
+      </w:r>
+      <w:r>
+        <w:t xml:space="preserve">WMDR model is in </w:t>
+      </w:r>
+      <w:r>
+        <w:t>trunk</w:t>
+      </w:r>
+      <w:r>
+        <w:t>/xmi/wmdr.xml</w:t>
+      </w:r>
+    </w:p>
+    <w:p>
+      <w:r>
+        <w:t>For METCE make sure you get the branch from the trunk in the ‘WMO-METCE’ configuration.</w:t>
+      </w:r>
+    </w:p>
+    <w:p>
+      <w:hyperlink r:id="rId26" w:history="1">
+        <w:r>
+          <w:rPr>
+            <w:rStyle w:val="Hyperlink"/>
+          </w:rPr>
+          <w:t>https://pl7.projectlocker.com/WMO/wmo-icao-models/svn/trunk/releases/2.1/schema/schema/metce/1.2</w:t>
+        </w:r>
+      </w:hyperlink>
+      <w:r>
+        <w:t xml:space="preserve"> </w:t>
+      </w:r>
+    </w:p>
+    <w:p>
+      <w:r>
+        <w:lastRenderedPageBreak/>
+        <w:t>The METCE model is in trunk/wmo-metce.xml</w:t>
+      </w:r>
+    </w:p>
+    <w:p/>
+    <w:p>
+      <w:r>
+        <w:t xml:space="preserve">You should now see all the models in your EAP project, along with ‘locked’ symbols to demonstrate that they are connected to </w:t>
+      </w:r>
+      <w:r>
+        <w:t>Subversion</w:t>
+      </w:r>
+      <w:r>
+        <w:t xml:space="preserve"> and they aren’t editable.</w:t>
+      </w:r>
+    </w:p>
+    <w:p/>
+    <w:p>
+      <w:r>
+        <w:t>I</w:t>
+      </w:r>
+      <w:r>
+        <w:t>t will look similar to below but may not be identical.</w:t>
       </w:r>
     </w:p>
     <w:p/>
@@ -4753,132 +5120,11 @@
           <w:noProof/>
           <w:lang w:val="en-CA" w:eastAsia="en-CA"/>
         </w:rPr>
-        <w:lastRenderedPageBreak/>
-        <w:t>0</w:t>
-      </w:r>
-      <w:r>
-        <w:rPr>
-          <w:noProof/>
-          <w:lang w:val="en-US"/>
-        </w:rPr>
         <w:drawing>
-          <wp:inline distT="0" distB="0" distL="0" distR="0" wp14:anchorId="16D83E1A" wp14:editId="00D3224C">
-            <wp:extent cx="4666881" cy="5508000"/>
-            <wp:effectExtent l="0" t="0" r="635" b="0"/>
-            <wp:docPr id="10" name="Picture 10"/>
-            <wp:cNvGraphicFramePr>
-              <a:graphicFrameLocks xmlns:a="http://schemas.openxmlformats.org/drawingml/2006/main" noChangeAspect="1"/>
-            </wp:cNvGraphicFramePr>
-            <a:graphic xmlns:a="http://schemas.openxmlformats.org/drawingml/2006/main">
-              <a:graphicData uri="http://schemas.openxmlformats.org/drawingml/2006/picture">
-                <pic:pic xmlns:pic="http://schemas.openxmlformats.org/drawingml/2006/picture">
-                  <pic:nvPicPr>
-                    <pic:cNvPr id="0" name=""/>
-                    <pic:cNvPicPr/>
-                  </pic:nvPicPr>
-                  <pic:blipFill>
-                    <a:blip r:embed="rId26"/>
-                    <a:stretch>
-                      <a:fillRect/>
-                    </a:stretch>
-                  </pic:blipFill>
-                  <pic:spPr>
-                    <a:xfrm>
-                      <a:off x="0" y="0"/>
-                      <a:ext cx="4666881" cy="5508000"/>
-                    </a:xfrm>
-                    <a:prstGeom prst="rect">
-                      <a:avLst/>
-                    </a:prstGeom>
-                  </pic:spPr>
-                </pic:pic>
-              </a:graphicData>
-            </a:graphic>
-          </wp:inline>
-        </w:drawing>
-      </w:r>
-    </w:p>
-    <w:p/>
-    <w:p/>
-    <w:p>
-      <w:pPr>
-        <w:pStyle w:val="Heading2"/>
-      </w:pPr>
-      <w:bookmarkStart w:id="12" w:name="_Toc506526189"/>
-      <w:r>
-        <w:t>Fetch the ISO packages.</w:t>
-      </w:r>
-      <w:bookmarkEnd w:id="12"/>
-    </w:p>
-    <w:p>
-      <w:pPr>
-        <w:pStyle w:val="ListParagraph"/>
-        <w:numPr>
-          <w:ilvl w:val="0"/>
-          <w:numId w:val="13"/>
-        </w:numPr>
-      </w:pPr>
-      <w:r>
-        <w:t>Right click on the ISO TC211 folder and select Package Control/Get Package.</w:t>
-      </w:r>
-    </w:p>
-    <w:p>
-      <w:pPr>
-        <w:pStyle w:val="ListParagraph"/>
-        <w:numPr>
-          <w:ilvl w:val="0"/>
-          <w:numId w:val="13"/>
-        </w:numPr>
-      </w:pPr>
-      <w:r>
-        <w:t>Select ‘isotc211’ version control configuration and the list should populate with XMI files.</w:t>
-      </w:r>
-    </w:p>
-    <w:p>
-      <w:pPr>
-        <w:pStyle w:val="ListParagraph"/>
-        <w:numPr>
-          <w:ilvl w:val="0"/>
-          <w:numId w:val="13"/>
-        </w:numPr>
-      </w:pPr>
-      <w:r>
-        <w:t xml:space="preserve">Select the XMI file called: </w:t>
-      </w:r>
-      <w:r>
-        <w:rPr>
-          <w:b/>
-        </w:rPr>
-        <w:t>isotc211\ISO TC211.xml</w:t>
-      </w:r>
-      <w:r>
-        <w:t xml:space="preserve"> and click OK.</w:t>
-      </w:r>
-    </w:p>
-    <w:p/>
-    <w:p>
-      <w:r>
-        <w:t xml:space="preserve">This installs a set of stubs. To fully include the ISO models right click on the Package you have just imported (ISO TC211) and select Package Control/Get All </w:t>
-      </w:r>
-      <w:r>
-        <w:t>Latest (</w:t>
-      </w:r>
-      <w:r>
-        <w:t xml:space="preserve">then select the first import option given). This will download all the ISO models from your repository. It may take a few minutes. </w:t>
-      </w:r>
-    </w:p>
-    <w:p>
-      <w:r>
-        <w:rPr>
-          <w:noProof/>
-          <w:lang w:val="en-US"/>
-        </w:rPr>
-        <w:lastRenderedPageBreak/>
-        <w:drawing>
-          <wp:inline distT="0" distB="0" distL="0" distR="0" wp14:anchorId="3ED76F96" wp14:editId="69E0AD40">
-            <wp:extent cx="4450959" cy="5868000"/>
-            <wp:effectExtent l="0" t="0" r="6985" b="0"/>
-            <wp:docPr id="11" name="Picture 11"/>
+          <wp:inline distT="0" distB="0" distL="0" distR="0" wp14:anchorId="7AD1F2B9" wp14:editId="63599219">
+            <wp:extent cx="4001059" cy="2429214"/>
+            <wp:effectExtent l="0" t="0" r="0" b="9525"/>
+            <wp:docPr id="14" name="Picture 14"/>
             <wp:cNvGraphicFramePr>
               <a:graphicFrameLocks xmlns:a="http://schemas.openxmlformats.org/drawingml/2006/main" noChangeAspect="1"/>
             </wp:cNvGraphicFramePr>
@@ -4898,132 +5144,6 @@
                   <pic:spPr>
                     <a:xfrm>
                       <a:off x="0" y="0"/>
-                      <a:ext cx="4450959" cy="5868000"/>
-                    </a:xfrm>
-                    <a:prstGeom prst="rect">
-                      <a:avLst/>
-                    </a:prstGeom>
-                  </pic:spPr>
-                </pic:pic>
-              </a:graphicData>
-            </a:graphic>
-          </wp:inline>
-        </w:drawing>
-      </w:r>
-    </w:p>
-    <w:p/>
-    <w:p/>
-    <w:p/>
-    <w:p/>
-    <w:p>
-      <w:pPr>
-        <w:pStyle w:val="Heading2"/>
-      </w:pPr>
-      <w:bookmarkStart w:id="13" w:name="_Toc506526190"/>
-      <w:r>
-        <w:t>Get the WMO models</w:t>
-      </w:r>
-      <w:bookmarkEnd w:id="13"/>
-    </w:p>
-    <w:p/>
-    <w:p>
-      <w:r>
-        <w:t xml:space="preserve">Finally you can do a ‘Get Package’ for each of the WMO models. </w:t>
-      </w:r>
-    </w:p>
-    <w:p>
-      <w:r>
-        <w:t xml:space="preserve">The </w:t>
-      </w:r>
-      <w:r>
-        <w:t xml:space="preserve">active </w:t>
-      </w:r>
-      <w:r>
-        <w:t xml:space="preserve">WMDR model is in </w:t>
-      </w:r>
-      <w:r>
-        <w:t>trunk</w:t>
-      </w:r>
-      <w:r>
-        <w:t>/xmi/wmdr.xml</w:t>
-      </w:r>
-    </w:p>
-    <w:p>
-      <w:r>
-        <w:t>For METCE make sure you get the branch from the trunk in the ‘WMO-METCE’ configuration.</w:t>
-      </w:r>
-    </w:p>
-    <w:p>
-      <w:hyperlink r:id="rId28" w:history="1">
-        <w:r>
-          <w:rPr>
-            <w:rStyle w:val="Hyperlink"/>
-          </w:rPr>
-          <w:t>https://pl7.projectlocker.com/WMO/wmo-icao-models/svn/trunk/releases/2.1/schema/schema/metce/1.2</w:t>
-        </w:r>
-      </w:hyperlink>
-      <w:r>
-        <w:t xml:space="preserve"> </w:t>
-      </w:r>
-    </w:p>
-    <w:p>
-      <w:r>
-        <w:lastRenderedPageBreak/>
-        <w:t>The METCE model is in trunk/wmo-metce.xml</w:t>
-      </w:r>
-    </w:p>
-    <w:p/>
-    <w:p>
-      <w:r>
-        <w:t xml:space="preserve">You should now see all the models in your EAP project, along with ‘locked’ symbols to demonstrate that they are connected to </w:t>
-      </w:r>
-      <w:r>
-        <w:t>Subversion</w:t>
-      </w:r>
-      <w:r>
-        <w:t xml:space="preserve"> and they aren’t editable.</w:t>
-      </w:r>
-    </w:p>
-    <w:p/>
-    <w:p>
-      <w:r>
-        <w:t>I</w:t>
-      </w:r>
-      <w:r>
-        <w:t>t will look similar to below but may not be identical.</w:t>
-      </w:r>
-    </w:p>
-    <w:p/>
-    <w:p>
-      <w:r>
-        <w:rPr>
-          <w:noProof/>
-          <w:lang w:val="en-US"/>
-        </w:rPr>
-        <w:drawing>
-          <wp:inline distT="0" distB="0" distL="0" distR="0" wp14:anchorId="6B635ACC" wp14:editId="5D9F2930">
-            <wp:extent cx="4001059" cy="2429214"/>
-            <wp:effectExtent l="0" t="0" r="0" b="9525"/>
-            <wp:docPr id="14" name="Picture 14"/>
-            <wp:cNvGraphicFramePr>
-              <a:graphicFrameLocks xmlns:a="http://schemas.openxmlformats.org/drawingml/2006/main" noChangeAspect="1"/>
-            </wp:cNvGraphicFramePr>
-            <a:graphic xmlns:a="http://schemas.openxmlformats.org/drawingml/2006/main">
-              <a:graphicData uri="http://schemas.openxmlformats.org/drawingml/2006/picture">
-                <pic:pic xmlns:pic="http://schemas.openxmlformats.org/drawingml/2006/picture">
-                  <pic:nvPicPr>
-                    <pic:cNvPr id="0" name=""/>
-                    <pic:cNvPicPr/>
-                  </pic:nvPicPr>
-                  <pic:blipFill>
-                    <a:blip r:embed="rId29"/>
-                    <a:stretch>
-                      <a:fillRect/>
-                    </a:stretch>
-                  </pic:blipFill>
-                  <pic:spPr>
-                    <a:xfrm>
-                      <a:off x="0" y="0"/>
                       <a:ext cx="4001059" cy="2429214"/>
                     </a:xfrm>
                     <a:prstGeom prst="rect">
@@ -5042,8 +5162,8 @@
       <w:pPr>
         <w:pStyle w:val="Heading1"/>
       </w:pPr>
-      <w:bookmarkStart w:id="14" w:name="_Ref478457079"/>
-      <w:bookmarkStart w:id="15" w:name="_Toc506526191"/>
+      <w:bookmarkStart w:id="33" w:name="_Ref478457079"/>
+      <w:bookmarkStart w:id="34" w:name="_Toc506526191"/>
       <w:r>
         <w:t xml:space="preserve">Final </w:t>
       </w:r>
@@ -5053,8 +5173,8 @@
       <w:r>
         <w:t>step: Update the models</w:t>
       </w:r>
-      <w:bookmarkEnd w:id="14"/>
-      <w:bookmarkEnd w:id="15"/>
+      <w:bookmarkEnd w:id="33"/>
+      <w:bookmarkEnd w:id="34"/>
     </w:p>
     <w:p>
       <w:r>
@@ -5080,11 +5200,11 @@
       <w:r>
         <w:rPr>
           <w:noProof/>
-          <w:lang w:val="en-US"/>
+          <w:lang w:val="en-CA" w:eastAsia="en-CA"/>
         </w:rPr>
         <w:lastRenderedPageBreak/>
         <w:drawing>
-          <wp:inline distT="0" distB="0" distL="0" distR="0" wp14:anchorId="3DFBF1A0" wp14:editId="05716324">
+          <wp:inline distT="0" distB="0" distL="0" distR="0" wp14:anchorId="7E46C2B0" wp14:editId="7BA7D292">
             <wp:extent cx="3804128" cy="3492000"/>
             <wp:effectExtent l="0" t="0" r="6350" b="0"/>
             <wp:docPr id="13" name="Picture 13"/>
@@ -5099,7 +5219,7 @@
                     <pic:cNvPicPr/>
                   </pic:nvPicPr>
                   <pic:blipFill>
-                    <a:blip r:embed="rId30"/>
+                    <a:blip r:embed="rId28"/>
                     <a:stretch>
                       <a:fillRect/>
                     </a:stretch>
@@ -5152,14 +5272,14 @@
       <w:pPr>
         <w:pStyle w:val="Heading1"/>
       </w:pPr>
-      <w:bookmarkStart w:id="16" w:name="_Toc506526192"/>
+      <w:bookmarkStart w:id="35" w:name="_Toc506526192"/>
       <w:r>
         <w:t>Schema m</w:t>
       </w:r>
       <w:r>
         <w:t>aintenance procedure</w:t>
       </w:r>
-      <w:bookmarkEnd w:id="16"/>
+      <w:bookmarkEnd w:id="35"/>
     </w:p>
     <w:p>
       <w:r>
@@ -5263,14 +5383,14 @@
       <w:pPr>
         <w:pStyle w:val="Heading2"/>
       </w:pPr>
-      <w:bookmarkStart w:id="17" w:name="_Toc506526193"/>
+      <w:bookmarkStart w:id="36" w:name="_Toc506526193"/>
       <w:r>
         <w:t>Editing the model</w:t>
       </w:r>
       <w:r>
         <w:t xml:space="preserve"> – Step 1: Get Latest</w:t>
       </w:r>
-      <w:bookmarkEnd w:id="17"/>
+      <w:bookmarkEnd w:id="36"/>
     </w:p>
     <w:p>
       <w:r>
@@ -5300,11 +5420,11 @@
       <w:pPr>
         <w:pStyle w:val="Heading2"/>
       </w:pPr>
-      <w:bookmarkStart w:id="18" w:name="_Toc506526194"/>
+      <w:bookmarkStart w:id="37" w:name="_Toc506526194"/>
       <w:r>
         <w:t>Editing the model – Step 2: Check Out the Model</w:t>
       </w:r>
-      <w:bookmarkEnd w:id="18"/>
+      <w:bookmarkEnd w:id="37"/>
     </w:p>
     <w:p>
       <w:r>
@@ -5333,7 +5453,7 @@
       <w:pPr>
         <w:pStyle w:val="Heading2"/>
       </w:pPr>
-      <w:bookmarkStart w:id="19" w:name="_Toc506526195"/>
+      <w:bookmarkStart w:id="38" w:name="_Toc506526195"/>
       <w:r>
         <w:t>Editing the model –</w:t>
       </w:r>
@@ -5343,7 +5463,7 @@
       <w:r>
         <w:t>: Make Edits to the Model</w:t>
       </w:r>
-      <w:bookmarkEnd w:id="19"/>
+      <w:bookmarkEnd w:id="38"/>
     </w:p>
     <w:p>
       <w:r>
@@ -5441,7 +5561,7 @@
       <w:pPr>
         <w:pStyle w:val="Heading2"/>
       </w:pPr>
-      <w:bookmarkStart w:id="20" w:name="_Toc506526196"/>
+      <w:bookmarkStart w:id="39" w:name="_Toc506526196"/>
       <w:r>
         <w:t>Editing the model –</w:t>
       </w:r>
@@ -5457,7 +5577,7 @@
       <w:r>
         <w:t>the Model</w:t>
       </w:r>
-      <w:bookmarkEnd w:id="20"/>
+      <w:bookmarkEnd w:id="39"/>
     </w:p>
     <w:p>
       <w:r>
@@ -5483,14 +5603,14 @@
       <w:pPr>
         <w:pStyle w:val="Heading2"/>
       </w:pPr>
-      <w:bookmarkStart w:id="21" w:name="_Toc506526197"/>
+      <w:bookmarkStart w:id="40" w:name="_Toc506526197"/>
       <w:r>
         <w:t>Reg</w:t>
       </w:r>
       <w:r>
         <w:t>enerating the Schema from EA</w:t>
       </w:r>
-      <w:bookmarkEnd w:id="21"/>
+      <w:bookmarkEnd w:id="40"/>
     </w:p>
     <w:p>
       <w:r>
@@ -5553,11 +5673,11 @@
       <w:pPr>
         <w:pStyle w:val="Heading2"/>
       </w:pPr>
-      <w:bookmarkStart w:id="22" w:name="_Toc506526198"/>
+      <w:bookmarkStart w:id="41" w:name="_Toc506526198"/>
       <w:r>
         <w:t>Committing Updates to Subversion</w:t>
       </w:r>
-      <w:bookmarkEnd w:id="22"/>
+      <w:bookmarkEnd w:id="41"/>
     </w:p>
     <w:p/>
     <w:p>
@@ -5582,10 +5702,10 @@
       <w:r>
         <w:rPr>
           <w:noProof/>
-          <w:lang w:val="en-US"/>
+          <w:lang w:val="en-CA" w:eastAsia="en-CA"/>
         </w:rPr>
         <w:drawing>
-          <wp:inline distT="0" distB="0" distL="0" distR="0" wp14:anchorId="69F511A6" wp14:editId="79B308A2">
+          <wp:inline distT="0" distB="0" distL="0" distR="0" wp14:anchorId="704615F6" wp14:editId="4BC56000">
             <wp:extent cx="5353050" cy="3705225"/>
             <wp:effectExtent l="0" t="0" r="0" b="9525"/>
             <wp:docPr id="22" name="Picture 22"/>
@@ -5602,7 +5722,7 @@
                     </pic:cNvPicPr>
                   </pic:nvPicPr>
                   <pic:blipFill>
-                    <a:blip r:embed="rId31">
+                    <a:blip r:embed="rId29">
                       <a:extLst>
                         <a:ext uri="{28A0092B-C50C-407E-A947-70E740481C1C}">
                           <a14:useLocalDpi xmlns:a14="http://schemas.microsoft.com/office/drawing/2010/main" val="0"/>
@@ -5651,11 +5771,11 @@
       <w:r>
         <w:rPr>
           <w:noProof/>
-          <w:lang w:val="en-US"/>
+          <w:lang w:val="en-CA" w:eastAsia="en-CA"/>
         </w:rPr>
         <w:lastRenderedPageBreak/>
         <w:drawing>
-          <wp:inline distT="0" distB="0" distL="0" distR="0" wp14:anchorId="645F2E4D" wp14:editId="32803F21">
+          <wp:inline distT="0" distB="0" distL="0" distR="0" wp14:anchorId="6E00AD8C" wp14:editId="2B0ED3FD">
             <wp:extent cx="5731510" cy="4086150"/>
             <wp:effectExtent l="0" t="0" r="2540" b="0"/>
             <wp:docPr id="16" name="Picture 16"/>
@@ -5670,7 +5790,7 @@
                     <pic:cNvPicPr/>
                   </pic:nvPicPr>
                   <pic:blipFill>
-                    <a:blip r:embed="rId32"/>
+                    <a:blip r:embed="rId30"/>
                     <a:stretch>
                       <a:fillRect/>
                     </a:stretch>
@@ -5698,11 +5818,11 @@
       <w:pPr>
         <w:pStyle w:val="Heading1"/>
       </w:pPr>
-      <w:bookmarkStart w:id="23" w:name="_Toc506526199"/>
+      <w:bookmarkStart w:id="42" w:name="_Toc506526199"/>
       <w:r>
         <w:t>Release Procedure</w:t>
       </w:r>
-      <w:bookmarkEnd w:id="23"/>
+      <w:bookmarkEnd w:id="42"/>
     </w:p>
     <w:p>
       <w:r>
@@ -5809,11 +5929,11 @@
       <w:pPr>
         <w:pStyle w:val="Heading2"/>
       </w:pPr>
-      <w:bookmarkStart w:id="24" w:name="_Toc506526200"/>
+      <w:bookmarkStart w:id="43" w:name="_Toc506526200"/>
       <w:r>
         <w:t>Updating the version in the EA project</w:t>
       </w:r>
-      <w:bookmarkEnd w:id="24"/>
+      <w:bookmarkEnd w:id="43"/>
     </w:p>
     <w:p>
       <w:r>
@@ -5828,14 +5948,16 @@
     </w:p>
     <w:p/>
     <w:p>
+      <w:bookmarkStart w:id="44" w:name="_GoBack"/>
+      <w:bookmarkEnd w:id="44"/>
       <w:r>
         <w:rPr>
           <w:noProof/>
-          <w:lang w:val="en-US"/>
+          <w:lang w:val="en-CA" w:eastAsia="en-CA"/>
         </w:rPr>
         <w:lastRenderedPageBreak/>
         <w:drawing>
-          <wp:inline distT="0" distB="0" distL="0" distR="0" wp14:anchorId="7D0291D4" wp14:editId="66A15EBC">
+          <wp:inline distT="0" distB="0" distL="0" distR="0" wp14:anchorId="72E75BC3" wp14:editId="30B8334A">
             <wp:extent cx="5731510" cy="3519123"/>
             <wp:effectExtent l="0" t="0" r="2540" b="5715"/>
             <wp:docPr id="6" name="Picture 6"/>
@@ -5850,7 +5972,7 @@
                     <pic:cNvPicPr/>
                   </pic:nvPicPr>
                   <pic:blipFill>
-                    <a:blip r:embed="rId33"/>
+                    <a:blip r:embed="rId31"/>
                     <a:stretch>
                       <a:fillRect/>
                     </a:stretch>
@@ -5875,11 +5997,11 @@
       <w:pPr>
         <w:pStyle w:val="Heading2"/>
       </w:pPr>
-      <w:bookmarkStart w:id="25" w:name="_Toc506526201"/>
+      <w:bookmarkStart w:id="45" w:name="_Toc506526201"/>
       <w:r>
         <w:t>Updating remaining repository artifacts</w:t>
       </w:r>
-      <w:bookmarkEnd w:id="25"/>
+      <w:bookmarkEnd w:id="45"/>
     </w:p>
     <w:p/>
     <w:p>
@@ -5983,11 +6105,11 @@
       <w:pPr>
         <w:pStyle w:val="Heading2"/>
       </w:pPr>
-      <w:bookmarkStart w:id="26" w:name="_Toc506526202"/>
+      <w:bookmarkStart w:id="46" w:name="_Toc506526202"/>
       <w:r>
         <w:t>Creating release tag in Subversion</w:t>
       </w:r>
-      <w:bookmarkEnd w:id="26"/>
+      <w:bookmarkEnd w:id="46"/>
     </w:p>
     <w:p/>
     <w:p>
@@ -6026,11 +6148,11 @@
       <w:r>
         <w:rPr>
           <w:noProof/>
-          <w:lang w:val="en-US"/>
+          <w:lang w:val="en-CA" w:eastAsia="en-CA"/>
         </w:rPr>
         <w:lastRenderedPageBreak/>
         <w:drawing>
-          <wp:inline distT="0" distB="0" distL="0" distR="0" wp14:anchorId="57BC41B7" wp14:editId="6C31E723">
+          <wp:inline distT="0" distB="0" distL="0" distR="0" wp14:anchorId="6CEF20B3" wp14:editId="2CC6770D">
             <wp:extent cx="5727700" cy="5417185"/>
             <wp:effectExtent l="0" t="0" r="6350" b="0"/>
             <wp:docPr id="5" name="Picture 5"/>
@@ -6047,7 +6169,7 @@
                     </pic:cNvPicPr>
                   </pic:nvPicPr>
                   <pic:blipFill>
-                    <a:blip r:embed="rId34">
+                    <a:blip r:embed="rId32">
                       <a:extLst>
                         <a:ext uri="{28A0092B-C50C-407E-A947-70E740481C1C}">
                           <a14:useLocalDpi xmlns:a14="http://schemas.microsoft.com/office/drawing/2010/main" val="0"/>
@@ -6098,11 +6220,11 @@
       <w:r>
         <w:rPr>
           <w:noProof/>
-          <w:lang w:val="en-US"/>
+          <w:lang w:val="en-CA" w:eastAsia="en-CA"/>
         </w:rPr>
         <w:lastRenderedPageBreak/>
         <w:drawing>
-          <wp:inline distT="0" distB="0" distL="0" distR="0" wp14:anchorId="517D2BDD" wp14:editId="4A08AAC1">
+          <wp:inline distT="0" distB="0" distL="0" distR="0" wp14:anchorId="54D209A9" wp14:editId="18C96D5E">
             <wp:extent cx="5210175" cy="5438775"/>
             <wp:effectExtent l="0" t="0" r="9525" b="9525"/>
             <wp:docPr id="3" name="Picture 3"/>
@@ -6117,7 +6239,7 @@
                     <pic:cNvPicPr/>
                   </pic:nvPicPr>
                   <pic:blipFill>
-                    <a:blip r:embed="rId35"/>
+                    <a:blip r:embed="rId33"/>
                     <a:stretch>
                       <a:fillRect/>
                     </a:stretch>
@@ -6149,14 +6271,14 @@
       <w:pPr>
         <w:pStyle w:val="Heading2"/>
       </w:pPr>
-      <w:bookmarkStart w:id="27" w:name="_Toc506526203"/>
+      <w:bookmarkStart w:id="47" w:name="_Toc506526203"/>
       <w:r>
         <w:t>Generating</w:t>
       </w:r>
       <w:r>
         <w:t xml:space="preserve"> the HTML Documentation from EA</w:t>
       </w:r>
-      <w:bookmarkEnd w:id="27"/>
+      <w:bookmarkEnd w:id="47"/>
     </w:p>
     <w:p>
       <w:r>
@@ -6171,11 +6293,11 @@
       <w:pPr>
         <w:pStyle w:val="Heading2"/>
       </w:pPr>
-      <w:bookmarkStart w:id="28" w:name="_Toc506526204"/>
+      <w:bookmarkStart w:id="48" w:name="_Toc506526204"/>
       <w:r>
         <w:t>Generating the Schema Documentation using Docflex</w:t>
       </w:r>
-      <w:bookmarkEnd w:id="28"/>
+      <w:bookmarkEnd w:id="48"/>
     </w:p>
     <w:p>
       <w:r>
@@ -6184,7 +6306,7 @@
       <w:r>
         <w:t xml:space="preserve">.  More information on DocFlex can be found at </w:t>
       </w:r>
-      <w:hyperlink r:id="rId36" w:history="1">
+      <w:hyperlink r:id="rId34" w:history="1">
         <w:r>
           <w:rPr>
             <w:rStyle w:val="Hyperlink"/>
@@ -6233,31 +6355,11 @@
       <w:pPr>
         <w:pStyle w:val="Heading2"/>
       </w:pPr>
-      <w:bookmarkStart w:id="29" w:name="_Toc506526205"/>
-      <w:r>
-        <w:t>Generating</w:t>
-      </w:r>
-      <w:r>
-        <w:t xml:space="preserve"> HTML schema documentation with XMLSpy</w:t>
-      </w:r>
-    </w:p>
-    <w:p>
-      <w:r>
-        <w:t>Select &gt;Schem design &gt; Documentation, accept defaults.</w:t>
-      </w:r>
-    </w:p>
-    <w:p>
-      <w:bookmarkStart w:id="30" w:name="_GoBack"/>
-      <w:bookmarkEnd w:id="30"/>
-    </w:p>
-    <w:p>
-      <w:pPr>
-        <w:pStyle w:val="Heading2"/>
-      </w:pPr>
+      <w:bookmarkStart w:id="49" w:name="_Toc506526205"/>
       <w:r>
         <w:t>Generating model and schema specification PDF</w:t>
       </w:r>
-      <w:bookmarkEnd w:id="29"/>
+      <w:bookmarkEnd w:id="49"/>
     </w:p>
     <w:p>
       <w:pPr>
@@ -6283,7 +6385,7 @@
       <w:r>
         <w:t xml:space="preserve">should be </w:t>
       </w:r>
-      <w:hyperlink r:id="rId37" w:history="1">
+      <w:hyperlink r:id="rId35" w:history="1">
         <w:r>
           <w:rPr>
             <w:rStyle w:val="Hyperlink"/>
@@ -6300,11 +6402,11 @@
       <w:pPr>
         <w:pStyle w:val="Heading2"/>
       </w:pPr>
-      <w:bookmarkStart w:id="31" w:name="_Toc506526206"/>
+      <w:bookmarkStart w:id="50" w:name="_Toc506526206"/>
       <w:r>
         <w:t>Creating the release bundle</w:t>
       </w:r>
-      <w:bookmarkEnd w:id="31"/>
+      <w:bookmarkEnd w:id="50"/>
     </w:p>
     <w:p/>
     <w:p>
@@ -6393,7 +6495,7 @@
       <w:r>
         <w:t xml:space="preserve">Create a zipfile of the folder WMDR-1.0RC7 and send to WMO for publication to schemas.wmo.int/wmdr.  The zipfile needs to be extracted to </w:t>
       </w:r>
-      <w:hyperlink r:id="rId38" w:history="1">
+      <w:hyperlink r:id="rId36" w:history="1">
         <w:r>
           <w:rPr>
             <w:rStyle w:val="Hyperlink"/>
@@ -6408,8 +6510,8 @@
     <w:p/>
     <w:p/>
     <w:sectPr>
-      <w:headerReference w:type="default" r:id="rId39"/>
-      <w:footerReference w:type="default" r:id="rId40"/>
+      <w:headerReference w:type="default" r:id="rId37"/>
+      <w:footerReference w:type="default" r:id="rId38"/>
       <w:pgSz w:w="11906" w:h="16838"/>
       <w:pgMar w:top="1440" w:right="1440" w:bottom="1440" w:left="1440" w:header="708" w:footer="708" w:gutter="0"/>
       <w:cols w:space="708"/>
@@ -6420,7 +6522,7 @@
 </file>
 
 <file path=word/endnotes.xml><?xml version="1.0" encoding="utf-8"?>
-<w:endnotes xmlns:wpc="http://schemas.microsoft.com/office/word/2010/wordprocessingCanvas" xmlns:mc="http://schemas.openxmlformats.org/markup-compatibility/2006" xmlns:o="urn:schemas-microsoft-com:office:office" xmlns:r="http://schemas.openxmlformats.org/officeDocument/2006/relationships" xmlns:m="http://schemas.openxmlformats.org/officeDocument/2006/math" xmlns:v="urn:schemas-microsoft-com:vml" xmlns:wp14="http://schemas.microsoft.com/office/word/2010/wordprocessingDrawing" xmlns:wp="http://schemas.openxmlformats.org/drawingml/2006/wordprocessingDrawing" xmlns:w10="urn:schemas-microsoft-com:office:word" xmlns:w="http://schemas.openxmlformats.org/wordprocessingml/2006/main" xmlns:w14="http://schemas.microsoft.com/office/word/2010/wordml" xmlns:wpg="http://schemas.microsoft.com/office/word/2010/wordprocessingGroup" xmlns:wpi="http://schemas.microsoft.com/office/word/2010/wordprocessingInk" xmlns:wne="http://schemas.microsoft.com/office/word/2006/wordml" xmlns:wps="http://schemas.microsoft.com/office/word/2010/wordprocessingShape" mc:Ignorable="w14 wp14">
+<w:endnotes xmlns:wpc="http://schemas.microsoft.com/office/word/2010/wordprocessingCanvas" xmlns:cx="http://schemas.microsoft.com/office/drawing/2014/chartex" xmlns:cx1="http://schemas.microsoft.com/office/drawing/2015/9/8/chartex" xmlns:mc="http://schemas.openxmlformats.org/markup-compatibility/2006" xmlns:o="urn:schemas-microsoft-com:office:office" xmlns:r="http://schemas.openxmlformats.org/officeDocument/2006/relationships" xmlns:m="http://schemas.openxmlformats.org/officeDocument/2006/math" xmlns:v="urn:schemas-microsoft-com:vml" xmlns:wp14="http://schemas.microsoft.com/office/word/2010/wordprocessingDrawing" xmlns:wp="http://schemas.openxmlformats.org/drawingml/2006/wordprocessingDrawing" xmlns:w10="urn:schemas-microsoft-com:office:word" xmlns:w="http://schemas.openxmlformats.org/wordprocessingml/2006/main" xmlns:w14="http://schemas.microsoft.com/office/word/2010/wordml" xmlns:w15="http://schemas.microsoft.com/office/word/2012/wordml" xmlns:w16se="http://schemas.microsoft.com/office/word/2015/wordml/symex" xmlns:wpg="http://schemas.microsoft.com/office/word/2010/wordprocessingGroup" xmlns:wpi="http://schemas.microsoft.com/office/word/2010/wordprocessingInk" xmlns:wne="http://schemas.microsoft.com/office/word/2006/wordml" xmlns:wps="http://schemas.microsoft.com/office/word/2010/wordprocessingShape" mc:Ignorable="w14 w15 w16se wp14">
   <w:endnote w:type="separator" w:id="-1">
     <w:p>
       <w:r>
@@ -6439,7 +6541,7 @@
 </file>
 
 <file path=word/footer1.xml><?xml version="1.0" encoding="utf-8"?>
-<w:ftr xmlns:wpc="http://schemas.microsoft.com/office/word/2010/wordprocessingCanvas" xmlns:mc="http://schemas.openxmlformats.org/markup-compatibility/2006" xmlns:o="urn:schemas-microsoft-com:office:office" xmlns:r="http://schemas.openxmlformats.org/officeDocument/2006/relationships" xmlns:m="http://schemas.openxmlformats.org/officeDocument/2006/math" xmlns:v="urn:schemas-microsoft-com:vml" xmlns:wp14="http://schemas.microsoft.com/office/word/2010/wordprocessingDrawing" xmlns:wp="http://schemas.openxmlformats.org/drawingml/2006/wordprocessingDrawing" xmlns:w10="urn:schemas-microsoft-com:office:word" xmlns:w="http://schemas.openxmlformats.org/wordprocessingml/2006/main" xmlns:w14="http://schemas.microsoft.com/office/word/2010/wordml" xmlns:wpg="http://schemas.microsoft.com/office/word/2010/wordprocessingGroup" xmlns:wpi="http://schemas.microsoft.com/office/word/2010/wordprocessingInk" xmlns:wne="http://schemas.microsoft.com/office/word/2006/wordml" xmlns:wps="http://schemas.microsoft.com/office/word/2010/wordprocessingShape" mc:Ignorable="w14 wp14">
+<w:ftr xmlns:wpc="http://schemas.microsoft.com/office/word/2010/wordprocessingCanvas" xmlns:cx="http://schemas.microsoft.com/office/drawing/2014/chartex" xmlns:cx1="http://schemas.microsoft.com/office/drawing/2015/9/8/chartex" xmlns:mc="http://schemas.openxmlformats.org/markup-compatibility/2006" xmlns:o="urn:schemas-microsoft-com:office:office" xmlns:r="http://schemas.openxmlformats.org/officeDocument/2006/relationships" xmlns:m="http://schemas.openxmlformats.org/officeDocument/2006/math" xmlns:v="urn:schemas-microsoft-com:vml" xmlns:wp14="http://schemas.microsoft.com/office/word/2010/wordprocessingDrawing" xmlns:wp="http://schemas.openxmlformats.org/drawingml/2006/wordprocessingDrawing" xmlns:w10="urn:schemas-microsoft-com:office:word" xmlns:w="http://schemas.openxmlformats.org/wordprocessingml/2006/main" xmlns:w14="http://schemas.microsoft.com/office/word/2010/wordml" xmlns:w15="http://schemas.microsoft.com/office/word/2012/wordml" xmlns:w16se="http://schemas.microsoft.com/office/word/2015/wordml/symex" xmlns:wpg="http://schemas.microsoft.com/office/word/2010/wordprocessingGroup" xmlns:wpi="http://schemas.microsoft.com/office/word/2010/wordprocessingInk" xmlns:wne="http://schemas.microsoft.com/office/word/2006/wordml" xmlns:wps="http://schemas.microsoft.com/office/word/2010/wordprocessingShape" mc:Ignorable="w14 w15 w16se wp14">
   <w:sdt>
     <w:sdtPr>
       <w:id w:val="-404069247"/>
@@ -6471,7 +6573,7 @@
           <w:rPr>
             <w:noProof/>
           </w:rPr>
-          <w:t>23</w:t>
+          <w:t>20</w:t>
         </w:r>
         <w:r>
           <w:rPr>
@@ -6486,7 +6588,7 @@
 </file>
 
 <file path=word/footnotes.xml><?xml version="1.0" encoding="utf-8"?>
-<w:footnotes xmlns:wpc="http://schemas.microsoft.com/office/word/2010/wordprocessingCanvas" xmlns:mc="http://schemas.openxmlformats.org/markup-compatibility/2006" xmlns:o="urn:schemas-microsoft-com:office:office" xmlns:r="http://schemas.openxmlformats.org/officeDocument/2006/relationships" xmlns:m="http://schemas.openxmlformats.org/officeDocument/2006/math" xmlns:v="urn:schemas-microsoft-com:vml" xmlns:wp14="http://schemas.microsoft.com/office/word/2010/wordprocessingDrawing" xmlns:wp="http://schemas.openxmlformats.org/drawingml/2006/wordprocessingDrawing" xmlns:w10="urn:schemas-microsoft-com:office:word" xmlns:w="http://schemas.openxmlformats.org/wordprocessingml/2006/main" xmlns:w14="http://schemas.microsoft.com/office/word/2010/wordml" xmlns:wpg="http://schemas.microsoft.com/office/word/2010/wordprocessingGroup" xmlns:wpi="http://schemas.microsoft.com/office/word/2010/wordprocessingInk" xmlns:wne="http://schemas.microsoft.com/office/word/2006/wordml" xmlns:wps="http://schemas.microsoft.com/office/word/2010/wordprocessingShape" mc:Ignorable="w14 wp14">
+<w:footnotes xmlns:wpc="http://schemas.microsoft.com/office/word/2010/wordprocessingCanvas" xmlns:cx="http://schemas.microsoft.com/office/drawing/2014/chartex" xmlns:cx1="http://schemas.microsoft.com/office/drawing/2015/9/8/chartex" xmlns:mc="http://schemas.openxmlformats.org/markup-compatibility/2006" xmlns:o="urn:schemas-microsoft-com:office:office" xmlns:r="http://schemas.openxmlformats.org/officeDocument/2006/relationships" xmlns:m="http://schemas.openxmlformats.org/officeDocument/2006/math" xmlns:v="urn:schemas-microsoft-com:vml" xmlns:wp14="http://schemas.microsoft.com/office/word/2010/wordprocessingDrawing" xmlns:wp="http://schemas.openxmlformats.org/drawingml/2006/wordprocessingDrawing" xmlns:w10="urn:schemas-microsoft-com:office:word" xmlns:w="http://schemas.openxmlformats.org/wordprocessingml/2006/main" xmlns:w14="http://schemas.microsoft.com/office/word/2010/wordml" xmlns:w15="http://schemas.microsoft.com/office/word/2012/wordml" xmlns:w16se="http://schemas.microsoft.com/office/word/2015/wordml/symex" xmlns:wpg="http://schemas.microsoft.com/office/word/2010/wordprocessingGroup" xmlns:wpi="http://schemas.microsoft.com/office/word/2010/wordprocessingInk" xmlns:wne="http://schemas.microsoft.com/office/word/2006/wordml" xmlns:wps="http://schemas.microsoft.com/office/word/2010/wordprocessingShape" mc:Ignorable="w14 w15 w16se wp14">
   <w:footnote w:type="separator" w:id="-1">
     <w:p>
       <w:r>
@@ -6505,7 +6607,7 @@
 </file>
 
 <file path=word/header1.xml><?xml version="1.0" encoding="utf-8"?>
-<w:hdr xmlns:wpc="http://schemas.microsoft.com/office/word/2010/wordprocessingCanvas" xmlns:mc="http://schemas.openxmlformats.org/markup-compatibility/2006" xmlns:o="urn:schemas-microsoft-com:office:office" xmlns:r="http://schemas.openxmlformats.org/officeDocument/2006/relationships" xmlns:m="http://schemas.openxmlformats.org/officeDocument/2006/math" xmlns:v="urn:schemas-microsoft-com:vml" xmlns:wp14="http://schemas.microsoft.com/office/word/2010/wordprocessingDrawing" xmlns:wp="http://schemas.openxmlformats.org/drawingml/2006/wordprocessingDrawing" xmlns:w10="urn:schemas-microsoft-com:office:word" xmlns:w="http://schemas.openxmlformats.org/wordprocessingml/2006/main" xmlns:w14="http://schemas.microsoft.com/office/word/2010/wordml" xmlns:wpg="http://schemas.microsoft.com/office/word/2010/wordprocessingGroup" xmlns:wpi="http://schemas.microsoft.com/office/word/2010/wordprocessingInk" xmlns:wne="http://schemas.microsoft.com/office/word/2006/wordml" xmlns:wps="http://schemas.microsoft.com/office/word/2010/wordprocessingShape" mc:Ignorable="w14 wp14">
+<w:hdr xmlns:wpc="http://schemas.microsoft.com/office/word/2010/wordprocessingCanvas" xmlns:cx="http://schemas.microsoft.com/office/drawing/2014/chartex" xmlns:cx1="http://schemas.microsoft.com/office/drawing/2015/9/8/chartex" xmlns:mc="http://schemas.openxmlformats.org/markup-compatibility/2006" xmlns:o="urn:schemas-microsoft-com:office:office" xmlns:r="http://schemas.openxmlformats.org/officeDocument/2006/relationships" xmlns:m="http://schemas.openxmlformats.org/officeDocument/2006/math" xmlns:v="urn:schemas-microsoft-com:vml" xmlns:wp14="http://schemas.microsoft.com/office/word/2010/wordprocessingDrawing" xmlns:wp="http://schemas.openxmlformats.org/drawingml/2006/wordprocessingDrawing" xmlns:w10="urn:schemas-microsoft-com:office:word" xmlns:w="http://schemas.openxmlformats.org/wordprocessingml/2006/main" xmlns:w14="http://schemas.microsoft.com/office/word/2010/wordml" xmlns:w15="http://schemas.microsoft.com/office/word/2012/wordml" xmlns:w16se="http://schemas.microsoft.com/office/word/2015/wordml/symex" xmlns:wpg="http://schemas.microsoft.com/office/word/2010/wordprocessingGroup" xmlns:wpi="http://schemas.microsoft.com/office/word/2010/wordprocessingInk" xmlns:wne="http://schemas.microsoft.com/office/word/2006/wordml" xmlns:wps="http://schemas.microsoft.com/office/word/2010/wordprocessingShape" mc:Ignorable="w14 w15 w16se wp14">
   <w:p>
     <w:pPr>
       <w:pStyle w:val="Heading1"/>
@@ -6524,8 +6626,8 @@
 </file>
 
 <file path=word/numbering.xml><?xml version="1.0" encoding="utf-8"?>
-<w:numbering xmlns:wpc="http://schemas.microsoft.com/office/word/2010/wordprocessingCanvas" xmlns:mc="http://schemas.openxmlformats.org/markup-compatibility/2006" xmlns:o="urn:schemas-microsoft-com:office:office" xmlns:r="http://schemas.openxmlformats.org/officeDocument/2006/relationships" xmlns:m="http://schemas.openxmlformats.org/officeDocument/2006/math" xmlns:v="urn:schemas-microsoft-com:vml" xmlns:wp14="http://schemas.microsoft.com/office/word/2010/wordprocessingDrawing" xmlns:wp="http://schemas.openxmlformats.org/drawingml/2006/wordprocessingDrawing" xmlns:w10="urn:schemas-microsoft-com:office:word" xmlns:w="http://schemas.openxmlformats.org/wordprocessingml/2006/main" xmlns:w14="http://schemas.microsoft.com/office/word/2010/wordml" xmlns:wpg="http://schemas.microsoft.com/office/word/2010/wordprocessingGroup" xmlns:wpi="http://schemas.microsoft.com/office/word/2010/wordprocessingInk" xmlns:wne="http://schemas.microsoft.com/office/word/2006/wordml" xmlns:wps="http://schemas.microsoft.com/office/word/2010/wordprocessingShape" mc:Ignorable="w14 wp14">
-  <w:abstractNum w:abstractNumId="0">
+<w:numbering xmlns:wpc="http://schemas.microsoft.com/office/word/2010/wordprocessingCanvas" xmlns:cx="http://schemas.microsoft.com/office/drawing/2014/chartex" xmlns:cx1="http://schemas.microsoft.com/office/drawing/2015/9/8/chartex" xmlns:mc="http://schemas.openxmlformats.org/markup-compatibility/2006" xmlns:o="urn:schemas-microsoft-com:office:office" xmlns:r="http://schemas.openxmlformats.org/officeDocument/2006/relationships" xmlns:m="http://schemas.openxmlformats.org/officeDocument/2006/math" xmlns:v="urn:schemas-microsoft-com:vml" xmlns:wp14="http://schemas.microsoft.com/office/word/2010/wordprocessingDrawing" xmlns:wp="http://schemas.openxmlformats.org/drawingml/2006/wordprocessingDrawing" xmlns:w10="urn:schemas-microsoft-com:office:word" xmlns:w="http://schemas.openxmlformats.org/wordprocessingml/2006/main" xmlns:w14="http://schemas.microsoft.com/office/word/2010/wordml" xmlns:w15="http://schemas.microsoft.com/office/word/2012/wordml" xmlns:w16se="http://schemas.microsoft.com/office/word/2015/wordml/symex" xmlns:wpg="http://schemas.microsoft.com/office/word/2010/wordprocessingGroup" xmlns:wpi="http://schemas.microsoft.com/office/word/2010/wordprocessingInk" xmlns:wne="http://schemas.microsoft.com/office/word/2006/wordml" xmlns:wps="http://schemas.microsoft.com/office/word/2010/wordprocessingShape" mc:Ignorable="w14 w15 w16se wp14">
+  <w:abstractNum w:abstractNumId="0" w15:restartNumberingAfterBreak="0">
     <w:nsid w:val="025D5BCD"/>
     <w:multiLevelType w:val="hybridMultilevel"/>
     <w:tmpl w:val="1458CCC8"/>
@@ -6611,7 +6713,7 @@
       </w:pPr>
     </w:lvl>
   </w:abstractNum>
-  <w:abstractNum w:abstractNumId="1">
+  <w:abstractNum w:abstractNumId="1" w15:restartNumberingAfterBreak="0">
     <w:nsid w:val="039C3480"/>
     <w:multiLevelType w:val="multilevel"/>
     <w:tmpl w:val="0C09001F"/>
@@ -6697,7 +6799,7 @@
       </w:pPr>
     </w:lvl>
   </w:abstractNum>
-  <w:abstractNum w:abstractNumId="2">
+  <w:abstractNum w:abstractNumId="2" w15:restartNumberingAfterBreak="0">
     <w:nsid w:val="042400E8"/>
     <w:multiLevelType w:val="hybridMultilevel"/>
     <w:tmpl w:val="E06E5E96"/>
@@ -6810,7 +6912,7 @@
       </w:rPr>
     </w:lvl>
   </w:abstractNum>
-  <w:abstractNum w:abstractNumId="3">
+  <w:abstractNum w:abstractNumId="3" w15:restartNumberingAfterBreak="0">
     <w:nsid w:val="05E41E6E"/>
     <w:multiLevelType w:val="hybridMultilevel"/>
     <w:tmpl w:val="30CC576A"/>
@@ -6923,7 +7025,7 @@
       </w:rPr>
     </w:lvl>
   </w:abstractNum>
-  <w:abstractNum w:abstractNumId="4">
+  <w:abstractNum w:abstractNumId="4" w15:restartNumberingAfterBreak="0">
     <w:nsid w:val="09372A87"/>
     <w:multiLevelType w:val="hybridMultilevel"/>
     <w:tmpl w:val="4C026418"/>
@@ -7036,7 +7138,7 @@
       </w:rPr>
     </w:lvl>
   </w:abstractNum>
-  <w:abstractNum w:abstractNumId="5">
+  <w:abstractNum w:abstractNumId="5" w15:restartNumberingAfterBreak="0">
     <w:nsid w:val="0E3E0A87"/>
     <w:multiLevelType w:val="hybridMultilevel"/>
     <w:tmpl w:val="3C0E4514"/>
@@ -7149,7 +7251,7 @@
       </w:rPr>
     </w:lvl>
   </w:abstractNum>
-  <w:abstractNum w:abstractNumId="6">
+  <w:abstractNum w:abstractNumId="6" w15:restartNumberingAfterBreak="0">
     <w:nsid w:val="10720AC6"/>
     <w:multiLevelType w:val="hybridMultilevel"/>
     <w:tmpl w:val="1630996C"/>
@@ -7238,7 +7340,7 @@
       </w:pPr>
     </w:lvl>
   </w:abstractNum>
-  <w:abstractNum w:abstractNumId="7">
+  <w:abstractNum w:abstractNumId="7" w15:restartNumberingAfterBreak="0">
     <w:nsid w:val="161F549A"/>
     <w:multiLevelType w:val="multilevel"/>
     <w:tmpl w:val="9B3CB3AC"/>
@@ -7324,7 +7426,7 @@
       </w:pPr>
     </w:lvl>
   </w:abstractNum>
-  <w:abstractNum w:abstractNumId="8">
+  <w:abstractNum w:abstractNumId="8" w15:restartNumberingAfterBreak="0">
     <w:nsid w:val="17037081"/>
     <w:multiLevelType w:val="hybridMultilevel"/>
     <w:tmpl w:val="996C5804"/>
@@ -7437,7 +7539,7 @@
       </w:rPr>
     </w:lvl>
   </w:abstractNum>
-  <w:abstractNum w:abstractNumId="9">
+  <w:abstractNum w:abstractNumId="9" w15:restartNumberingAfterBreak="0">
     <w:nsid w:val="18580B36"/>
     <w:multiLevelType w:val="hybridMultilevel"/>
     <w:tmpl w:val="1BD03AA4"/>
@@ -7550,7 +7652,7 @@
       </w:rPr>
     </w:lvl>
   </w:abstractNum>
-  <w:abstractNum w:abstractNumId="10">
+  <w:abstractNum w:abstractNumId="10" w15:restartNumberingAfterBreak="0">
     <w:nsid w:val="1B73358E"/>
     <w:multiLevelType w:val="multilevel"/>
     <w:tmpl w:val="0C09001F"/>
@@ -7636,7 +7738,7 @@
       </w:pPr>
     </w:lvl>
   </w:abstractNum>
-  <w:abstractNum w:abstractNumId="11">
+  <w:abstractNum w:abstractNumId="11" w15:restartNumberingAfterBreak="0">
     <w:nsid w:val="1CB50C69"/>
     <w:multiLevelType w:val="hybridMultilevel"/>
     <w:tmpl w:val="B16AB3B8"/>
@@ -7749,7 +7851,7 @@
       </w:rPr>
     </w:lvl>
   </w:abstractNum>
-  <w:abstractNum w:abstractNumId="12">
+  <w:abstractNum w:abstractNumId="12" w15:restartNumberingAfterBreak="0">
     <w:nsid w:val="1EB71CCA"/>
     <w:multiLevelType w:val="hybridMultilevel"/>
     <w:tmpl w:val="5ACA56CC"/>
@@ -7835,7 +7937,7 @@
       </w:pPr>
     </w:lvl>
   </w:abstractNum>
-  <w:abstractNum w:abstractNumId="13">
+  <w:abstractNum w:abstractNumId="13" w15:restartNumberingAfterBreak="0">
     <w:nsid w:val="20D66B14"/>
     <w:multiLevelType w:val="hybridMultilevel"/>
     <w:tmpl w:val="492EDB34"/>
@@ -7924,7 +8026,7 @@
       </w:pPr>
     </w:lvl>
   </w:abstractNum>
-  <w:abstractNum w:abstractNumId="14">
+  <w:abstractNum w:abstractNumId="14" w15:restartNumberingAfterBreak="0">
     <w:nsid w:val="242A29C9"/>
     <w:multiLevelType w:val="multilevel"/>
     <w:tmpl w:val="6ECC1624"/>
@@ -8037,7 +8139,7 @@
       </w:rPr>
     </w:lvl>
   </w:abstractNum>
-  <w:abstractNum w:abstractNumId="15">
+  <w:abstractNum w:abstractNumId="15" w15:restartNumberingAfterBreak="0">
     <w:nsid w:val="2C340289"/>
     <w:multiLevelType w:val="hybridMultilevel"/>
     <w:tmpl w:val="F19A38C8"/>
@@ -8150,7 +8252,7 @@
       </w:rPr>
     </w:lvl>
   </w:abstractNum>
-  <w:abstractNum w:abstractNumId="16">
+  <w:abstractNum w:abstractNumId="16" w15:restartNumberingAfterBreak="0">
     <w:nsid w:val="2D1D5B53"/>
     <w:multiLevelType w:val="multilevel"/>
     <w:tmpl w:val="2A683BCA"/>
@@ -8265,7 +8367,7 @@
       </w:rPr>
     </w:lvl>
   </w:abstractNum>
-  <w:abstractNum w:abstractNumId="17">
+  <w:abstractNum w:abstractNumId="17" w15:restartNumberingAfterBreak="0">
     <w:nsid w:val="355E197B"/>
     <w:multiLevelType w:val="hybridMultilevel"/>
     <w:tmpl w:val="9B6638B8"/>
@@ -8354,7 +8456,7 @@
       </w:pPr>
     </w:lvl>
   </w:abstractNum>
-  <w:abstractNum w:abstractNumId="18">
+  <w:abstractNum w:abstractNumId="18" w15:restartNumberingAfterBreak="0">
     <w:nsid w:val="36F524E7"/>
     <w:multiLevelType w:val="multilevel"/>
     <w:tmpl w:val="D5E8CD64"/>
@@ -8468,7 +8570,7 @@
       </w:rPr>
     </w:lvl>
   </w:abstractNum>
-  <w:abstractNum w:abstractNumId="19">
+  <w:abstractNum w:abstractNumId="19" w15:restartNumberingAfterBreak="0">
     <w:nsid w:val="39467218"/>
     <w:multiLevelType w:val="hybridMultilevel"/>
     <w:tmpl w:val="844E2E94"/>
@@ -8557,7 +8659,7 @@
       </w:pPr>
     </w:lvl>
   </w:abstractNum>
-  <w:abstractNum w:abstractNumId="20">
+  <w:abstractNum w:abstractNumId="20" w15:restartNumberingAfterBreak="0">
     <w:nsid w:val="399968FC"/>
     <w:multiLevelType w:val="hybridMultilevel"/>
     <w:tmpl w:val="93A824CA"/>
@@ -8643,7 +8745,7 @@
       </w:pPr>
     </w:lvl>
   </w:abstractNum>
-  <w:abstractNum w:abstractNumId="21">
+  <w:abstractNum w:abstractNumId="21" w15:restartNumberingAfterBreak="0">
     <w:nsid w:val="3B945B22"/>
     <w:multiLevelType w:val="multilevel"/>
     <w:tmpl w:val="DF0C6DB8"/>
@@ -8729,7 +8831,7 @@
       </w:pPr>
     </w:lvl>
   </w:abstractNum>
-  <w:abstractNum w:abstractNumId="22">
+  <w:abstractNum w:abstractNumId="22" w15:restartNumberingAfterBreak="0">
     <w:nsid w:val="3C350163"/>
     <w:multiLevelType w:val="hybridMultilevel"/>
     <w:tmpl w:val="0A98AA46"/>
@@ -8815,7 +8917,7 @@
       </w:pPr>
     </w:lvl>
   </w:abstractNum>
-  <w:abstractNum w:abstractNumId="23">
+  <w:abstractNum w:abstractNumId="23" w15:restartNumberingAfterBreak="0">
     <w:nsid w:val="3C915205"/>
     <w:multiLevelType w:val="multilevel"/>
     <w:tmpl w:val="0C09001F"/>
@@ -8901,7 +9003,7 @@
       </w:pPr>
     </w:lvl>
   </w:abstractNum>
-  <w:abstractNum w:abstractNumId="24">
+  <w:abstractNum w:abstractNumId="24" w15:restartNumberingAfterBreak="0">
     <w:nsid w:val="3F0E4C6E"/>
     <w:multiLevelType w:val="multilevel"/>
     <w:tmpl w:val="0C09001F"/>
@@ -8987,7 +9089,7 @@
       </w:pPr>
     </w:lvl>
   </w:abstractNum>
-  <w:abstractNum w:abstractNumId="25">
+  <w:abstractNum w:abstractNumId="25" w15:restartNumberingAfterBreak="0">
     <w:nsid w:val="4C7276AA"/>
     <w:multiLevelType w:val="hybridMultilevel"/>
     <w:tmpl w:val="737E47E2"/>
@@ -9100,7 +9202,7 @@
       </w:rPr>
     </w:lvl>
   </w:abstractNum>
-  <w:abstractNum w:abstractNumId="26">
+  <w:abstractNum w:abstractNumId="26" w15:restartNumberingAfterBreak="0">
     <w:nsid w:val="4F1776F6"/>
     <w:multiLevelType w:val="multilevel"/>
     <w:tmpl w:val="0C09001F"/>
@@ -9186,7 +9288,7 @@
       </w:pPr>
     </w:lvl>
   </w:abstractNum>
-  <w:abstractNum w:abstractNumId="27">
+  <w:abstractNum w:abstractNumId="27" w15:restartNumberingAfterBreak="0">
     <w:nsid w:val="53257886"/>
     <w:multiLevelType w:val="hybridMultilevel"/>
     <w:tmpl w:val="E4589B08"/>
@@ -9299,7 +9401,7 @@
       </w:rPr>
     </w:lvl>
   </w:abstractNum>
-  <w:abstractNum w:abstractNumId="28">
+  <w:abstractNum w:abstractNumId="28" w15:restartNumberingAfterBreak="0">
     <w:nsid w:val="53E41DD6"/>
     <w:multiLevelType w:val="hybridMultilevel"/>
     <w:tmpl w:val="8B7A5D04"/>
@@ -9412,7 +9514,7 @@
       </w:rPr>
     </w:lvl>
   </w:abstractNum>
-  <w:abstractNum w:abstractNumId="29">
+  <w:abstractNum w:abstractNumId="29" w15:restartNumberingAfterBreak="0">
     <w:nsid w:val="57495CCA"/>
     <w:multiLevelType w:val="hybridMultilevel"/>
     <w:tmpl w:val="01381068"/>
@@ -9498,7 +9600,7 @@
       </w:pPr>
     </w:lvl>
   </w:abstractNum>
-  <w:abstractNum w:abstractNumId="30">
+  <w:abstractNum w:abstractNumId="30" w15:restartNumberingAfterBreak="0">
     <w:nsid w:val="57FE6BA0"/>
     <w:multiLevelType w:val="hybridMultilevel"/>
     <w:tmpl w:val="4DC2924E"/>
@@ -9587,7 +9689,7 @@
       </w:pPr>
     </w:lvl>
   </w:abstractNum>
-  <w:abstractNum w:abstractNumId="31">
+  <w:abstractNum w:abstractNumId="31" w15:restartNumberingAfterBreak="0">
     <w:nsid w:val="5C101076"/>
     <w:multiLevelType w:val="hybridMultilevel"/>
     <w:tmpl w:val="4DF65B78"/>
@@ -9700,7 +9802,7 @@
       </w:rPr>
     </w:lvl>
   </w:abstractNum>
-  <w:abstractNum w:abstractNumId="32">
+  <w:abstractNum w:abstractNumId="32" w15:restartNumberingAfterBreak="0">
     <w:nsid w:val="622E3D43"/>
     <w:multiLevelType w:val="hybridMultilevel"/>
     <w:tmpl w:val="0D6423C0"/>
@@ -9786,7 +9888,7 @@
       </w:pPr>
     </w:lvl>
   </w:abstractNum>
-  <w:abstractNum w:abstractNumId="33">
+  <w:abstractNum w:abstractNumId="33" w15:restartNumberingAfterBreak="0">
     <w:nsid w:val="62F10998"/>
     <w:multiLevelType w:val="hybridMultilevel"/>
     <w:tmpl w:val="78027096"/>
@@ -9899,7 +10001,7 @@
       </w:rPr>
     </w:lvl>
   </w:abstractNum>
-  <w:abstractNum w:abstractNumId="34">
+  <w:abstractNum w:abstractNumId="34" w15:restartNumberingAfterBreak="0">
     <w:nsid w:val="6596750F"/>
     <w:multiLevelType w:val="hybridMultilevel"/>
     <w:tmpl w:val="25A80B78"/>
@@ -9985,7 +10087,7 @@
       </w:pPr>
     </w:lvl>
   </w:abstractNum>
-  <w:abstractNum w:abstractNumId="35">
+  <w:abstractNum w:abstractNumId="35" w15:restartNumberingAfterBreak="0">
     <w:nsid w:val="66F106E0"/>
     <w:multiLevelType w:val="hybridMultilevel"/>
     <w:tmpl w:val="02D4F4EC"/>
@@ -10098,7 +10200,7 @@
       </w:rPr>
     </w:lvl>
   </w:abstractNum>
-  <w:abstractNum w:abstractNumId="36">
+  <w:abstractNum w:abstractNumId="36" w15:restartNumberingAfterBreak="0">
     <w:nsid w:val="707D392B"/>
     <w:multiLevelType w:val="multilevel"/>
     <w:tmpl w:val="E4A41FB4"/>
@@ -10213,7 +10315,7 @@
       </w:rPr>
     </w:lvl>
   </w:abstractNum>
-  <w:abstractNum w:abstractNumId="37">
+  <w:abstractNum w:abstractNumId="37" w15:restartNumberingAfterBreak="0">
     <w:nsid w:val="773448A7"/>
     <w:multiLevelType w:val="hybridMultilevel"/>
     <w:tmpl w:val="052A9C16"/>
@@ -10326,13 +10428,13 @@
       </w:rPr>
     </w:lvl>
   </w:abstractNum>
-  <w:abstractNum w:abstractNumId="38">
+  <w:abstractNum w:abstractNumId="38" w15:restartNumberingAfterBreak="0">
     <w:nsid w:val="7B1E0DD6"/>
     <w:multiLevelType w:val="multilevel"/>
     <w:tmpl w:val="D5E8CD64"/>
     <w:numStyleLink w:val="Style1"/>
   </w:abstractNum>
-  <w:abstractNum w:abstractNumId="39">
+  <w:abstractNum w:abstractNumId="39" w15:restartNumberingAfterBreak="0">
     <w:nsid w:val="7B7D38F7"/>
     <w:multiLevelType w:val="hybridMultilevel"/>
     <w:tmpl w:val="C2A84C0A"/>
@@ -10445,7 +10547,7 @@
       </w:rPr>
     </w:lvl>
   </w:abstractNum>
-  <w:abstractNum w:abstractNumId="40">
+  <w:abstractNum w:abstractNumId="40" w15:restartNumberingAfterBreak="0">
     <w:nsid w:val="7CAD527E"/>
     <w:multiLevelType w:val="hybridMultilevel"/>
     <w:tmpl w:val="FEB4D326"/>
@@ -10741,7 +10843,7 @@
 </file>
 
 <file path=word/styles.xml><?xml version="1.0" encoding="utf-8"?>
-<w:styles xmlns:mc="http://schemas.openxmlformats.org/markup-compatibility/2006" xmlns:r="http://schemas.openxmlformats.org/officeDocument/2006/relationships" xmlns:w="http://schemas.openxmlformats.org/wordprocessingml/2006/main" xmlns:w14="http://schemas.microsoft.com/office/word/2010/wordml" mc:Ignorable="w14">
+<w:styles xmlns:mc="http://schemas.openxmlformats.org/markup-compatibility/2006" xmlns:r="http://schemas.openxmlformats.org/officeDocument/2006/relationships" xmlns:w="http://schemas.openxmlformats.org/wordprocessingml/2006/main" xmlns:w14="http://schemas.microsoft.com/office/word/2010/wordml" xmlns:w15="http://schemas.microsoft.com/office/word/2012/wordml" xmlns:w16se="http://schemas.microsoft.com/office/word/2015/wordml/symex" mc:Ignorable="w14 w15 w16se">
   <w:docDefaults>
     <w:rPrDefault>
       <w:rPr>
@@ -10758,911 +10860,378 @@
       </w:pPr>
     </w:pPrDefault>
   </w:docDefaults>
-  <w:latentStyles w:defLockedState="0" w:defUIPriority="99" w:defSemiHidden="1" w:defUnhideWhenUsed="1" w:defQFormat="0" w:count="267">
-    <w:lsdException w:name="Normal" w:semiHidden="0" w:uiPriority="0" w:unhideWhenUsed="0" w:qFormat="1"/>
-    <w:lsdException w:name="heading 1" w:semiHidden="0" w:uiPriority="9" w:unhideWhenUsed="0" w:qFormat="1"/>
-    <w:lsdException w:name="heading 2" w:uiPriority="9" w:qFormat="1"/>
-    <w:lsdException w:name="heading 3" w:uiPriority="9" w:qFormat="1"/>
-    <w:lsdException w:name="heading 4" w:uiPriority="9" w:qFormat="1"/>
-    <w:lsdException w:name="heading 5" w:uiPriority="9" w:qFormat="1"/>
-    <w:lsdException w:name="heading 6" w:uiPriority="9" w:qFormat="1"/>
-    <w:lsdException w:name="heading 7" w:uiPriority="9" w:qFormat="1"/>
-    <w:lsdException w:name="heading 8" w:uiPriority="9" w:qFormat="1"/>
-    <w:lsdException w:name="heading 9" w:uiPriority="9" w:qFormat="1"/>
-    <w:lsdException w:name="toc 1" w:uiPriority="39"/>
-    <w:lsdException w:name="toc 2" w:uiPriority="39"/>
-    <w:lsdException w:name="toc 3" w:uiPriority="39"/>
-    <w:lsdException w:name="toc 4" w:uiPriority="39"/>
-    <w:lsdException w:name="toc 5" w:uiPriority="39"/>
-    <w:lsdException w:name="toc 6" w:uiPriority="39"/>
-    <w:lsdException w:name="toc 7" w:uiPriority="39"/>
-    <w:lsdException w:name="toc 8" w:uiPriority="39"/>
-    <w:lsdException w:name="toc 9" w:uiPriority="39"/>
-    <w:lsdException w:name="caption" w:uiPriority="35" w:qFormat="1"/>
-    <w:lsdException w:name="Title" w:semiHidden="0" w:uiPriority="10" w:unhideWhenUsed="0" w:qFormat="1"/>
-    <w:lsdException w:name="Default Paragraph Font" w:uiPriority="1"/>
-    <w:lsdException w:name="Subtitle" w:semiHidden="0" w:uiPriority="11" w:unhideWhenUsed="0" w:qFormat="1"/>
-    <w:lsdException w:name="Strong" w:semiHidden="0" w:uiPriority="22" w:unhideWhenUsed="0" w:qFormat="1"/>
-    <w:lsdException w:name="Emphasis" w:semiHidden="0" w:uiPriority="20" w:unhideWhenUsed="0" w:qFormat="1"/>
-    <w:lsdException w:name="Table Grid" w:semiHidden="0" w:uiPriority="59" w:unhideWhenUsed="0"/>
-    <w:lsdException w:name="Placeholder Text" w:unhideWhenUsed="0"/>
-    <w:lsdException w:name="No Spacing" w:semiHidden="0" w:uiPriority="1" w:unhideWhenUsed="0" w:qFormat="1"/>
-    <w:lsdException w:name="Light Shading" w:semiHidden="0" w:uiPriority="60" w:unhideWhenUsed="0"/>
-    <w:lsdException w:name="Light List" w:semiHidden="0" w:uiPriority="61" w:unhideWhenUsed="0"/>
-    <w:lsdException w:name="Light Grid" w:semiHidden="0" w:uiPriority="62" w:unhideWhenUsed="0"/>
-    <w:lsdException w:name="Medium Shading 1" w:semiHidden="0" w:uiPriority="63" w:unhideWhenUsed="0"/>
-    <w:lsdException w:name="Medium Shading 2" w:semiHidden="0" w:uiPriority="64" w:unhideWhenUsed="0"/>
-    <w:lsdException w:name="Medium List 1" w:semiHidden="0" w:uiPriority="65" w:unhideWhenUsed="0"/>
-    <w:lsdException w:name="Medium List 2" w:semiHidden="0" w:uiPriority="66" w:unhideWhenUsed="0"/>
-    <w:lsdException w:name="Medium Grid 1" w:semiHidden="0" w:uiPriority="67" w:unhideWhenUsed="0"/>
-    <w:lsdException w:name="Medium Grid 2" w:semiHidden="0" w:uiPriority="68" w:unhideWhenUsed="0"/>
-    <w:lsdException w:name="Medium Grid 3" w:semiHidden="0" w:uiPriority="69" w:unhideWhenUsed="0"/>
-    <w:lsdException w:name="Dark List" w:semiHidden="0" w:uiPriority="70" w:unhideWhenUsed="0"/>
-    <w:lsdException w:name="Colorful Shading" w:semiHidden="0" w:uiPriority="71" w:unhideWhenUsed="0"/>
-    <w:lsdException w:name="Colorful List" w:semiHidden="0" w:uiPriority="72" w:unhideWhenUsed="0"/>
-    <w:lsdException w:name="Colorful Grid" w:semiHidden="0" w:uiPriority="73" w:unhideWhenUsed="0"/>
-    <w:lsdException w:name="Light Shading Accent 1" w:semiHidden="0" w:uiPriority="60" w:unhideWhenUsed="0"/>
-    <w:lsdException w:name="Light List Accent 1" w:semiHidden="0" w:uiPriority="61" w:unhideWhenUsed="0"/>
-    <w:lsdException w:name="Light Grid Accent 1" w:semiHidden="0" w:uiPriority="62" w:unhideWhenUsed="0"/>
-    <w:lsdException w:name="Medium Shading 1 Accent 1" w:semiHidden="0" w:uiPriority="63" w:unhideWhenUsed="0"/>
-    <w:lsdException w:name="Medium Shading 2 Accent 1" w:semiHidden="0" w:uiPriority="64" w:unhideWhenUsed="0"/>
-    <w:lsdException w:name="Medium List 1 Accent 1" w:semiHidden="0" w:uiPriority="65" w:unhideWhenUsed="0"/>
-    <w:lsdException w:name="Revision" w:unhideWhenUsed="0"/>
-    <w:lsdException w:name="List Paragraph" w:semiHidden="0" w:uiPriority="34" w:unhideWhenUsed="0" w:qFormat="1"/>
-    <w:lsdException w:name="Quote" w:semiHidden="0" w:uiPriority="29" w:unhideWhenUsed="0" w:qFormat="1"/>
-    <w:lsdException w:name="Intense Quote" w:semiHidden="0" w:uiPriority="30" w:unhideWhenUsed="0" w:qFormat="1"/>
-    <w:lsdException w:name="Medium List 2 Accent 1" w:semiHidden="0" w:uiPriority="66" w:unhideWhenUsed="0"/>
-    <w:lsdException w:name="Medium Grid 1 Accent 1" w:semiHidden="0" w:uiPriority="67" w:unhideWhenUsed="0"/>
-    <w:lsdException w:name="Medium Grid 2 Accent 1" w:semiHidden="0" w:uiPriority="68" w:unhideWhenUsed="0"/>
-    <w:lsdException w:name="Medium Grid 3 Accent 1" w:semiHidden="0" w:uiPriority="69" w:unhideWhenUsed="0"/>
-    <w:lsdException w:name="Dark List Accent 1" w:semiHidden="0" w:uiPriority="70" w:unhideWhenUsed="0"/>
-    <w:lsdException w:name="Colorful Shading Accent 1" w:semiHidden="0" w:uiPriority="71" w:unhideWhenUsed="0"/>
-    <w:lsdException w:name="Colorful List Accent 1" w:semiHidden="0" w:uiPriority="72" w:unhideWhenUsed="0"/>
-    <w:lsdException w:name="Colorful Grid Accent 1" w:semiHidden="0" w:uiPriority="73" w:unhideWhenUsed="0"/>
-    <w:lsdException w:name="Light Shading Accent 2" w:semiHidden="0" w:uiPriority="60" w:unhideWhenUsed="0"/>
-    <w:lsdException w:name="Light List Accent 2" w:semiHidden="0" w:uiPriority="61" w:unhideWhenUsed="0"/>
-    <w:lsdException w:name="Light Grid Accent 2" w:semiHidden="0" w:uiPriority="62" w:unhideWhenUsed="0"/>
-    <w:lsdException w:name="Medium Shading 1 Accent 2" w:semiHidden="0" w:uiPriority="63" w:unhideWhenUsed="0"/>
-    <w:lsdException w:name="Medium Shading 2 Accent 2" w:semiHidden="0" w:uiPriority="64" w:unhideWhenUsed="0"/>
-    <w:lsdException w:name="Medium List 1 Accent 2" w:semiHidden="0" w:uiPriority="65" w:unhideWhenUsed="0"/>
-    <w:lsdException w:name="Medium List 2 Accent 2" w:semiHidden="0" w:uiPriority="66" w:unhideWhenUsed="0"/>
-    <w:lsdException w:name="Medium Grid 1 Accent 2" w:semiHidden="0" w:uiPriority="67" w:unhideWhenUsed="0"/>
-    <w:lsdException w:name="Medium Grid 2 Accent 2" w:semiHidden="0" w:uiPriority="68" w:unhideWhenUsed="0"/>
-    <w:lsdException w:name="Medium Grid 3 Accent 2" w:semiHidden="0" w:uiPriority="69" w:unhideWhenUsed="0"/>
-    <w:lsdException w:name="Dark List Accent 2" w:semiHidden="0" w:uiPriority="70" w:unhideWhenUsed="0"/>
-    <w:lsdException w:name="Colorful Shading Accent 2" w:semiHidden="0" w:uiPriority="71" w:unhideWhenUsed="0"/>
-    <w:lsdException w:name="Colorful List Accent 2" w:semiHidden="0" w:uiPriority="72" w:unhideWhenUsed="0"/>
-    <w:lsdException w:name="Colorful Grid Accent 2" w:semiHidden="0" w:uiPriority="73" w:unhideWhenUsed="0"/>
-    <w:lsdException w:name="Light Shading Accent 3" w:semiHidden="0" w:uiPriority="60" w:unhideWhenUsed="0"/>
-    <w:lsdException w:name="Light List Accent 3" w:semiHidden="0" w:uiPriority="61" w:unhideWhenUsed="0"/>
-    <w:lsdException w:name="Light Grid Accent 3" w:semiHidden="0" w:uiPriority="62" w:unhideWhenUsed="0"/>
-    <w:lsdException w:name="Medium Shading 1 Accent 3" w:semiHidden="0" w:uiPriority="63" w:unhideWhenUsed="0"/>
-    <w:lsdException w:name="Medium Shading 2 Accent 3" w:semiHidden="0" w:uiPriority="64" w:unhideWhenUsed="0"/>
-    <w:lsdException w:name="Medium List 1 Accent 3" w:semiHidden="0" w:uiPriority="65" w:unhideWhenUsed="0"/>
-    <w:lsdException w:name="Medium List 2 Accent 3" w:semiHidden="0" w:uiPriority="66" w:unhideWhenUsed="0"/>
-    <w:lsdException w:name="Medium Grid 1 Accent 3" w:semiHidden="0" w:uiPriority="67" w:unhideWhenUsed="0"/>
-    <w:lsdException w:name="Medium Grid 2 Accent 3" w:semiHidden="0" w:uiPriority="68" w:unhideWhenUsed="0"/>
-    <w:lsdException w:name="Medium Grid 3 Accent 3" w:semiHidden="0" w:uiPriority="69" w:unhideWhenUsed="0"/>
-    <w:lsdException w:name="Dark List Accent 3" w:semiHidden="0" w:uiPriority="70" w:unhideWhenUsed="0"/>
-    <w:lsdException w:name="Colorful Shading Accent 3" w:semiHidden="0" w:uiPriority="71" w:unhideWhenUsed="0"/>
-    <w:lsdException w:name="Colorful List Accent 3" w:semiHidden="0" w:uiPriority="72" w:unhideWhenUsed="0"/>
-    <w:lsdException w:name="Colorful Grid Accent 3" w:semiHidden="0" w:uiPriority="73" w:unhideWhenUsed="0"/>
-    <w:lsdException w:name="Light Shading Accent 4" w:semiHidden="0" w:uiPriority="60" w:unhideWhenUsed="0"/>
-    <w:lsdException w:name="Light List Accent 4" w:semiHidden="0" w:uiPriority="61" w:unhideWhenUsed="0"/>
-    <w:lsdException w:name="Light Grid Accent 4" w:semiHidden="0" w:uiPriority="62" w:unhideWhenUsed="0"/>
-    <w:lsdException w:name="Medium Shading 1 Accent 4" w:semiHidden="0" w:uiPriority="63" w:unhideWhenUsed="0"/>
-    <w:lsdException w:name="Medium Shading 2 Accent 4" w:semiHidden="0" w:uiPriority="64" w:unhideWhenUsed="0"/>
-    <w:lsdException w:name="Medium List 1 Accent 4" w:semiHidden="0" w:uiPriority="65" w:unhideWhenUsed="0"/>
-    <w:lsdException w:name="Medium List 2 Accent 4" w:semiHidden="0" w:uiPriority="66" w:unhideWhenUsed="0"/>
-    <w:lsdException w:name="Medium Grid 1 Accent 4" w:semiHidden="0" w:uiPriority="67" w:unhideWhenUsed="0"/>
-    <w:lsdException w:name="Medium Grid 2 Accent 4" w:semiHidden="0" w:uiPriority="68" w:unhideWhenUsed="0"/>
-    <w:lsdException w:name="Medium Grid 3 Accent 4" w:semiHidden="0" w:uiPriority="69" w:unhideWhenUsed="0"/>
-    <w:lsdException w:name="Dark List Accent 4" w:semiHidden="0" w:uiPriority="70" w:unhideWhenUsed="0"/>
-    <w:lsdException w:name="Colorful Shading Accent 4" w:semiHidden="0" w:uiPriority="71" w:unhideWhenUsed="0"/>
-    <w:lsdException w:name="Colorful List Accent 4" w:semiHidden="0" w:uiPriority="72" w:unhideWhenUsed="0"/>
-    <w:lsdException w:name="Colorful Grid Accent 4" w:semiHidden="0" w:uiPriority="73" w:unhideWhenUsed="0"/>
-    <w:lsdException w:name="Light Shading Accent 5" w:semiHidden="0" w:uiPriority="60" w:unhideWhenUsed="0"/>
-    <w:lsdException w:name="Light List Accent 5" w:semiHidden="0" w:uiPriority="61" w:unhideWhenUsed="0"/>
-    <w:lsdException w:name="Light Grid Accent 5" w:semiHidden="0" w:uiPriority="62" w:unhideWhenUsed="0"/>
-    <w:lsdException w:name="Medium Shading 1 Accent 5" w:semiHidden="0" w:uiPriority="63" w:unhideWhenUsed="0"/>
-    <w:lsdException w:name="Medium Shading 2 Accent 5" w:semiHidden="0" w:uiPriority="64" w:unhideWhenUsed="0"/>
-    <w:lsdException w:name="Medium List 1 Accent 5" w:semiHidden="0" w:uiPriority="65" w:unhideWhenUsed="0"/>
-    <w:lsdException w:name="Medium List 2 Accent 5" w:semiHidden="0" w:uiPriority="66" w:unhideWhenUsed="0"/>
-    <w:lsdException w:name="Medium Grid 1 Accent 5" w:semiHidden="0" w:uiPriority="67" w:unhideWhenUsed="0"/>
-    <w:lsdException w:name="Medium Grid 2 Accent 5" w:semiHidden="0" w:uiPriority="68" w:unhideWhenUsed="0"/>
-    <w:lsdException w:name="Medium Grid 3 Accent 5" w:semiHidden="0" w:uiPriority="69" w:unhideWhenUsed="0"/>
-    <w:lsdException w:name="Dark List Accent 5" w:semiHidden="0" w:uiPriority="70" w:unhideWhenUsed="0"/>
-    <w:lsdException w:name="Colorful Shading Accent 5" w:semiHidden="0" w:uiPriority="71" w:unhideWhenUsed="0"/>
-    <w:lsdException w:name="Colorful List Accent 5" w:semiHidden="0" w:uiPriority="72" w:unhideWhenUsed="0"/>
-    <w:lsdException w:name="Colorful Grid Accent 5" w:semiHidden="0" w:uiPriority="73" w:unhideWhenUsed="0"/>
-    <w:lsdException w:name="Light Shading Accent 6" w:semiHidden="0" w:uiPriority="60" w:unhideWhenUsed="0"/>
-    <w:lsdException w:name="Light List Accent 6" w:semiHidden="0" w:uiPriority="61" w:unhideWhenUsed="0"/>
-    <w:lsdException w:name="Light Grid Accent 6" w:semiHidden="0" w:uiPriority="62" w:unhideWhenUsed="0"/>
-    <w:lsdException w:name="Medium Shading 1 Accent 6" w:semiHidden="0" w:uiPriority="63" w:unhideWhenUsed="0"/>
-    <w:lsdException w:name="Medium Shading 2 Accent 6" w:semiHidden="0" w:uiPriority="64" w:unhideWhenUsed="0"/>
-    <w:lsdException w:name="Medium List 1 Accent 6" w:semiHidden="0" w:uiPriority="65" w:unhideWhenUsed="0"/>
-    <w:lsdException w:name="Medium List 2 Accent 6" w:semiHidden="0" w:uiPriority="66" w:unhideWhenUsed="0"/>
-    <w:lsdException w:name="Medium Grid 1 Accent 6" w:semiHidden="0" w:uiPriority="67" w:unhideWhenUsed="0"/>
-    <w:lsdException w:name="Medium Grid 2 Accent 6" w:semiHidden="0" w:uiPriority="68" w:unhideWhenUsed="0"/>
-    <w:lsdException w:name="Medium Grid 3 Accent 6" w:semiHidden="0" w:uiPriority="69" w:unhideWhenUsed="0"/>
-    <w:lsdException w:name="Dark List Accent 6" w:semiHidden="0" w:uiPriority="70" w:unhideWhenUsed="0"/>
-    <w:lsdException w:name="Colorful Shading Accent 6" w:semiHidden="0" w:uiPriority="71" w:unhideWhenUsed="0"/>
-    <w:lsdException w:name="Colorful List Accent 6" w:semiHidden="0" w:uiPriority="72" w:unhideWhenUsed="0"/>
-    <w:lsdException w:name="Colorful Grid Accent 6" w:semiHidden="0" w:uiPriority="73" w:unhideWhenUsed="0"/>
-    <w:lsdException w:name="Subtle Emphasis" w:semiHidden="0" w:uiPriority="19" w:unhideWhenUsed="0" w:qFormat="1"/>
-    <w:lsdException w:name="Intense Emphasis" w:semiHidden="0" w:uiPriority="21" w:unhideWhenUsed="0" w:qFormat="1"/>
-    <w:lsdException w:name="Subtle Reference" w:semiHidden="0" w:uiPriority="31" w:unhideWhenUsed="0" w:qFormat="1"/>
-    <w:lsdException w:name="Intense Reference" w:semiHidden="0" w:uiPriority="32" w:unhideWhenUsed="0" w:qFormat="1"/>
-    <w:lsdException w:name="Book Title" w:semiHidden="0" w:uiPriority="33" w:unhideWhenUsed="0" w:qFormat="1"/>
-    <w:lsdException w:name="Bibliography" w:uiPriority="37"/>
-    <w:lsdException w:name="TOC Heading" w:uiPriority="39" w:qFormat="1"/>
-  </w:latentStyles>
-  <w:style w:type="paragraph" w:default="1" w:styleId="Normal">
-    <w:name w:val="Normal"/>
-    <w:qFormat/>
-    <w:rsid w:val="00E57A8B"/>
-    <w:pPr>
-      <w:spacing w:after="0"/>
-      <w:ind w:left="0"/>
-    </w:pPr>
-  </w:style>
-  <w:style w:type="paragraph" w:styleId="Heading1">
-    <w:name w:val="heading 1"/>
-    <w:next w:val="Normal"/>
-    <w:link w:val="Heading1Char"/>
-    <w:uiPriority w:val="9"/>
-    <w:qFormat/>
-    <w:pPr>
-      <w:keepNext/>
-      <w:keepLines/>
-      <w:numPr>
-        <w:numId w:val="29"/>
-      </w:numPr>
-      <w:spacing w:before="480"/>
-      <w:outlineLvl w:val="0"/>
-    </w:pPr>
-    <w:rPr>
-      <w:rFonts w:asciiTheme="majorHAnsi" w:eastAsiaTheme="majorEastAsia" w:hAnsiTheme="majorHAnsi" w:cstheme="majorBidi"/>
-      <w:b/>
-      <w:bCs/>
-      <w:color w:val="365F91" w:themeColor="accent1" w:themeShade="BF"/>
-      <w:sz w:val="28"/>
-      <w:szCs w:val="28"/>
-    </w:rPr>
-  </w:style>
-  <w:style w:type="paragraph" w:styleId="Heading2">
-    <w:name w:val="heading 2"/>
-    <w:basedOn w:val="Heading1"/>
-    <w:next w:val="Normal"/>
-    <w:link w:val="Heading2Char"/>
-    <w:uiPriority w:val="9"/>
-    <w:unhideWhenUsed/>
-    <w:qFormat/>
-    <w:rsid w:val="00F519D6"/>
-    <w:pPr>
-      <w:numPr>
-        <w:ilvl w:val="1"/>
-      </w:numPr>
-      <w:spacing w:before="200"/>
-      <w:ind w:hanging="792"/>
-      <w:outlineLvl w:val="1"/>
-    </w:pPr>
-    <w:rPr>
-      <w:bCs w:val="0"/>
-      <w:color w:val="4F81BD" w:themeColor="accent1"/>
-      <w:sz w:val="26"/>
-      <w:szCs w:val="26"/>
-    </w:rPr>
-  </w:style>
-  <w:style w:type="paragraph" w:styleId="Heading3">
-    <w:name w:val="heading 3"/>
-    <w:basedOn w:val="Heading2"/>
-    <w:next w:val="Normal"/>
-    <w:link w:val="Heading3Char"/>
-    <w:uiPriority w:val="9"/>
-    <w:unhideWhenUsed/>
-    <w:qFormat/>
-    <w:pPr>
-      <w:numPr>
-        <w:numId w:val="25"/>
-      </w:numPr>
-      <w:outlineLvl w:val="2"/>
-    </w:pPr>
-    <w:rPr>
-      <w:b w:val="0"/>
-      <w:bCs/>
-    </w:rPr>
-  </w:style>
-  <w:style w:type="paragraph" w:styleId="Heading4">
-    <w:name w:val="heading 4"/>
-    <w:basedOn w:val="Heading3"/>
-    <w:next w:val="Normal"/>
-    <w:link w:val="Heading4Char"/>
-    <w:uiPriority w:val="9"/>
-    <w:unhideWhenUsed/>
-    <w:qFormat/>
-    <w:pPr>
-      <w:outlineLvl w:val="3"/>
-    </w:pPr>
-    <w:rPr>
-      <w:b/>
-      <w:bCs w:val="0"/>
-      <w:i/>
-      <w:iCs/>
-    </w:rPr>
-  </w:style>
-  <w:style w:type="paragraph" w:styleId="Heading5">
-    <w:name w:val="heading 5"/>
-    <w:basedOn w:val="Heading4"/>
-    <w:next w:val="Normal"/>
-    <w:link w:val="Heading5Char"/>
-    <w:uiPriority w:val="9"/>
-    <w:unhideWhenUsed/>
-    <w:qFormat/>
-    <w:pPr>
-      <w:outlineLvl w:val="4"/>
-    </w:pPr>
-    <w:rPr>
-      <w:color w:val="243F60" w:themeColor="accent1" w:themeShade="7F"/>
-    </w:rPr>
-  </w:style>
-  <w:style w:type="character" w:default="1" w:styleId="DefaultParagraphFont">
-    <w:name w:val="Default Paragraph Font"/>
-    <w:uiPriority w:val="1"/>
-    <w:semiHidden/>
-    <w:unhideWhenUsed/>
-  </w:style>
-  <w:style w:type="table" w:default="1" w:styleId="TableNormal">
-    <w:name w:val="Normal Table"/>
-    <w:uiPriority w:val="99"/>
-    <w:semiHidden/>
-    <w:unhideWhenUsed/>
-    <w:tblPr>
-      <w:tblInd w:w="0" w:type="dxa"/>
-      <w:tblCellMar>
-        <w:top w:w="0" w:type="dxa"/>
-        <w:left w:w="108" w:type="dxa"/>
-        <w:bottom w:w="0" w:type="dxa"/>
-        <w:right w:w="108" w:type="dxa"/>
-      </w:tblCellMar>
-    </w:tblPr>
-  </w:style>
-  <w:style w:type="numbering" w:default="1" w:styleId="NoList">
-    <w:name w:val="No List"/>
-    <w:uiPriority w:val="99"/>
-    <w:semiHidden/>
-    <w:unhideWhenUsed/>
-  </w:style>
-  <w:style w:type="character" w:customStyle="1" w:styleId="Heading1Char">
-    <w:name w:val="Heading 1 Char"/>
-    <w:basedOn w:val="DefaultParagraphFont"/>
-    <w:link w:val="Heading1"/>
-    <w:uiPriority w:val="9"/>
-    <w:rPr>
-      <w:rFonts w:asciiTheme="majorHAnsi" w:eastAsiaTheme="majorEastAsia" w:hAnsiTheme="majorHAnsi" w:cstheme="majorBidi"/>
-      <w:b/>
-      <w:bCs/>
-      <w:color w:val="365F91" w:themeColor="accent1" w:themeShade="BF"/>
-      <w:sz w:val="28"/>
-      <w:szCs w:val="28"/>
-    </w:rPr>
-  </w:style>
-  <w:style w:type="character" w:customStyle="1" w:styleId="Heading2Char">
-    <w:name w:val="Heading 2 Char"/>
-    <w:basedOn w:val="DefaultParagraphFont"/>
-    <w:link w:val="Heading2"/>
-    <w:uiPriority w:val="9"/>
-    <w:rsid w:val="00F519D6"/>
-    <w:rPr>
-      <w:rFonts w:asciiTheme="majorHAnsi" w:eastAsiaTheme="majorEastAsia" w:hAnsiTheme="majorHAnsi" w:cstheme="majorBidi"/>
-      <w:b/>
-      <w:color w:val="4F81BD" w:themeColor="accent1"/>
-      <w:sz w:val="26"/>
-      <w:szCs w:val="26"/>
-    </w:rPr>
-  </w:style>
-  <w:style w:type="paragraph" w:styleId="ListParagraph">
-    <w:name w:val="List Paragraph"/>
-    <w:basedOn w:val="Normal"/>
-    <w:uiPriority w:val="34"/>
-    <w:qFormat/>
-    <w:pPr>
-      <w:ind w:left="720"/>
-      <w:contextualSpacing/>
-    </w:pPr>
-  </w:style>
-  <w:style w:type="character" w:customStyle="1" w:styleId="Heading3Char">
-    <w:name w:val="Heading 3 Char"/>
-    <w:basedOn w:val="DefaultParagraphFont"/>
-    <w:link w:val="Heading3"/>
-    <w:uiPriority w:val="9"/>
-    <w:rPr>
-      <w:rFonts w:asciiTheme="majorHAnsi" w:eastAsiaTheme="majorEastAsia" w:hAnsiTheme="majorHAnsi" w:cstheme="majorBidi"/>
-      <w:b/>
-      <w:bCs/>
-      <w:color w:val="4F81BD" w:themeColor="accent1"/>
-      <w:sz w:val="26"/>
-      <w:szCs w:val="26"/>
-    </w:rPr>
-  </w:style>
-  <w:style w:type="character" w:styleId="Hyperlink">
-    <w:name w:val="Hyperlink"/>
-    <w:basedOn w:val="DefaultParagraphFont"/>
-    <w:uiPriority w:val="99"/>
-    <w:unhideWhenUsed/>
-    <w:rPr>
-      <w:color w:val="0000FF" w:themeColor="hyperlink"/>
-      <w:u w:val="single"/>
-    </w:rPr>
-  </w:style>
-  <w:style w:type="paragraph" w:styleId="BalloonText">
-    <w:name w:val="Balloon Text"/>
-    <w:basedOn w:val="Normal"/>
-    <w:link w:val="BalloonTextChar"/>
-    <w:uiPriority w:val="99"/>
-    <w:semiHidden/>
-    <w:unhideWhenUsed/>
-    <w:pPr>
-      <w:spacing w:before="0"/>
-    </w:pPr>
-    <w:rPr>
-      <w:rFonts w:ascii="Tahoma" w:hAnsi="Tahoma" w:cs="Tahoma"/>
-      <w:sz w:val="16"/>
-      <w:szCs w:val="16"/>
-    </w:rPr>
-  </w:style>
-  <w:style w:type="character" w:customStyle="1" w:styleId="BalloonTextChar">
-    <w:name w:val="Balloon Text Char"/>
-    <w:basedOn w:val="DefaultParagraphFont"/>
-    <w:link w:val="BalloonText"/>
-    <w:uiPriority w:val="99"/>
-    <w:semiHidden/>
-    <w:rPr>
-      <w:rFonts w:ascii="Tahoma" w:hAnsi="Tahoma" w:cs="Tahoma"/>
-      <w:sz w:val="16"/>
-      <w:szCs w:val="16"/>
-    </w:rPr>
-  </w:style>
-  <w:style w:type="paragraph" w:styleId="HTMLPreformatted">
-    <w:name w:val="HTML Preformatted"/>
-    <w:basedOn w:val="Normal"/>
-    <w:link w:val="HTMLPreformattedChar"/>
-    <w:uiPriority w:val="99"/>
-    <w:semiHidden/>
-    <w:unhideWhenUsed/>
-    <w:pPr>
-      <w:tabs>
-        <w:tab w:val="left" w:pos="916"/>
-        <w:tab w:val="left" w:pos="1832"/>
-        <w:tab w:val="left" w:pos="2748"/>
-        <w:tab w:val="left" w:pos="3664"/>
-        <w:tab w:val="left" w:pos="4580"/>
-        <w:tab w:val="left" w:pos="5496"/>
-        <w:tab w:val="left" w:pos="6412"/>
-        <w:tab w:val="left" w:pos="7328"/>
-        <w:tab w:val="left" w:pos="8244"/>
-        <w:tab w:val="left" w:pos="9160"/>
-        <w:tab w:val="left" w:pos="10076"/>
-        <w:tab w:val="left" w:pos="10992"/>
-        <w:tab w:val="left" w:pos="11908"/>
-        <w:tab w:val="left" w:pos="12824"/>
-        <w:tab w:val="left" w:pos="13740"/>
-        <w:tab w:val="left" w:pos="14656"/>
-      </w:tabs>
-      <w:spacing w:before="0"/>
-    </w:pPr>
-    <w:rPr>
-      <w:rFonts w:ascii="Courier New" w:eastAsia="Times New Roman" w:hAnsi="Courier New" w:cs="Courier New"/>
-      <w:sz w:val="20"/>
-      <w:szCs w:val="20"/>
-      <w:lang w:eastAsia="en-GB"/>
-    </w:rPr>
-  </w:style>
-  <w:style w:type="character" w:customStyle="1" w:styleId="HTMLPreformattedChar">
-    <w:name w:val="HTML Preformatted Char"/>
-    <w:basedOn w:val="DefaultParagraphFont"/>
-    <w:link w:val="HTMLPreformatted"/>
-    <w:uiPriority w:val="99"/>
-    <w:semiHidden/>
-    <w:rPr>
-      <w:rFonts w:ascii="Courier New" w:eastAsia="Times New Roman" w:hAnsi="Courier New" w:cs="Courier New"/>
-      <w:sz w:val="20"/>
-      <w:szCs w:val="20"/>
-      <w:lang w:eastAsia="en-GB"/>
-    </w:rPr>
-  </w:style>
-  <w:style w:type="character" w:customStyle="1" w:styleId="Heading4Char">
-    <w:name w:val="Heading 4 Char"/>
-    <w:basedOn w:val="DefaultParagraphFont"/>
-    <w:link w:val="Heading4"/>
-    <w:uiPriority w:val="9"/>
-    <w:rPr>
-      <w:rFonts w:asciiTheme="majorHAnsi" w:eastAsiaTheme="majorEastAsia" w:hAnsiTheme="majorHAnsi" w:cstheme="majorBidi"/>
-      <w:i/>
-      <w:iCs/>
-      <w:color w:val="4F81BD" w:themeColor="accent1"/>
-      <w:sz w:val="26"/>
-      <w:szCs w:val="26"/>
-    </w:rPr>
-  </w:style>
-  <w:style w:type="paragraph" w:styleId="Header">
-    <w:name w:val="header"/>
-    <w:basedOn w:val="Normal"/>
-    <w:link w:val="HeaderChar"/>
-    <w:uiPriority w:val="99"/>
-    <w:unhideWhenUsed/>
-    <w:pPr>
-      <w:tabs>
-        <w:tab w:val="center" w:pos="4513"/>
-        <w:tab w:val="right" w:pos="9026"/>
-      </w:tabs>
-      <w:spacing w:before="0"/>
-    </w:pPr>
-  </w:style>
-  <w:style w:type="character" w:customStyle="1" w:styleId="HeaderChar">
-    <w:name w:val="Header Char"/>
-    <w:basedOn w:val="DefaultParagraphFont"/>
-    <w:link w:val="Header"/>
-    <w:uiPriority w:val="99"/>
-  </w:style>
-  <w:style w:type="paragraph" w:styleId="Footer">
-    <w:name w:val="footer"/>
-    <w:basedOn w:val="Normal"/>
-    <w:link w:val="FooterChar"/>
-    <w:uiPriority w:val="99"/>
-    <w:unhideWhenUsed/>
-    <w:pPr>
-      <w:tabs>
-        <w:tab w:val="center" w:pos="4513"/>
-        <w:tab w:val="right" w:pos="9026"/>
-      </w:tabs>
-      <w:spacing w:before="0"/>
-    </w:pPr>
-  </w:style>
-  <w:style w:type="character" w:customStyle="1" w:styleId="FooterChar">
-    <w:name w:val="Footer Char"/>
-    <w:basedOn w:val="DefaultParagraphFont"/>
-    <w:link w:val="Footer"/>
-    <w:uiPriority w:val="99"/>
-  </w:style>
-  <w:style w:type="character" w:customStyle="1" w:styleId="Heading5Char">
-    <w:name w:val="Heading 5 Char"/>
-    <w:basedOn w:val="DefaultParagraphFont"/>
-    <w:link w:val="Heading5"/>
-    <w:uiPriority w:val="9"/>
-    <w:rPr>
-      <w:rFonts w:asciiTheme="majorHAnsi" w:eastAsiaTheme="majorEastAsia" w:hAnsiTheme="majorHAnsi" w:cstheme="majorBidi"/>
-      <w:i/>
-      <w:iCs/>
-      <w:color w:val="243F60" w:themeColor="accent1" w:themeShade="7F"/>
-      <w:sz w:val="26"/>
-      <w:szCs w:val="26"/>
-    </w:rPr>
-  </w:style>
-  <w:style w:type="paragraph" w:styleId="Title">
-    <w:name w:val="Title"/>
-    <w:basedOn w:val="Normal"/>
-    <w:next w:val="Normal"/>
-    <w:link w:val="TitleChar"/>
-    <w:uiPriority w:val="10"/>
-    <w:qFormat/>
-    <w:pPr>
-      <w:pBdr>
-        <w:bottom w:val="single" w:sz="8" w:space="4" w:color="4F81BD" w:themeColor="accent1"/>
-      </w:pBdr>
-      <w:spacing w:before="0" w:after="300"/>
-      <w:contextualSpacing/>
-    </w:pPr>
-    <w:rPr>
-      <w:rFonts w:asciiTheme="majorHAnsi" w:eastAsiaTheme="majorEastAsia" w:hAnsiTheme="majorHAnsi" w:cstheme="majorBidi"/>
-      <w:color w:val="17365D" w:themeColor="text2" w:themeShade="BF"/>
-      <w:spacing w:val="5"/>
-      <w:kern w:val="28"/>
-      <w:sz w:val="40"/>
-      <w:szCs w:val="40"/>
-    </w:rPr>
-  </w:style>
-  <w:style w:type="character" w:customStyle="1" w:styleId="TitleChar">
-    <w:name w:val="Title Char"/>
-    <w:basedOn w:val="DefaultParagraphFont"/>
-    <w:link w:val="Title"/>
-    <w:uiPriority w:val="10"/>
-    <w:rPr>
-      <w:rFonts w:asciiTheme="majorHAnsi" w:eastAsiaTheme="majorEastAsia" w:hAnsiTheme="majorHAnsi" w:cstheme="majorBidi"/>
-      <w:color w:val="17365D" w:themeColor="text2" w:themeShade="BF"/>
-      <w:spacing w:val="5"/>
-      <w:kern w:val="28"/>
-      <w:sz w:val="40"/>
-      <w:szCs w:val="40"/>
-    </w:rPr>
-  </w:style>
-  <w:style w:type="numbering" w:customStyle="1" w:styleId="Style1">
-    <w:name w:val="Style1"/>
-    <w:uiPriority w:val="99"/>
-    <w:pPr>
-      <w:numPr>
-        <w:numId w:val="33"/>
-      </w:numPr>
-    </w:pPr>
-  </w:style>
-  <w:style w:type="paragraph" w:styleId="TOCHeading">
-    <w:name w:val="TOC Heading"/>
-    <w:basedOn w:val="Heading1"/>
-    <w:next w:val="Normal"/>
-    <w:uiPriority w:val="39"/>
-    <w:semiHidden/>
-    <w:unhideWhenUsed/>
-    <w:qFormat/>
-    <w:pPr>
-      <w:numPr>
-        <w:numId w:val="0"/>
-      </w:numPr>
-      <w:spacing w:after="0" w:line="276" w:lineRule="auto"/>
-      <w:outlineLvl w:val="9"/>
-    </w:pPr>
-    <w:rPr>
-      <w:lang w:val="en-US" w:eastAsia="ja-JP"/>
-    </w:rPr>
-  </w:style>
-  <w:style w:type="paragraph" w:styleId="TOC1">
-    <w:name w:val="toc 1"/>
-    <w:basedOn w:val="Normal"/>
-    <w:next w:val="Normal"/>
-    <w:autoRedefine/>
-    <w:uiPriority w:val="39"/>
-    <w:unhideWhenUsed/>
-    <w:rsid w:val="00F519D6"/>
-    <w:pPr>
-      <w:tabs>
-        <w:tab w:val="left" w:pos="440"/>
-        <w:tab w:val="right" w:leader="dot" w:pos="9016"/>
-      </w:tabs>
-      <w:spacing w:after="100"/>
-    </w:pPr>
-    <w:rPr>
-      <w:noProof/>
-    </w:rPr>
-  </w:style>
-  <w:style w:type="paragraph" w:styleId="TOC2">
-    <w:name w:val="toc 2"/>
-    <w:basedOn w:val="Normal"/>
-    <w:next w:val="Normal"/>
-    <w:autoRedefine/>
-    <w:uiPriority w:val="39"/>
-    <w:unhideWhenUsed/>
-    <w:rsid w:val="00F519D6"/>
-    <w:pPr>
-      <w:tabs>
-        <w:tab w:val="left" w:pos="880"/>
-        <w:tab w:val="right" w:leader="dot" w:pos="9016"/>
-      </w:tabs>
-      <w:spacing w:after="100"/>
-      <w:ind w:left="426"/>
-    </w:pPr>
-    <w:rPr>
-      <w:noProof/>
-    </w:rPr>
-  </w:style>
-  <w:style w:type="character" w:customStyle="1" w:styleId="Mention">
-    <w:name w:val="Mention"/>
-    <w:basedOn w:val="DefaultParagraphFont"/>
-    <w:uiPriority w:val="99"/>
-    <w:semiHidden/>
-    <w:unhideWhenUsed/>
-    <w:rsid w:val="00324CAF"/>
-    <w:rPr>
-      <w:color w:val="2B579A"/>
-      <w:shd w:val="clear" w:color="auto" w:fill="E6E6E6"/>
-    </w:rPr>
-  </w:style>
-  <w:style w:type="table" w:styleId="TableGrid">
-    <w:name w:val="Table Grid"/>
-    <w:basedOn w:val="TableNormal"/>
-    <w:uiPriority w:val="59"/>
-    <w:unhideWhenUsed/>
-    <w:rsid w:val="00371A73"/>
-    <w:pPr>
-      <w:spacing w:before="0" w:after="0"/>
-    </w:pPr>
-    <w:tblPr>
-      <w:tblBorders>
-        <w:top w:val="single" w:sz="4" w:space="0" w:color="auto"/>
-        <w:left w:val="single" w:sz="4" w:space="0" w:color="auto"/>
-        <w:bottom w:val="single" w:sz="4" w:space="0" w:color="auto"/>
-        <w:right w:val="single" w:sz="4" w:space="0" w:color="auto"/>
-        <w:insideH w:val="single" w:sz="4" w:space="0" w:color="auto"/>
-        <w:insideV w:val="single" w:sz="4" w:space="0" w:color="auto"/>
-      </w:tblBorders>
-    </w:tblPr>
-  </w:style>
-  <w:style w:type="character" w:styleId="CommentReference">
-    <w:name w:val="annotation reference"/>
-    <w:basedOn w:val="DefaultParagraphFont"/>
-    <w:uiPriority w:val="99"/>
-    <w:semiHidden/>
-    <w:unhideWhenUsed/>
-    <w:rsid w:val="00E34AD3"/>
-    <w:rPr>
-      <w:sz w:val="16"/>
-      <w:szCs w:val="16"/>
-    </w:rPr>
-  </w:style>
-  <w:style w:type="paragraph" w:styleId="CommentText">
-    <w:name w:val="annotation text"/>
-    <w:basedOn w:val="Normal"/>
-    <w:link w:val="CommentTextChar"/>
-    <w:uiPriority w:val="99"/>
-    <w:unhideWhenUsed/>
-    <w:rsid w:val="00E34AD3"/>
-    <w:rPr>
-      <w:sz w:val="20"/>
-      <w:szCs w:val="20"/>
-    </w:rPr>
-  </w:style>
-  <w:style w:type="character" w:customStyle="1" w:styleId="CommentTextChar">
-    <w:name w:val="Comment Text Char"/>
-    <w:basedOn w:val="DefaultParagraphFont"/>
-    <w:link w:val="CommentText"/>
-    <w:uiPriority w:val="99"/>
-    <w:rsid w:val="00E34AD3"/>
-    <w:rPr>
-      <w:sz w:val="20"/>
-      <w:szCs w:val="20"/>
-    </w:rPr>
-  </w:style>
-  <w:style w:type="paragraph" w:styleId="CommentSubject">
-    <w:name w:val="annotation subject"/>
-    <w:basedOn w:val="CommentText"/>
-    <w:next w:val="CommentText"/>
-    <w:link w:val="CommentSubjectChar"/>
-    <w:uiPriority w:val="99"/>
-    <w:semiHidden/>
-    <w:unhideWhenUsed/>
-    <w:rsid w:val="00E34AD3"/>
-    <w:rPr>
-      <w:b/>
-      <w:bCs/>
-    </w:rPr>
-  </w:style>
-  <w:style w:type="character" w:customStyle="1" w:styleId="CommentSubjectChar">
-    <w:name w:val="Comment Subject Char"/>
-    <w:basedOn w:val="CommentTextChar"/>
-    <w:link w:val="CommentSubject"/>
-    <w:uiPriority w:val="99"/>
-    <w:semiHidden/>
-    <w:rsid w:val="00E34AD3"/>
-    <w:rPr>
-      <w:b/>
-      <w:bCs/>
-      <w:sz w:val="20"/>
-      <w:szCs w:val="20"/>
-    </w:rPr>
-  </w:style>
-  <w:style w:type="character" w:styleId="Strong">
-    <w:name w:val="Strong"/>
-    <w:basedOn w:val="DefaultParagraphFont"/>
-    <w:uiPriority w:val="22"/>
-    <w:qFormat/>
-    <w:rsid w:val="00876163"/>
-    <w:rPr>
-      <w:b/>
-      <w:bCs/>
-    </w:rPr>
-  </w:style>
-  <w:style w:type="paragraph" w:customStyle="1" w:styleId="western">
-    <w:name w:val="western"/>
-    <w:basedOn w:val="Normal"/>
-    <w:rsid w:val="00876163"/>
-    <w:pPr>
-      <w:spacing w:before="0" w:line="240" w:lineRule="atLeast"/>
-    </w:pPr>
-    <w:rPr>
-      <w:rFonts w:ascii="Times New Roman" w:eastAsia="Times New Roman" w:hAnsi="Times New Roman" w:cs="Times New Roman"/>
-      <w:sz w:val="24"/>
-      <w:szCs w:val="24"/>
-      <w:lang w:val="en-US"/>
-    </w:rPr>
-  </w:style>
-  <w:style w:type="character" w:styleId="Emphasis">
-    <w:name w:val="Emphasis"/>
-    <w:basedOn w:val="DefaultParagraphFont"/>
-    <w:uiPriority w:val="20"/>
-    <w:qFormat/>
-    <w:rsid w:val="000C7B79"/>
-    <w:rPr>
-      <w:b/>
-      <w:bCs/>
-      <w:i w:val="0"/>
-      <w:iCs w:val="0"/>
-    </w:rPr>
-  </w:style>
-  <w:style w:type="character" w:customStyle="1" w:styleId="st1">
-    <w:name w:val="st1"/>
-    <w:basedOn w:val="DefaultParagraphFont"/>
-    <w:rsid w:val="000C7B79"/>
-  </w:style>
-  <w:style w:type="character" w:styleId="FollowedHyperlink">
-    <w:name w:val="FollowedHyperlink"/>
-    <w:basedOn w:val="DefaultParagraphFont"/>
-    <w:uiPriority w:val="99"/>
-    <w:semiHidden/>
-    <w:unhideWhenUsed/>
-    <w:rsid w:val="00166F68"/>
-    <w:rPr>
-      <w:color w:val="800080" w:themeColor="followedHyperlink"/>
-      <w:u w:val="single"/>
-    </w:rPr>
-  </w:style>
-  <w:style w:type="paragraph" w:styleId="Revision">
-    <w:name w:val="Revision"/>
-    <w:hidden/>
-    <w:uiPriority w:val="99"/>
-    <w:semiHidden/>
-    <w:rsid w:val="007B669D"/>
-    <w:pPr>
-      <w:spacing w:before="0" w:after="0"/>
-      <w:ind w:left="0"/>
-    </w:pPr>
-  </w:style>
-</w:styles>
-</file>
-
-<file path=word/stylesWithEffects.xml><?xml version="1.0" encoding="utf-8"?>
-<w:styles xmlns:wpc="http://schemas.microsoft.com/office/word/2010/wordprocessingCanvas" xmlns:mc="http://schemas.openxmlformats.org/markup-compatibility/2006" xmlns:o="urn:schemas-microsoft-com:office:office" xmlns:r="http://schemas.openxmlformats.org/officeDocument/2006/relationships" xmlns:m="http://schemas.openxmlformats.org/officeDocument/2006/math" xmlns:v="urn:schemas-microsoft-com:vml" xmlns:wp14="http://schemas.microsoft.com/office/word/2010/wordprocessingDrawing" xmlns:wp="http://schemas.openxmlformats.org/drawingml/2006/wordprocessingDrawing" xmlns:w10="urn:schemas-microsoft-com:office:word" xmlns:w="http://schemas.openxmlformats.org/wordprocessingml/2006/main" xmlns:w14="http://schemas.microsoft.com/office/word/2010/wordml" xmlns:wpg="http://schemas.microsoft.com/office/word/2010/wordprocessingGroup" xmlns:wpi="http://schemas.microsoft.com/office/word/2010/wordprocessingInk" xmlns:wne="http://schemas.microsoft.com/office/word/2006/wordml" xmlns:wps="http://schemas.microsoft.com/office/word/2010/wordprocessingShape" mc:Ignorable="w14 wp14">
-  <w:docDefaults>
-    <w:rPrDefault>
-      <w:rPr>
-        <w:rFonts w:asciiTheme="minorHAnsi" w:eastAsiaTheme="minorHAnsi" w:hAnsiTheme="minorHAnsi" w:cstheme="minorBidi"/>
-        <w:sz w:val="22"/>
-        <w:szCs w:val="22"/>
-        <w:lang w:val="en-GB" w:eastAsia="en-US" w:bidi="ar-SA"/>
-      </w:rPr>
-    </w:rPrDefault>
-    <w:pPrDefault>
-      <w:pPr>
-        <w:spacing w:before="120" w:after="120"/>
-        <w:ind w:left="567"/>
-      </w:pPr>
-    </w:pPrDefault>
-  </w:docDefaults>
-  <w:latentStyles w:defLockedState="0" w:defUIPriority="99" w:defSemiHidden="1" w:defUnhideWhenUsed="1" w:defQFormat="0" w:count="267">
-    <w:lsdException w:name="Normal" w:semiHidden="0" w:uiPriority="0" w:unhideWhenUsed="0" w:qFormat="1"/>
-    <w:lsdException w:name="heading 1" w:semiHidden="0" w:uiPriority="9" w:unhideWhenUsed="0" w:qFormat="1"/>
-    <w:lsdException w:name="heading 2" w:uiPriority="9" w:qFormat="1"/>
-    <w:lsdException w:name="heading 3" w:uiPriority="9" w:qFormat="1"/>
-    <w:lsdException w:name="heading 4" w:uiPriority="9" w:qFormat="1"/>
-    <w:lsdException w:name="heading 5" w:uiPriority="9" w:qFormat="1"/>
-    <w:lsdException w:name="heading 6" w:uiPriority="9" w:qFormat="1"/>
-    <w:lsdException w:name="heading 7" w:uiPriority="9" w:qFormat="1"/>
-    <w:lsdException w:name="heading 8" w:uiPriority="9" w:qFormat="1"/>
-    <w:lsdException w:name="heading 9" w:uiPriority="9" w:qFormat="1"/>
-    <w:lsdException w:name="toc 1" w:uiPriority="39"/>
-    <w:lsdException w:name="toc 2" w:uiPriority="39"/>
-    <w:lsdException w:name="toc 3" w:uiPriority="39"/>
-    <w:lsdException w:name="toc 4" w:uiPriority="39"/>
-    <w:lsdException w:name="toc 5" w:uiPriority="39"/>
-    <w:lsdException w:name="toc 6" w:uiPriority="39"/>
-    <w:lsdException w:name="toc 7" w:uiPriority="39"/>
-    <w:lsdException w:name="toc 8" w:uiPriority="39"/>
-    <w:lsdException w:name="toc 9" w:uiPriority="39"/>
-    <w:lsdException w:name="caption" w:uiPriority="35" w:qFormat="1"/>
-    <w:lsdException w:name="Title" w:semiHidden="0" w:uiPriority="10" w:unhideWhenUsed="0" w:qFormat="1"/>
-    <w:lsdException w:name="Default Paragraph Font" w:uiPriority="1"/>
-    <w:lsdException w:name="Subtitle" w:semiHidden="0" w:uiPriority="11" w:unhideWhenUsed="0" w:qFormat="1"/>
-    <w:lsdException w:name="Strong" w:semiHidden="0" w:uiPriority="22" w:unhideWhenUsed="0" w:qFormat="1"/>
-    <w:lsdException w:name="Emphasis" w:semiHidden="0" w:uiPriority="20" w:unhideWhenUsed="0" w:qFormat="1"/>
-    <w:lsdException w:name="Table Grid" w:semiHidden="0" w:uiPriority="59" w:unhideWhenUsed="0"/>
-    <w:lsdException w:name="Placeholder Text" w:unhideWhenUsed="0"/>
-    <w:lsdException w:name="No Spacing" w:semiHidden="0" w:uiPriority="1" w:unhideWhenUsed="0" w:qFormat="1"/>
-    <w:lsdException w:name="Light Shading" w:semiHidden="0" w:uiPriority="60" w:unhideWhenUsed="0"/>
-    <w:lsdException w:name="Light List" w:semiHidden="0" w:uiPriority="61" w:unhideWhenUsed="0"/>
-    <w:lsdException w:name="Light Grid" w:semiHidden="0" w:uiPriority="62" w:unhideWhenUsed="0"/>
-    <w:lsdException w:name="Medium Shading 1" w:semiHidden="0" w:uiPriority="63" w:unhideWhenUsed="0"/>
-    <w:lsdException w:name="Medium Shading 2" w:semiHidden="0" w:uiPriority="64" w:unhideWhenUsed="0"/>
-    <w:lsdException w:name="Medium List 1" w:semiHidden="0" w:uiPriority="65" w:unhideWhenUsed="0"/>
-    <w:lsdException w:name="Medium List 2" w:semiHidden="0" w:uiPriority="66" w:unhideWhenUsed="0"/>
-    <w:lsdException w:name="Medium Grid 1" w:semiHidden="0" w:uiPriority="67" w:unhideWhenUsed="0"/>
-    <w:lsdException w:name="Medium Grid 2" w:semiHidden="0" w:uiPriority="68" w:unhideWhenUsed="0"/>
-    <w:lsdException w:name="Medium Grid 3" w:semiHidden="0" w:uiPriority="69" w:unhideWhenUsed="0"/>
-    <w:lsdException w:name="Dark List" w:semiHidden="0" w:uiPriority="70" w:unhideWhenUsed="0"/>
-    <w:lsdException w:name="Colorful Shading" w:semiHidden="0" w:uiPriority="71" w:unhideWhenUsed="0"/>
-    <w:lsdException w:name="Colorful List" w:semiHidden="0" w:uiPriority="72" w:unhideWhenUsed="0"/>
-    <w:lsdException w:name="Colorful Grid" w:semiHidden="0" w:uiPriority="73" w:unhideWhenUsed="0"/>
-    <w:lsdException w:name="Light Shading Accent 1" w:semiHidden="0" w:uiPriority="60" w:unhideWhenUsed="0"/>
-    <w:lsdException w:name="Light List Accent 1" w:semiHidden="0" w:uiPriority="61" w:unhideWhenUsed="0"/>
-    <w:lsdException w:name="Light Grid Accent 1" w:semiHidden="0" w:uiPriority="62" w:unhideWhenUsed="0"/>
-    <w:lsdException w:name="Medium Shading 1 Accent 1" w:semiHidden="0" w:uiPriority="63" w:unhideWhenUsed="0"/>
-    <w:lsdException w:name="Medium Shading 2 Accent 1" w:semiHidden="0" w:uiPriority="64" w:unhideWhenUsed="0"/>
-    <w:lsdException w:name="Medium List 1 Accent 1" w:semiHidden="0" w:uiPriority="65" w:unhideWhenUsed="0"/>
-    <w:lsdException w:name="Revision" w:unhideWhenUsed="0"/>
-    <w:lsdException w:name="List Paragraph" w:semiHidden="0" w:uiPriority="34" w:unhideWhenUsed="0" w:qFormat="1"/>
-    <w:lsdException w:name="Quote" w:semiHidden="0" w:uiPriority="29" w:unhideWhenUsed="0" w:qFormat="1"/>
-    <w:lsdException w:name="Intense Quote" w:semiHidden="0" w:uiPriority="30" w:unhideWhenUsed="0" w:qFormat="1"/>
-    <w:lsdException w:name="Medium List 2 Accent 1" w:semiHidden="0" w:uiPriority="66" w:unhideWhenUsed="0"/>
-    <w:lsdException w:name="Medium Grid 1 Accent 1" w:semiHidden="0" w:uiPriority="67" w:unhideWhenUsed="0"/>
-    <w:lsdException w:name="Medium Grid 2 Accent 1" w:semiHidden="0" w:uiPriority="68" w:unhideWhenUsed="0"/>
-    <w:lsdException w:name="Medium Grid 3 Accent 1" w:semiHidden="0" w:uiPriority="69" w:unhideWhenUsed="0"/>
-    <w:lsdException w:name="Dark List Accent 1" w:semiHidden="0" w:uiPriority="70" w:unhideWhenUsed="0"/>
-    <w:lsdException w:name="Colorful Shading Accent 1" w:semiHidden="0" w:uiPriority="71" w:unhideWhenUsed="0"/>
-    <w:lsdException w:name="Colorful List Accent 1" w:semiHidden="0" w:uiPriority="72" w:unhideWhenUsed="0"/>
-    <w:lsdException w:name="Colorful Grid Accent 1" w:semiHidden="0" w:uiPriority="73" w:unhideWhenUsed="0"/>
-    <w:lsdException w:name="Light Shading Accent 2" w:semiHidden="0" w:uiPriority="60" w:unhideWhenUsed="0"/>
-    <w:lsdException w:name="Light List Accent 2" w:semiHidden="0" w:uiPriority="61" w:unhideWhenUsed="0"/>
-    <w:lsdException w:name="Light Grid Accent 2" w:semiHidden="0" w:uiPriority="62" w:unhideWhenUsed="0"/>
-    <w:lsdException w:name="Medium Shading 1 Accent 2" w:semiHidden="0" w:uiPriority="63" w:unhideWhenUsed="0"/>
-    <w:lsdException w:name="Medium Shading 2 Accent 2" w:semiHidden="0" w:uiPriority="64" w:unhideWhenUsed="0"/>
-    <w:lsdException w:name="Medium List 1 Accent 2" w:semiHidden="0" w:uiPriority="65" w:unhideWhenUsed="0"/>
-    <w:lsdException w:name="Medium List 2 Accent 2" w:semiHidden="0" w:uiPriority="66" w:unhideWhenUsed="0"/>
-    <w:lsdException w:name="Medium Grid 1 Accent 2" w:semiHidden="0" w:uiPriority="67" w:unhideWhenUsed="0"/>
-    <w:lsdException w:name="Medium Grid 2 Accent 2" w:semiHidden="0" w:uiPriority="68" w:unhideWhenUsed="0"/>
-    <w:lsdException w:name="Medium Grid 3 Accent 2" w:semiHidden="0" w:uiPriority="69" w:unhideWhenUsed="0"/>
-    <w:lsdException w:name="Dark List Accent 2" w:semiHidden="0" w:uiPriority="70" w:unhideWhenUsed="0"/>
-    <w:lsdException w:name="Colorful Shading Accent 2" w:semiHidden="0" w:uiPriority="71" w:unhideWhenUsed="0"/>
-    <w:lsdException w:name="Colorful List Accent 2" w:semiHidden="0" w:uiPriority="72" w:unhideWhenUsed="0"/>
-    <w:lsdException w:name="Colorful Grid Accent 2" w:semiHidden="0" w:uiPriority="73" w:unhideWhenUsed="0"/>
-    <w:lsdException w:name="Light Shading Accent 3" w:semiHidden="0" w:uiPriority="60" w:unhideWhenUsed="0"/>
-    <w:lsdException w:name="Light List Accent 3" w:semiHidden="0" w:uiPriority="61" w:unhideWhenUsed="0"/>
-    <w:lsdException w:name="Light Grid Accent 3" w:semiHidden="0" w:uiPriority="62" w:unhideWhenUsed="0"/>
-    <w:lsdException w:name="Medium Shading 1 Accent 3" w:semiHidden="0" w:uiPriority="63" w:unhideWhenUsed="0"/>
-    <w:lsdException w:name="Medium Shading 2 Accent 3" w:semiHidden="0" w:uiPriority="64" w:unhideWhenUsed="0"/>
-    <w:lsdException w:name="Medium List 1 Accent 3" w:semiHidden="0" w:uiPriority="65" w:unhideWhenUsed="0"/>
-    <w:lsdException w:name="Medium List 2 Accent 3" w:semiHidden="0" w:uiPriority="66" w:unhideWhenUsed="0"/>
-    <w:lsdException w:name="Medium Grid 1 Accent 3" w:semiHidden="0" w:uiPriority="67" w:unhideWhenUsed="0"/>
-    <w:lsdException w:name="Medium Grid 2 Accent 3" w:semiHidden="0" w:uiPriority="68" w:unhideWhenUsed="0"/>
-    <w:lsdException w:name="Medium Grid 3 Accent 3" w:semiHidden="0" w:uiPriority="69" w:unhideWhenUsed="0"/>
-    <w:lsdException w:name="Dark List Accent 3" w:semiHidden="0" w:uiPriority="70" w:unhideWhenUsed="0"/>
-    <w:lsdException w:name="Colorful Shading Accent 3" w:semiHidden="0" w:uiPriority="71" w:unhideWhenUsed="0"/>
-    <w:lsdException w:name="Colorful List Accent 3" w:semiHidden="0" w:uiPriority="72" w:unhideWhenUsed="0"/>
-    <w:lsdException w:name="Colorful Grid Accent 3" w:semiHidden="0" w:uiPriority="73" w:unhideWhenUsed="0"/>
-    <w:lsdException w:name="Light Shading Accent 4" w:semiHidden="0" w:uiPriority="60" w:unhideWhenUsed="0"/>
-    <w:lsdException w:name="Light List Accent 4" w:semiHidden="0" w:uiPriority="61" w:unhideWhenUsed="0"/>
-    <w:lsdException w:name="Light Grid Accent 4" w:semiHidden="0" w:uiPriority="62" w:unhideWhenUsed="0"/>
-    <w:lsdException w:name="Medium Shading 1 Accent 4" w:semiHidden="0" w:uiPriority="63" w:unhideWhenUsed="0"/>
-    <w:lsdException w:name="Medium Shading 2 Accent 4" w:semiHidden="0" w:uiPriority="64" w:unhideWhenUsed="0"/>
-    <w:lsdException w:name="Medium List 1 Accent 4" w:semiHidden="0" w:uiPriority="65" w:unhideWhenUsed="0"/>
-    <w:lsdException w:name="Medium List 2 Accent 4" w:semiHidden="0" w:uiPriority="66" w:unhideWhenUsed="0"/>
-    <w:lsdException w:name="Medium Grid 1 Accent 4" w:semiHidden="0" w:uiPriority="67" w:unhideWhenUsed="0"/>
-    <w:lsdException w:name="Medium Grid 2 Accent 4" w:semiHidden="0" w:uiPriority="68" w:unhideWhenUsed="0"/>
-    <w:lsdException w:name="Medium Grid 3 Accent 4" w:semiHidden="0" w:uiPriority="69" w:unhideWhenUsed="0"/>
-    <w:lsdException w:name="Dark List Accent 4" w:semiHidden="0" w:uiPriority="70" w:unhideWhenUsed="0"/>
-    <w:lsdException w:name="Colorful Shading Accent 4" w:semiHidden="0" w:uiPriority="71" w:unhideWhenUsed="0"/>
-    <w:lsdException w:name="Colorful List Accent 4" w:semiHidden="0" w:uiPriority="72" w:unhideWhenUsed="0"/>
-    <w:lsdException w:name="Colorful Grid Accent 4" w:semiHidden="0" w:uiPriority="73" w:unhideWhenUsed="0"/>
-    <w:lsdException w:name="Light Shading Accent 5" w:semiHidden="0" w:uiPriority="60" w:unhideWhenUsed="0"/>
-    <w:lsdException w:name="Light List Accent 5" w:semiHidden="0" w:uiPriority="61" w:unhideWhenUsed="0"/>
-    <w:lsdException w:name="Light Grid Accent 5" w:semiHidden="0" w:uiPriority="62" w:unhideWhenUsed="0"/>
-    <w:lsdException w:name="Medium Shading 1 Accent 5" w:semiHidden="0" w:uiPriority="63" w:unhideWhenUsed="0"/>
-    <w:lsdException w:name="Medium Shading 2 Accent 5" w:semiHidden="0" w:uiPriority="64" w:unhideWhenUsed="0"/>
-    <w:lsdException w:name="Medium List 1 Accent 5" w:semiHidden="0" w:uiPriority="65" w:unhideWhenUsed="0"/>
-    <w:lsdException w:name="Medium List 2 Accent 5" w:semiHidden="0" w:uiPriority="66" w:unhideWhenUsed="0"/>
-    <w:lsdException w:name="Medium Grid 1 Accent 5" w:semiHidden="0" w:uiPriority="67" w:unhideWhenUsed="0"/>
-    <w:lsdException w:name="Medium Grid 2 Accent 5" w:semiHidden="0" w:uiPriority="68" w:unhideWhenUsed="0"/>
-    <w:lsdException w:name="Medium Grid 3 Accent 5" w:semiHidden="0" w:uiPriority="69" w:unhideWhenUsed="0"/>
-    <w:lsdException w:name="Dark List Accent 5" w:semiHidden="0" w:uiPriority="70" w:unhideWhenUsed="0"/>
-    <w:lsdException w:name="Colorful Shading Accent 5" w:semiHidden="0" w:uiPriority="71" w:unhideWhenUsed="0"/>
-    <w:lsdException w:name="Colorful List Accent 5" w:semiHidden="0" w:uiPriority="72" w:unhideWhenUsed="0"/>
-    <w:lsdException w:name="Colorful Grid Accent 5" w:semiHidden="0" w:uiPriority="73" w:unhideWhenUsed="0"/>
-    <w:lsdException w:name="Light Shading Accent 6" w:semiHidden="0" w:uiPriority="60" w:unhideWhenUsed="0"/>
-    <w:lsdException w:name="Light List Accent 6" w:semiHidden="0" w:uiPriority="61" w:unhideWhenUsed="0"/>
-    <w:lsdException w:name="Light Grid Accent 6" w:semiHidden="0" w:uiPriority="62" w:unhideWhenUsed="0"/>
-    <w:lsdException w:name="Medium Shading 1 Accent 6" w:semiHidden="0" w:uiPriority="63" w:unhideWhenUsed="0"/>
-    <w:lsdException w:name="Medium Shading 2 Accent 6" w:semiHidden="0" w:uiPriority="64" w:unhideWhenUsed="0"/>
-    <w:lsdException w:name="Medium List 1 Accent 6" w:semiHidden="0" w:uiPriority="65" w:unhideWhenUsed="0"/>
-    <w:lsdException w:name="Medium List 2 Accent 6" w:semiHidden="0" w:uiPriority="66" w:unhideWhenUsed="0"/>
-    <w:lsdException w:name="Medium Grid 1 Accent 6" w:semiHidden="0" w:uiPriority="67" w:unhideWhenUsed="0"/>
-    <w:lsdException w:name="Medium Grid 2 Accent 6" w:semiHidden="0" w:uiPriority="68" w:unhideWhenUsed="0"/>
-    <w:lsdException w:name="Medium Grid 3 Accent 6" w:semiHidden="0" w:uiPriority="69" w:unhideWhenUsed="0"/>
-    <w:lsdException w:name="Dark List Accent 6" w:semiHidden="0" w:uiPriority="70" w:unhideWhenUsed="0"/>
-    <w:lsdException w:name="Colorful Shading Accent 6" w:semiHidden="0" w:uiPriority="71" w:unhideWhenUsed="0"/>
-    <w:lsdException w:name="Colorful List Accent 6" w:semiHidden="0" w:uiPriority="72" w:unhideWhenUsed="0"/>
-    <w:lsdException w:name="Colorful Grid Accent 6" w:semiHidden="0" w:uiPriority="73" w:unhideWhenUsed="0"/>
-    <w:lsdException w:name="Subtle Emphasis" w:semiHidden="0" w:uiPriority="19" w:unhideWhenUsed="0" w:qFormat="1"/>
-    <w:lsdException w:name="Intense Emphasis" w:semiHidden="0" w:uiPriority="21" w:unhideWhenUsed="0" w:qFormat="1"/>
-    <w:lsdException w:name="Subtle Reference" w:semiHidden="0" w:uiPriority="31" w:unhideWhenUsed="0" w:qFormat="1"/>
-    <w:lsdException w:name="Intense Reference" w:semiHidden="0" w:uiPriority="32" w:unhideWhenUsed="0" w:qFormat="1"/>
-    <w:lsdException w:name="Book Title" w:semiHidden="0" w:uiPriority="33" w:unhideWhenUsed="0" w:qFormat="1"/>
-    <w:lsdException w:name="Bibliography" w:uiPriority="37"/>
-    <w:lsdException w:name="TOC Heading" w:uiPriority="39" w:qFormat="1"/>
+  <w:latentStyles w:defLockedState="0" w:defUIPriority="99" w:defSemiHidden="0" w:defUnhideWhenUsed="0" w:defQFormat="0" w:count="371">
+    <w:lsdException w:name="Normal" w:uiPriority="0" w:qFormat="1"/>
+    <w:lsdException w:name="heading 1" w:uiPriority="9" w:qFormat="1"/>
+    <w:lsdException w:name="heading 2" w:semiHidden="1" w:uiPriority="9" w:unhideWhenUsed="1" w:qFormat="1"/>
+    <w:lsdException w:name="heading 3" w:semiHidden="1" w:uiPriority="9" w:unhideWhenUsed="1" w:qFormat="1"/>
+    <w:lsdException w:name="heading 4" w:semiHidden="1" w:uiPriority="9" w:unhideWhenUsed="1" w:qFormat="1"/>
+    <w:lsdException w:name="heading 5" w:semiHidden="1" w:uiPriority="9" w:unhideWhenUsed="1" w:qFormat="1"/>
+    <w:lsdException w:name="heading 6" w:semiHidden="1" w:uiPriority="9" w:unhideWhenUsed="1" w:qFormat="1"/>
+    <w:lsdException w:name="heading 7" w:semiHidden="1" w:uiPriority="9" w:unhideWhenUsed="1" w:qFormat="1"/>
+    <w:lsdException w:name="heading 8" w:semiHidden="1" w:uiPriority="9" w:unhideWhenUsed="1" w:qFormat="1"/>
+    <w:lsdException w:name="heading 9" w:semiHidden="1" w:uiPriority="9" w:unhideWhenUsed="1" w:qFormat="1"/>
+    <w:lsdException w:name="index 1" w:semiHidden="1" w:unhideWhenUsed="1"/>
+    <w:lsdException w:name="index 2" w:semiHidden="1" w:unhideWhenUsed="1"/>
+    <w:lsdException w:name="index 3" w:semiHidden="1" w:unhideWhenUsed="1"/>
+    <w:lsdException w:name="index 4" w:semiHidden="1" w:unhideWhenUsed="1"/>
+    <w:lsdException w:name="index 5" w:semiHidden="1" w:unhideWhenUsed="1"/>
+    <w:lsdException w:name="index 6" w:semiHidden="1" w:unhideWhenUsed="1"/>
+    <w:lsdException w:name="index 7" w:semiHidden="1" w:unhideWhenUsed="1"/>
+    <w:lsdException w:name="index 8" w:semiHidden="1" w:unhideWhenUsed="1"/>
+    <w:lsdException w:name="index 9" w:semiHidden="1" w:unhideWhenUsed="1"/>
+    <w:lsdException w:name="toc 1" w:semiHidden="1" w:uiPriority="39" w:unhideWhenUsed="1"/>
+    <w:lsdException w:name="toc 2" w:semiHidden="1" w:uiPriority="39" w:unhideWhenUsed="1"/>
+    <w:lsdException w:name="toc 3" w:semiHidden="1" w:uiPriority="39" w:unhideWhenUsed="1"/>
+    <w:lsdException w:name="toc 4" w:semiHidden="1" w:uiPriority="39" w:unhideWhenUsed="1"/>
+    <w:lsdException w:name="toc 5" w:semiHidden="1" w:uiPriority="39" w:unhideWhenUsed="1"/>
+    <w:lsdException w:name="toc 6" w:semiHidden="1" w:uiPriority="39" w:unhideWhenUsed="1"/>
+    <w:lsdException w:name="toc 7" w:semiHidden="1" w:uiPriority="39" w:unhideWhenUsed="1"/>
+    <w:lsdException w:name="toc 8" w:semiHidden="1" w:uiPriority="39" w:unhideWhenUsed="1"/>
+    <w:lsdException w:name="toc 9" w:semiHidden="1" w:uiPriority="39" w:unhideWhenUsed="1"/>
+    <w:lsdException w:name="Normal Indent" w:semiHidden="1" w:unhideWhenUsed="1"/>
+    <w:lsdException w:name="footnote text" w:semiHidden="1" w:unhideWhenUsed="1"/>
+    <w:lsdException w:name="annotation text" w:semiHidden="1" w:unhideWhenUsed="1"/>
+    <w:lsdException w:name="header" w:semiHidden="1" w:unhideWhenUsed="1"/>
+    <w:lsdException w:name="footer" w:semiHidden="1" w:unhideWhenUsed="1"/>
+    <w:lsdException w:name="index heading" w:semiHidden="1" w:unhideWhenUsed="1"/>
+    <w:lsdException w:name="caption" w:semiHidden="1" w:uiPriority="35" w:unhideWhenUsed="1" w:qFormat="1"/>
+    <w:lsdException w:name="table of figures" w:semiHidden="1" w:unhideWhenUsed="1"/>
+    <w:lsdException w:name="envelope address" w:semiHidden="1" w:unhideWhenUsed="1"/>
+    <w:lsdException w:name="envelope return" w:semiHidden="1" w:unhideWhenUsed="1"/>
+    <w:lsdException w:name="footnote reference" w:semiHidden="1" w:unhideWhenUsed="1"/>
+    <w:lsdException w:name="annotation reference" w:semiHidden="1" w:unhideWhenUsed="1"/>
+    <w:lsdException w:name="line number" w:semiHidden="1" w:unhideWhenUsed="1"/>
+    <w:lsdException w:name="page number" w:semiHidden="1" w:unhideWhenUsed="1"/>
+    <w:lsdException w:name="endnote reference" w:semiHidden="1" w:unhideWhenUsed="1"/>
+    <w:lsdException w:name="endnote text" w:semiHidden="1" w:unhideWhenUsed="1"/>
+    <w:lsdException w:name="table of authorities" w:semiHidden="1" w:unhideWhenUsed="1"/>
+    <w:lsdException w:name="macro" w:semiHidden="1" w:unhideWhenUsed="1"/>
+    <w:lsdException w:name="toa heading" w:semiHidden="1" w:unhideWhenUsed="1"/>
+    <w:lsdException w:name="List" w:semiHidden="1" w:unhideWhenUsed="1"/>
+    <w:lsdException w:name="List Bullet" w:semiHidden="1" w:unhideWhenUsed="1"/>
+    <w:lsdException w:name="List Number" w:semiHidden="1" w:unhideWhenUsed="1"/>
+    <w:lsdException w:name="List 2" w:semiHidden="1" w:unhideWhenUsed="1"/>
+    <w:lsdException w:name="List 3" w:semiHidden="1" w:unhideWhenUsed="1"/>
+    <w:lsdException w:name="List 4" w:semiHidden="1" w:unhideWhenUsed="1"/>
+    <w:lsdException w:name="List 5" w:semiHidden="1" w:unhideWhenUsed="1"/>
+    <w:lsdException w:name="List Bullet 2" w:semiHidden="1" w:unhideWhenUsed="1"/>
+    <w:lsdException w:name="List Bullet 3" w:semiHidden="1" w:unhideWhenUsed="1"/>
+    <w:lsdException w:name="List Bullet 4" w:semiHidden="1" w:unhideWhenUsed="1"/>
+    <w:lsdException w:name="List Bullet 5" w:semiHidden="1" w:unhideWhenUsed="1"/>
+    <w:lsdException w:name="List Number 2" w:semiHidden="1" w:unhideWhenUsed="1"/>
+    <w:lsdException w:name="List Number 3" w:semiHidden="1" w:unhideWhenUsed="1"/>
+    <w:lsdException w:name="List Number 4" w:semiHidden="1" w:unhideWhenUsed="1"/>
+    <w:lsdException w:name="List Number 5" w:semiHidden="1" w:unhideWhenUsed="1"/>
+    <w:lsdException w:name="Title" w:uiPriority="10" w:qFormat="1"/>
+    <w:lsdException w:name="Closing" w:semiHidden="1" w:unhideWhenUsed="1"/>
+    <w:lsdException w:name="Signature" w:semiHidden="1" w:unhideWhenUsed="1"/>
+    <w:lsdException w:name="Default Paragraph Font" w:semiHidden="1" w:uiPriority="1" w:unhideWhenUsed="1"/>
+    <w:lsdException w:name="Body Text" w:semiHidden="1" w:unhideWhenUsed="1"/>
+    <w:lsdException w:name="Body Text Indent" w:semiHidden="1" w:unhideWhenUsed="1"/>
+    <w:lsdException w:name="List Continue" w:semiHidden="1" w:unhideWhenUsed="1"/>
+    <w:lsdException w:name="List Continue 2" w:semiHidden="1" w:unhideWhenUsed="1"/>
+    <w:lsdException w:name="List Continue 3" w:semiHidden="1" w:unhideWhenUsed="1"/>
+    <w:lsdException w:name="List Continue 4" w:semiHidden="1" w:unhideWhenUsed="1"/>
+    <w:lsdException w:name="List Continue 5" w:semiHidden="1" w:unhideWhenUsed="1"/>
+    <w:lsdException w:name="Message Header" w:semiHidden="1" w:unhideWhenUsed="1"/>
+    <w:lsdException w:name="Subtitle" w:uiPriority="11" w:qFormat="1"/>
+    <w:lsdException w:name="Salutation" w:semiHidden="1" w:unhideWhenUsed="1"/>
+    <w:lsdException w:name="Date" w:semiHidden="1" w:unhideWhenUsed="1"/>
+    <w:lsdException w:name="Body Text First Indent" w:semiHidden="1" w:unhideWhenUsed="1"/>
+    <w:lsdException w:name="Body Text First Indent 2" w:semiHidden="1" w:unhideWhenUsed="1"/>
+    <w:lsdException w:name="Note Heading" w:semiHidden="1" w:unhideWhenUsed="1"/>
+    <w:lsdException w:name="Body Text 2" w:semiHidden="1" w:unhideWhenUsed="1"/>
+    <w:lsdException w:name="Body Text 3" w:semiHidden="1" w:unhideWhenUsed="1"/>
+    <w:lsdException w:name="Body Text Indent 2" w:semiHidden="1" w:unhideWhenUsed="1"/>
+    <w:lsdException w:name="Body Text Indent 3" w:semiHidden="1" w:unhideWhenUsed="1"/>
+    <w:lsdException w:name="Block Text" w:semiHidden="1" w:unhideWhenUsed="1"/>
+    <w:lsdException w:name="Hyperlink" w:semiHidden="1" w:unhideWhenUsed="1"/>
+    <w:lsdException w:name="FollowedHyperlink" w:semiHidden="1" w:unhideWhenUsed="1"/>
+    <w:lsdException w:name="Strong" w:uiPriority="22" w:qFormat="1"/>
+    <w:lsdException w:name="Emphasis" w:uiPriority="20" w:qFormat="1"/>
+    <w:lsdException w:name="Document Map" w:semiHidden="1" w:unhideWhenUsed="1"/>
+    <w:lsdException w:name="Plain Text" w:semiHidden="1" w:unhideWhenUsed="1"/>
+    <w:lsdException w:name="E-mail Signature" w:semiHidden="1" w:unhideWhenUsed="1"/>
+    <w:lsdException w:name="HTML Top of Form" w:semiHidden="1" w:unhideWhenUsed="1"/>
+    <w:lsdException w:name="HTML Bottom of Form" w:semiHidden="1" w:unhideWhenUsed="1"/>
+    <w:lsdException w:name="Normal (Web)" w:semiHidden="1" w:unhideWhenUsed="1"/>
+    <w:lsdException w:name="HTML Acronym" w:semiHidden="1" w:unhideWhenUsed="1"/>
+    <w:lsdException w:name="HTML Address" w:semiHidden="1" w:unhideWhenUsed="1"/>
+    <w:lsdException w:name="HTML Cite" w:semiHidden="1" w:unhideWhenUsed="1"/>
+    <w:lsdException w:name="HTML Code" w:semiHidden="1" w:unhideWhenUsed="1"/>
+    <w:lsdException w:name="HTML Definition" w:semiHidden="1" w:unhideWhenUsed="1"/>
+    <w:lsdException w:name="HTML Keyboard" w:semiHidden="1" w:unhideWhenUsed="1"/>
+    <w:lsdException w:name="HTML Preformatted" w:semiHidden="1" w:unhideWhenUsed="1"/>
+    <w:lsdException w:name="HTML Sample" w:semiHidden="1" w:unhideWhenUsed="1"/>
+    <w:lsdException w:name="HTML Typewriter" w:semiHidden="1" w:unhideWhenUsed="1"/>
+    <w:lsdException w:name="HTML Variable" w:semiHidden="1" w:unhideWhenUsed="1"/>
+    <w:lsdException w:name="Normal Table" w:semiHidden="1" w:unhideWhenUsed="1"/>
+    <w:lsdException w:name="annotation subject" w:semiHidden="1" w:unhideWhenUsed="1"/>
+    <w:lsdException w:name="No List" w:semiHidden="1" w:unhideWhenUsed="1"/>
+    <w:lsdException w:name="Outline List 1" w:semiHidden="1" w:unhideWhenUsed="1"/>
+    <w:lsdException w:name="Outline List 2" w:semiHidden="1" w:unhideWhenUsed="1"/>
+    <w:lsdException w:name="Outline List 3" w:semiHidden="1" w:unhideWhenUsed="1"/>
+    <w:lsdException w:name="Table Simple 1" w:semiHidden="1" w:unhideWhenUsed="1"/>
+    <w:lsdException w:name="Table Simple 2" w:semiHidden="1" w:unhideWhenUsed="1"/>
+    <w:lsdException w:name="Table Simple 3" w:semiHidden="1" w:unhideWhenUsed="1"/>
+    <w:lsdException w:name="Table Classic 1" w:semiHidden="1" w:unhideWhenUsed="1"/>
+    <w:lsdException w:name="Table Classic 2" w:semiHidden="1" w:unhideWhenUsed="1"/>
+    <w:lsdException w:name="Table Classic 3" w:semiHidden="1" w:unhideWhenUsed="1"/>
+    <w:lsdException w:name="Table Classic 4" w:semiHidden="1" w:unhideWhenUsed="1"/>
+    <w:lsdException w:name="Table Colorful 1" w:semiHidden="1" w:unhideWhenUsed="1"/>
+    <w:lsdException w:name="Table Colorful 2" w:semiHidden="1" w:unhideWhenUsed="1"/>
+    <w:lsdException w:name="Table Colorful 3" w:semiHidden="1" w:unhideWhenUsed="1"/>
+    <w:lsdException w:name="Table Columns 1" w:semiHidden="1" w:unhideWhenUsed="1"/>
+    <w:lsdException w:name="Table Columns 2" w:semiHidden="1" w:unhideWhenUsed="1"/>
+    <w:lsdException w:name="Table Columns 3" w:semiHidden="1" w:unhideWhenUsed="1"/>
+    <w:lsdException w:name="Table Columns 4" w:semiHidden="1" w:unhideWhenUsed="1"/>
+    <w:lsdException w:name="Table Columns 5" w:semiHidden="1" w:unhideWhenUsed="1"/>
+    <w:lsdException w:name="Table Grid 1" w:semiHidden="1" w:unhideWhenUsed="1"/>
+    <w:lsdException w:name="Table Grid 2" w:semiHidden="1" w:unhideWhenUsed="1"/>
+    <w:lsdException w:name="Table Grid 3" w:semiHidden="1" w:unhideWhenUsed="1"/>
+    <w:lsdException w:name="Table Grid 4" w:semiHidden="1" w:unhideWhenUsed="1"/>
+    <w:lsdException w:name="Table Grid 5" w:semiHidden="1" w:unhideWhenUsed="1"/>
+    <w:lsdException w:name="Table Grid 6" w:semiHidden="1" w:unhideWhenUsed="1"/>
+    <w:lsdException w:name="Table Grid 7" w:semiHidden="1" w:unhideWhenUsed="1"/>
+    <w:lsdException w:name="Table Grid 8" w:semiHidden="1" w:unhideWhenUsed="1"/>
+    <w:lsdException w:name="Table List 1" w:semiHidden="1" w:unhideWhenUsed="1"/>
+    <w:lsdException w:name="Table List 2" w:semiHidden="1" w:unhideWhenUsed="1"/>
+    <w:lsdException w:name="Table List 3" w:semiHidden="1" w:unhideWhenUsed="1"/>
+    <w:lsdException w:name="Table List 4" w:semiHidden="1" w:unhideWhenUsed="1"/>
+    <w:lsdException w:name="Table List 5" w:semiHidden="1" w:unhideWhenUsed="1"/>
+    <w:lsdException w:name="Table List 6" w:semiHidden="1" w:unhideWhenUsed="1"/>
+    <w:lsdException w:name="Table List 7" w:semiHidden="1" w:unhideWhenUsed="1"/>
+    <w:lsdException w:name="Table List 8" w:semiHidden="1" w:unhideWhenUsed="1"/>
+    <w:lsdException w:name="Table 3D effects 1" w:semiHidden="1" w:unhideWhenUsed="1"/>
+    <w:lsdException w:name="Table 3D effects 2" w:semiHidden="1" w:unhideWhenUsed="1"/>
+    <w:lsdException w:name="Table 3D effects 3" w:semiHidden="1" w:unhideWhenUsed="1"/>
+    <w:lsdException w:name="Table Contemporary" w:semiHidden="1" w:unhideWhenUsed="1"/>
+    <w:lsdException w:name="Table Elegant" w:semiHidden="1" w:unhideWhenUsed="1"/>
+    <w:lsdException w:name="Table Professional" w:semiHidden="1" w:unhideWhenUsed="1"/>
+    <w:lsdException w:name="Table Subtle 1" w:semiHidden="1" w:unhideWhenUsed="1"/>
+    <w:lsdException w:name="Table Subtle 2" w:semiHidden="1" w:unhideWhenUsed="1"/>
+    <w:lsdException w:name="Table Web 1" w:semiHidden="1" w:unhideWhenUsed="1"/>
+    <w:lsdException w:name="Table Web 2" w:semiHidden="1" w:unhideWhenUsed="1"/>
+    <w:lsdException w:name="Table Web 3" w:semiHidden="1" w:unhideWhenUsed="1"/>
+    <w:lsdException w:name="Balloon Text" w:semiHidden="1" w:unhideWhenUsed="1"/>
+    <w:lsdException w:name="Table Grid" w:uiPriority="59"/>
+    <w:lsdException w:name="Table Theme" w:semiHidden="1" w:unhideWhenUsed="1"/>
+    <w:lsdException w:name="Placeholder Text" w:semiHidden="1"/>
+    <w:lsdException w:name="No Spacing" w:uiPriority="1" w:qFormat="1"/>
+    <w:lsdException w:name="Light Shading" w:uiPriority="60"/>
+    <w:lsdException w:name="Light List" w:uiPriority="61"/>
+    <w:lsdException w:name="Light Grid" w:uiPriority="62"/>
+    <w:lsdException w:name="Medium Shading 1" w:uiPriority="63"/>
+    <w:lsdException w:name="Medium Shading 2" w:uiPriority="64"/>
+    <w:lsdException w:name="Medium List 1" w:uiPriority="65"/>
+    <w:lsdException w:name="Medium List 2" w:uiPriority="66"/>
+    <w:lsdException w:name="Medium Grid 1" w:uiPriority="67"/>
+    <w:lsdException w:name="Medium Grid 2" w:uiPriority="68"/>
+    <w:lsdException w:name="Medium Grid 3" w:uiPriority="69"/>
+    <w:lsdException w:name="Dark List" w:uiPriority="70"/>
+    <w:lsdException w:name="Colorful Shading" w:uiPriority="71"/>
+    <w:lsdException w:name="Colorful List" w:uiPriority="72"/>
+    <w:lsdException w:name="Colorful Grid" w:uiPriority="73"/>
+    <w:lsdException w:name="Light Shading Accent 1" w:uiPriority="60"/>
+    <w:lsdException w:name="Light List Accent 1" w:uiPriority="61"/>
+    <w:lsdException w:name="Light Grid Accent 1" w:uiPriority="62"/>
+    <w:lsdException w:name="Medium Shading 1 Accent 1" w:uiPriority="63"/>
+    <w:lsdException w:name="Medium Shading 2 Accent 1" w:uiPriority="64"/>
+    <w:lsdException w:name="Medium List 1 Accent 1" w:uiPriority="65"/>
+    <w:lsdException w:name="Revision" w:semiHidden="1"/>
+    <w:lsdException w:name="List Paragraph" w:uiPriority="34" w:qFormat="1"/>
+    <w:lsdException w:name="Quote" w:uiPriority="29" w:qFormat="1"/>
+    <w:lsdException w:name="Intense Quote" w:uiPriority="30" w:qFormat="1"/>
+    <w:lsdException w:name="Medium List 2 Accent 1" w:uiPriority="66"/>
+    <w:lsdException w:name="Medium Grid 1 Accent 1" w:uiPriority="67"/>
+    <w:lsdException w:name="Medium Grid 2 Accent 1" w:uiPriority="68"/>
+    <w:lsdException w:name="Medium Grid 3 Accent 1" w:uiPriority="69"/>
+    <w:lsdException w:name="Dark List Accent 1" w:uiPriority="70"/>
+    <w:lsdException w:name="Colorful Shading Accent 1" w:uiPriority="71"/>
+    <w:lsdException w:name="Colorful List Accent 1" w:uiPriority="72"/>
+    <w:lsdException w:name="Colorful Grid Accent 1" w:uiPriority="73"/>
+    <w:lsdException w:name="Light Shading Accent 2" w:uiPriority="60"/>
+    <w:lsdException w:name="Light List Accent 2" w:uiPriority="61"/>
+    <w:lsdException w:name="Light Grid Accent 2" w:uiPriority="62"/>
+    <w:lsdException w:name="Medium Shading 1 Accent 2" w:uiPriority="63"/>
+    <w:lsdException w:name="Medium Shading 2 Accent 2" w:uiPriority="64"/>
+    <w:lsdException w:name="Medium List 1 Accent 2" w:uiPriority="65"/>
+    <w:lsdException w:name="Medium List 2 Accent 2" w:uiPriority="66"/>
+    <w:lsdException w:name="Medium Grid 1 Accent 2" w:uiPriority="67"/>
+    <w:lsdException w:name="Medium Grid 2 Accent 2" w:uiPriority="68"/>
+    <w:lsdException w:name="Medium Grid 3 Accent 2" w:uiPriority="69"/>
+    <w:lsdException w:name="Dark List Accent 2" w:uiPriority="70"/>
+    <w:lsdException w:name="Colorful Shading Accent 2" w:uiPriority="71"/>
+    <w:lsdException w:name="Colorful List Accent 2" w:uiPriority="72"/>
+    <w:lsdException w:name="Colorful Grid Accent 2" w:uiPriority="73"/>
+    <w:lsdException w:name="Light Shading Accent 3" w:uiPriority="60"/>
+    <w:lsdException w:name="Light List Accent 3" w:uiPriority="61"/>
+    <w:lsdException w:name="Light Grid Accent 3" w:uiPriority="62"/>
+    <w:lsdException w:name="Medium Shading 1 Accent 3" w:uiPriority="63"/>
+    <w:lsdException w:name="Medium Shading 2 Accent 3" w:uiPriority="64"/>
+    <w:lsdException w:name="Medium List 1 Accent 3" w:uiPriority="65"/>
+    <w:lsdException w:name="Medium List 2 Accent 3" w:uiPriority="66"/>
+    <w:lsdException w:name="Medium Grid 1 Accent 3" w:uiPriority="67"/>
+    <w:lsdException w:name="Medium Grid 2 Accent 3" w:uiPriority="68"/>
+    <w:lsdException w:name="Medium Grid 3 Accent 3" w:uiPriority="69"/>
+    <w:lsdException w:name="Dark List Accent 3" w:uiPriority="70"/>
+    <w:lsdException w:name="Colorful Shading Accent 3" w:uiPriority="71"/>
+    <w:lsdException w:name="Colorful List Accent 3" w:uiPriority="72"/>
+    <w:lsdException w:name="Colorful Grid Accent 3" w:uiPriority="73"/>
+    <w:lsdException w:name="Light Shading Accent 4" w:uiPriority="60"/>
+    <w:lsdException w:name="Light List Accent 4" w:uiPriority="61"/>
+    <w:lsdException w:name="Light Grid Accent 4" w:uiPriority="62"/>
+    <w:lsdException w:name="Medium Shading 1 Accent 4" w:uiPriority="63"/>
+    <w:lsdException w:name="Medium Shading 2 Accent 4" w:uiPriority="64"/>
+    <w:lsdException w:name="Medium List 1 Accent 4" w:uiPriority="65"/>
+    <w:lsdException w:name="Medium List 2 Accent 4" w:uiPriority="66"/>
+    <w:lsdException w:name="Medium Grid 1 Accent 4" w:uiPriority="67"/>
+    <w:lsdException w:name="Medium Grid 2 Accent 4" w:uiPriority="68"/>
+    <w:lsdException w:name="Medium Grid 3 Accent 4" w:uiPriority="69"/>
+    <w:lsdException w:name="Dark List Accent 4" w:uiPriority="70"/>
+    <w:lsdException w:name="Colorful Shading Accent 4" w:uiPriority="71"/>
+    <w:lsdException w:name="Colorful List Accent 4" w:uiPriority="72"/>
+    <w:lsdException w:name="Colorful Grid Accent 4" w:uiPriority="73"/>
+    <w:lsdException w:name="Light Shading Accent 5" w:uiPriority="60"/>
+    <w:lsdException w:name="Light List Accent 5" w:uiPriority="61"/>
+    <w:lsdException w:name="Light Grid Accent 5" w:uiPriority="62"/>
+    <w:lsdException w:name="Medium Shading 1 Accent 5" w:uiPriority="63"/>
+    <w:lsdException w:name="Medium Shading 2 Accent 5" w:uiPriority="64"/>
+    <w:lsdException w:name="Medium List 1 Accent 5" w:uiPriority="65"/>
+    <w:lsdException w:name="Medium List 2 Accent 5" w:uiPriority="66"/>
+    <w:lsdException w:name="Medium Grid 1 Accent 5" w:uiPriority="67"/>
+    <w:lsdException w:name="Medium Grid 2 Accent 5" w:uiPriority="68"/>
+    <w:lsdException w:name="Medium Grid 3 Accent 5" w:uiPriority="69"/>
+    <w:lsdException w:name="Dark List Accent 5" w:uiPriority="70"/>
+    <w:lsdException w:name="Colorful Shading Accent 5" w:uiPriority="71"/>
+    <w:lsdException w:name="Colorful List Accent 5" w:uiPriority="72"/>
+    <w:lsdException w:name="Colorful Grid Accent 5" w:uiPriority="73"/>
+    <w:lsdException w:name="Light Shading Accent 6" w:uiPriority="60"/>
+    <w:lsdException w:name="Light List Accent 6" w:uiPriority="61"/>
+    <w:lsdException w:name="Light Grid Accent 6" w:uiPriority="62"/>
+    <w:lsdException w:name="Medium Shading 1 Accent 6" w:uiPriority="63"/>
+    <w:lsdException w:name="Medium Shading 2 Accent 6" w:uiPriority="64"/>
+    <w:lsdException w:name="Medium List 1 Accent 6" w:uiPriority="65"/>
+    <w:lsdException w:name="Medium List 2 Accent 6" w:uiPriority="66"/>
+    <w:lsdException w:name="Medium Grid 1 Accent 6" w:uiPriority="67"/>
+    <w:lsdException w:name="Medium Grid 2 Accent 6" w:uiPriority="68"/>
+    <w:lsdException w:name="Medium Grid 3 Accent 6" w:uiPriority="69"/>
+    <w:lsdException w:name="Dark List Accent 6" w:uiPriority="70"/>
+    <w:lsdException w:name="Colorful Shading Accent 6" w:uiPriority="71"/>
+    <w:lsdException w:name="Colorful List Accent 6" w:uiPriority="72"/>
+    <w:lsdException w:name="Colorful Grid Accent 6" w:uiPriority="73"/>
+    <w:lsdException w:name="Subtle Emphasis" w:uiPriority="19" w:qFormat="1"/>
+    <w:lsdException w:name="Intense Emphasis" w:uiPriority="21" w:qFormat="1"/>
+    <w:lsdException w:name="Subtle Reference" w:uiPriority="31" w:qFormat="1"/>
+    <w:lsdException w:name="Intense Reference" w:uiPriority="32" w:qFormat="1"/>
+    <w:lsdException w:name="Book Title" w:uiPriority="33" w:qFormat="1"/>
+    <w:lsdException w:name="Bibliography" w:semiHidden="1" w:uiPriority="37" w:unhideWhenUsed="1"/>
+    <w:lsdException w:name="TOC Heading" w:semiHidden="1" w:uiPriority="39" w:unhideWhenUsed="1" w:qFormat="1"/>
+    <w:lsdException w:name="Plain Table 1" w:uiPriority="41"/>
+    <w:lsdException w:name="Plain Table 2" w:uiPriority="42"/>
+    <w:lsdException w:name="Plain Table 3" w:uiPriority="43"/>
+    <w:lsdException w:name="Plain Table 4" w:uiPriority="44"/>
+    <w:lsdException w:name="Plain Table 5" w:uiPriority="45"/>
+    <w:lsdException w:name="Grid Table Light" w:uiPriority="40"/>
+    <w:lsdException w:name="Grid Table 1 Light" w:uiPriority="46"/>
+    <w:lsdException w:name="Grid Table 2" w:uiPriority="47"/>
+    <w:lsdException w:name="Grid Table 3" w:uiPriority="48"/>
+    <w:lsdException w:name="Grid Table 4" w:uiPriority="49"/>
+    <w:lsdException w:name="Grid Table 5 Dark" w:uiPriority="50"/>
+    <w:lsdException w:name="Grid Table 6 Colorful" w:uiPriority="51"/>
+    <w:lsdException w:name="Grid Table 7 Colorful" w:uiPriority="52"/>
+    <w:lsdException w:name="Grid Table 1 Light Accent 1" w:uiPriority="46"/>
+    <w:lsdException w:name="Grid Table 2 Accent 1" w:uiPriority="47"/>
+    <w:lsdException w:name="Grid Table 3 Accent 1" w:uiPriority="48"/>
+    <w:lsdException w:name="Grid Table 4 Accent 1" w:uiPriority="49"/>
+    <w:lsdException w:name="Grid Table 5 Dark Accent 1" w:uiPriority="50"/>
+    <w:lsdException w:name="Grid Table 6 Colorful Accent 1" w:uiPriority="51"/>
+    <w:lsdException w:name="Grid Table 7 Colorful Accent 1" w:uiPriority="52"/>
+    <w:lsdException w:name="Grid Table 1 Light Accent 2" w:uiPriority="46"/>
+    <w:lsdException w:name="Grid Table 2 Accent 2" w:uiPriority="47"/>
+    <w:lsdException w:name="Grid Table 3 Accent 2" w:uiPriority="48"/>
+    <w:lsdException w:name="Grid Table 4 Accent 2" w:uiPriority="49"/>
+    <w:lsdException w:name="Grid Table 5 Dark Accent 2" w:uiPriority="50"/>
+    <w:lsdException w:name="Grid Table 6 Colorful Accent 2" w:uiPriority="51"/>
+    <w:lsdException w:name="Grid Table 7 Colorful Accent 2" w:uiPriority="52"/>
+    <w:lsdException w:name="Grid Table 1 Light Accent 3" w:uiPriority="46"/>
+    <w:lsdException w:name="Grid Table 2 Accent 3" w:uiPriority="47"/>
+    <w:lsdException w:name="Grid Table 3 Accent 3" w:uiPriority="48"/>
+    <w:lsdException w:name="Grid Table 4 Accent 3" w:uiPriority="49"/>
+    <w:lsdException w:name="Grid Table 5 Dark Accent 3" w:uiPriority="50"/>
+    <w:lsdException w:name="Grid Table 6 Colorful Accent 3" w:uiPriority="51"/>
+    <w:lsdException w:name="Grid Table 7 Colorful Accent 3" w:uiPriority="52"/>
+    <w:lsdException w:name="Grid Table 1 Light Accent 4" w:uiPriority="46"/>
+    <w:lsdException w:name="Grid Table 2 Accent 4" w:uiPriority="47"/>
+    <w:lsdException w:name="Grid Table 3 Accent 4" w:uiPriority="48"/>
+    <w:lsdException w:name="Grid Table 4 Accent 4" w:uiPriority="49"/>
+    <w:lsdException w:name="Grid Table 5 Dark Accent 4" w:uiPriority="50"/>
+    <w:lsdException w:name="Grid Table 6 Colorful Accent 4" w:uiPriority="51"/>
+    <w:lsdException w:name="Grid Table 7 Colorful Accent 4" w:uiPriority="52"/>
+    <w:lsdException w:name="Grid Table 1 Light Accent 5" w:uiPriority="46"/>
+    <w:lsdException w:name="Grid Table 2 Accent 5" w:uiPriority="47"/>
+    <w:lsdException w:name="Grid Table 3 Accent 5" w:uiPriority="48"/>
+    <w:lsdException w:name="Grid Table 4 Accent 5" w:uiPriority="49"/>
+    <w:lsdException w:name="Grid Table 5 Dark Accent 5" w:uiPriority="50"/>
+    <w:lsdException w:name="Grid Table 6 Colorful Accent 5" w:uiPriority="51"/>
+    <w:lsdException w:name="Grid Table 7 Colorful Accent 5" w:uiPriority="52"/>
+    <w:lsdException w:name="Grid Table 1 Light Accent 6" w:uiPriority="46"/>
+    <w:lsdException w:name="Grid Table 2 Accent 6" w:uiPriority="47"/>
+    <w:lsdException w:name="Grid Table 3 Accent 6" w:uiPriority="48"/>
+    <w:lsdException w:name="Grid Table 4 Accent 6" w:uiPriority="49"/>
+    <w:lsdException w:name="Grid Table 5 Dark Accent 6" w:uiPriority="50"/>
+    <w:lsdException w:name="Grid Table 6 Colorful Accent 6" w:uiPriority="51"/>
+    <w:lsdException w:name="Grid Table 7 Colorful Accent 6" w:uiPriority="52"/>
+    <w:lsdException w:name="List Table 1 Light" w:uiPriority="46"/>
+    <w:lsdException w:name="List Table 2" w:uiPriority="47"/>
+    <w:lsdException w:name="List Table 3" w:uiPriority="48"/>
+    <w:lsdException w:name="List Table 4" w:uiPriority="49"/>
+    <w:lsdException w:name="List Table 5 Dark" w:uiPriority="50"/>
+    <w:lsdException w:name="List Table 6 Colorful" w:uiPriority="51"/>
+    <w:lsdException w:name="List Table 7 Colorful" w:uiPriority="52"/>
+    <w:lsdException w:name="List Table 1 Light Accent 1" w:uiPriority="46"/>
+    <w:lsdException w:name="List Table 2 Accent 1" w:uiPriority="47"/>
+    <w:lsdException w:name="List Table 3 Accent 1" w:uiPriority="48"/>
+    <w:lsdException w:name="List Table 4 Accent 1" w:uiPriority="49"/>
+    <w:lsdException w:name="List Table 5 Dark Accent 1" w:uiPriority="50"/>
+    <w:lsdException w:name="List Table 6 Colorful Accent 1" w:uiPriority="51"/>
+    <w:lsdException w:name="List Table 7 Colorful Accent 1" w:uiPriority="52"/>
+    <w:lsdException w:name="List Table 1 Light Accent 2" w:uiPriority="46"/>
+    <w:lsdException w:name="List Table 2 Accent 2" w:uiPriority="47"/>
+    <w:lsdException w:name="List Table 3 Accent 2" w:uiPriority="48"/>
+    <w:lsdException w:name="List Table 4 Accent 2" w:uiPriority="49"/>
+    <w:lsdException w:name="List Table 5 Dark Accent 2" w:uiPriority="50"/>
+    <w:lsdException w:name="List Table 6 Colorful Accent 2" w:uiPriority="51"/>
+    <w:lsdException w:name="List Table 7 Colorful Accent 2" w:uiPriority="52"/>
+    <w:lsdException w:name="List Table 1 Light Accent 3" w:uiPriority="46"/>
+    <w:lsdException w:name="List Table 2 Accent 3" w:uiPriority="47"/>
+    <w:lsdException w:name="List Table 3 Accent 3" w:uiPriority="48"/>
+    <w:lsdException w:name="List Table 4 Accent 3" w:uiPriority="49"/>
+    <w:lsdException w:name="List Table 5 Dark Accent 3" w:uiPriority="50"/>
+    <w:lsdException w:name="List Table 6 Colorful Accent 3" w:uiPriority="51"/>
+    <w:lsdException w:name="List Table 7 Colorful Accent 3" w:uiPriority="52"/>
+    <w:lsdException w:name="List Table 1 Light Accent 4" w:uiPriority="46"/>
+    <w:lsdException w:name="List Table 2 Accent 4" w:uiPriority="47"/>
+    <w:lsdException w:name="List Table 3 Accent 4" w:uiPriority="48"/>
+    <w:lsdException w:name="List Table 4 Accent 4" w:uiPriority="49"/>
+    <w:lsdException w:name="List Table 5 Dark Accent 4" w:uiPriority="50"/>
+    <w:lsdException w:name="List Table 6 Colorful Accent 4" w:uiPriority="51"/>
+    <w:lsdException w:name="List Table 7 Colorful Accent 4" w:uiPriority="52"/>
+    <w:lsdException w:name="List Table 1 Light Accent 5" w:uiPriority="46"/>
+    <w:lsdException w:name="List Table 2 Accent 5" w:uiPriority="47"/>
+    <w:lsdException w:name="List Table 3 Accent 5" w:uiPriority="48"/>
+    <w:lsdException w:name="List Table 4 Accent 5" w:uiPriority="49"/>
+    <w:lsdException w:name="List Table 5 Dark Accent 5" w:uiPriority="50"/>
+    <w:lsdException w:name="List Table 6 Colorful Accent 5" w:uiPriority="51"/>
+    <w:lsdException w:name="List Table 7 Colorful Accent 5" w:uiPriority="52"/>
+    <w:lsdException w:name="List Table 1 Light Accent 6" w:uiPriority="46"/>
+    <w:lsdException w:name="List Table 2 Accent 6" w:uiPriority="47"/>
+    <w:lsdException w:name="List Table 3 Accent 6" w:uiPriority="48"/>
+    <w:lsdException w:name="List Table 4 Accent 6" w:uiPriority="49"/>
+    <w:lsdException w:name="List Table 5 Dark Accent 6" w:uiPriority="50"/>
+    <w:lsdException w:name="List Table 6 Colorful Accent 6" w:uiPriority="51"/>
+    <w:lsdException w:name="List Table 7 Colorful Accent 6" w:uiPriority="52"/>
   </w:latentStyles>
   <w:style w:type="paragraph" w:default="1" w:styleId="Normal">
     <w:name w:val="Normal"/>
@@ -12564,7 +12133,7 @@
 </file>
 
 <file path=customXml/itemProps1.xml><?xml version="1.0" encoding="utf-8"?>
-<ds:datastoreItem xmlns:ds="http://schemas.openxmlformats.org/officeDocument/2006/customXml" ds:itemID="{2193B2D2-2443-4D87-B827-49812E4699BF}">
+<ds:datastoreItem xmlns:ds="http://schemas.openxmlformats.org/officeDocument/2006/customXml" ds:itemID="{7D0FD66A-FF75-4C2D-86BD-55F799D94A0B}">
   <ds:schemaRefs>
     <ds:schemaRef ds:uri="http://schemas.openxmlformats.org/officeDocument/2006/bibliography"/>
   </ds:schemaRefs>

</xml_diff>

<commit_message>
EA 15.1 .eapx model included, new model development guide
</commit_message>
<xml_diff>
--- a/documentation/WMDR_ModelAndSchemaMaintenance.docx
+++ b/documentation/WMDR_ModelAndSchemaMaintenance.docx
@@ -1,27 +1,48 @@
 
 <file path=word/document.xml><?xml version="1.0" encoding="utf-8"?>
-<w:document xmlns:wpc="http://schemas.microsoft.com/office/word/2010/wordprocessingCanvas" xmlns:mc="http://schemas.openxmlformats.org/markup-compatibility/2006" xmlns:o="urn:schemas-microsoft-com:office:office" xmlns:r="http://schemas.openxmlformats.org/officeDocument/2006/relationships" xmlns:m="http://schemas.openxmlformats.org/officeDocument/2006/math" xmlns:v="urn:schemas-microsoft-com:vml" xmlns:wp14="http://schemas.microsoft.com/office/word/2010/wordprocessingDrawing" xmlns:wp="http://schemas.openxmlformats.org/drawingml/2006/wordprocessingDrawing" xmlns:w10="urn:schemas-microsoft-com:office:word" xmlns:w="http://schemas.openxmlformats.org/wordprocessingml/2006/main" xmlns:w14="http://schemas.microsoft.com/office/word/2010/wordml" xmlns:wpg="http://schemas.microsoft.com/office/word/2010/wordprocessingGroup" xmlns:wpi="http://schemas.microsoft.com/office/word/2010/wordprocessingInk" xmlns:wne="http://schemas.microsoft.com/office/word/2006/wordml" xmlns:wps="http://schemas.microsoft.com/office/word/2010/wordprocessingShape" mc:Ignorable="w14 wp14">
+<w:document xmlns:wpc="http://schemas.microsoft.com/office/word/2010/wordprocessingCanvas" xmlns:cx="http://schemas.microsoft.com/office/drawing/2014/chartex" xmlns:cx1="http://schemas.microsoft.com/office/drawing/2015/9/8/chartex" xmlns:mc="http://schemas.openxmlformats.org/markup-compatibility/2006" xmlns:o="urn:schemas-microsoft-com:office:office" xmlns:r="http://schemas.openxmlformats.org/officeDocument/2006/relationships" xmlns:m="http://schemas.openxmlformats.org/officeDocument/2006/math" xmlns:v="urn:schemas-microsoft-com:vml" xmlns:wp14="http://schemas.microsoft.com/office/word/2010/wordprocessingDrawing" xmlns:wp="http://schemas.openxmlformats.org/drawingml/2006/wordprocessingDrawing" xmlns:w10="urn:schemas-microsoft-com:office:word" xmlns:w="http://schemas.openxmlformats.org/wordprocessingml/2006/main" xmlns:w14="http://schemas.microsoft.com/office/word/2010/wordml" xmlns:w15="http://schemas.microsoft.com/office/word/2012/wordml" xmlns:w16se="http://schemas.microsoft.com/office/word/2015/wordml/symex" xmlns:wpg="http://schemas.microsoft.com/office/word/2010/wordprocessingGroup" xmlns:wpi="http://schemas.microsoft.com/office/word/2010/wordprocessingInk" xmlns:wne="http://schemas.microsoft.com/office/word/2006/wordml" xmlns:wps="http://schemas.microsoft.com/office/word/2010/wordprocessingShape" mc:Ignorable="w14 w15 w16se wp14">
   <w:body>
     <w:p>
       <w:pPr>
         <w:pStyle w:val="Title"/>
       </w:pPr>
-      <w:r>
-        <w:fldChar w:fldCharType="begin"/>
-      </w:r>
-      <w:r>
-        <w:instrText xml:space="preserve"> TITLE  \* Upper  \* MERGEFORMAT </w:instrText>
-      </w:r>
-      <w:r>
-        <w:fldChar w:fldCharType="separate"/>
-      </w:r>
-      <w:r>
-        <w:t>WIGOS METADATA DATA RECORD MODEL AND SCHEMA MAINTENANCE</w:t>
-      </w:r>
-      <w:r>
-        <w:fldChar w:fldCharType="end"/>
-      </w:r>
-    </w:p>
+      <w:fldSimple w:instr=" TITLE  \* Upper  \* MERGEFORMAT ">
+        <w:r>
+          <w:t>WIGOS METADATA DATA RECORD MODEL AND SCHEMA MAINTENANCE</w:t>
+        </w:r>
+      </w:fldSimple>
+    </w:p>
+    <w:p>
+      <w:pPr>
+        <w:rPr>
+          <w:rFonts w:eastAsia="Times New Roman" w:cs="Times New Roman"/>
+          <w:b/>
+          <w:color w:val="FF0000"/>
+        </w:rPr>
+      </w:pPr>
+    </w:p>
+    <w:p>
+      <w:pPr>
+        <w:jc w:val="center"/>
+        <w:rPr>
+          <w:rFonts w:eastAsia="Times New Roman" w:cs="Times New Roman"/>
+          <w:b/>
+          <w:color w:val="FF0000"/>
+          <w:sz w:val="40"/>
+        </w:rPr>
+      </w:pPr>
+      <w:bookmarkStart w:id="0" w:name="_GoBack"/>
+      <w:r>
+        <w:rPr>
+          <w:rFonts w:eastAsia="Times New Roman" w:cs="Times New Roman"/>
+          <w:b/>
+          <w:color w:val="FF0000"/>
+          <w:sz w:val="40"/>
+        </w:rPr>
+        <w:t>NOTE: This document has been superseded by the WMDR_model_development_guide</w:t>
+      </w:r>
+    </w:p>
+    <w:bookmarkEnd w:id="0"/>
     <w:p/>
     <w:p>
       <w:r>
@@ -75,9 +96,9 @@
         <w:tblLook w:val="04A0" w:firstRow="1" w:lastRow="0" w:firstColumn="1" w:lastColumn="0" w:noHBand="0" w:noVBand="1"/>
       </w:tblPr>
       <w:tblGrid>
-        <w:gridCol w:w="1526"/>
-        <w:gridCol w:w="1559"/>
-        <w:gridCol w:w="5590"/>
+        <w:gridCol w:w="1507"/>
+        <w:gridCol w:w="1532"/>
+        <w:gridCol w:w="5420"/>
       </w:tblGrid>
       <w:tr>
         <w:tc>
@@ -2607,11 +2628,11 @@
       <w:pPr>
         <w:pStyle w:val="Heading1"/>
       </w:pPr>
-      <w:bookmarkStart w:id="0" w:name="_Toc506526177"/>
+      <w:bookmarkStart w:id="1" w:name="_Toc506526177"/>
       <w:r>
         <w:t>Introduction</w:t>
       </w:r>
-      <w:bookmarkEnd w:id="0"/>
+      <w:bookmarkEnd w:id="1"/>
     </w:p>
     <w:p>
       <w:r>
@@ -2862,11 +2883,11 @@
       <w:pPr>
         <w:pStyle w:val="Heading1"/>
       </w:pPr>
-      <w:bookmarkStart w:id="1" w:name="_Toc506526178"/>
+      <w:bookmarkStart w:id="2" w:name="_Toc506526178"/>
       <w:r>
         <w:t>Install Enterprise Architect</w:t>
       </w:r>
-      <w:bookmarkEnd w:id="1"/>
+      <w:bookmarkEnd w:id="2"/>
     </w:p>
     <w:p>
       <w:r>
@@ -2874,7 +2895,7 @@
       </w:r>
     </w:p>
     <w:p>
-      <w:hyperlink r:id="rId9" w:history="1">
+      <w:hyperlink r:id="rId8" w:history="1">
         <w:r>
           <w:rPr>
             <w:rStyle w:val="Hyperlink"/>
@@ -2900,7 +2921,7 @@
       </w:r>
     </w:p>
     <w:p>
-      <w:hyperlink r:id="rId10" w:history="1">
+      <w:hyperlink r:id="rId9" w:history="1">
         <w:r>
           <w:rPr>
             <w:rStyle w:val="Hyperlink"/>
@@ -2937,11 +2958,11 @@
       <w:pPr>
         <w:pStyle w:val="Heading1"/>
       </w:pPr>
-      <w:bookmarkStart w:id="2" w:name="_Toc506526179"/>
+      <w:bookmarkStart w:id="3" w:name="_Toc506526179"/>
       <w:r>
         <w:t>Install a Subversion Client</w:t>
       </w:r>
-      <w:bookmarkEnd w:id="2"/>
+      <w:bookmarkEnd w:id="3"/>
     </w:p>
     <w:p/>
     <w:p>
@@ -2997,7 +3018,7 @@
       </w:r>
     </w:p>
     <w:p>
-      <w:hyperlink r:id="rId11" w:history="1">
+      <w:hyperlink r:id="rId10" w:history="1">
         <w:r>
           <w:rPr>
             <w:rStyle w:val="Hyperlink"/>
@@ -3011,12 +3032,11 @@
       <w:pPr>
         <w:pStyle w:val="Heading2"/>
       </w:pPr>
-      <w:bookmarkStart w:id="3" w:name="_Toc506526180"/>
-      <w:r>
-        <w:lastRenderedPageBreak/>
+      <w:bookmarkStart w:id="4" w:name="_Toc506526180"/>
+      <w:r>
         <w:t>Check the SVN installation</w:t>
       </w:r>
-      <w:bookmarkEnd w:id="3"/>
+      <w:bookmarkEnd w:id="4"/>
     </w:p>
     <w:p>
       <w:r>
@@ -3083,7 +3103,7 @@
                     <pic:cNvPicPr/>
                   </pic:nvPicPr>
                   <pic:blipFill>
-                    <a:blip r:embed="rId12"/>
+                    <a:blip r:embed="rId11"/>
                     <a:stretch>
                       <a:fillRect/>
                     </a:stretch>
@@ -3140,7 +3160,6 @@
           <w:noProof/>
           <w:lang w:val="en-US"/>
         </w:rPr>
-        <w:lastRenderedPageBreak/>
         <w:drawing>
           <wp:inline distT="0" distB="0" distL="0" distR="0" wp14:anchorId="3900F3F6" wp14:editId="749BFBF5">
             <wp:extent cx="4648849" cy="4639323"/>
@@ -3157,7 +3176,7 @@
                     <pic:cNvPicPr/>
                   </pic:nvPicPr>
                   <pic:blipFill>
-                    <a:blip r:embed="rId13"/>
+                    <a:blip r:embed="rId12"/>
                     <a:stretch>
                       <a:fillRect/>
                     </a:stretch>
@@ -3189,11 +3208,11 @@
       <w:pPr>
         <w:pStyle w:val="Heading1"/>
       </w:pPr>
-      <w:bookmarkStart w:id="4" w:name="_Toc506526181"/>
+      <w:bookmarkStart w:id="5" w:name="_Toc506526181"/>
       <w:r>
         <w:t>SVN Basic Concepts</w:t>
       </w:r>
-      <w:bookmarkEnd w:id="4"/>
+      <w:bookmarkEnd w:id="5"/>
     </w:p>
     <w:p>
       <w:r>
@@ -3240,7 +3259,6 @@
     </w:p>
     <w:p>
       <w:r>
-        <w:lastRenderedPageBreak/>
         <w:t xml:space="preserve">Using a </w:t>
       </w:r>
       <w:r>
@@ -3560,11 +3578,11 @@
       <w:pPr>
         <w:pStyle w:val="Heading1"/>
       </w:pPr>
-      <w:bookmarkStart w:id="5" w:name="_Toc506526182"/>
+      <w:bookmarkStart w:id="6" w:name="_Toc506526182"/>
       <w:r>
         <w:t>Register to access the model repository.</w:t>
       </w:r>
-      <w:bookmarkEnd w:id="5"/>
+      <w:bookmarkEnd w:id="6"/>
     </w:p>
     <w:p>
       <w:r>
@@ -3587,7 +3605,7 @@
       </w:r>
     </w:p>
     <w:p>
-      <w:hyperlink r:id="rId14" w:history="1">
+      <w:hyperlink r:id="rId13" w:history="1">
         <w:r>
           <w:rPr>
             <w:rStyle w:val="Hyperlink"/>
@@ -3640,12 +3658,11 @@
       <w:pPr>
         <w:pStyle w:val="Heading1"/>
       </w:pPr>
-      <w:bookmarkStart w:id="6" w:name="_Toc506526183"/>
-      <w:r>
-        <w:lastRenderedPageBreak/>
+      <w:bookmarkStart w:id="7" w:name="_Toc506526183"/>
+      <w:r>
         <w:t>Use SVN to set up a working copy of the shared model repository</w:t>
       </w:r>
-      <w:bookmarkEnd w:id="6"/>
+      <w:bookmarkEnd w:id="7"/>
     </w:p>
     <w:p>
       <w:r>
@@ -3684,7 +3701,7 @@
                     <pic:cNvPicPr/>
                   </pic:nvPicPr>
                   <pic:blipFill>
-                    <a:blip r:embed="rId15"/>
+                    <a:blip r:embed="rId14"/>
                     <a:stretch>
                       <a:fillRect/>
                     </a:stretch>
@@ -3747,7 +3764,7 @@
                     <pic:cNvPicPr/>
                   </pic:nvPicPr>
                   <pic:blipFill>
-                    <a:blip r:embed="rId16"/>
+                    <a:blip r:embed="rId15"/>
                     <a:stretch>
                       <a:fillRect/>
                     </a:stretch>
@@ -3794,7 +3811,6 @@
           <w:noProof/>
           <w:lang w:val="en-US"/>
         </w:rPr>
-        <w:lastRenderedPageBreak/>
         <w:drawing>
           <wp:inline distT="0" distB="0" distL="0" distR="0" wp14:anchorId="2CF0823D" wp14:editId="21C13142">
             <wp:extent cx="4734586" cy="962159"/>
@@ -3811,7 +3827,7 @@
                     <pic:cNvPicPr/>
                   </pic:nvPicPr>
                   <pic:blipFill>
-                    <a:blip r:embed="rId17"/>
+                    <a:blip r:embed="rId16"/>
                     <a:stretch>
                       <a:fillRect/>
                     </a:stretch>
@@ -4084,11 +4100,11 @@
       <w:pPr>
         <w:pStyle w:val="Heading1"/>
       </w:pPr>
-      <w:bookmarkStart w:id="7" w:name="_Toc506526184"/>
+      <w:bookmarkStart w:id="8" w:name="_Toc506526184"/>
       <w:r>
         <w:t>Set up Enterprise Architect to access the model repository</w:t>
       </w:r>
-      <w:bookmarkEnd w:id="7"/>
+      <w:bookmarkEnd w:id="8"/>
     </w:p>
     <w:p/>
     <w:p>
@@ -4125,11 +4141,11 @@
       <w:pPr>
         <w:pStyle w:val="Heading2"/>
       </w:pPr>
-      <w:bookmarkStart w:id="8" w:name="_Toc506526185"/>
+      <w:bookmarkStart w:id="9" w:name="_Toc506526185"/>
       <w:r>
         <w:t>Set up a reference to the WMO SVN working copy</w:t>
       </w:r>
-      <w:bookmarkEnd w:id="8"/>
+      <w:bookmarkEnd w:id="9"/>
     </w:p>
     <w:p>
       <w:r>
@@ -4159,7 +4175,6 @@
           <w:noProof/>
           <w:lang w:val="en-US"/>
         </w:rPr>
-        <w:lastRenderedPageBreak/>
         <w:drawing>
           <wp:inline distT="0" distB="0" distL="0" distR="0" wp14:anchorId="0B8B7551" wp14:editId="00204AB8">
             <wp:extent cx="3343275" cy="4600098"/>
@@ -4176,7 +4191,7 @@
                     <pic:cNvPicPr/>
                   </pic:nvPicPr>
                   <pic:blipFill>
-                    <a:blip r:embed="rId18"/>
+                    <a:blip r:embed="rId17"/>
                     <a:stretch>
                       <a:fillRect/>
                     </a:stretch>
@@ -4301,7 +4316,7 @@
                     </pic:cNvPicPr>
                   </pic:nvPicPr>
                   <pic:blipFill>
-                    <a:blip r:embed="rId19">
+                    <a:blip r:embed="rId18">
                       <a:extLst>
                         <a:ext uri="{28A0092B-C50C-407E-A947-70E740481C1C}">
                           <a14:useLocalDpi xmlns:a14="http://schemas.microsoft.com/office/drawing/2010/main" val="0"/>
@@ -4335,7 +4350,6 @@
     </w:p>
     <w:p>
       <w:r>
-        <w:lastRenderedPageBreak/>
         <w:t xml:space="preserve">You will also need a configuration for the </w:t>
       </w:r>
       <w:r>
@@ -4349,11 +4363,11 @@
       <w:pPr>
         <w:pStyle w:val="Heading2"/>
       </w:pPr>
-      <w:bookmarkStart w:id="9" w:name="_Toc506526186"/>
+      <w:bookmarkStart w:id="10" w:name="_Toc506526186"/>
       <w:r>
         <w:t>Setting up the METCE configuration</w:t>
       </w:r>
-      <w:bookmarkEnd w:id="9"/>
+      <w:bookmarkEnd w:id="10"/>
     </w:p>
     <w:p/>
     <w:p>
@@ -4381,7 +4395,7 @@
           <w:numId w:val="12"/>
         </w:numPr>
       </w:pPr>
-      <w:hyperlink r:id="rId20" w:tgtFrame="_blank" w:history="1">
+      <w:hyperlink r:id="rId19" w:tgtFrame="_blank" w:history="1">
         <w:r>
           <w:rPr>
             <w:rStyle w:val="Hyperlink"/>
@@ -4410,11 +4424,11 @@
       <w:pPr>
         <w:pStyle w:val="Heading2"/>
       </w:pPr>
-      <w:bookmarkStart w:id="10" w:name="_Toc506526187"/>
+      <w:bookmarkStart w:id="11" w:name="_Toc506526187"/>
       <w:r>
         <w:t>Setting up the ISO TC211 configuration</w:t>
       </w:r>
-      <w:bookmarkEnd w:id="10"/>
+      <w:bookmarkEnd w:id="11"/>
     </w:p>
     <w:p/>
     <w:p>
@@ -4447,7 +4461,7 @@
           <w:u w:val="none"/>
         </w:rPr>
       </w:pPr>
-      <w:hyperlink r:id="rId21" w:history="1">
+      <w:hyperlink r:id="rId20" w:history="1">
         <w:r>
           <w:rPr>
             <w:rStyle w:val="Hyperlink"/>
@@ -4475,7 +4489,7 @@
           <w:numId w:val="12"/>
         </w:numPr>
       </w:pPr>
-      <w:hyperlink r:id="rId22" w:history="1">
+      <w:hyperlink r:id="rId21" w:history="1">
         <w:r>
           <w:rPr>
             <w:rStyle w:val="Hyperlink"/>
@@ -4534,7 +4548,6 @@
           <w:noProof/>
           <w:lang w:val="en-US"/>
         </w:rPr>
-        <w:lastRenderedPageBreak/>
         <w:drawing>
           <wp:inline distT="0" distB="0" distL="0" distR="0" wp14:anchorId="32F7A2AE" wp14:editId="6128C3FA">
             <wp:extent cx="3412847" cy="4695825"/>
@@ -4551,7 +4564,7 @@
                     <pic:cNvPicPr/>
                   </pic:nvPicPr>
                   <pic:blipFill>
-                    <a:blip r:embed="rId23"/>
+                    <a:blip r:embed="rId22"/>
                     <a:stretch>
                       <a:fillRect/>
                     </a:stretch>
@@ -4581,11 +4594,11 @@
       <w:pPr>
         <w:pStyle w:val="Heading2"/>
       </w:pPr>
-      <w:bookmarkStart w:id="11" w:name="_Toc506526188"/>
+      <w:bookmarkStart w:id="12" w:name="_Toc506526188"/>
       <w:r>
         <w:t>Prepare the EA project structure (optional step).</w:t>
       </w:r>
-      <w:bookmarkEnd w:id="11"/>
+      <w:bookmarkEnd w:id="12"/>
     </w:p>
     <w:p/>
     <w:p>
@@ -4616,7 +4629,6 @@
           <w:noProof/>
           <w:lang w:val="en-US"/>
         </w:rPr>
-        <w:lastRenderedPageBreak/>
         <w:drawing>
           <wp:inline distT="0" distB="0" distL="0" distR="0" wp14:anchorId="161F0DEB" wp14:editId="4065BB60">
             <wp:extent cx="2857500" cy="3076575"/>
@@ -4635,7 +4647,7 @@
                     </pic:cNvPicPr>
                   </pic:nvPicPr>
                   <pic:blipFill>
-                    <a:blip r:embed="rId24">
+                    <a:blip r:embed="rId23">
                       <a:extLst>
                         <a:ext uri="{28A0092B-C50C-407E-A947-70E740481C1C}">
                           <a14:useLocalDpi xmlns:a14="http://schemas.microsoft.com/office/drawing/2010/main" val="0"/>
@@ -4709,7 +4721,7 @@
                     <pic:cNvPicPr/>
                   </pic:nvPicPr>
                   <pic:blipFill>
-                    <a:blip r:embed="rId25"/>
+                    <a:blip r:embed="rId24"/>
                     <a:stretch>
                       <a:fillRect/>
                     </a:stretch>
@@ -4753,7 +4765,6 @@
           <w:noProof/>
           <w:lang w:val="en-CA" w:eastAsia="en-CA"/>
         </w:rPr>
-        <w:lastRenderedPageBreak/>
         <w:t>0</w:t>
       </w:r>
       <w:r>
@@ -4777,7 +4788,7 @@
                     <pic:cNvPicPr/>
                   </pic:nvPicPr>
                   <pic:blipFill>
-                    <a:blip r:embed="rId26"/>
+                    <a:blip r:embed="rId25"/>
                     <a:stretch>
                       <a:fillRect/>
                     </a:stretch>
@@ -4804,11 +4815,11 @@
       <w:pPr>
         <w:pStyle w:val="Heading2"/>
       </w:pPr>
-      <w:bookmarkStart w:id="12" w:name="_Toc506526189"/>
+      <w:bookmarkStart w:id="13" w:name="_Toc506526189"/>
       <w:r>
         <w:t>Fetch the ISO packages.</w:t>
       </w:r>
-      <w:bookmarkEnd w:id="12"/>
+      <w:bookmarkEnd w:id="13"/>
     </w:p>
     <w:p>
       <w:pPr>
@@ -4873,7 +4884,6 @@
           <w:noProof/>
           <w:lang w:val="en-US"/>
         </w:rPr>
-        <w:lastRenderedPageBreak/>
         <w:drawing>
           <wp:inline distT="0" distB="0" distL="0" distR="0" wp14:anchorId="3ED76F96" wp14:editId="69E0AD40">
             <wp:extent cx="4450959" cy="5868000"/>
@@ -4890,7 +4900,7 @@
                     <pic:cNvPicPr/>
                   </pic:nvPicPr>
                   <pic:blipFill>
-                    <a:blip r:embed="rId27"/>
+                    <a:blip r:embed="rId26"/>
                     <a:stretch>
                       <a:fillRect/>
                     </a:stretch>
@@ -4919,11 +4929,11 @@
       <w:pPr>
         <w:pStyle w:val="Heading2"/>
       </w:pPr>
-      <w:bookmarkStart w:id="13" w:name="_Toc506526190"/>
+      <w:bookmarkStart w:id="14" w:name="_Toc506526190"/>
       <w:r>
         <w:t>Get the WMO models</w:t>
       </w:r>
-      <w:bookmarkEnd w:id="13"/>
+      <w:bookmarkEnd w:id="14"/>
     </w:p>
     <w:p/>
     <w:p>
@@ -4954,7 +4964,7 @@
       </w:r>
     </w:p>
     <w:p>
-      <w:hyperlink r:id="rId28" w:history="1">
+      <w:hyperlink r:id="rId27" w:history="1">
         <w:r>
           <w:rPr>
             <w:rStyle w:val="Hyperlink"/>
@@ -4968,7 +4978,6 @@
     </w:p>
     <w:p>
       <w:r>
-        <w:lastRenderedPageBreak/>
         <w:t>The METCE model is in trunk/wmo-metce.xml</w:t>
       </w:r>
     </w:p>
@@ -5016,7 +5025,7 @@
                     <pic:cNvPicPr/>
                   </pic:nvPicPr>
                   <pic:blipFill>
-                    <a:blip r:embed="rId29"/>
+                    <a:blip r:embed="rId28"/>
                     <a:stretch>
                       <a:fillRect/>
                     </a:stretch>
@@ -5042,8 +5051,8 @@
       <w:pPr>
         <w:pStyle w:val="Heading1"/>
       </w:pPr>
-      <w:bookmarkStart w:id="14" w:name="_Ref478457079"/>
-      <w:bookmarkStart w:id="15" w:name="_Toc506526191"/>
+      <w:bookmarkStart w:id="15" w:name="_Ref478457079"/>
+      <w:bookmarkStart w:id="16" w:name="_Toc506526191"/>
       <w:r>
         <w:t xml:space="preserve">Final </w:t>
       </w:r>
@@ -5053,8 +5062,8 @@
       <w:r>
         <w:t>step: Update the models</w:t>
       </w:r>
-      <w:bookmarkEnd w:id="14"/>
       <w:bookmarkEnd w:id="15"/>
+      <w:bookmarkEnd w:id="16"/>
     </w:p>
     <w:p>
       <w:r>
@@ -5082,7 +5091,6 @@
           <w:noProof/>
           <w:lang w:val="en-US"/>
         </w:rPr>
-        <w:lastRenderedPageBreak/>
         <w:drawing>
           <wp:inline distT="0" distB="0" distL="0" distR="0" wp14:anchorId="3DFBF1A0" wp14:editId="05716324">
             <wp:extent cx="3804128" cy="3492000"/>
@@ -5099,7 +5107,7 @@
                     <pic:cNvPicPr/>
                   </pic:nvPicPr>
                   <pic:blipFill>
-                    <a:blip r:embed="rId30"/>
+                    <a:blip r:embed="rId29"/>
                     <a:stretch>
                       <a:fillRect/>
                     </a:stretch>
@@ -5152,14 +5160,14 @@
       <w:pPr>
         <w:pStyle w:val="Heading1"/>
       </w:pPr>
-      <w:bookmarkStart w:id="16" w:name="_Toc506526192"/>
+      <w:bookmarkStart w:id="17" w:name="_Toc506526192"/>
       <w:r>
         <w:t>Schema m</w:t>
       </w:r>
       <w:r>
         <w:t>aintenance procedure</w:t>
       </w:r>
-      <w:bookmarkEnd w:id="16"/>
+      <w:bookmarkEnd w:id="17"/>
     </w:p>
     <w:p>
       <w:r>
@@ -5263,14 +5271,14 @@
       <w:pPr>
         <w:pStyle w:val="Heading2"/>
       </w:pPr>
-      <w:bookmarkStart w:id="17" w:name="_Toc506526193"/>
+      <w:bookmarkStart w:id="18" w:name="_Toc506526193"/>
       <w:r>
         <w:t>Editing the model</w:t>
       </w:r>
       <w:r>
         <w:t xml:space="preserve"> – Step 1: Get Latest</w:t>
       </w:r>
-      <w:bookmarkEnd w:id="17"/>
+      <w:bookmarkEnd w:id="18"/>
     </w:p>
     <w:p>
       <w:r>
@@ -5300,11 +5308,11 @@
       <w:pPr>
         <w:pStyle w:val="Heading2"/>
       </w:pPr>
-      <w:bookmarkStart w:id="18" w:name="_Toc506526194"/>
+      <w:bookmarkStart w:id="19" w:name="_Toc506526194"/>
       <w:r>
         <w:t>Editing the model – Step 2: Check Out the Model</w:t>
       </w:r>
-      <w:bookmarkEnd w:id="18"/>
+      <w:bookmarkEnd w:id="19"/>
     </w:p>
     <w:p>
       <w:r>
@@ -5333,7 +5341,7 @@
       <w:pPr>
         <w:pStyle w:val="Heading2"/>
       </w:pPr>
-      <w:bookmarkStart w:id="19" w:name="_Toc506526195"/>
+      <w:bookmarkStart w:id="20" w:name="_Toc506526195"/>
       <w:r>
         <w:t>Editing the model –</w:t>
       </w:r>
@@ -5343,7 +5351,7 @@
       <w:r>
         <w:t>: Make Edits to the Model</w:t>
       </w:r>
-      <w:bookmarkEnd w:id="19"/>
+      <w:bookmarkEnd w:id="20"/>
     </w:p>
     <w:p>
       <w:r>
@@ -5441,7 +5449,7 @@
       <w:pPr>
         <w:pStyle w:val="Heading2"/>
       </w:pPr>
-      <w:bookmarkStart w:id="20" w:name="_Toc506526196"/>
+      <w:bookmarkStart w:id="21" w:name="_Toc506526196"/>
       <w:r>
         <w:t>Editing the model –</w:t>
       </w:r>
@@ -5457,7 +5465,7 @@
       <w:r>
         <w:t>the Model</w:t>
       </w:r>
-      <w:bookmarkEnd w:id="20"/>
+      <w:bookmarkEnd w:id="21"/>
     </w:p>
     <w:p>
       <w:r>
@@ -5483,14 +5491,14 @@
       <w:pPr>
         <w:pStyle w:val="Heading2"/>
       </w:pPr>
-      <w:bookmarkStart w:id="21" w:name="_Toc506526197"/>
+      <w:bookmarkStart w:id="22" w:name="_Toc506526197"/>
       <w:r>
         <w:t>Reg</w:t>
       </w:r>
       <w:r>
         <w:t>enerating the Schema from EA</w:t>
       </w:r>
-      <w:bookmarkEnd w:id="21"/>
+      <w:bookmarkEnd w:id="22"/>
     </w:p>
     <w:p>
       <w:r>
@@ -5553,11 +5561,11 @@
       <w:pPr>
         <w:pStyle w:val="Heading2"/>
       </w:pPr>
-      <w:bookmarkStart w:id="22" w:name="_Toc506526198"/>
+      <w:bookmarkStart w:id="23" w:name="_Toc506526198"/>
       <w:r>
         <w:t>Committing Updates to Subversion</w:t>
       </w:r>
-      <w:bookmarkEnd w:id="22"/>
+      <w:bookmarkEnd w:id="23"/>
     </w:p>
     <w:p/>
     <w:p>
@@ -5602,7 +5610,7 @@
                     </pic:cNvPicPr>
                   </pic:nvPicPr>
                   <pic:blipFill>
-                    <a:blip r:embed="rId31">
+                    <a:blip r:embed="rId30">
                       <a:extLst>
                         <a:ext uri="{28A0092B-C50C-407E-A947-70E740481C1C}">
                           <a14:useLocalDpi xmlns:a14="http://schemas.microsoft.com/office/drawing/2010/main" val="0"/>
@@ -5653,12 +5661,190 @@
           <w:noProof/>
           <w:lang w:val="en-US"/>
         </w:rPr>
-        <w:lastRenderedPageBreak/>
         <w:drawing>
           <wp:inline distT="0" distB="0" distL="0" distR="0" wp14:anchorId="645F2E4D" wp14:editId="32803F21">
             <wp:extent cx="5731510" cy="4086150"/>
             <wp:effectExtent l="0" t="0" r="2540" b="0"/>
             <wp:docPr id="16" name="Picture 16"/>
+            <wp:cNvGraphicFramePr>
+              <a:graphicFrameLocks xmlns:a="http://schemas.openxmlformats.org/drawingml/2006/main" noChangeAspect="1"/>
+            </wp:cNvGraphicFramePr>
+            <a:graphic xmlns:a="http://schemas.openxmlformats.org/drawingml/2006/main">
+              <a:graphicData uri="http://schemas.openxmlformats.org/drawingml/2006/picture">
+                <pic:pic xmlns:pic="http://schemas.openxmlformats.org/drawingml/2006/picture">
+                  <pic:nvPicPr>
+                    <pic:cNvPr id="0" name=""/>
+                    <pic:cNvPicPr/>
+                  </pic:nvPicPr>
+                  <pic:blipFill>
+                    <a:blip r:embed="rId31"/>
+                    <a:stretch>
+                      <a:fillRect/>
+                    </a:stretch>
+                  </pic:blipFill>
+                  <pic:spPr>
+                    <a:xfrm>
+                      <a:off x="0" y="0"/>
+                      <a:ext cx="5731510" cy="4086150"/>
+                    </a:xfrm>
+                    <a:prstGeom prst="rect">
+                      <a:avLst/>
+                    </a:prstGeom>
+                  </pic:spPr>
+                </pic:pic>
+              </a:graphicData>
+            </a:graphic>
+          </wp:inline>
+        </w:drawing>
+      </w:r>
+    </w:p>
+    <w:p/>
+    <w:p/>
+    <w:p/>
+    <w:p>
+      <w:pPr>
+        <w:pStyle w:val="Heading1"/>
+      </w:pPr>
+      <w:bookmarkStart w:id="24" w:name="_Toc506526199"/>
+      <w:r>
+        <w:t>Release Procedure</w:t>
+      </w:r>
+      <w:bookmarkEnd w:id="24"/>
+    </w:p>
+    <w:p>
+      <w:r>
+        <w:t>The following steps are required for creating a release of WMDR:</w:t>
+      </w:r>
+    </w:p>
+    <w:p>
+      <w:pPr>
+        <w:pStyle w:val="ListParagraph"/>
+        <w:numPr>
+          <w:ilvl w:val="0"/>
+          <w:numId w:val="40"/>
+        </w:numPr>
+      </w:pPr>
+      <w:r>
+        <w:t>Updating the version in the EA project</w:t>
+      </w:r>
+    </w:p>
+    <w:p>
+      <w:pPr>
+        <w:pStyle w:val="ListParagraph"/>
+        <w:numPr>
+          <w:ilvl w:val="0"/>
+          <w:numId w:val="40"/>
+        </w:numPr>
+      </w:pPr>
+      <w:r>
+        <w:t>Updat</w:t>
+      </w:r>
+      <w:r>
+        <w:t>ing</w:t>
+      </w:r>
+      <w:r>
+        <w:t xml:space="preserve"> remaining repository artifacts</w:t>
+      </w:r>
+    </w:p>
+    <w:p>
+      <w:pPr>
+        <w:pStyle w:val="ListParagraph"/>
+        <w:numPr>
+          <w:ilvl w:val="0"/>
+          <w:numId w:val="40"/>
+        </w:numPr>
+      </w:pPr>
+      <w:r>
+        <w:t>Creating release tag in Subversion</w:t>
+      </w:r>
+    </w:p>
+    <w:p>
+      <w:pPr>
+        <w:pStyle w:val="ListParagraph"/>
+        <w:numPr>
+          <w:ilvl w:val="0"/>
+          <w:numId w:val="40"/>
+        </w:numPr>
+      </w:pPr>
+      <w:r>
+        <w:t xml:space="preserve">Generating </w:t>
+      </w:r>
+      <w:r>
+        <w:t>model documentation</w:t>
+      </w:r>
+    </w:p>
+    <w:p>
+      <w:pPr>
+        <w:pStyle w:val="ListParagraph"/>
+        <w:numPr>
+          <w:ilvl w:val="0"/>
+          <w:numId w:val="40"/>
+        </w:numPr>
+      </w:pPr>
+      <w:r>
+        <w:t xml:space="preserve">Generating </w:t>
+      </w:r>
+      <w:r>
+        <w:t>schema documentation</w:t>
+      </w:r>
+    </w:p>
+    <w:p>
+      <w:pPr>
+        <w:pStyle w:val="ListParagraph"/>
+        <w:numPr>
+          <w:ilvl w:val="0"/>
+          <w:numId w:val="40"/>
+        </w:numPr>
+      </w:pPr>
+      <w:r>
+        <w:t>Generating model and schema specification PDF</w:t>
+      </w:r>
+    </w:p>
+    <w:p>
+      <w:pPr>
+        <w:pStyle w:val="ListParagraph"/>
+        <w:numPr>
+          <w:ilvl w:val="0"/>
+          <w:numId w:val="40"/>
+        </w:numPr>
+      </w:pPr>
+      <w:r>
+        <w:t>Creating the release bundle</w:t>
+      </w:r>
+    </w:p>
+    <w:p>
+      <w:pPr>
+        <w:pStyle w:val="Heading2"/>
+      </w:pPr>
+      <w:bookmarkStart w:id="25" w:name="_Toc506526200"/>
+      <w:r>
+        <w:t>Updating the version in the EA project</w:t>
+      </w:r>
+      <w:bookmarkEnd w:id="25"/>
+    </w:p>
+    <w:p>
+      <w:r>
+        <w:t xml:space="preserve">To ensure the correct version of the schema is provided in the resulting XML Schema, in the EA project browser right click the WMDR &lt;&lt;ApplicationSchema&gt;&gt; WMDSchema entry and </w:t>
+      </w:r>
+      <w:r>
+        <w:t xml:space="preserve">select </w:t>
+      </w:r>
+      <w:r>
+        <w:t>“Properties”.  Update the Version property as shown below.</w:t>
+      </w:r>
+    </w:p>
+    <w:p/>
+    <w:p>
+      <w:r>
+        <w:rPr>
+          <w:noProof/>
+          <w:lang w:val="en-US"/>
+        </w:rPr>
+        <w:drawing>
+          <wp:inline distT="0" distB="0" distL="0" distR="0" wp14:anchorId="7D0291D4" wp14:editId="66A15EBC">
+            <wp:extent cx="5731510" cy="3519123"/>
+            <wp:effectExtent l="0" t="0" r="2540" b="5715"/>
+            <wp:docPr id="6" name="Picture 6"/>
             <wp:cNvGraphicFramePr>
               <a:graphicFrameLocks xmlns:a="http://schemas.openxmlformats.org/drawingml/2006/main" noChangeAspect="1"/>
             </wp:cNvGraphicFramePr>
@@ -5678,186 +5864,6 @@
                   <pic:spPr>
                     <a:xfrm>
                       <a:off x="0" y="0"/>
-                      <a:ext cx="5731510" cy="4086150"/>
-                    </a:xfrm>
-                    <a:prstGeom prst="rect">
-                      <a:avLst/>
-                    </a:prstGeom>
-                  </pic:spPr>
-                </pic:pic>
-              </a:graphicData>
-            </a:graphic>
-          </wp:inline>
-        </w:drawing>
-      </w:r>
-    </w:p>
-    <w:p/>
-    <w:p/>
-    <w:p/>
-    <w:p>
-      <w:pPr>
-        <w:pStyle w:val="Heading1"/>
-      </w:pPr>
-      <w:bookmarkStart w:id="23" w:name="_Toc506526199"/>
-      <w:r>
-        <w:t>Release Procedure</w:t>
-      </w:r>
-      <w:bookmarkEnd w:id="23"/>
-    </w:p>
-    <w:p>
-      <w:r>
-        <w:t>The following steps are required for creating a release of WMDR:</w:t>
-      </w:r>
-    </w:p>
-    <w:p>
-      <w:pPr>
-        <w:pStyle w:val="ListParagraph"/>
-        <w:numPr>
-          <w:ilvl w:val="0"/>
-          <w:numId w:val="40"/>
-        </w:numPr>
-      </w:pPr>
-      <w:r>
-        <w:t>Updating the version in the EA project</w:t>
-      </w:r>
-    </w:p>
-    <w:p>
-      <w:pPr>
-        <w:pStyle w:val="ListParagraph"/>
-        <w:numPr>
-          <w:ilvl w:val="0"/>
-          <w:numId w:val="40"/>
-        </w:numPr>
-      </w:pPr>
-      <w:r>
-        <w:t>Updat</w:t>
-      </w:r>
-      <w:r>
-        <w:t>ing</w:t>
-      </w:r>
-      <w:r>
-        <w:t xml:space="preserve"> remaining repository artifacts</w:t>
-      </w:r>
-    </w:p>
-    <w:p>
-      <w:pPr>
-        <w:pStyle w:val="ListParagraph"/>
-        <w:numPr>
-          <w:ilvl w:val="0"/>
-          <w:numId w:val="40"/>
-        </w:numPr>
-      </w:pPr>
-      <w:r>
-        <w:t>Creating release tag in Subversion</w:t>
-      </w:r>
-    </w:p>
-    <w:p>
-      <w:pPr>
-        <w:pStyle w:val="ListParagraph"/>
-        <w:numPr>
-          <w:ilvl w:val="0"/>
-          <w:numId w:val="40"/>
-        </w:numPr>
-      </w:pPr>
-      <w:r>
-        <w:t xml:space="preserve">Generating </w:t>
-      </w:r>
-      <w:r>
-        <w:t>model documentation</w:t>
-      </w:r>
-    </w:p>
-    <w:p>
-      <w:pPr>
-        <w:pStyle w:val="ListParagraph"/>
-        <w:numPr>
-          <w:ilvl w:val="0"/>
-          <w:numId w:val="40"/>
-        </w:numPr>
-      </w:pPr>
-      <w:r>
-        <w:t xml:space="preserve">Generating </w:t>
-      </w:r>
-      <w:r>
-        <w:t>schema documentation</w:t>
-      </w:r>
-    </w:p>
-    <w:p>
-      <w:pPr>
-        <w:pStyle w:val="ListParagraph"/>
-        <w:numPr>
-          <w:ilvl w:val="0"/>
-          <w:numId w:val="40"/>
-        </w:numPr>
-      </w:pPr>
-      <w:r>
-        <w:t>Generating model and schema specification PDF</w:t>
-      </w:r>
-    </w:p>
-    <w:p>
-      <w:pPr>
-        <w:pStyle w:val="ListParagraph"/>
-        <w:numPr>
-          <w:ilvl w:val="0"/>
-          <w:numId w:val="40"/>
-        </w:numPr>
-      </w:pPr>
-      <w:r>
-        <w:t>Creating the release bundle</w:t>
-      </w:r>
-    </w:p>
-    <w:p>
-      <w:pPr>
-        <w:pStyle w:val="Heading2"/>
-      </w:pPr>
-      <w:bookmarkStart w:id="24" w:name="_Toc506526200"/>
-      <w:r>
-        <w:t>Updating the version in the EA project</w:t>
-      </w:r>
-      <w:bookmarkEnd w:id="24"/>
-    </w:p>
-    <w:p>
-      <w:r>
-        <w:t xml:space="preserve">To ensure the correct version of the schema is provided in the resulting XML Schema, in the EA project browser right click the WMDR &lt;&lt;ApplicationSchema&gt;&gt; WMDSchema entry and </w:t>
-      </w:r>
-      <w:r>
-        <w:t xml:space="preserve">select </w:t>
-      </w:r>
-      <w:r>
-        <w:t>“Properties”.  Update the Version property as shown below.</w:t>
-      </w:r>
-    </w:p>
-    <w:p/>
-    <w:p>
-      <w:r>
-        <w:rPr>
-          <w:noProof/>
-          <w:lang w:val="en-US"/>
-        </w:rPr>
-        <w:lastRenderedPageBreak/>
-        <w:drawing>
-          <wp:inline distT="0" distB="0" distL="0" distR="0" wp14:anchorId="7D0291D4" wp14:editId="66A15EBC">
-            <wp:extent cx="5731510" cy="3519123"/>
-            <wp:effectExtent l="0" t="0" r="2540" b="5715"/>
-            <wp:docPr id="6" name="Picture 6"/>
-            <wp:cNvGraphicFramePr>
-              <a:graphicFrameLocks xmlns:a="http://schemas.openxmlformats.org/drawingml/2006/main" noChangeAspect="1"/>
-            </wp:cNvGraphicFramePr>
-            <a:graphic xmlns:a="http://schemas.openxmlformats.org/drawingml/2006/main">
-              <a:graphicData uri="http://schemas.openxmlformats.org/drawingml/2006/picture">
-                <pic:pic xmlns:pic="http://schemas.openxmlformats.org/drawingml/2006/picture">
-                  <pic:nvPicPr>
-                    <pic:cNvPr id="0" name=""/>
-                    <pic:cNvPicPr/>
-                  </pic:nvPicPr>
-                  <pic:blipFill>
-                    <a:blip r:embed="rId33"/>
-                    <a:stretch>
-                      <a:fillRect/>
-                    </a:stretch>
-                  </pic:blipFill>
-                  <pic:spPr>
-                    <a:xfrm>
-                      <a:off x="0" y="0"/>
                       <a:ext cx="5731510" cy="3519123"/>
                     </a:xfrm>
                     <a:prstGeom prst="rect">
@@ -5875,11 +5881,11 @@
       <w:pPr>
         <w:pStyle w:val="Heading2"/>
       </w:pPr>
-      <w:bookmarkStart w:id="25" w:name="_Toc506526201"/>
+      <w:bookmarkStart w:id="26" w:name="_Toc506526201"/>
       <w:r>
         <w:t>Updating remaining repository artifacts</w:t>
       </w:r>
-      <w:bookmarkEnd w:id="25"/>
+      <w:bookmarkEnd w:id="26"/>
     </w:p>
     <w:p/>
     <w:p>
@@ -5983,11 +5989,11 @@
       <w:pPr>
         <w:pStyle w:val="Heading2"/>
       </w:pPr>
-      <w:bookmarkStart w:id="26" w:name="_Toc506526202"/>
+      <w:bookmarkStart w:id="27" w:name="_Toc506526202"/>
       <w:r>
         <w:t>Creating release tag in Subversion</w:t>
       </w:r>
-      <w:bookmarkEnd w:id="26"/>
+      <w:bookmarkEnd w:id="27"/>
     </w:p>
     <w:p/>
     <w:p>
@@ -6028,7 +6034,6 @@
           <w:noProof/>
           <w:lang w:val="en-US"/>
         </w:rPr>
-        <w:lastRenderedPageBreak/>
         <w:drawing>
           <wp:inline distT="0" distB="0" distL="0" distR="0" wp14:anchorId="57BC41B7" wp14:editId="6C31E723">
             <wp:extent cx="5727700" cy="5417185"/>
@@ -6047,7 +6052,7 @@
                     </pic:cNvPicPr>
                   </pic:nvPicPr>
                   <pic:blipFill>
-                    <a:blip r:embed="rId34">
+                    <a:blip r:embed="rId33">
                       <a:extLst>
                         <a:ext uri="{28A0092B-C50C-407E-A947-70E740481C1C}">
                           <a14:useLocalDpi xmlns:a14="http://schemas.microsoft.com/office/drawing/2010/main" val="0"/>
@@ -6100,7 +6105,6 @@
           <w:noProof/>
           <w:lang w:val="en-US"/>
         </w:rPr>
-        <w:lastRenderedPageBreak/>
         <w:drawing>
           <wp:inline distT="0" distB="0" distL="0" distR="0" wp14:anchorId="517D2BDD" wp14:editId="4A08AAC1">
             <wp:extent cx="5210175" cy="5438775"/>
@@ -6117,7 +6121,7 @@
                     <pic:cNvPicPr/>
                   </pic:nvPicPr>
                   <pic:blipFill>
-                    <a:blip r:embed="rId35"/>
+                    <a:blip r:embed="rId34"/>
                     <a:stretch>
                       <a:fillRect/>
                     </a:stretch>
@@ -6149,14 +6153,14 @@
       <w:pPr>
         <w:pStyle w:val="Heading2"/>
       </w:pPr>
-      <w:bookmarkStart w:id="27" w:name="_Toc506526203"/>
+      <w:bookmarkStart w:id="28" w:name="_Toc506526203"/>
       <w:r>
         <w:t>Generating</w:t>
       </w:r>
       <w:r>
         <w:t xml:space="preserve"> the HTML Documentation from EA</w:t>
       </w:r>
-      <w:bookmarkEnd w:id="27"/>
+      <w:bookmarkEnd w:id="28"/>
     </w:p>
     <w:p>
       <w:r>
@@ -6171,11 +6175,11 @@
       <w:pPr>
         <w:pStyle w:val="Heading2"/>
       </w:pPr>
-      <w:bookmarkStart w:id="28" w:name="_Toc506526204"/>
+      <w:bookmarkStart w:id="29" w:name="_Toc506526204"/>
       <w:r>
         <w:t>Generating the Schema Documentation using Docflex</w:t>
       </w:r>
-      <w:bookmarkEnd w:id="28"/>
+      <w:bookmarkEnd w:id="29"/>
     </w:p>
     <w:p>
       <w:r>
@@ -6184,7 +6188,7 @@
       <w:r>
         <w:t xml:space="preserve">.  More information on DocFlex can be found at </w:t>
       </w:r>
-      <w:hyperlink r:id="rId36" w:history="1">
+      <w:hyperlink r:id="rId35" w:history="1">
         <w:r>
           <w:rPr>
             <w:rStyle w:val="Hyperlink"/>
@@ -6233,12 +6237,9 @@
       <w:pPr>
         <w:pStyle w:val="Heading2"/>
       </w:pPr>
-      <w:bookmarkStart w:id="29" w:name="_Toc506526205"/>
-      <w:r>
-        <w:t>Generating</w:t>
-      </w:r>
-      <w:r>
-        <w:t xml:space="preserve"> HTML schema documentation with XMLSpy</w:t>
+      <w:bookmarkStart w:id="30" w:name="_Toc506526205"/>
+      <w:r>
+        <w:t>Generating HTML schema documentation with XMLSpy</w:t>
       </w:r>
     </w:p>
     <w:p>
@@ -6246,18 +6247,15 @@
         <w:t>Select &gt;Schem design &gt; Documentation, accept defaults.</w:t>
       </w:r>
     </w:p>
-    <w:p>
-      <w:bookmarkStart w:id="30" w:name="_GoBack"/>
+    <w:p/>
+    <w:p>
+      <w:pPr>
+        <w:pStyle w:val="Heading2"/>
+      </w:pPr>
+      <w:r>
+        <w:t>Generating model and schema specification PDF</w:t>
+      </w:r>
       <w:bookmarkEnd w:id="30"/>
-    </w:p>
-    <w:p>
-      <w:pPr>
-        <w:pStyle w:val="Heading2"/>
-      </w:pPr>
-      <w:r>
-        <w:t>Generating model and schema specification PDF</w:t>
-      </w:r>
-      <w:bookmarkEnd w:id="29"/>
     </w:p>
     <w:p>
       <w:pPr>
@@ -6283,7 +6281,7 @@
       <w:r>
         <w:t xml:space="preserve">should be </w:t>
       </w:r>
-      <w:hyperlink r:id="rId37" w:history="1">
+      <w:hyperlink r:id="rId36" w:history="1">
         <w:r>
           <w:rPr>
             <w:rStyle w:val="Hyperlink"/>
@@ -6393,7 +6391,7 @@
       <w:r>
         <w:t xml:space="preserve">Create a zipfile of the folder WMDR-1.0RC7 and send to WMO for publication to schemas.wmo.int/wmdr.  The zipfile needs to be extracted to </w:t>
       </w:r>
-      <w:hyperlink r:id="rId38" w:history="1">
+      <w:hyperlink r:id="rId37" w:history="1">
         <w:r>
           <w:rPr>
             <w:rStyle w:val="Hyperlink"/>
@@ -6408,8 +6406,8 @@
     <w:p/>
     <w:p/>
     <w:sectPr>
-      <w:headerReference w:type="default" r:id="rId39"/>
-      <w:footerReference w:type="default" r:id="rId40"/>
+      <w:headerReference w:type="default" r:id="rId38"/>
+      <w:footerReference w:type="default" r:id="rId39"/>
       <w:pgSz w:w="11906" w:h="16838"/>
       <w:pgMar w:top="1440" w:right="1440" w:bottom="1440" w:left="1440" w:header="708" w:footer="708" w:gutter="0"/>
       <w:cols w:space="708"/>
@@ -6420,7 +6418,7 @@
 </file>
 
 <file path=word/endnotes.xml><?xml version="1.0" encoding="utf-8"?>
-<w:endnotes xmlns:wpc="http://schemas.microsoft.com/office/word/2010/wordprocessingCanvas" xmlns:mc="http://schemas.openxmlformats.org/markup-compatibility/2006" xmlns:o="urn:schemas-microsoft-com:office:office" xmlns:r="http://schemas.openxmlformats.org/officeDocument/2006/relationships" xmlns:m="http://schemas.openxmlformats.org/officeDocument/2006/math" xmlns:v="urn:schemas-microsoft-com:vml" xmlns:wp14="http://schemas.microsoft.com/office/word/2010/wordprocessingDrawing" xmlns:wp="http://schemas.openxmlformats.org/drawingml/2006/wordprocessingDrawing" xmlns:w10="urn:schemas-microsoft-com:office:word" xmlns:w="http://schemas.openxmlformats.org/wordprocessingml/2006/main" xmlns:w14="http://schemas.microsoft.com/office/word/2010/wordml" xmlns:wpg="http://schemas.microsoft.com/office/word/2010/wordprocessingGroup" xmlns:wpi="http://schemas.microsoft.com/office/word/2010/wordprocessingInk" xmlns:wne="http://schemas.microsoft.com/office/word/2006/wordml" xmlns:wps="http://schemas.microsoft.com/office/word/2010/wordprocessingShape" mc:Ignorable="w14 wp14">
+<w:endnotes xmlns:wpc="http://schemas.microsoft.com/office/word/2010/wordprocessingCanvas" xmlns:cx="http://schemas.microsoft.com/office/drawing/2014/chartex" xmlns:cx1="http://schemas.microsoft.com/office/drawing/2015/9/8/chartex" xmlns:mc="http://schemas.openxmlformats.org/markup-compatibility/2006" xmlns:o="urn:schemas-microsoft-com:office:office" xmlns:r="http://schemas.openxmlformats.org/officeDocument/2006/relationships" xmlns:m="http://schemas.openxmlformats.org/officeDocument/2006/math" xmlns:v="urn:schemas-microsoft-com:vml" xmlns:wp14="http://schemas.microsoft.com/office/word/2010/wordprocessingDrawing" xmlns:wp="http://schemas.openxmlformats.org/drawingml/2006/wordprocessingDrawing" xmlns:w10="urn:schemas-microsoft-com:office:word" xmlns:w="http://schemas.openxmlformats.org/wordprocessingml/2006/main" xmlns:w14="http://schemas.microsoft.com/office/word/2010/wordml" xmlns:w15="http://schemas.microsoft.com/office/word/2012/wordml" xmlns:w16se="http://schemas.microsoft.com/office/word/2015/wordml/symex" xmlns:wpg="http://schemas.microsoft.com/office/word/2010/wordprocessingGroup" xmlns:wpi="http://schemas.microsoft.com/office/word/2010/wordprocessingInk" xmlns:wne="http://schemas.microsoft.com/office/word/2006/wordml" xmlns:wps="http://schemas.microsoft.com/office/word/2010/wordprocessingShape" mc:Ignorable="w14 w15 w16se wp14">
   <w:endnote w:type="separator" w:id="-1">
     <w:p>
       <w:r>
@@ -6439,7 +6437,7 @@
 </file>
 
 <file path=word/footer1.xml><?xml version="1.0" encoding="utf-8"?>
-<w:ftr xmlns:wpc="http://schemas.microsoft.com/office/word/2010/wordprocessingCanvas" xmlns:mc="http://schemas.openxmlformats.org/markup-compatibility/2006" xmlns:o="urn:schemas-microsoft-com:office:office" xmlns:r="http://schemas.openxmlformats.org/officeDocument/2006/relationships" xmlns:m="http://schemas.openxmlformats.org/officeDocument/2006/math" xmlns:v="urn:schemas-microsoft-com:vml" xmlns:wp14="http://schemas.microsoft.com/office/word/2010/wordprocessingDrawing" xmlns:wp="http://schemas.openxmlformats.org/drawingml/2006/wordprocessingDrawing" xmlns:w10="urn:schemas-microsoft-com:office:word" xmlns:w="http://schemas.openxmlformats.org/wordprocessingml/2006/main" xmlns:w14="http://schemas.microsoft.com/office/word/2010/wordml" xmlns:wpg="http://schemas.microsoft.com/office/word/2010/wordprocessingGroup" xmlns:wpi="http://schemas.microsoft.com/office/word/2010/wordprocessingInk" xmlns:wne="http://schemas.microsoft.com/office/word/2006/wordml" xmlns:wps="http://schemas.microsoft.com/office/word/2010/wordprocessingShape" mc:Ignorable="w14 wp14">
+<w:ftr xmlns:wpc="http://schemas.microsoft.com/office/word/2010/wordprocessingCanvas" xmlns:cx="http://schemas.microsoft.com/office/drawing/2014/chartex" xmlns:cx1="http://schemas.microsoft.com/office/drawing/2015/9/8/chartex" xmlns:mc="http://schemas.openxmlformats.org/markup-compatibility/2006" xmlns:o="urn:schemas-microsoft-com:office:office" xmlns:r="http://schemas.openxmlformats.org/officeDocument/2006/relationships" xmlns:m="http://schemas.openxmlformats.org/officeDocument/2006/math" xmlns:v="urn:schemas-microsoft-com:vml" xmlns:wp14="http://schemas.microsoft.com/office/word/2010/wordprocessingDrawing" xmlns:wp="http://schemas.openxmlformats.org/drawingml/2006/wordprocessingDrawing" xmlns:w10="urn:schemas-microsoft-com:office:word" xmlns:w="http://schemas.openxmlformats.org/wordprocessingml/2006/main" xmlns:w14="http://schemas.microsoft.com/office/word/2010/wordml" xmlns:w15="http://schemas.microsoft.com/office/word/2012/wordml" xmlns:w16se="http://schemas.microsoft.com/office/word/2015/wordml/symex" xmlns:wpg="http://schemas.microsoft.com/office/word/2010/wordprocessingGroup" xmlns:wpi="http://schemas.microsoft.com/office/word/2010/wordprocessingInk" xmlns:wne="http://schemas.microsoft.com/office/word/2006/wordml" xmlns:wps="http://schemas.microsoft.com/office/word/2010/wordprocessingShape" mc:Ignorable="w14 w15 w16se wp14">
   <w:sdt>
     <w:sdtPr>
       <w:id w:val="-404069247"/>
@@ -6471,7 +6469,7 @@
           <w:rPr>
             <w:noProof/>
           </w:rPr>
-          <w:t>23</w:t>
+          <w:t>1</w:t>
         </w:r>
         <w:r>
           <w:rPr>
@@ -6486,7 +6484,7 @@
 </file>
 
 <file path=word/footnotes.xml><?xml version="1.0" encoding="utf-8"?>
-<w:footnotes xmlns:wpc="http://schemas.microsoft.com/office/word/2010/wordprocessingCanvas" xmlns:mc="http://schemas.openxmlformats.org/markup-compatibility/2006" xmlns:o="urn:schemas-microsoft-com:office:office" xmlns:r="http://schemas.openxmlformats.org/officeDocument/2006/relationships" xmlns:m="http://schemas.openxmlformats.org/officeDocument/2006/math" xmlns:v="urn:schemas-microsoft-com:vml" xmlns:wp14="http://schemas.microsoft.com/office/word/2010/wordprocessingDrawing" xmlns:wp="http://schemas.openxmlformats.org/drawingml/2006/wordprocessingDrawing" xmlns:w10="urn:schemas-microsoft-com:office:word" xmlns:w="http://schemas.openxmlformats.org/wordprocessingml/2006/main" xmlns:w14="http://schemas.microsoft.com/office/word/2010/wordml" xmlns:wpg="http://schemas.microsoft.com/office/word/2010/wordprocessingGroup" xmlns:wpi="http://schemas.microsoft.com/office/word/2010/wordprocessingInk" xmlns:wne="http://schemas.microsoft.com/office/word/2006/wordml" xmlns:wps="http://schemas.microsoft.com/office/word/2010/wordprocessingShape" mc:Ignorable="w14 wp14">
+<w:footnotes xmlns:wpc="http://schemas.microsoft.com/office/word/2010/wordprocessingCanvas" xmlns:cx="http://schemas.microsoft.com/office/drawing/2014/chartex" xmlns:cx1="http://schemas.microsoft.com/office/drawing/2015/9/8/chartex" xmlns:mc="http://schemas.openxmlformats.org/markup-compatibility/2006" xmlns:o="urn:schemas-microsoft-com:office:office" xmlns:r="http://schemas.openxmlformats.org/officeDocument/2006/relationships" xmlns:m="http://schemas.openxmlformats.org/officeDocument/2006/math" xmlns:v="urn:schemas-microsoft-com:vml" xmlns:wp14="http://schemas.microsoft.com/office/word/2010/wordprocessingDrawing" xmlns:wp="http://schemas.openxmlformats.org/drawingml/2006/wordprocessingDrawing" xmlns:w10="urn:schemas-microsoft-com:office:word" xmlns:w="http://schemas.openxmlformats.org/wordprocessingml/2006/main" xmlns:w14="http://schemas.microsoft.com/office/word/2010/wordml" xmlns:w15="http://schemas.microsoft.com/office/word/2012/wordml" xmlns:w16se="http://schemas.microsoft.com/office/word/2015/wordml/symex" xmlns:wpg="http://schemas.microsoft.com/office/word/2010/wordprocessingGroup" xmlns:wpi="http://schemas.microsoft.com/office/word/2010/wordprocessingInk" xmlns:wne="http://schemas.microsoft.com/office/word/2006/wordml" xmlns:wps="http://schemas.microsoft.com/office/word/2010/wordprocessingShape" mc:Ignorable="w14 w15 w16se wp14">
   <w:footnote w:type="separator" w:id="-1">
     <w:p>
       <w:r>
@@ -6505,7 +6503,7 @@
 </file>
 
 <file path=word/header1.xml><?xml version="1.0" encoding="utf-8"?>
-<w:hdr xmlns:wpc="http://schemas.microsoft.com/office/word/2010/wordprocessingCanvas" xmlns:mc="http://schemas.openxmlformats.org/markup-compatibility/2006" xmlns:o="urn:schemas-microsoft-com:office:office" xmlns:r="http://schemas.openxmlformats.org/officeDocument/2006/relationships" xmlns:m="http://schemas.openxmlformats.org/officeDocument/2006/math" xmlns:v="urn:schemas-microsoft-com:vml" xmlns:wp14="http://schemas.microsoft.com/office/word/2010/wordprocessingDrawing" xmlns:wp="http://schemas.openxmlformats.org/drawingml/2006/wordprocessingDrawing" xmlns:w10="urn:schemas-microsoft-com:office:word" xmlns:w="http://schemas.openxmlformats.org/wordprocessingml/2006/main" xmlns:w14="http://schemas.microsoft.com/office/word/2010/wordml" xmlns:wpg="http://schemas.microsoft.com/office/word/2010/wordprocessingGroup" xmlns:wpi="http://schemas.microsoft.com/office/word/2010/wordprocessingInk" xmlns:wne="http://schemas.microsoft.com/office/word/2006/wordml" xmlns:wps="http://schemas.microsoft.com/office/word/2010/wordprocessingShape" mc:Ignorable="w14 wp14">
+<w:hdr xmlns:wpc="http://schemas.microsoft.com/office/word/2010/wordprocessingCanvas" xmlns:cx="http://schemas.microsoft.com/office/drawing/2014/chartex" xmlns:cx1="http://schemas.microsoft.com/office/drawing/2015/9/8/chartex" xmlns:mc="http://schemas.openxmlformats.org/markup-compatibility/2006" xmlns:o="urn:schemas-microsoft-com:office:office" xmlns:r="http://schemas.openxmlformats.org/officeDocument/2006/relationships" xmlns:m="http://schemas.openxmlformats.org/officeDocument/2006/math" xmlns:v="urn:schemas-microsoft-com:vml" xmlns:wp14="http://schemas.microsoft.com/office/word/2010/wordprocessingDrawing" xmlns:wp="http://schemas.openxmlformats.org/drawingml/2006/wordprocessingDrawing" xmlns:w10="urn:schemas-microsoft-com:office:word" xmlns:w="http://schemas.openxmlformats.org/wordprocessingml/2006/main" xmlns:w14="http://schemas.microsoft.com/office/word/2010/wordml" xmlns:w15="http://schemas.microsoft.com/office/word/2012/wordml" xmlns:w16se="http://schemas.microsoft.com/office/word/2015/wordml/symex" xmlns:wpg="http://schemas.microsoft.com/office/word/2010/wordprocessingGroup" xmlns:wpi="http://schemas.microsoft.com/office/word/2010/wordprocessingInk" xmlns:wne="http://schemas.microsoft.com/office/word/2006/wordml" xmlns:wps="http://schemas.microsoft.com/office/word/2010/wordprocessingShape" mc:Ignorable="w14 w15 w16se wp14">
   <w:p>
     <w:pPr>
       <w:pStyle w:val="Heading1"/>
@@ -6524,8 +6522,8 @@
 </file>
 
 <file path=word/numbering.xml><?xml version="1.0" encoding="utf-8"?>
-<w:numbering xmlns:wpc="http://schemas.microsoft.com/office/word/2010/wordprocessingCanvas" xmlns:mc="http://schemas.openxmlformats.org/markup-compatibility/2006" xmlns:o="urn:schemas-microsoft-com:office:office" xmlns:r="http://schemas.openxmlformats.org/officeDocument/2006/relationships" xmlns:m="http://schemas.openxmlformats.org/officeDocument/2006/math" xmlns:v="urn:schemas-microsoft-com:vml" xmlns:wp14="http://schemas.microsoft.com/office/word/2010/wordprocessingDrawing" xmlns:wp="http://schemas.openxmlformats.org/drawingml/2006/wordprocessingDrawing" xmlns:w10="urn:schemas-microsoft-com:office:word" xmlns:w="http://schemas.openxmlformats.org/wordprocessingml/2006/main" xmlns:w14="http://schemas.microsoft.com/office/word/2010/wordml" xmlns:wpg="http://schemas.microsoft.com/office/word/2010/wordprocessingGroup" xmlns:wpi="http://schemas.microsoft.com/office/word/2010/wordprocessingInk" xmlns:wne="http://schemas.microsoft.com/office/word/2006/wordml" xmlns:wps="http://schemas.microsoft.com/office/word/2010/wordprocessingShape" mc:Ignorable="w14 wp14">
-  <w:abstractNum w:abstractNumId="0">
+<w:numbering xmlns:wpc="http://schemas.microsoft.com/office/word/2010/wordprocessingCanvas" xmlns:cx="http://schemas.microsoft.com/office/drawing/2014/chartex" xmlns:cx1="http://schemas.microsoft.com/office/drawing/2015/9/8/chartex" xmlns:mc="http://schemas.openxmlformats.org/markup-compatibility/2006" xmlns:o="urn:schemas-microsoft-com:office:office" xmlns:r="http://schemas.openxmlformats.org/officeDocument/2006/relationships" xmlns:m="http://schemas.openxmlformats.org/officeDocument/2006/math" xmlns:v="urn:schemas-microsoft-com:vml" xmlns:wp14="http://schemas.microsoft.com/office/word/2010/wordprocessingDrawing" xmlns:wp="http://schemas.openxmlformats.org/drawingml/2006/wordprocessingDrawing" xmlns:w10="urn:schemas-microsoft-com:office:word" xmlns:w="http://schemas.openxmlformats.org/wordprocessingml/2006/main" xmlns:w14="http://schemas.microsoft.com/office/word/2010/wordml" xmlns:w15="http://schemas.microsoft.com/office/word/2012/wordml" xmlns:w16se="http://schemas.microsoft.com/office/word/2015/wordml/symex" xmlns:wpg="http://schemas.microsoft.com/office/word/2010/wordprocessingGroup" xmlns:wpi="http://schemas.microsoft.com/office/word/2010/wordprocessingInk" xmlns:wne="http://schemas.microsoft.com/office/word/2006/wordml" xmlns:wps="http://schemas.microsoft.com/office/word/2010/wordprocessingShape" mc:Ignorable="w14 w15 w16se wp14">
+  <w:abstractNum w:abstractNumId="0" w15:restartNumberingAfterBreak="0">
     <w:nsid w:val="025D5BCD"/>
     <w:multiLevelType w:val="hybridMultilevel"/>
     <w:tmpl w:val="1458CCC8"/>
@@ -6611,7 +6609,7 @@
       </w:pPr>
     </w:lvl>
   </w:abstractNum>
-  <w:abstractNum w:abstractNumId="1">
+  <w:abstractNum w:abstractNumId="1" w15:restartNumberingAfterBreak="0">
     <w:nsid w:val="039C3480"/>
     <w:multiLevelType w:val="multilevel"/>
     <w:tmpl w:val="0C09001F"/>
@@ -6697,7 +6695,7 @@
       </w:pPr>
     </w:lvl>
   </w:abstractNum>
-  <w:abstractNum w:abstractNumId="2">
+  <w:abstractNum w:abstractNumId="2" w15:restartNumberingAfterBreak="0">
     <w:nsid w:val="042400E8"/>
     <w:multiLevelType w:val="hybridMultilevel"/>
     <w:tmpl w:val="E06E5E96"/>
@@ -6810,7 +6808,7 @@
       </w:rPr>
     </w:lvl>
   </w:abstractNum>
-  <w:abstractNum w:abstractNumId="3">
+  <w:abstractNum w:abstractNumId="3" w15:restartNumberingAfterBreak="0">
     <w:nsid w:val="05E41E6E"/>
     <w:multiLevelType w:val="hybridMultilevel"/>
     <w:tmpl w:val="30CC576A"/>
@@ -6923,7 +6921,7 @@
       </w:rPr>
     </w:lvl>
   </w:abstractNum>
-  <w:abstractNum w:abstractNumId="4">
+  <w:abstractNum w:abstractNumId="4" w15:restartNumberingAfterBreak="0">
     <w:nsid w:val="09372A87"/>
     <w:multiLevelType w:val="hybridMultilevel"/>
     <w:tmpl w:val="4C026418"/>
@@ -7036,7 +7034,7 @@
       </w:rPr>
     </w:lvl>
   </w:abstractNum>
-  <w:abstractNum w:abstractNumId="5">
+  <w:abstractNum w:abstractNumId="5" w15:restartNumberingAfterBreak="0">
     <w:nsid w:val="0E3E0A87"/>
     <w:multiLevelType w:val="hybridMultilevel"/>
     <w:tmpl w:val="3C0E4514"/>
@@ -7149,7 +7147,7 @@
       </w:rPr>
     </w:lvl>
   </w:abstractNum>
-  <w:abstractNum w:abstractNumId="6">
+  <w:abstractNum w:abstractNumId="6" w15:restartNumberingAfterBreak="0">
     <w:nsid w:val="10720AC6"/>
     <w:multiLevelType w:val="hybridMultilevel"/>
     <w:tmpl w:val="1630996C"/>
@@ -7238,7 +7236,7 @@
       </w:pPr>
     </w:lvl>
   </w:abstractNum>
-  <w:abstractNum w:abstractNumId="7">
+  <w:abstractNum w:abstractNumId="7" w15:restartNumberingAfterBreak="0">
     <w:nsid w:val="161F549A"/>
     <w:multiLevelType w:val="multilevel"/>
     <w:tmpl w:val="9B3CB3AC"/>
@@ -7324,7 +7322,7 @@
       </w:pPr>
     </w:lvl>
   </w:abstractNum>
-  <w:abstractNum w:abstractNumId="8">
+  <w:abstractNum w:abstractNumId="8" w15:restartNumberingAfterBreak="0">
     <w:nsid w:val="17037081"/>
     <w:multiLevelType w:val="hybridMultilevel"/>
     <w:tmpl w:val="996C5804"/>
@@ -7437,7 +7435,7 @@
       </w:rPr>
     </w:lvl>
   </w:abstractNum>
-  <w:abstractNum w:abstractNumId="9">
+  <w:abstractNum w:abstractNumId="9" w15:restartNumberingAfterBreak="0">
     <w:nsid w:val="18580B36"/>
     <w:multiLevelType w:val="hybridMultilevel"/>
     <w:tmpl w:val="1BD03AA4"/>
@@ -7550,7 +7548,7 @@
       </w:rPr>
     </w:lvl>
   </w:abstractNum>
-  <w:abstractNum w:abstractNumId="10">
+  <w:abstractNum w:abstractNumId="10" w15:restartNumberingAfterBreak="0">
     <w:nsid w:val="1B73358E"/>
     <w:multiLevelType w:val="multilevel"/>
     <w:tmpl w:val="0C09001F"/>
@@ -7636,7 +7634,7 @@
       </w:pPr>
     </w:lvl>
   </w:abstractNum>
-  <w:abstractNum w:abstractNumId="11">
+  <w:abstractNum w:abstractNumId="11" w15:restartNumberingAfterBreak="0">
     <w:nsid w:val="1CB50C69"/>
     <w:multiLevelType w:val="hybridMultilevel"/>
     <w:tmpl w:val="B16AB3B8"/>
@@ -7749,7 +7747,7 @@
       </w:rPr>
     </w:lvl>
   </w:abstractNum>
-  <w:abstractNum w:abstractNumId="12">
+  <w:abstractNum w:abstractNumId="12" w15:restartNumberingAfterBreak="0">
     <w:nsid w:val="1EB71CCA"/>
     <w:multiLevelType w:val="hybridMultilevel"/>
     <w:tmpl w:val="5ACA56CC"/>
@@ -7835,7 +7833,7 @@
       </w:pPr>
     </w:lvl>
   </w:abstractNum>
-  <w:abstractNum w:abstractNumId="13">
+  <w:abstractNum w:abstractNumId="13" w15:restartNumberingAfterBreak="0">
     <w:nsid w:val="20D66B14"/>
     <w:multiLevelType w:val="hybridMultilevel"/>
     <w:tmpl w:val="492EDB34"/>
@@ -7924,7 +7922,7 @@
       </w:pPr>
     </w:lvl>
   </w:abstractNum>
-  <w:abstractNum w:abstractNumId="14">
+  <w:abstractNum w:abstractNumId="14" w15:restartNumberingAfterBreak="0">
     <w:nsid w:val="242A29C9"/>
     <w:multiLevelType w:val="multilevel"/>
     <w:tmpl w:val="6ECC1624"/>
@@ -8037,7 +8035,7 @@
       </w:rPr>
     </w:lvl>
   </w:abstractNum>
-  <w:abstractNum w:abstractNumId="15">
+  <w:abstractNum w:abstractNumId="15" w15:restartNumberingAfterBreak="0">
     <w:nsid w:val="2C340289"/>
     <w:multiLevelType w:val="hybridMultilevel"/>
     <w:tmpl w:val="F19A38C8"/>
@@ -8150,7 +8148,7 @@
       </w:rPr>
     </w:lvl>
   </w:abstractNum>
-  <w:abstractNum w:abstractNumId="16">
+  <w:abstractNum w:abstractNumId="16" w15:restartNumberingAfterBreak="0">
     <w:nsid w:val="2D1D5B53"/>
     <w:multiLevelType w:val="multilevel"/>
     <w:tmpl w:val="2A683BCA"/>
@@ -8265,7 +8263,7 @@
       </w:rPr>
     </w:lvl>
   </w:abstractNum>
-  <w:abstractNum w:abstractNumId="17">
+  <w:abstractNum w:abstractNumId="17" w15:restartNumberingAfterBreak="0">
     <w:nsid w:val="355E197B"/>
     <w:multiLevelType w:val="hybridMultilevel"/>
     <w:tmpl w:val="9B6638B8"/>
@@ -8354,7 +8352,7 @@
       </w:pPr>
     </w:lvl>
   </w:abstractNum>
-  <w:abstractNum w:abstractNumId="18">
+  <w:abstractNum w:abstractNumId="18" w15:restartNumberingAfterBreak="0">
     <w:nsid w:val="36F524E7"/>
     <w:multiLevelType w:val="multilevel"/>
     <w:tmpl w:val="D5E8CD64"/>
@@ -8468,7 +8466,7 @@
       </w:rPr>
     </w:lvl>
   </w:abstractNum>
-  <w:abstractNum w:abstractNumId="19">
+  <w:abstractNum w:abstractNumId="19" w15:restartNumberingAfterBreak="0">
     <w:nsid w:val="39467218"/>
     <w:multiLevelType w:val="hybridMultilevel"/>
     <w:tmpl w:val="844E2E94"/>
@@ -8557,7 +8555,7 @@
       </w:pPr>
     </w:lvl>
   </w:abstractNum>
-  <w:abstractNum w:abstractNumId="20">
+  <w:abstractNum w:abstractNumId="20" w15:restartNumberingAfterBreak="0">
     <w:nsid w:val="399968FC"/>
     <w:multiLevelType w:val="hybridMultilevel"/>
     <w:tmpl w:val="93A824CA"/>
@@ -8643,7 +8641,7 @@
       </w:pPr>
     </w:lvl>
   </w:abstractNum>
-  <w:abstractNum w:abstractNumId="21">
+  <w:abstractNum w:abstractNumId="21" w15:restartNumberingAfterBreak="0">
     <w:nsid w:val="3B945B22"/>
     <w:multiLevelType w:val="multilevel"/>
     <w:tmpl w:val="DF0C6DB8"/>
@@ -8729,7 +8727,7 @@
       </w:pPr>
     </w:lvl>
   </w:abstractNum>
-  <w:abstractNum w:abstractNumId="22">
+  <w:abstractNum w:abstractNumId="22" w15:restartNumberingAfterBreak="0">
     <w:nsid w:val="3C350163"/>
     <w:multiLevelType w:val="hybridMultilevel"/>
     <w:tmpl w:val="0A98AA46"/>
@@ -8815,7 +8813,7 @@
       </w:pPr>
     </w:lvl>
   </w:abstractNum>
-  <w:abstractNum w:abstractNumId="23">
+  <w:abstractNum w:abstractNumId="23" w15:restartNumberingAfterBreak="0">
     <w:nsid w:val="3C915205"/>
     <w:multiLevelType w:val="multilevel"/>
     <w:tmpl w:val="0C09001F"/>
@@ -8901,7 +8899,7 @@
       </w:pPr>
     </w:lvl>
   </w:abstractNum>
-  <w:abstractNum w:abstractNumId="24">
+  <w:abstractNum w:abstractNumId="24" w15:restartNumberingAfterBreak="0">
     <w:nsid w:val="3F0E4C6E"/>
     <w:multiLevelType w:val="multilevel"/>
     <w:tmpl w:val="0C09001F"/>
@@ -8987,7 +8985,7 @@
       </w:pPr>
     </w:lvl>
   </w:abstractNum>
-  <w:abstractNum w:abstractNumId="25">
+  <w:abstractNum w:abstractNumId="25" w15:restartNumberingAfterBreak="0">
     <w:nsid w:val="4C7276AA"/>
     <w:multiLevelType w:val="hybridMultilevel"/>
     <w:tmpl w:val="737E47E2"/>
@@ -9100,7 +9098,7 @@
       </w:rPr>
     </w:lvl>
   </w:abstractNum>
-  <w:abstractNum w:abstractNumId="26">
+  <w:abstractNum w:abstractNumId="26" w15:restartNumberingAfterBreak="0">
     <w:nsid w:val="4F1776F6"/>
     <w:multiLevelType w:val="multilevel"/>
     <w:tmpl w:val="0C09001F"/>
@@ -9186,7 +9184,7 @@
       </w:pPr>
     </w:lvl>
   </w:abstractNum>
-  <w:abstractNum w:abstractNumId="27">
+  <w:abstractNum w:abstractNumId="27" w15:restartNumberingAfterBreak="0">
     <w:nsid w:val="53257886"/>
     <w:multiLevelType w:val="hybridMultilevel"/>
     <w:tmpl w:val="E4589B08"/>
@@ -9299,7 +9297,7 @@
       </w:rPr>
     </w:lvl>
   </w:abstractNum>
-  <w:abstractNum w:abstractNumId="28">
+  <w:abstractNum w:abstractNumId="28" w15:restartNumberingAfterBreak="0">
     <w:nsid w:val="53E41DD6"/>
     <w:multiLevelType w:val="hybridMultilevel"/>
     <w:tmpl w:val="8B7A5D04"/>
@@ -9412,7 +9410,7 @@
       </w:rPr>
     </w:lvl>
   </w:abstractNum>
-  <w:abstractNum w:abstractNumId="29">
+  <w:abstractNum w:abstractNumId="29" w15:restartNumberingAfterBreak="0">
     <w:nsid w:val="57495CCA"/>
     <w:multiLevelType w:val="hybridMultilevel"/>
     <w:tmpl w:val="01381068"/>
@@ -9498,7 +9496,7 @@
       </w:pPr>
     </w:lvl>
   </w:abstractNum>
-  <w:abstractNum w:abstractNumId="30">
+  <w:abstractNum w:abstractNumId="30" w15:restartNumberingAfterBreak="0">
     <w:nsid w:val="57FE6BA0"/>
     <w:multiLevelType w:val="hybridMultilevel"/>
     <w:tmpl w:val="4DC2924E"/>
@@ -9587,7 +9585,7 @@
       </w:pPr>
     </w:lvl>
   </w:abstractNum>
-  <w:abstractNum w:abstractNumId="31">
+  <w:abstractNum w:abstractNumId="31" w15:restartNumberingAfterBreak="0">
     <w:nsid w:val="5C101076"/>
     <w:multiLevelType w:val="hybridMultilevel"/>
     <w:tmpl w:val="4DF65B78"/>
@@ -9700,7 +9698,7 @@
       </w:rPr>
     </w:lvl>
   </w:abstractNum>
-  <w:abstractNum w:abstractNumId="32">
+  <w:abstractNum w:abstractNumId="32" w15:restartNumberingAfterBreak="0">
     <w:nsid w:val="622E3D43"/>
     <w:multiLevelType w:val="hybridMultilevel"/>
     <w:tmpl w:val="0D6423C0"/>
@@ -9786,7 +9784,7 @@
       </w:pPr>
     </w:lvl>
   </w:abstractNum>
-  <w:abstractNum w:abstractNumId="33">
+  <w:abstractNum w:abstractNumId="33" w15:restartNumberingAfterBreak="0">
     <w:nsid w:val="62F10998"/>
     <w:multiLevelType w:val="hybridMultilevel"/>
     <w:tmpl w:val="78027096"/>
@@ -9899,7 +9897,7 @@
       </w:rPr>
     </w:lvl>
   </w:abstractNum>
-  <w:abstractNum w:abstractNumId="34">
+  <w:abstractNum w:abstractNumId="34" w15:restartNumberingAfterBreak="0">
     <w:nsid w:val="6596750F"/>
     <w:multiLevelType w:val="hybridMultilevel"/>
     <w:tmpl w:val="25A80B78"/>
@@ -9985,7 +9983,7 @@
       </w:pPr>
     </w:lvl>
   </w:abstractNum>
-  <w:abstractNum w:abstractNumId="35">
+  <w:abstractNum w:abstractNumId="35" w15:restartNumberingAfterBreak="0">
     <w:nsid w:val="66F106E0"/>
     <w:multiLevelType w:val="hybridMultilevel"/>
     <w:tmpl w:val="02D4F4EC"/>
@@ -10098,7 +10096,7 @@
       </w:rPr>
     </w:lvl>
   </w:abstractNum>
-  <w:abstractNum w:abstractNumId="36">
+  <w:abstractNum w:abstractNumId="36" w15:restartNumberingAfterBreak="0">
     <w:nsid w:val="707D392B"/>
     <w:multiLevelType w:val="multilevel"/>
     <w:tmpl w:val="E4A41FB4"/>
@@ -10213,7 +10211,7 @@
       </w:rPr>
     </w:lvl>
   </w:abstractNum>
-  <w:abstractNum w:abstractNumId="37">
+  <w:abstractNum w:abstractNumId="37" w15:restartNumberingAfterBreak="0">
     <w:nsid w:val="773448A7"/>
     <w:multiLevelType w:val="hybridMultilevel"/>
     <w:tmpl w:val="052A9C16"/>
@@ -10326,13 +10324,13 @@
       </w:rPr>
     </w:lvl>
   </w:abstractNum>
-  <w:abstractNum w:abstractNumId="38">
+  <w:abstractNum w:abstractNumId="38" w15:restartNumberingAfterBreak="0">
     <w:nsid w:val="7B1E0DD6"/>
     <w:multiLevelType w:val="multilevel"/>
     <w:tmpl w:val="D5E8CD64"/>
     <w:numStyleLink w:val="Style1"/>
   </w:abstractNum>
-  <w:abstractNum w:abstractNumId="39">
+  <w:abstractNum w:abstractNumId="39" w15:restartNumberingAfterBreak="0">
     <w:nsid w:val="7B7D38F7"/>
     <w:multiLevelType w:val="hybridMultilevel"/>
     <w:tmpl w:val="C2A84C0A"/>
@@ -10445,7 +10443,7 @@
       </w:rPr>
     </w:lvl>
   </w:abstractNum>
-  <w:abstractNum w:abstractNumId="40">
+  <w:abstractNum w:abstractNumId="40" w15:restartNumberingAfterBreak="0">
     <w:nsid w:val="7CAD527E"/>
     <w:multiLevelType w:val="hybridMultilevel"/>
     <w:tmpl w:val="FEB4D326"/>
@@ -10732,16 +10730,8 @@
 </w:numbering>
 </file>
 
-<file path=word/people.xml><?xml version="1.0" encoding="utf-8"?>
-<w15:people xmlns:wpc="http://schemas.microsoft.com/office/word/2010/wordprocessingCanvas" xmlns:cx="http://schemas.microsoft.com/office/drawing/2014/chartex" xmlns:cx1="http://schemas.microsoft.com/office/drawing/2015/9/8/chartex" xmlns:mc="http://schemas.openxmlformats.org/markup-compatibility/2006" xmlns:o="urn:schemas-microsoft-com:office:office" xmlns:r="http://schemas.openxmlformats.org/officeDocument/2006/relationships" xmlns:m="http://schemas.openxmlformats.org/officeDocument/2006/math" xmlns:v="urn:schemas-microsoft-com:vml" xmlns:wp14="http://schemas.microsoft.com/office/word/2010/wordprocessingDrawing" xmlns:wp="http://schemas.openxmlformats.org/drawingml/2006/wordprocessingDrawing" xmlns:w10="urn:schemas-microsoft-com:office:word" xmlns:w="http://schemas.openxmlformats.org/wordprocessingml/2006/main" xmlns:w14="http://schemas.microsoft.com/office/word/2010/wordml" xmlns:w15="http://schemas.microsoft.com/office/word/2012/wordml" xmlns:w16se="http://schemas.microsoft.com/office/word/2015/wordml/symex" xmlns:wpg="http://schemas.microsoft.com/office/word/2010/wordprocessingGroup" xmlns:wpi="http://schemas.microsoft.com/office/word/2010/wordprocessingInk" xmlns:wne="http://schemas.microsoft.com/office/word/2006/wordml" xmlns:wps="http://schemas.microsoft.com/office/word/2010/wordprocessingShape" mc:Ignorable="w14 w15 w16se wp14">
-  <w15:person w15:author="Kralidis,Tom [Ontario]">
-    <w15:presenceInfo w15:providerId="AD" w15:userId="S-1-5-21-1461305-1690991894-1094980219-13944"/>
-  </w15:person>
-</w15:people>
-</file>
-
 <file path=word/styles.xml><?xml version="1.0" encoding="utf-8"?>
-<w:styles xmlns:mc="http://schemas.openxmlformats.org/markup-compatibility/2006" xmlns:r="http://schemas.openxmlformats.org/officeDocument/2006/relationships" xmlns:w="http://schemas.openxmlformats.org/wordprocessingml/2006/main" xmlns:w14="http://schemas.microsoft.com/office/word/2010/wordml" mc:Ignorable="w14">
+<w:styles xmlns:mc="http://schemas.openxmlformats.org/markup-compatibility/2006" xmlns:r="http://schemas.openxmlformats.org/officeDocument/2006/relationships" xmlns:w="http://schemas.openxmlformats.org/wordprocessingml/2006/main" xmlns:w14="http://schemas.microsoft.com/office/word/2010/wordml" xmlns:w15="http://schemas.microsoft.com/office/word/2012/wordml" xmlns:w16se="http://schemas.microsoft.com/office/word/2015/wordml/symex" mc:Ignorable="w14 w15 w16se">
   <w:docDefaults>
     <w:rPrDefault>
       <w:rPr>
@@ -10758,911 +10748,378 @@
       </w:pPr>
     </w:pPrDefault>
   </w:docDefaults>
-  <w:latentStyles w:defLockedState="0" w:defUIPriority="99" w:defSemiHidden="1" w:defUnhideWhenUsed="1" w:defQFormat="0" w:count="267">
-    <w:lsdException w:name="Normal" w:semiHidden="0" w:uiPriority="0" w:unhideWhenUsed="0" w:qFormat="1"/>
-    <w:lsdException w:name="heading 1" w:semiHidden="0" w:uiPriority="9" w:unhideWhenUsed="0" w:qFormat="1"/>
-    <w:lsdException w:name="heading 2" w:uiPriority="9" w:qFormat="1"/>
-    <w:lsdException w:name="heading 3" w:uiPriority="9" w:qFormat="1"/>
-    <w:lsdException w:name="heading 4" w:uiPriority="9" w:qFormat="1"/>
-    <w:lsdException w:name="heading 5" w:uiPriority="9" w:qFormat="1"/>
-    <w:lsdException w:name="heading 6" w:uiPriority="9" w:qFormat="1"/>
-    <w:lsdException w:name="heading 7" w:uiPriority="9" w:qFormat="1"/>
-    <w:lsdException w:name="heading 8" w:uiPriority="9" w:qFormat="1"/>
-    <w:lsdException w:name="heading 9" w:uiPriority="9" w:qFormat="1"/>
-    <w:lsdException w:name="toc 1" w:uiPriority="39"/>
-    <w:lsdException w:name="toc 2" w:uiPriority="39"/>
-    <w:lsdException w:name="toc 3" w:uiPriority="39"/>
-    <w:lsdException w:name="toc 4" w:uiPriority="39"/>
-    <w:lsdException w:name="toc 5" w:uiPriority="39"/>
-    <w:lsdException w:name="toc 6" w:uiPriority="39"/>
-    <w:lsdException w:name="toc 7" w:uiPriority="39"/>
-    <w:lsdException w:name="toc 8" w:uiPriority="39"/>
-    <w:lsdException w:name="toc 9" w:uiPriority="39"/>
-    <w:lsdException w:name="caption" w:uiPriority="35" w:qFormat="1"/>
-    <w:lsdException w:name="Title" w:semiHidden="0" w:uiPriority="10" w:unhideWhenUsed="0" w:qFormat="1"/>
-    <w:lsdException w:name="Default Paragraph Font" w:uiPriority="1"/>
-    <w:lsdException w:name="Subtitle" w:semiHidden="0" w:uiPriority="11" w:unhideWhenUsed="0" w:qFormat="1"/>
-    <w:lsdException w:name="Strong" w:semiHidden="0" w:uiPriority="22" w:unhideWhenUsed="0" w:qFormat="1"/>
-    <w:lsdException w:name="Emphasis" w:semiHidden="0" w:uiPriority="20" w:unhideWhenUsed="0" w:qFormat="1"/>
-    <w:lsdException w:name="Table Grid" w:semiHidden="0" w:uiPriority="59" w:unhideWhenUsed="0"/>
-    <w:lsdException w:name="Placeholder Text" w:unhideWhenUsed="0"/>
-    <w:lsdException w:name="No Spacing" w:semiHidden="0" w:uiPriority="1" w:unhideWhenUsed="0" w:qFormat="1"/>
-    <w:lsdException w:name="Light Shading" w:semiHidden="0" w:uiPriority="60" w:unhideWhenUsed="0"/>
-    <w:lsdException w:name="Light List" w:semiHidden="0" w:uiPriority="61" w:unhideWhenUsed="0"/>
-    <w:lsdException w:name="Light Grid" w:semiHidden="0" w:uiPriority="62" w:unhideWhenUsed="0"/>
-    <w:lsdException w:name="Medium Shading 1" w:semiHidden="0" w:uiPriority="63" w:unhideWhenUsed="0"/>
-    <w:lsdException w:name="Medium Shading 2" w:semiHidden="0" w:uiPriority="64" w:unhideWhenUsed="0"/>
-    <w:lsdException w:name="Medium List 1" w:semiHidden="0" w:uiPriority="65" w:unhideWhenUsed="0"/>
-    <w:lsdException w:name="Medium List 2" w:semiHidden="0" w:uiPriority="66" w:unhideWhenUsed="0"/>
-    <w:lsdException w:name="Medium Grid 1" w:semiHidden="0" w:uiPriority="67" w:unhideWhenUsed="0"/>
-    <w:lsdException w:name="Medium Grid 2" w:semiHidden="0" w:uiPriority="68" w:unhideWhenUsed="0"/>
-    <w:lsdException w:name="Medium Grid 3" w:semiHidden="0" w:uiPriority="69" w:unhideWhenUsed="0"/>
-    <w:lsdException w:name="Dark List" w:semiHidden="0" w:uiPriority="70" w:unhideWhenUsed="0"/>
-    <w:lsdException w:name="Colorful Shading" w:semiHidden="0" w:uiPriority="71" w:unhideWhenUsed="0"/>
-    <w:lsdException w:name="Colorful List" w:semiHidden="0" w:uiPriority="72" w:unhideWhenUsed="0"/>
-    <w:lsdException w:name="Colorful Grid" w:semiHidden="0" w:uiPriority="73" w:unhideWhenUsed="0"/>
-    <w:lsdException w:name="Light Shading Accent 1" w:semiHidden="0" w:uiPriority="60" w:unhideWhenUsed="0"/>
-    <w:lsdException w:name="Light List Accent 1" w:semiHidden="0" w:uiPriority="61" w:unhideWhenUsed="0"/>
-    <w:lsdException w:name="Light Grid Accent 1" w:semiHidden="0" w:uiPriority="62" w:unhideWhenUsed="0"/>
-    <w:lsdException w:name="Medium Shading 1 Accent 1" w:semiHidden="0" w:uiPriority="63" w:unhideWhenUsed="0"/>
-    <w:lsdException w:name="Medium Shading 2 Accent 1" w:semiHidden="0" w:uiPriority="64" w:unhideWhenUsed="0"/>
-    <w:lsdException w:name="Medium List 1 Accent 1" w:semiHidden="0" w:uiPriority="65" w:unhideWhenUsed="0"/>
-    <w:lsdException w:name="Revision" w:unhideWhenUsed="0"/>
-    <w:lsdException w:name="List Paragraph" w:semiHidden="0" w:uiPriority="34" w:unhideWhenUsed="0" w:qFormat="1"/>
-    <w:lsdException w:name="Quote" w:semiHidden="0" w:uiPriority="29" w:unhideWhenUsed="0" w:qFormat="1"/>
-    <w:lsdException w:name="Intense Quote" w:semiHidden="0" w:uiPriority="30" w:unhideWhenUsed="0" w:qFormat="1"/>
-    <w:lsdException w:name="Medium List 2 Accent 1" w:semiHidden="0" w:uiPriority="66" w:unhideWhenUsed="0"/>
-    <w:lsdException w:name="Medium Grid 1 Accent 1" w:semiHidden="0" w:uiPriority="67" w:unhideWhenUsed="0"/>
-    <w:lsdException w:name="Medium Grid 2 Accent 1" w:semiHidden="0" w:uiPriority="68" w:unhideWhenUsed="0"/>
-    <w:lsdException w:name="Medium Grid 3 Accent 1" w:semiHidden="0" w:uiPriority="69" w:unhideWhenUsed="0"/>
-    <w:lsdException w:name="Dark List Accent 1" w:semiHidden="0" w:uiPriority="70" w:unhideWhenUsed="0"/>
-    <w:lsdException w:name="Colorful Shading Accent 1" w:semiHidden="0" w:uiPriority="71" w:unhideWhenUsed="0"/>
-    <w:lsdException w:name="Colorful List Accent 1" w:semiHidden="0" w:uiPriority="72" w:unhideWhenUsed="0"/>
-    <w:lsdException w:name="Colorful Grid Accent 1" w:semiHidden="0" w:uiPriority="73" w:unhideWhenUsed="0"/>
-    <w:lsdException w:name="Light Shading Accent 2" w:semiHidden="0" w:uiPriority="60" w:unhideWhenUsed="0"/>
-    <w:lsdException w:name="Light List Accent 2" w:semiHidden="0" w:uiPriority="61" w:unhideWhenUsed="0"/>
-    <w:lsdException w:name="Light Grid Accent 2" w:semiHidden="0" w:uiPriority="62" w:unhideWhenUsed="0"/>
-    <w:lsdException w:name="Medium Shading 1 Accent 2" w:semiHidden="0" w:uiPriority="63" w:unhideWhenUsed="0"/>
-    <w:lsdException w:name="Medium Shading 2 Accent 2" w:semiHidden="0" w:uiPriority="64" w:unhideWhenUsed="0"/>
-    <w:lsdException w:name="Medium List 1 Accent 2" w:semiHidden="0" w:uiPriority="65" w:unhideWhenUsed="0"/>
-    <w:lsdException w:name="Medium List 2 Accent 2" w:semiHidden="0" w:uiPriority="66" w:unhideWhenUsed="0"/>
-    <w:lsdException w:name="Medium Grid 1 Accent 2" w:semiHidden="0" w:uiPriority="67" w:unhideWhenUsed="0"/>
-    <w:lsdException w:name="Medium Grid 2 Accent 2" w:semiHidden="0" w:uiPriority="68" w:unhideWhenUsed="0"/>
-    <w:lsdException w:name="Medium Grid 3 Accent 2" w:semiHidden="0" w:uiPriority="69" w:unhideWhenUsed="0"/>
-    <w:lsdException w:name="Dark List Accent 2" w:semiHidden="0" w:uiPriority="70" w:unhideWhenUsed="0"/>
-    <w:lsdException w:name="Colorful Shading Accent 2" w:semiHidden="0" w:uiPriority="71" w:unhideWhenUsed="0"/>
-    <w:lsdException w:name="Colorful List Accent 2" w:semiHidden="0" w:uiPriority="72" w:unhideWhenUsed="0"/>
-    <w:lsdException w:name="Colorful Grid Accent 2" w:semiHidden="0" w:uiPriority="73" w:unhideWhenUsed="0"/>
-    <w:lsdException w:name="Light Shading Accent 3" w:semiHidden="0" w:uiPriority="60" w:unhideWhenUsed="0"/>
-    <w:lsdException w:name="Light List Accent 3" w:semiHidden="0" w:uiPriority="61" w:unhideWhenUsed="0"/>
-    <w:lsdException w:name="Light Grid Accent 3" w:semiHidden="0" w:uiPriority="62" w:unhideWhenUsed="0"/>
-    <w:lsdException w:name="Medium Shading 1 Accent 3" w:semiHidden="0" w:uiPriority="63" w:unhideWhenUsed="0"/>
-    <w:lsdException w:name="Medium Shading 2 Accent 3" w:semiHidden="0" w:uiPriority="64" w:unhideWhenUsed="0"/>
-    <w:lsdException w:name="Medium List 1 Accent 3" w:semiHidden="0" w:uiPriority="65" w:unhideWhenUsed="0"/>
-    <w:lsdException w:name="Medium List 2 Accent 3" w:semiHidden="0" w:uiPriority="66" w:unhideWhenUsed="0"/>
-    <w:lsdException w:name="Medium Grid 1 Accent 3" w:semiHidden="0" w:uiPriority="67" w:unhideWhenUsed="0"/>
-    <w:lsdException w:name="Medium Grid 2 Accent 3" w:semiHidden="0" w:uiPriority="68" w:unhideWhenUsed="0"/>
-    <w:lsdException w:name="Medium Grid 3 Accent 3" w:semiHidden="0" w:uiPriority="69" w:unhideWhenUsed="0"/>
-    <w:lsdException w:name="Dark List Accent 3" w:semiHidden="0" w:uiPriority="70" w:unhideWhenUsed="0"/>
-    <w:lsdException w:name="Colorful Shading Accent 3" w:semiHidden="0" w:uiPriority="71" w:unhideWhenUsed="0"/>
-    <w:lsdException w:name="Colorful List Accent 3" w:semiHidden="0" w:uiPriority="72" w:unhideWhenUsed="0"/>
-    <w:lsdException w:name="Colorful Grid Accent 3" w:semiHidden="0" w:uiPriority="73" w:unhideWhenUsed="0"/>
-    <w:lsdException w:name="Light Shading Accent 4" w:semiHidden="0" w:uiPriority="60" w:unhideWhenUsed="0"/>
-    <w:lsdException w:name="Light List Accent 4" w:semiHidden="0" w:uiPriority="61" w:unhideWhenUsed="0"/>
-    <w:lsdException w:name="Light Grid Accent 4" w:semiHidden="0" w:uiPriority="62" w:unhideWhenUsed="0"/>
-    <w:lsdException w:name="Medium Shading 1 Accent 4" w:semiHidden="0" w:uiPriority="63" w:unhideWhenUsed="0"/>
-    <w:lsdException w:name="Medium Shading 2 Accent 4" w:semiHidden="0" w:uiPriority="64" w:unhideWhenUsed="0"/>
-    <w:lsdException w:name="Medium List 1 Accent 4" w:semiHidden="0" w:uiPriority="65" w:unhideWhenUsed="0"/>
-    <w:lsdException w:name="Medium List 2 Accent 4" w:semiHidden="0" w:uiPriority="66" w:unhideWhenUsed="0"/>
-    <w:lsdException w:name="Medium Grid 1 Accent 4" w:semiHidden="0" w:uiPriority="67" w:unhideWhenUsed="0"/>
-    <w:lsdException w:name="Medium Grid 2 Accent 4" w:semiHidden="0" w:uiPriority="68" w:unhideWhenUsed="0"/>
-    <w:lsdException w:name="Medium Grid 3 Accent 4" w:semiHidden="0" w:uiPriority="69" w:unhideWhenUsed="0"/>
-    <w:lsdException w:name="Dark List Accent 4" w:semiHidden="0" w:uiPriority="70" w:unhideWhenUsed="0"/>
-    <w:lsdException w:name="Colorful Shading Accent 4" w:semiHidden="0" w:uiPriority="71" w:unhideWhenUsed="0"/>
-    <w:lsdException w:name="Colorful List Accent 4" w:semiHidden="0" w:uiPriority="72" w:unhideWhenUsed="0"/>
-    <w:lsdException w:name="Colorful Grid Accent 4" w:semiHidden="0" w:uiPriority="73" w:unhideWhenUsed="0"/>
-    <w:lsdException w:name="Light Shading Accent 5" w:semiHidden="0" w:uiPriority="60" w:unhideWhenUsed="0"/>
-    <w:lsdException w:name="Light List Accent 5" w:semiHidden="0" w:uiPriority="61" w:unhideWhenUsed="0"/>
-    <w:lsdException w:name="Light Grid Accent 5" w:semiHidden="0" w:uiPriority="62" w:unhideWhenUsed="0"/>
-    <w:lsdException w:name="Medium Shading 1 Accent 5" w:semiHidden="0" w:uiPriority="63" w:unhideWhenUsed="0"/>
-    <w:lsdException w:name="Medium Shading 2 Accent 5" w:semiHidden="0" w:uiPriority="64" w:unhideWhenUsed="0"/>
-    <w:lsdException w:name="Medium List 1 Accent 5" w:semiHidden="0" w:uiPriority="65" w:unhideWhenUsed="0"/>
-    <w:lsdException w:name="Medium List 2 Accent 5" w:semiHidden="0" w:uiPriority="66" w:unhideWhenUsed="0"/>
-    <w:lsdException w:name="Medium Grid 1 Accent 5" w:semiHidden="0" w:uiPriority="67" w:unhideWhenUsed="0"/>
-    <w:lsdException w:name="Medium Grid 2 Accent 5" w:semiHidden="0" w:uiPriority="68" w:unhideWhenUsed="0"/>
-    <w:lsdException w:name="Medium Grid 3 Accent 5" w:semiHidden="0" w:uiPriority="69" w:unhideWhenUsed="0"/>
-    <w:lsdException w:name="Dark List Accent 5" w:semiHidden="0" w:uiPriority="70" w:unhideWhenUsed="0"/>
-    <w:lsdException w:name="Colorful Shading Accent 5" w:semiHidden="0" w:uiPriority="71" w:unhideWhenUsed="0"/>
-    <w:lsdException w:name="Colorful List Accent 5" w:semiHidden="0" w:uiPriority="72" w:unhideWhenUsed="0"/>
-    <w:lsdException w:name="Colorful Grid Accent 5" w:semiHidden="0" w:uiPriority="73" w:unhideWhenUsed="0"/>
-    <w:lsdException w:name="Light Shading Accent 6" w:semiHidden="0" w:uiPriority="60" w:unhideWhenUsed="0"/>
-    <w:lsdException w:name="Light List Accent 6" w:semiHidden="0" w:uiPriority="61" w:unhideWhenUsed="0"/>
-    <w:lsdException w:name="Light Grid Accent 6" w:semiHidden="0" w:uiPriority="62" w:unhideWhenUsed="0"/>
-    <w:lsdException w:name="Medium Shading 1 Accent 6" w:semiHidden="0" w:uiPriority="63" w:unhideWhenUsed="0"/>
-    <w:lsdException w:name="Medium Shading 2 Accent 6" w:semiHidden="0" w:uiPriority="64" w:unhideWhenUsed="0"/>
-    <w:lsdException w:name="Medium List 1 Accent 6" w:semiHidden="0" w:uiPriority="65" w:unhideWhenUsed="0"/>
-    <w:lsdException w:name="Medium List 2 Accent 6" w:semiHidden="0" w:uiPriority="66" w:unhideWhenUsed="0"/>
-    <w:lsdException w:name="Medium Grid 1 Accent 6" w:semiHidden="0" w:uiPriority="67" w:unhideWhenUsed="0"/>
-    <w:lsdException w:name="Medium Grid 2 Accent 6" w:semiHidden="0" w:uiPriority="68" w:unhideWhenUsed="0"/>
-    <w:lsdException w:name="Medium Grid 3 Accent 6" w:semiHidden="0" w:uiPriority="69" w:unhideWhenUsed="0"/>
-    <w:lsdException w:name="Dark List Accent 6" w:semiHidden="0" w:uiPriority="70" w:unhideWhenUsed="0"/>
-    <w:lsdException w:name="Colorful Shading Accent 6" w:semiHidden="0" w:uiPriority="71" w:unhideWhenUsed="0"/>
-    <w:lsdException w:name="Colorful List Accent 6" w:semiHidden="0" w:uiPriority="72" w:unhideWhenUsed="0"/>
-    <w:lsdException w:name="Colorful Grid Accent 6" w:semiHidden="0" w:uiPriority="73" w:unhideWhenUsed="0"/>
-    <w:lsdException w:name="Subtle Emphasis" w:semiHidden="0" w:uiPriority="19" w:unhideWhenUsed="0" w:qFormat="1"/>
-    <w:lsdException w:name="Intense Emphasis" w:semiHidden="0" w:uiPriority="21" w:unhideWhenUsed="0" w:qFormat="1"/>
-    <w:lsdException w:name="Subtle Reference" w:semiHidden="0" w:uiPriority="31" w:unhideWhenUsed="0" w:qFormat="1"/>
-    <w:lsdException w:name="Intense Reference" w:semiHidden="0" w:uiPriority="32" w:unhideWhenUsed="0" w:qFormat="1"/>
-    <w:lsdException w:name="Book Title" w:semiHidden="0" w:uiPriority="33" w:unhideWhenUsed="0" w:qFormat="1"/>
-    <w:lsdException w:name="Bibliography" w:uiPriority="37"/>
-    <w:lsdException w:name="TOC Heading" w:uiPriority="39" w:qFormat="1"/>
-  </w:latentStyles>
-  <w:style w:type="paragraph" w:default="1" w:styleId="Normal">
-    <w:name w:val="Normal"/>
-    <w:qFormat/>
-    <w:rsid w:val="00E57A8B"/>
-    <w:pPr>
-      <w:spacing w:after="0"/>
-      <w:ind w:left="0"/>
-    </w:pPr>
-  </w:style>
-  <w:style w:type="paragraph" w:styleId="Heading1">
-    <w:name w:val="heading 1"/>
-    <w:next w:val="Normal"/>
-    <w:link w:val="Heading1Char"/>
-    <w:uiPriority w:val="9"/>
-    <w:qFormat/>
-    <w:pPr>
-      <w:keepNext/>
-      <w:keepLines/>
-      <w:numPr>
-        <w:numId w:val="29"/>
-      </w:numPr>
-      <w:spacing w:before="480"/>
-      <w:outlineLvl w:val="0"/>
-    </w:pPr>
-    <w:rPr>
-      <w:rFonts w:asciiTheme="majorHAnsi" w:eastAsiaTheme="majorEastAsia" w:hAnsiTheme="majorHAnsi" w:cstheme="majorBidi"/>
-      <w:b/>
-      <w:bCs/>
-      <w:color w:val="365F91" w:themeColor="accent1" w:themeShade="BF"/>
-      <w:sz w:val="28"/>
-      <w:szCs w:val="28"/>
-    </w:rPr>
-  </w:style>
-  <w:style w:type="paragraph" w:styleId="Heading2">
-    <w:name w:val="heading 2"/>
-    <w:basedOn w:val="Heading1"/>
-    <w:next w:val="Normal"/>
-    <w:link w:val="Heading2Char"/>
-    <w:uiPriority w:val="9"/>
-    <w:unhideWhenUsed/>
-    <w:qFormat/>
-    <w:rsid w:val="00F519D6"/>
-    <w:pPr>
-      <w:numPr>
-        <w:ilvl w:val="1"/>
-      </w:numPr>
-      <w:spacing w:before="200"/>
-      <w:ind w:hanging="792"/>
-      <w:outlineLvl w:val="1"/>
-    </w:pPr>
-    <w:rPr>
-      <w:bCs w:val="0"/>
-      <w:color w:val="4F81BD" w:themeColor="accent1"/>
-      <w:sz w:val="26"/>
-      <w:szCs w:val="26"/>
-    </w:rPr>
-  </w:style>
-  <w:style w:type="paragraph" w:styleId="Heading3">
-    <w:name w:val="heading 3"/>
-    <w:basedOn w:val="Heading2"/>
-    <w:next w:val="Normal"/>
-    <w:link w:val="Heading3Char"/>
-    <w:uiPriority w:val="9"/>
-    <w:unhideWhenUsed/>
-    <w:qFormat/>
-    <w:pPr>
-      <w:numPr>
-        <w:numId w:val="25"/>
-      </w:numPr>
-      <w:outlineLvl w:val="2"/>
-    </w:pPr>
-    <w:rPr>
-      <w:b w:val="0"/>
-      <w:bCs/>
-    </w:rPr>
-  </w:style>
-  <w:style w:type="paragraph" w:styleId="Heading4">
-    <w:name w:val="heading 4"/>
-    <w:basedOn w:val="Heading3"/>
-    <w:next w:val="Normal"/>
-    <w:link w:val="Heading4Char"/>
-    <w:uiPriority w:val="9"/>
-    <w:unhideWhenUsed/>
-    <w:qFormat/>
-    <w:pPr>
-      <w:outlineLvl w:val="3"/>
-    </w:pPr>
-    <w:rPr>
-      <w:b/>
-      <w:bCs w:val="0"/>
-      <w:i/>
-      <w:iCs/>
-    </w:rPr>
-  </w:style>
-  <w:style w:type="paragraph" w:styleId="Heading5">
-    <w:name w:val="heading 5"/>
-    <w:basedOn w:val="Heading4"/>
-    <w:next w:val="Normal"/>
-    <w:link w:val="Heading5Char"/>
-    <w:uiPriority w:val="9"/>
-    <w:unhideWhenUsed/>
-    <w:qFormat/>
-    <w:pPr>
-      <w:outlineLvl w:val="4"/>
-    </w:pPr>
-    <w:rPr>
-      <w:color w:val="243F60" w:themeColor="accent1" w:themeShade="7F"/>
-    </w:rPr>
-  </w:style>
-  <w:style w:type="character" w:default="1" w:styleId="DefaultParagraphFont">
-    <w:name w:val="Default Paragraph Font"/>
-    <w:uiPriority w:val="1"/>
-    <w:semiHidden/>
-    <w:unhideWhenUsed/>
-  </w:style>
-  <w:style w:type="table" w:default="1" w:styleId="TableNormal">
-    <w:name w:val="Normal Table"/>
-    <w:uiPriority w:val="99"/>
-    <w:semiHidden/>
-    <w:unhideWhenUsed/>
-    <w:tblPr>
-      <w:tblInd w:w="0" w:type="dxa"/>
-      <w:tblCellMar>
-        <w:top w:w="0" w:type="dxa"/>
-        <w:left w:w="108" w:type="dxa"/>
-        <w:bottom w:w="0" w:type="dxa"/>
-        <w:right w:w="108" w:type="dxa"/>
-      </w:tblCellMar>
-    </w:tblPr>
-  </w:style>
-  <w:style w:type="numbering" w:default="1" w:styleId="NoList">
-    <w:name w:val="No List"/>
-    <w:uiPriority w:val="99"/>
-    <w:semiHidden/>
-    <w:unhideWhenUsed/>
-  </w:style>
-  <w:style w:type="character" w:customStyle="1" w:styleId="Heading1Char">
-    <w:name w:val="Heading 1 Char"/>
-    <w:basedOn w:val="DefaultParagraphFont"/>
-    <w:link w:val="Heading1"/>
-    <w:uiPriority w:val="9"/>
-    <w:rPr>
-      <w:rFonts w:asciiTheme="majorHAnsi" w:eastAsiaTheme="majorEastAsia" w:hAnsiTheme="majorHAnsi" w:cstheme="majorBidi"/>
-      <w:b/>
-      <w:bCs/>
-      <w:color w:val="365F91" w:themeColor="accent1" w:themeShade="BF"/>
-      <w:sz w:val="28"/>
-      <w:szCs w:val="28"/>
-    </w:rPr>
-  </w:style>
-  <w:style w:type="character" w:customStyle="1" w:styleId="Heading2Char">
-    <w:name w:val="Heading 2 Char"/>
-    <w:basedOn w:val="DefaultParagraphFont"/>
-    <w:link w:val="Heading2"/>
-    <w:uiPriority w:val="9"/>
-    <w:rsid w:val="00F519D6"/>
-    <w:rPr>
-      <w:rFonts w:asciiTheme="majorHAnsi" w:eastAsiaTheme="majorEastAsia" w:hAnsiTheme="majorHAnsi" w:cstheme="majorBidi"/>
-      <w:b/>
-      <w:color w:val="4F81BD" w:themeColor="accent1"/>
-      <w:sz w:val="26"/>
-      <w:szCs w:val="26"/>
-    </w:rPr>
-  </w:style>
-  <w:style w:type="paragraph" w:styleId="ListParagraph">
-    <w:name w:val="List Paragraph"/>
-    <w:basedOn w:val="Normal"/>
-    <w:uiPriority w:val="34"/>
-    <w:qFormat/>
-    <w:pPr>
-      <w:ind w:left="720"/>
-      <w:contextualSpacing/>
-    </w:pPr>
-  </w:style>
-  <w:style w:type="character" w:customStyle="1" w:styleId="Heading3Char">
-    <w:name w:val="Heading 3 Char"/>
-    <w:basedOn w:val="DefaultParagraphFont"/>
-    <w:link w:val="Heading3"/>
-    <w:uiPriority w:val="9"/>
-    <w:rPr>
-      <w:rFonts w:asciiTheme="majorHAnsi" w:eastAsiaTheme="majorEastAsia" w:hAnsiTheme="majorHAnsi" w:cstheme="majorBidi"/>
-      <w:b/>
-      <w:bCs/>
-      <w:color w:val="4F81BD" w:themeColor="accent1"/>
-      <w:sz w:val="26"/>
-      <w:szCs w:val="26"/>
-    </w:rPr>
-  </w:style>
-  <w:style w:type="character" w:styleId="Hyperlink">
-    <w:name w:val="Hyperlink"/>
-    <w:basedOn w:val="DefaultParagraphFont"/>
-    <w:uiPriority w:val="99"/>
-    <w:unhideWhenUsed/>
-    <w:rPr>
-      <w:color w:val="0000FF" w:themeColor="hyperlink"/>
-      <w:u w:val="single"/>
-    </w:rPr>
-  </w:style>
-  <w:style w:type="paragraph" w:styleId="BalloonText">
-    <w:name w:val="Balloon Text"/>
-    <w:basedOn w:val="Normal"/>
-    <w:link w:val="BalloonTextChar"/>
-    <w:uiPriority w:val="99"/>
-    <w:semiHidden/>
-    <w:unhideWhenUsed/>
-    <w:pPr>
-      <w:spacing w:before="0"/>
-    </w:pPr>
-    <w:rPr>
-      <w:rFonts w:ascii="Tahoma" w:hAnsi="Tahoma" w:cs="Tahoma"/>
-      <w:sz w:val="16"/>
-      <w:szCs w:val="16"/>
-    </w:rPr>
-  </w:style>
-  <w:style w:type="character" w:customStyle="1" w:styleId="BalloonTextChar">
-    <w:name w:val="Balloon Text Char"/>
-    <w:basedOn w:val="DefaultParagraphFont"/>
-    <w:link w:val="BalloonText"/>
-    <w:uiPriority w:val="99"/>
-    <w:semiHidden/>
-    <w:rPr>
-      <w:rFonts w:ascii="Tahoma" w:hAnsi="Tahoma" w:cs="Tahoma"/>
-      <w:sz w:val="16"/>
-      <w:szCs w:val="16"/>
-    </w:rPr>
-  </w:style>
-  <w:style w:type="paragraph" w:styleId="HTMLPreformatted">
-    <w:name w:val="HTML Preformatted"/>
-    <w:basedOn w:val="Normal"/>
-    <w:link w:val="HTMLPreformattedChar"/>
-    <w:uiPriority w:val="99"/>
-    <w:semiHidden/>
-    <w:unhideWhenUsed/>
-    <w:pPr>
-      <w:tabs>
-        <w:tab w:val="left" w:pos="916"/>
-        <w:tab w:val="left" w:pos="1832"/>
-        <w:tab w:val="left" w:pos="2748"/>
-        <w:tab w:val="left" w:pos="3664"/>
-        <w:tab w:val="left" w:pos="4580"/>
-        <w:tab w:val="left" w:pos="5496"/>
-        <w:tab w:val="left" w:pos="6412"/>
-        <w:tab w:val="left" w:pos="7328"/>
-        <w:tab w:val="left" w:pos="8244"/>
-        <w:tab w:val="left" w:pos="9160"/>
-        <w:tab w:val="left" w:pos="10076"/>
-        <w:tab w:val="left" w:pos="10992"/>
-        <w:tab w:val="left" w:pos="11908"/>
-        <w:tab w:val="left" w:pos="12824"/>
-        <w:tab w:val="left" w:pos="13740"/>
-        <w:tab w:val="left" w:pos="14656"/>
-      </w:tabs>
-      <w:spacing w:before="0"/>
-    </w:pPr>
-    <w:rPr>
-      <w:rFonts w:ascii="Courier New" w:eastAsia="Times New Roman" w:hAnsi="Courier New" w:cs="Courier New"/>
-      <w:sz w:val="20"/>
-      <w:szCs w:val="20"/>
-      <w:lang w:eastAsia="en-GB"/>
-    </w:rPr>
-  </w:style>
-  <w:style w:type="character" w:customStyle="1" w:styleId="HTMLPreformattedChar">
-    <w:name w:val="HTML Preformatted Char"/>
-    <w:basedOn w:val="DefaultParagraphFont"/>
-    <w:link w:val="HTMLPreformatted"/>
-    <w:uiPriority w:val="99"/>
-    <w:semiHidden/>
-    <w:rPr>
-      <w:rFonts w:ascii="Courier New" w:eastAsia="Times New Roman" w:hAnsi="Courier New" w:cs="Courier New"/>
-      <w:sz w:val="20"/>
-      <w:szCs w:val="20"/>
-      <w:lang w:eastAsia="en-GB"/>
-    </w:rPr>
-  </w:style>
-  <w:style w:type="character" w:customStyle="1" w:styleId="Heading4Char">
-    <w:name w:val="Heading 4 Char"/>
-    <w:basedOn w:val="DefaultParagraphFont"/>
-    <w:link w:val="Heading4"/>
-    <w:uiPriority w:val="9"/>
-    <w:rPr>
-      <w:rFonts w:asciiTheme="majorHAnsi" w:eastAsiaTheme="majorEastAsia" w:hAnsiTheme="majorHAnsi" w:cstheme="majorBidi"/>
-      <w:i/>
-      <w:iCs/>
-      <w:color w:val="4F81BD" w:themeColor="accent1"/>
-      <w:sz w:val="26"/>
-      <w:szCs w:val="26"/>
-    </w:rPr>
-  </w:style>
-  <w:style w:type="paragraph" w:styleId="Header">
-    <w:name w:val="header"/>
-    <w:basedOn w:val="Normal"/>
-    <w:link w:val="HeaderChar"/>
-    <w:uiPriority w:val="99"/>
-    <w:unhideWhenUsed/>
-    <w:pPr>
-      <w:tabs>
-        <w:tab w:val="center" w:pos="4513"/>
-        <w:tab w:val="right" w:pos="9026"/>
-      </w:tabs>
-      <w:spacing w:before="0"/>
-    </w:pPr>
-  </w:style>
-  <w:style w:type="character" w:customStyle="1" w:styleId="HeaderChar">
-    <w:name w:val="Header Char"/>
-    <w:basedOn w:val="DefaultParagraphFont"/>
-    <w:link w:val="Header"/>
-    <w:uiPriority w:val="99"/>
-  </w:style>
-  <w:style w:type="paragraph" w:styleId="Footer">
-    <w:name w:val="footer"/>
-    <w:basedOn w:val="Normal"/>
-    <w:link w:val="FooterChar"/>
-    <w:uiPriority w:val="99"/>
-    <w:unhideWhenUsed/>
-    <w:pPr>
-      <w:tabs>
-        <w:tab w:val="center" w:pos="4513"/>
-        <w:tab w:val="right" w:pos="9026"/>
-      </w:tabs>
-      <w:spacing w:before="0"/>
-    </w:pPr>
-  </w:style>
-  <w:style w:type="character" w:customStyle="1" w:styleId="FooterChar">
-    <w:name w:val="Footer Char"/>
-    <w:basedOn w:val="DefaultParagraphFont"/>
-    <w:link w:val="Footer"/>
-    <w:uiPriority w:val="99"/>
-  </w:style>
-  <w:style w:type="character" w:customStyle="1" w:styleId="Heading5Char">
-    <w:name w:val="Heading 5 Char"/>
-    <w:basedOn w:val="DefaultParagraphFont"/>
-    <w:link w:val="Heading5"/>
-    <w:uiPriority w:val="9"/>
-    <w:rPr>
-      <w:rFonts w:asciiTheme="majorHAnsi" w:eastAsiaTheme="majorEastAsia" w:hAnsiTheme="majorHAnsi" w:cstheme="majorBidi"/>
-      <w:i/>
-      <w:iCs/>
-      <w:color w:val="243F60" w:themeColor="accent1" w:themeShade="7F"/>
-      <w:sz w:val="26"/>
-      <w:szCs w:val="26"/>
-    </w:rPr>
-  </w:style>
-  <w:style w:type="paragraph" w:styleId="Title">
-    <w:name w:val="Title"/>
-    <w:basedOn w:val="Normal"/>
-    <w:next w:val="Normal"/>
-    <w:link w:val="TitleChar"/>
-    <w:uiPriority w:val="10"/>
-    <w:qFormat/>
-    <w:pPr>
-      <w:pBdr>
-        <w:bottom w:val="single" w:sz="8" w:space="4" w:color="4F81BD" w:themeColor="accent1"/>
-      </w:pBdr>
-      <w:spacing w:before="0" w:after="300"/>
-      <w:contextualSpacing/>
-    </w:pPr>
-    <w:rPr>
-      <w:rFonts w:asciiTheme="majorHAnsi" w:eastAsiaTheme="majorEastAsia" w:hAnsiTheme="majorHAnsi" w:cstheme="majorBidi"/>
-      <w:color w:val="17365D" w:themeColor="text2" w:themeShade="BF"/>
-      <w:spacing w:val="5"/>
-      <w:kern w:val="28"/>
-      <w:sz w:val="40"/>
-      <w:szCs w:val="40"/>
-    </w:rPr>
-  </w:style>
-  <w:style w:type="character" w:customStyle="1" w:styleId="TitleChar">
-    <w:name w:val="Title Char"/>
-    <w:basedOn w:val="DefaultParagraphFont"/>
-    <w:link w:val="Title"/>
-    <w:uiPriority w:val="10"/>
-    <w:rPr>
-      <w:rFonts w:asciiTheme="majorHAnsi" w:eastAsiaTheme="majorEastAsia" w:hAnsiTheme="majorHAnsi" w:cstheme="majorBidi"/>
-      <w:color w:val="17365D" w:themeColor="text2" w:themeShade="BF"/>
-      <w:spacing w:val="5"/>
-      <w:kern w:val="28"/>
-      <w:sz w:val="40"/>
-      <w:szCs w:val="40"/>
-    </w:rPr>
-  </w:style>
-  <w:style w:type="numbering" w:customStyle="1" w:styleId="Style1">
-    <w:name w:val="Style1"/>
-    <w:uiPriority w:val="99"/>
-    <w:pPr>
-      <w:numPr>
-        <w:numId w:val="33"/>
-      </w:numPr>
-    </w:pPr>
-  </w:style>
-  <w:style w:type="paragraph" w:styleId="TOCHeading">
-    <w:name w:val="TOC Heading"/>
-    <w:basedOn w:val="Heading1"/>
-    <w:next w:val="Normal"/>
-    <w:uiPriority w:val="39"/>
-    <w:semiHidden/>
-    <w:unhideWhenUsed/>
-    <w:qFormat/>
-    <w:pPr>
-      <w:numPr>
-        <w:numId w:val="0"/>
-      </w:numPr>
-      <w:spacing w:after="0" w:line="276" w:lineRule="auto"/>
-      <w:outlineLvl w:val="9"/>
-    </w:pPr>
-    <w:rPr>
-      <w:lang w:val="en-US" w:eastAsia="ja-JP"/>
-    </w:rPr>
-  </w:style>
-  <w:style w:type="paragraph" w:styleId="TOC1">
-    <w:name w:val="toc 1"/>
-    <w:basedOn w:val="Normal"/>
-    <w:next w:val="Normal"/>
-    <w:autoRedefine/>
-    <w:uiPriority w:val="39"/>
-    <w:unhideWhenUsed/>
-    <w:rsid w:val="00F519D6"/>
-    <w:pPr>
-      <w:tabs>
-        <w:tab w:val="left" w:pos="440"/>
-        <w:tab w:val="right" w:leader="dot" w:pos="9016"/>
-      </w:tabs>
-      <w:spacing w:after="100"/>
-    </w:pPr>
-    <w:rPr>
-      <w:noProof/>
-    </w:rPr>
-  </w:style>
-  <w:style w:type="paragraph" w:styleId="TOC2">
-    <w:name w:val="toc 2"/>
-    <w:basedOn w:val="Normal"/>
-    <w:next w:val="Normal"/>
-    <w:autoRedefine/>
-    <w:uiPriority w:val="39"/>
-    <w:unhideWhenUsed/>
-    <w:rsid w:val="00F519D6"/>
-    <w:pPr>
-      <w:tabs>
-        <w:tab w:val="left" w:pos="880"/>
-        <w:tab w:val="right" w:leader="dot" w:pos="9016"/>
-      </w:tabs>
-      <w:spacing w:after="100"/>
-      <w:ind w:left="426"/>
-    </w:pPr>
-    <w:rPr>
-      <w:noProof/>
-    </w:rPr>
-  </w:style>
-  <w:style w:type="character" w:customStyle="1" w:styleId="Mention">
-    <w:name w:val="Mention"/>
-    <w:basedOn w:val="DefaultParagraphFont"/>
-    <w:uiPriority w:val="99"/>
-    <w:semiHidden/>
-    <w:unhideWhenUsed/>
-    <w:rsid w:val="00324CAF"/>
-    <w:rPr>
-      <w:color w:val="2B579A"/>
-      <w:shd w:val="clear" w:color="auto" w:fill="E6E6E6"/>
-    </w:rPr>
-  </w:style>
-  <w:style w:type="table" w:styleId="TableGrid">
-    <w:name w:val="Table Grid"/>
-    <w:basedOn w:val="TableNormal"/>
-    <w:uiPriority w:val="59"/>
-    <w:unhideWhenUsed/>
-    <w:rsid w:val="00371A73"/>
-    <w:pPr>
-      <w:spacing w:before="0" w:after="0"/>
-    </w:pPr>
-    <w:tblPr>
-      <w:tblBorders>
-        <w:top w:val="single" w:sz="4" w:space="0" w:color="auto"/>
-        <w:left w:val="single" w:sz="4" w:space="0" w:color="auto"/>
-        <w:bottom w:val="single" w:sz="4" w:space="0" w:color="auto"/>
-        <w:right w:val="single" w:sz="4" w:space="0" w:color="auto"/>
-        <w:insideH w:val="single" w:sz="4" w:space="0" w:color="auto"/>
-        <w:insideV w:val="single" w:sz="4" w:space="0" w:color="auto"/>
-      </w:tblBorders>
-    </w:tblPr>
-  </w:style>
-  <w:style w:type="character" w:styleId="CommentReference">
-    <w:name w:val="annotation reference"/>
-    <w:basedOn w:val="DefaultParagraphFont"/>
-    <w:uiPriority w:val="99"/>
-    <w:semiHidden/>
-    <w:unhideWhenUsed/>
-    <w:rsid w:val="00E34AD3"/>
-    <w:rPr>
-      <w:sz w:val="16"/>
-      <w:szCs w:val="16"/>
-    </w:rPr>
-  </w:style>
-  <w:style w:type="paragraph" w:styleId="CommentText">
-    <w:name w:val="annotation text"/>
-    <w:basedOn w:val="Normal"/>
-    <w:link w:val="CommentTextChar"/>
-    <w:uiPriority w:val="99"/>
-    <w:unhideWhenUsed/>
-    <w:rsid w:val="00E34AD3"/>
-    <w:rPr>
-      <w:sz w:val="20"/>
-      <w:szCs w:val="20"/>
-    </w:rPr>
-  </w:style>
-  <w:style w:type="character" w:customStyle="1" w:styleId="CommentTextChar">
-    <w:name w:val="Comment Text Char"/>
-    <w:basedOn w:val="DefaultParagraphFont"/>
-    <w:link w:val="CommentText"/>
-    <w:uiPriority w:val="99"/>
-    <w:rsid w:val="00E34AD3"/>
-    <w:rPr>
-      <w:sz w:val="20"/>
-      <w:szCs w:val="20"/>
-    </w:rPr>
-  </w:style>
-  <w:style w:type="paragraph" w:styleId="CommentSubject">
-    <w:name w:val="annotation subject"/>
-    <w:basedOn w:val="CommentText"/>
-    <w:next w:val="CommentText"/>
-    <w:link w:val="CommentSubjectChar"/>
-    <w:uiPriority w:val="99"/>
-    <w:semiHidden/>
-    <w:unhideWhenUsed/>
-    <w:rsid w:val="00E34AD3"/>
-    <w:rPr>
-      <w:b/>
-      <w:bCs/>
-    </w:rPr>
-  </w:style>
-  <w:style w:type="character" w:customStyle="1" w:styleId="CommentSubjectChar">
-    <w:name w:val="Comment Subject Char"/>
-    <w:basedOn w:val="CommentTextChar"/>
-    <w:link w:val="CommentSubject"/>
-    <w:uiPriority w:val="99"/>
-    <w:semiHidden/>
-    <w:rsid w:val="00E34AD3"/>
-    <w:rPr>
-      <w:b/>
-      <w:bCs/>
-      <w:sz w:val="20"/>
-      <w:szCs w:val="20"/>
-    </w:rPr>
-  </w:style>
-  <w:style w:type="character" w:styleId="Strong">
-    <w:name w:val="Strong"/>
-    <w:basedOn w:val="DefaultParagraphFont"/>
-    <w:uiPriority w:val="22"/>
-    <w:qFormat/>
-    <w:rsid w:val="00876163"/>
-    <w:rPr>
-      <w:b/>
-      <w:bCs/>
-    </w:rPr>
-  </w:style>
-  <w:style w:type="paragraph" w:customStyle="1" w:styleId="western">
-    <w:name w:val="western"/>
-    <w:basedOn w:val="Normal"/>
-    <w:rsid w:val="00876163"/>
-    <w:pPr>
-      <w:spacing w:before="0" w:line="240" w:lineRule="atLeast"/>
-    </w:pPr>
-    <w:rPr>
-      <w:rFonts w:ascii="Times New Roman" w:eastAsia="Times New Roman" w:hAnsi="Times New Roman" w:cs="Times New Roman"/>
-      <w:sz w:val="24"/>
-      <w:szCs w:val="24"/>
-      <w:lang w:val="en-US"/>
-    </w:rPr>
-  </w:style>
-  <w:style w:type="character" w:styleId="Emphasis">
-    <w:name w:val="Emphasis"/>
-    <w:basedOn w:val="DefaultParagraphFont"/>
-    <w:uiPriority w:val="20"/>
-    <w:qFormat/>
-    <w:rsid w:val="000C7B79"/>
-    <w:rPr>
-      <w:b/>
-      <w:bCs/>
-      <w:i w:val="0"/>
-      <w:iCs w:val="0"/>
-    </w:rPr>
-  </w:style>
-  <w:style w:type="character" w:customStyle="1" w:styleId="st1">
-    <w:name w:val="st1"/>
-    <w:basedOn w:val="DefaultParagraphFont"/>
-    <w:rsid w:val="000C7B79"/>
-  </w:style>
-  <w:style w:type="character" w:styleId="FollowedHyperlink">
-    <w:name w:val="FollowedHyperlink"/>
-    <w:basedOn w:val="DefaultParagraphFont"/>
-    <w:uiPriority w:val="99"/>
-    <w:semiHidden/>
-    <w:unhideWhenUsed/>
-    <w:rsid w:val="00166F68"/>
-    <w:rPr>
-      <w:color w:val="800080" w:themeColor="followedHyperlink"/>
-      <w:u w:val="single"/>
-    </w:rPr>
-  </w:style>
-  <w:style w:type="paragraph" w:styleId="Revision">
-    <w:name w:val="Revision"/>
-    <w:hidden/>
-    <w:uiPriority w:val="99"/>
-    <w:semiHidden/>
-    <w:rsid w:val="007B669D"/>
-    <w:pPr>
-      <w:spacing w:before="0" w:after="0"/>
-      <w:ind w:left="0"/>
-    </w:pPr>
-  </w:style>
-</w:styles>
-</file>
-
-<file path=word/stylesWithEffects.xml><?xml version="1.0" encoding="utf-8"?>
-<w:styles xmlns:wpc="http://schemas.microsoft.com/office/word/2010/wordprocessingCanvas" xmlns:mc="http://schemas.openxmlformats.org/markup-compatibility/2006" xmlns:o="urn:schemas-microsoft-com:office:office" xmlns:r="http://schemas.openxmlformats.org/officeDocument/2006/relationships" xmlns:m="http://schemas.openxmlformats.org/officeDocument/2006/math" xmlns:v="urn:schemas-microsoft-com:vml" xmlns:wp14="http://schemas.microsoft.com/office/word/2010/wordprocessingDrawing" xmlns:wp="http://schemas.openxmlformats.org/drawingml/2006/wordprocessingDrawing" xmlns:w10="urn:schemas-microsoft-com:office:word" xmlns:w="http://schemas.openxmlformats.org/wordprocessingml/2006/main" xmlns:w14="http://schemas.microsoft.com/office/word/2010/wordml" xmlns:wpg="http://schemas.microsoft.com/office/word/2010/wordprocessingGroup" xmlns:wpi="http://schemas.microsoft.com/office/word/2010/wordprocessingInk" xmlns:wne="http://schemas.microsoft.com/office/word/2006/wordml" xmlns:wps="http://schemas.microsoft.com/office/word/2010/wordprocessingShape" mc:Ignorable="w14 wp14">
-  <w:docDefaults>
-    <w:rPrDefault>
-      <w:rPr>
-        <w:rFonts w:asciiTheme="minorHAnsi" w:eastAsiaTheme="minorHAnsi" w:hAnsiTheme="minorHAnsi" w:cstheme="minorBidi"/>
-        <w:sz w:val="22"/>
-        <w:szCs w:val="22"/>
-        <w:lang w:val="en-GB" w:eastAsia="en-US" w:bidi="ar-SA"/>
-      </w:rPr>
-    </w:rPrDefault>
-    <w:pPrDefault>
-      <w:pPr>
-        <w:spacing w:before="120" w:after="120"/>
-        <w:ind w:left="567"/>
-      </w:pPr>
-    </w:pPrDefault>
-  </w:docDefaults>
-  <w:latentStyles w:defLockedState="0" w:defUIPriority="99" w:defSemiHidden="1" w:defUnhideWhenUsed="1" w:defQFormat="0" w:count="267">
-    <w:lsdException w:name="Normal" w:semiHidden="0" w:uiPriority="0" w:unhideWhenUsed="0" w:qFormat="1"/>
-    <w:lsdException w:name="heading 1" w:semiHidden="0" w:uiPriority="9" w:unhideWhenUsed="0" w:qFormat="1"/>
-    <w:lsdException w:name="heading 2" w:uiPriority="9" w:qFormat="1"/>
-    <w:lsdException w:name="heading 3" w:uiPriority="9" w:qFormat="1"/>
-    <w:lsdException w:name="heading 4" w:uiPriority="9" w:qFormat="1"/>
-    <w:lsdException w:name="heading 5" w:uiPriority="9" w:qFormat="1"/>
-    <w:lsdException w:name="heading 6" w:uiPriority="9" w:qFormat="1"/>
-    <w:lsdException w:name="heading 7" w:uiPriority="9" w:qFormat="1"/>
-    <w:lsdException w:name="heading 8" w:uiPriority="9" w:qFormat="1"/>
-    <w:lsdException w:name="heading 9" w:uiPriority="9" w:qFormat="1"/>
-    <w:lsdException w:name="toc 1" w:uiPriority="39"/>
-    <w:lsdException w:name="toc 2" w:uiPriority="39"/>
-    <w:lsdException w:name="toc 3" w:uiPriority="39"/>
-    <w:lsdException w:name="toc 4" w:uiPriority="39"/>
-    <w:lsdException w:name="toc 5" w:uiPriority="39"/>
-    <w:lsdException w:name="toc 6" w:uiPriority="39"/>
-    <w:lsdException w:name="toc 7" w:uiPriority="39"/>
-    <w:lsdException w:name="toc 8" w:uiPriority="39"/>
-    <w:lsdException w:name="toc 9" w:uiPriority="39"/>
-    <w:lsdException w:name="caption" w:uiPriority="35" w:qFormat="1"/>
-    <w:lsdException w:name="Title" w:semiHidden="0" w:uiPriority="10" w:unhideWhenUsed="0" w:qFormat="1"/>
-    <w:lsdException w:name="Default Paragraph Font" w:uiPriority="1"/>
-    <w:lsdException w:name="Subtitle" w:semiHidden="0" w:uiPriority="11" w:unhideWhenUsed="0" w:qFormat="1"/>
-    <w:lsdException w:name="Strong" w:semiHidden="0" w:uiPriority="22" w:unhideWhenUsed="0" w:qFormat="1"/>
-    <w:lsdException w:name="Emphasis" w:semiHidden="0" w:uiPriority="20" w:unhideWhenUsed="0" w:qFormat="1"/>
-    <w:lsdException w:name="Table Grid" w:semiHidden="0" w:uiPriority="59" w:unhideWhenUsed="0"/>
-    <w:lsdException w:name="Placeholder Text" w:unhideWhenUsed="0"/>
-    <w:lsdException w:name="No Spacing" w:semiHidden="0" w:uiPriority="1" w:unhideWhenUsed="0" w:qFormat="1"/>
-    <w:lsdException w:name="Light Shading" w:semiHidden="0" w:uiPriority="60" w:unhideWhenUsed="0"/>
-    <w:lsdException w:name="Light List" w:semiHidden="0" w:uiPriority="61" w:unhideWhenUsed="0"/>
-    <w:lsdException w:name="Light Grid" w:semiHidden="0" w:uiPriority="62" w:unhideWhenUsed="0"/>
-    <w:lsdException w:name="Medium Shading 1" w:semiHidden="0" w:uiPriority="63" w:unhideWhenUsed="0"/>
-    <w:lsdException w:name="Medium Shading 2" w:semiHidden="0" w:uiPriority="64" w:unhideWhenUsed="0"/>
-    <w:lsdException w:name="Medium List 1" w:semiHidden="0" w:uiPriority="65" w:unhideWhenUsed="0"/>
-    <w:lsdException w:name="Medium List 2" w:semiHidden="0" w:uiPriority="66" w:unhideWhenUsed="0"/>
-    <w:lsdException w:name="Medium Grid 1" w:semiHidden="0" w:uiPriority="67" w:unhideWhenUsed="0"/>
-    <w:lsdException w:name="Medium Grid 2" w:semiHidden="0" w:uiPriority="68" w:unhideWhenUsed="0"/>
-    <w:lsdException w:name="Medium Grid 3" w:semiHidden="0" w:uiPriority="69" w:unhideWhenUsed="0"/>
-    <w:lsdException w:name="Dark List" w:semiHidden="0" w:uiPriority="70" w:unhideWhenUsed="0"/>
-    <w:lsdException w:name="Colorful Shading" w:semiHidden="0" w:uiPriority="71" w:unhideWhenUsed="0"/>
-    <w:lsdException w:name="Colorful List" w:semiHidden="0" w:uiPriority="72" w:unhideWhenUsed="0"/>
-    <w:lsdException w:name="Colorful Grid" w:semiHidden="0" w:uiPriority="73" w:unhideWhenUsed="0"/>
-    <w:lsdException w:name="Light Shading Accent 1" w:semiHidden="0" w:uiPriority="60" w:unhideWhenUsed="0"/>
-    <w:lsdException w:name="Light List Accent 1" w:semiHidden="0" w:uiPriority="61" w:unhideWhenUsed="0"/>
-    <w:lsdException w:name="Light Grid Accent 1" w:semiHidden="0" w:uiPriority="62" w:unhideWhenUsed="0"/>
-    <w:lsdException w:name="Medium Shading 1 Accent 1" w:semiHidden="0" w:uiPriority="63" w:unhideWhenUsed="0"/>
-    <w:lsdException w:name="Medium Shading 2 Accent 1" w:semiHidden="0" w:uiPriority="64" w:unhideWhenUsed="0"/>
-    <w:lsdException w:name="Medium List 1 Accent 1" w:semiHidden="0" w:uiPriority="65" w:unhideWhenUsed="0"/>
-    <w:lsdException w:name="Revision" w:unhideWhenUsed="0"/>
-    <w:lsdException w:name="List Paragraph" w:semiHidden="0" w:uiPriority="34" w:unhideWhenUsed="0" w:qFormat="1"/>
-    <w:lsdException w:name="Quote" w:semiHidden="0" w:uiPriority="29" w:unhideWhenUsed="0" w:qFormat="1"/>
-    <w:lsdException w:name="Intense Quote" w:semiHidden="0" w:uiPriority="30" w:unhideWhenUsed="0" w:qFormat="1"/>
-    <w:lsdException w:name="Medium List 2 Accent 1" w:semiHidden="0" w:uiPriority="66" w:unhideWhenUsed="0"/>
-    <w:lsdException w:name="Medium Grid 1 Accent 1" w:semiHidden="0" w:uiPriority="67" w:unhideWhenUsed="0"/>
-    <w:lsdException w:name="Medium Grid 2 Accent 1" w:semiHidden="0" w:uiPriority="68" w:unhideWhenUsed="0"/>
-    <w:lsdException w:name="Medium Grid 3 Accent 1" w:semiHidden="0" w:uiPriority="69" w:unhideWhenUsed="0"/>
-    <w:lsdException w:name="Dark List Accent 1" w:semiHidden="0" w:uiPriority="70" w:unhideWhenUsed="0"/>
-    <w:lsdException w:name="Colorful Shading Accent 1" w:semiHidden="0" w:uiPriority="71" w:unhideWhenUsed="0"/>
-    <w:lsdException w:name="Colorful List Accent 1" w:semiHidden="0" w:uiPriority="72" w:unhideWhenUsed="0"/>
-    <w:lsdException w:name="Colorful Grid Accent 1" w:semiHidden="0" w:uiPriority="73" w:unhideWhenUsed="0"/>
-    <w:lsdException w:name="Light Shading Accent 2" w:semiHidden="0" w:uiPriority="60" w:unhideWhenUsed="0"/>
-    <w:lsdException w:name="Light List Accent 2" w:semiHidden="0" w:uiPriority="61" w:unhideWhenUsed="0"/>
-    <w:lsdException w:name="Light Grid Accent 2" w:semiHidden="0" w:uiPriority="62" w:unhideWhenUsed="0"/>
-    <w:lsdException w:name="Medium Shading 1 Accent 2" w:semiHidden="0" w:uiPriority="63" w:unhideWhenUsed="0"/>
-    <w:lsdException w:name="Medium Shading 2 Accent 2" w:semiHidden="0" w:uiPriority="64" w:unhideWhenUsed="0"/>
-    <w:lsdException w:name="Medium List 1 Accent 2" w:semiHidden="0" w:uiPriority="65" w:unhideWhenUsed="0"/>
-    <w:lsdException w:name="Medium List 2 Accent 2" w:semiHidden="0" w:uiPriority="66" w:unhideWhenUsed="0"/>
-    <w:lsdException w:name="Medium Grid 1 Accent 2" w:semiHidden="0" w:uiPriority="67" w:unhideWhenUsed="0"/>
-    <w:lsdException w:name="Medium Grid 2 Accent 2" w:semiHidden="0" w:uiPriority="68" w:unhideWhenUsed="0"/>
-    <w:lsdException w:name="Medium Grid 3 Accent 2" w:semiHidden="0" w:uiPriority="69" w:unhideWhenUsed="0"/>
-    <w:lsdException w:name="Dark List Accent 2" w:semiHidden="0" w:uiPriority="70" w:unhideWhenUsed="0"/>
-    <w:lsdException w:name="Colorful Shading Accent 2" w:semiHidden="0" w:uiPriority="71" w:unhideWhenUsed="0"/>
-    <w:lsdException w:name="Colorful List Accent 2" w:semiHidden="0" w:uiPriority="72" w:unhideWhenUsed="0"/>
-    <w:lsdException w:name="Colorful Grid Accent 2" w:semiHidden="0" w:uiPriority="73" w:unhideWhenUsed="0"/>
-    <w:lsdException w:name="Light Shading Accent 3" w:semiHidden="0" w:uiPriority="60" w:unhideWhenUsed="0"/>
-    <w:lsdException w:name="Light List Accent 3" w:semiHidden="0" w:uiPriority="61" w:unhideWhenUsed="0"/>
-    <w:lsdException w:name="Light Grid Accent 3" w:semiHidden="0" w:uiPriority="62" w:unhideWhenUsed="0"/>
-    <w:lsdException w:name="Medium Shading 1 Accent 3" w:semiHidden="0" w:uiPriority="63" w:unhideWhenUsed="0"/>
-    <w:lsdException w:name="Medium Shading 2 Accent 3" w:semiHidden="0" w:uiPriority="64" w:unhideWhenUsed="0"/>
-    <w:lsdException w:name="Medium List 1 Accent 3" w:semiHidden="0" w:uiPriority="65" w:unhideWhenUsed="0"/>
-    <w:lsdException w:name="Medium List 2 Accent 3" w:semiHidden="0" w:uiPriority="66" w:unhideWhenUsed="0"/>
-    <w:lsdException w:name="Medium Grid 1 Accent 3" w:semiHidden="0" w:uiPriority="67" w:unhideWhenUsed="0"/>
-    <w:lsdException w:name="Medium Grid 2 Accent 3" w:semiHidden="0" w:uiPriority="68" w:unhideWhenUsed="0"/>
-    <w:lsdException w:name="Medium Grid 3 Accent 3" w:semiHidden="0" w:uiPriority="69" w:unhideWhenUsed="0"/>
-    <w:lsdException w:name="Dark List Accent 3" w:semiHidden="0" w:uiPriority="70" w:unhideWhenUsed="0"/>
-    <w:lsdException w:name="Colorful Shading Accent 3" w:semiHidden="0" w:uiPriority="71" w:unhideWhenUsed="0"/>
-    <w:lsdException w:name="Colorful List Accent 3" w:semiHidden="0" w:uiPriority="72" w:unhideWhenUsed="0"/>
-    <w:lsdException w:name="Colorful Grid Accent 3" w:semiHidden="0" w:uiPriority="73" w:unhideWhenUsed="0"/>
-    <w:lsdException w:name="Light Shading Accent 4" w:semiHidden="0" w:uiPriority="60" w:unhideWhenUsed="0"/>
-    <w:lsdException w:name="Light List Accent 4" w:semiHidden="0" w:uiPriority="61" w:unhideWhenUsed="0"/>
-    <w:lsdException w:name="Light Grid Accent 4" w:semiHidden="0" w:uiPriority="62" w:unhideWhenUsed="0"/>
-    <w:lsdException w:name="Medium Shading 1 Accent 4" w:semiHidden="0" w:uiPriority="63" w:unhideWhenUsed="0"/>
-    <w:lsdException w:name="Medium Shading 2 Accent 4" w:semiHidden="0" w:uiPriority="64" w:unhideWhenUsed="0"/>
-    <w:lsdException w:name="Medium List 1 Accent 4" w:semiHidden="0" w:uiPriority="65" w:unhideWhenUsed="0"/>
-    <w:lsdException w:name="Medium List 2 Accent 4" w:semiHidden="0" w:uiPriority="66" w:unhideWhenUsed="0"/>
-    <w:lsdException w:name="Medium Grid 1 Accent 4" w:semiHidden="0" w:uiPriority="67" w:unhideWhenUsed="0"/>
-    <w:lsdException w:name="Medium Grid 2 Accent 4" w:semiHidden="0" w:uiPriority="68" w:unhideWhenUsed="0"/>
-    <w:lsdException w:name="Medium Grid 3 Accent 4" w:semiHidden="0" w:uiPriority="69" w:unhideWhenUsed="0"/>
-    <w:lsdException w:name="Dark List Accent 4" w:semiHidden="0" w:uiPriority="70" w:unhideWhenUsed="0"/>
-    <w:lsdException w:name="Colorful Shading Accent 4" w:semiHidden="0" w:uiPriority="71" w:unhideWhenUsed="0"/>
-    <w:lsdException w:name="Colorful List Accent 4" w:semiHidden="0" w:uiPriority="72" w:unhideWhenUsed="0"/>
-    <w:lsdException w:name="Colorful Grid Accent 4" w:semiHidden="0" w:uiPriority="73" w:unhideWhenUsed="0"/>
-    <w:lsdException w:name="Light Shading Accent 5" w:semiHidden="0" w:uiPriority="60" w:unhideWhenUsed="0"/>
-    <w:lsdException w:name="Light List Accent 5" w:semiHidden="0" w:uiPriority="61" w:unhideWhenUsed="0"/>
-    <w:lsdException w:name="Light Grid Accent 5" w:semiHidden="0" w:uiPriority="62" w:unhideWhenUsed="0"/>
-    <w:lsdException w:name="Medium Shading 1 Accent 5" w:semiHidden="0" w:uiPriority="63" w:unhideWhenUsed="0"/>
-    <w:lsdException w:name="Medium Shading 2 Accent 5" w:semiHidden="0" w:uiPriority="64" w:unhideWhenUsed="0"/>
-    <w:lsdException w:name="Medium List 1 Accent 5" w:semiHidden="0" w:uiPriority="65" w:unhideWhenUsed="0"/>
-    <w:lsdException w:name="Medium List 2 Accent 5" w:semiHidden="0" w:uiPriority="66" w:unhideWhenUsed="0"/>
-    <w:lsdException w:name="Medium Grid 1 Accent 5" w:semiHidden="0" w:uiPriority="67" w:unhideWhenUsed="0"/>
-    <w:lsdException w:name="Medium Grid 2 Accent 5" w:semiHidden="0" w:uiPriority="68" w:unhideWhenUsed="0"/>
-    <w:lsdException w:name="Medium Grid 3 Accent 5" w:semiHidden="0" w:uiPriority="69" w:unhideWhenUsed="0"/>
-    <w:lsdException w:name="Dark List Accent 5" w:semiHidden="0" w:uiPriority="70" w:unhideWhenUsed="0"/>
-    <w:lsdException w:name="Colorful Shading Accent 5" w:semiHidden="0" w:uiPriority="71" w:unhideWhenUsed="0"/>
-    <w:lsdException w:name="Colorful List Accent 5" w:semiHidden="0" w:uiPriority="72" w:unhideWhenUsed="0"/>
-    <w:lsdException w:name="Colorful Grid Accent 5" w:semiHidden="0" w:uiPriority="73" w:unhideWhenUsed="0"/>
-    <w:lsdException w:name="Light Shading Accent 6" w:semiHidden="0" w:uiPriority="60" w:unhideWhenUsed="0"/>
-    <w:lsdException w:name="Light List Accent 6" w:semiHidden="0" w:uiPriority="61" w:unhideWhenUsed="0"/>
-    <w:lsdException w:name="Light Grid Accent 6" w:semiHidden="0" w:uiPriority="62" w:unhideWhenUsed="0"/>
-    <w:lsdException w:name="Medium Shading 1 Accent 6" w:semiHidden="0" w:uiPriority="63" w:unhideWhenUsed="0"/>
-    <w:lsdException w:name="Medium Shading 2 Accent 6" w:semiHidden="0" w:uiPriority="64" w:unhideWhenUsed="0"/>
-    <w:lsdException w:name="Medium List 1 Accent 6" w:semiHidden="0" w:uiPriority="65" w:unhideWhenUsed="0"/>
-    <w:lsdException w:name="Medium List 2 Accent 6" w:semiHidden="0" w:uiPriority="66" w:unhideWhenUsed="0"/>
-    <w:lsdException w:name="Medium Grid 1 Accent 6" w:semiHidden="0" w:uiPriority="67" w:unhideWhenUsed="0"/>
-    <w:lsdException w:name="Medium Grid 2 Accent 6" w:semiHidden="0" w:uiPriority="68" w:unhideWhenUsed="0"/>
-    <w:lsdException w:name="Medium Grid 3 Accent 6" w:semiHidden="0" w:uiPriority="69" w:unhideWhenUsed="0"/>
-    <w:lsdException w:name="Dark List Accent 6" w:semiHidden="0" w:uiPriority="70" w:unhideWhenUsed="0"/>
-    <w:lsdException w:name="Colorful Shading Accent 6" w:semiHidden="0" w:uiPriority="71" w:unhideWhenUsed="0"/>
-    <w:lsdException w:name="Colorful List Accent 6" w:semiHidden="0" w:uiPriority="72" w:unhideWhenUsed="0"/>
-    <w:lsdException w:name="Colorful Grid Accent 6" w:semiHidden="0" w:uiPriority="73" w:unhideWhenUsed="0"/>
-    <w:lsdException w:name="Subtle Emphasis" w:semiHidden="0" w:uiPriority="19" w:unhideWhenUsed="0" w:qFormat="1"/>
-    <w:lsdException w:name="Intense Emphasis" w:semiHidden="0" w:uiPriority="21" w:unhideWhenUsed="0" w:qFormat="1"/>
-    <w:lsdException w:name="Subtle Reference" w:semiHidden="0" w:uiPriority="31" w:unhideWhenUsed="0" w:qFormat="1"/>
-    <w:lsdException w:name="Intense Reference" w:semiHidden="0" w:uiPriority="32" w:unhideWhenUsed="0" w:qFormat="1"/>
-    <w:lsdException w:name="Book Title" w:semiHidden="0" w:uiPriority="33" w:unhideWhenUsed="0" w:qFormat="1"/>
-    <w:lsdException w:name="Bibliography" w:uiPriority="37"/>
-    <w:lsdException w:name="TOC Heading" w:uiPriority="39" w:qFormat="1"/>
+  <w:latentStyles w:defLockedState="0" w:defUIPriority="99" w:defSemiHidden="0" w:defUnhideWhenUsed="0" w:defQFormat="0" w:count="371">
+    <w:lsdException w:name="Normal" w:uiPriority="0" w:qFormat="1"/>
+    <w:lsdException w:name="heading 1" w:uiPriority="9" w:qFormat="1"/>
+    <w:lsdException w:name="heading 2" w:semiHidden="1" w:uiPriority="9" w:unhideWhenUsed="1" w:qFormat="1"/>
+    <w:lsdException w:name="heading 3" w:semiHidden="1" w:uiPriority="9" w:unhideWhenUsed="1" w:qFormat="1"/>
+    <w:lsdException w:name="heading 4" w:semiHidden="1" w:uiPriority="9" w:unhideWhenUsed="1" w:qFormat="1"/>
+    <w:lsdException w:name="heading 5" w:semiHidden="1" w:uiPriority="9" w:unhideWhenUsed="1" w:qFormat="1"/>
+    <w:lsdException w:name="heading 6" w:semiHidden="1" w:uiPriority="9" w:unhideWhenUsed="1" w:qFormat="1"/>
+    <w:lsdException w:name="heading 7" w:semiHidden="1" w:uiPriority="9" w:unhideWhenUsed="1" w:qFormat="1"/>
+    <w:lsdException w:name="heading 8" w:semiHidden="1" w:uiPriority="9" w:unhideWhenUsed="1" w:qFormat="1"/>
+    <w:lsdException w:name="heading 9" w:semiHidden="1" w:uiPriority="9" w:unhideWhenUsed="1" w:qFormat="1"/>
+    <w:lsdException w:name="index 1" w:semiHidden="1" w:unhideWhenUsed="1"/>
+    <w:lsdException w:name="index 2" w:semiHidden="1" w:unhideWhenUsed="1"/>
+    <w:lsdException w:name="index 3" w:semiHidden="1" w:unhideWhenUsed="1"/>
+    <w:lsdException w:name="index 4" w:semiHidden="1" w:unhideWhenUsed="1"/>
+    <w:lsdException w:name="index 5" w:semiHidden="1" w:unhideWhenUsed="1"/>
+    <w:lsdException w:name="index 6" w:semiHidden="1" w:unhideWhenUsed="1"/>
+    <w:lsdException w:name="index 7" w:semiHidden="1" w:unhideWhenUsed="1"/>
+    <w:lsdException w:name="index 8" w:semiHidden="1" w:unhideWhenUsed="1"/>
+    <w:lsdException w:name="index 9" w:semiHidden="1" w:unhideWhenUsed="1"/>
+    <w:lsdException w:name="toc 1" w:semiHidden="1" w:uiPriority="39" w:unhideWhenUsed="1"/>
+    <w:lsdException w:name="toc 2" w:semiHidden="1" w:uiPriority="39" w:unhideWhenUsed="1"/>
+    <w:lsdException w:name="toc 3" w:semiHidden="1" w:uiPriority="39" w:unhideWhenUsed="1"/>
+    <w:lsdException w:name="toc 4" w:semiHidden="1" w:uiPriority="39" w:unhideWhenUsed="1"/>
+    <w:lsdException w:name="toc 5" w:semiHidden="1" w:uiPriority="39" w:unhideWhenUsed="1"/>
+    <w:lsdException w:name="toc 6" w:semiHidden="1" w:uiPriority="39" w:unhideWhenUsed="1"/>
+    <w:lsdException w:name="toc 7" w:semiHidden="1" w:uiPriority="39" w:unhideWhenUsed="1"/>
+    <w:lsdException w:name="toc 8" w:semiHidden="1" w:uiPriority="39" w:unhideWhenUsed="1"/>
+    <w:lsdException w:name="toc 9" w:semiHidden="1" w:uiPriority="39" w:unhideWhenUsed="1"/>
+    <w:lsdException w:name="Normal Indent" w:semiHidden="1" w:unhideWhenUsed="1"/>
+    <w:lsdException w:name="footnote text" w:semiHidden="1" w:unhideWhenUsed="1"/>
+    <w:lsdException w:name="annotation text" w:semiHidden="1" w:unhideWhenUsed="1"/>
+    <w:lsdException w:name="header" w:semiHidden="1" w:unhideWhenUsed="1"/>
+    <w:lsdException w:name="footer" w:semiHidden="1" w:unhideWhenUsed="1"/>
+    <w:lsdException w:name="index heading" w:semiHidden="1" w:unhideWhenUsed="1"/>
+    <w:lsdException w:name="caption" w:semiHidden="1" w:uiPriority="35" w:unhideWhenUsed="1" w:qFormat="1"/>
+    <w:lsdException w:name="table of figures" w:semiHidden="1" w:unhideWhenUsed="1"/>
+    <w:lsdException w:name="envelope address" w:semiHidden="1" w:unhideWhenUsed="1"/>
+    <w:lsdException w:name="envelope return" w:semiHidden="1" w:unhideWhenUsed="1"/>
+    <w:lsdException w:name="footnote reference" w:semiHidden="1" w:unhideWhenUsed="1"/>
+    <w:lsdException w:name="annotation reference" w:semiHidden="1" w:unhideWhenUsed="1"/>
+    <w:lsdException w:name="line number" w:semiHidden="1" w:unhideWhenUsed="1"/>
+    <w:lsdException w:name="page number" w:semiHidden="1" w:unhideWhenUsed="1"/>
+    <w:lsdException w:name="endnote reference" w:semiHidden="1" w:unhideWhenUsed="1"/>
+    <w:lsdException w:name="endnote text" w:semiHidden="1" w:unhideWhenUsed="1"/>
+    <w:lsdException w:name="table of authorities" w:semiHidden="1" w:unhideWhenUsed="1"/>
+    <w:lsdException w:name="macro" w:semiHidden="1" w:unhideWhenUsed="1"/>
+    <w:lsdException w:name="toa heading" w:semiHidden="1" w:unhideWhenUsed="1"/>
+    <w:lsdException w:name="List" w:semiHidden="1" w:unhideWhenUsed="1"/>
+    <w:lsdException w:name="List Bullet" w:semiHidden="1" w:unhideWhenUsed="1"/>
+    <w:lsdException w:name="List Number" w:semiHidden="1" w:unhideWhenUsed="1"/>
+    <w:lsdException w:name="List 2" w:semiHidden="1" w:unhideWhenUsed="1"/>
+    <w:lsdException w:name="List 3" w:semiHidden="1" w:unhideWhenUsed="1"/>
+    <w:lsdException w:name="List 4" w:semiHidden="1" w:unhideWhenUsed="1"/>
+    <w:lsdException w:name="List 5" w:semiHidden="1" w:unhideWhenUsed="1"/>
+    <w:lsdException w:name="List Bullet 2" w:semiHidden="1" w:unhideWhenUsed="1"/>
+    <w:lsdException w:name="List Bullet 3" w:semiHidden="1" w:unhideWhenUsed="1"/>
+    <w:lsdException w:name="List Bullet 4" w:semiHidden="1" w:unhideWhenUsed="1"/>
+    <w:lsdException w:name="List Bullet 5" w:semiHidden="1" w:unhideWhenUsed="1"/>
+    <w:lsdException w:name="List Number 2" w:semiHidden="1" w:unhideWhenUsed="1"/>
+    <w:lsdException w:name="List Number 3" w:semiHidden="1" w:unhideWhenUsed="1"/>
+    <w:lsdException w:name="List Number 4" w:semiHidden="1" w:unhideWhenUsed="1"/>
+    <w:lsdException w:name="List Number 5" w:semiHidden="1" w:unhideWhenUsed="1"/>
+    <w:lsdException w:name="Title" w:uiPriority="10" w:qFormat="1"/>
+    <w:lsdException w:name="Closing" w:semiHidden="1" w:unhideWhenUsed="1"/>
+    <w:lsdException w:name="Signature" w:semiHidden="1" w:unhideWhenUsed="1"/>
+    <w:lsdException w:name="Default Paragraph Font" w:semiHidden="1" w:uiPriority="1" w:unhideWhenUsed="1"/>
+    <w:lsdException w:name="Body Text" w:semiHidden="1" w:unhideWhenUsed="1"/>
+    <w:lsdException w:name="Body Text Indent" w:semiHidden="1" w:unhideWhenUsed="1"/>
+    <w:lsdException w:name="List Continue" w:semiHidden="1" w:unhideWhenUsed="1"/>
+    <w:lsdException w:name="List Continue 2" w:semiHidden="1" w:unhideWhenUsed="1"/>
+    <w:lsdException w:name="List Continue 3" w:semiHidden="1" w:unhideWhenUsed="1"/>
+    <w:lsdException w:name="List Continue 4" w:semiHidden="1" w:unhideWhenUsed="1"/>
+    <w:lsdException w:name="List Continue 5" w:semiHidden="1" w:unhideWhenUsed="1"/>
+    <w:lsdException w:name="Message Header" w:semiHidden="1" w:unhideWhenUsed="1"/>
+    <w:lsdException w:name="Subtitle" w:uiPriority="11" w:qFormat="1"/>
+    <w:lsdException w:name="Salutation" w:semiHidden="1" w:unhideWhenUsed="1"/>
+    <w:lsdException w:name="Date" w:semiHidden="1" w:unhideWhenUsed="1"/>
+    <w:lsdException w:name="Body Text First Indent" w:semiHidden="1" w:unhideWhenUsed="1"/>
+    <w:lsdException w:name="Body Text First Indent 2" w:semiHidden="1" w:unhideWhenUsed="1"/>
+    <w:lsdException w:name="Note Heading" w:semiHidden="1" w:unhideWhenUsed="1"/>
+    <w:lsdException w:name="Body Text 2" w:semiHidden="1" w:unhideWhenUsed="1"/>
+    <w:lsdException w:name="Body Text 3" w:semiHidden="1" w:unhideWhenUsed="1"/>
+    <w:lsdException w:name="Body Text Indent 2" w:semiHidden="1" w:unhideWhenUsed="1"/>
+    <w:lsdException w:name="Body Text Indent 3" w:semiHidden="1" w:unhideWhenUsed="1"/>
+    <w:lsdException w:name="Block Text" w:semiHidden="1" w:unhideWhenUsed="1"/>
+    <w:lsdException w:name="Hyperlink" w:semiHidden="1" w:unhideWhenUsed="1"/>
+    <w:lsdException w:name="FollowedHyperlink" w:semiHidden="1" w:unhideWhenUsed="1"/>
+    <w:lsdException w:name="Strong" w:uiPriority="22" w:qFormat="1"/>
+    <w:lsdException w:name="Emphasis" w:uiPriority="20" w:qFormat="1"/>
+    <w:lsdException w:name="Document Map" w:semiHidden="1" w:unhideWhenUsed="1"/>
+    <w:lsdException w:name="Plain Text" w:semiHidden="1" w:unhideWhenUsed="1"/>
+    <w:lsdException w:name="E-mail Signature" w:semiHidden="1" w:unhideWhenUsed="1"/>
+    <w:lsdException w:name="HTML Top of Form" w:semiHidden="1" w:unhideWhenUsed="1"/>
+    <w:lsdException w:name="HTML Bottom of Form" w:semiHidden="1" w:unhideWhenUsed="1"/>
+    <w:lsdException w:name="Normal (Web)" w:semiHidden="1" w:unhideWhenUsed="1"/>
+    <w:lsdException w:name="HTML Acronym" w:semiHidden="1" w:unhideWhenUsed="1"/>
+    <w:lsdException w:name="HTML Address" w:semiHidden="1" w:unhideWhenUsed="1"/>
+    <w:lsdException w:name="HTML Cite" w:semiHidden="1" w:unhideWhenUsed="1"/>
+    <w:lsdException w:name="HTML Code" w:semiHidden="1" w:unhideWhenUsed="1"/>
+    <w:lsdException w:name="HTML Definition" w:semiHidden="1" w:unhideWhenUsed="1"/>
+    <w:lsdException w:name="HTML Keyboard" w:semiHidden="1" w:unhideWhenUsed="1"/>
+    <w:lsdException w:name="HTML Preformatted" w:semiHidden="1" w:unhideWhenUsed="1"/>
+    <w:lsdException w:name="HTML Sample" w:semiHidden="1" w:unhideWhenUsed="1"/>
+    <w:lsdException w:name="HTML Typewriter" w:semiHidden="1" w:unhideWhenUsed="1"/>
+    <w:lsdException w:name="HTML Variable" w:semiHidden="1" w:unhideWhenUsed="1"/>
+    <w:lsdException w:name="Normal Table" w:semiHidden="1" w:unhideWhenUsed="1"/>
+    <w:lsdException w:name="annotation subject" w:semiHidden="1" w:unhideWhenUsed="1"/>
+    <w:lsdException w:name="No List" w:semiHidden="1" w:unhideWhenUsed="1"/>
+    <w:lsdException w:name="Outline List 1" w:semiHidden="1" w:unhideWhenUsed="1"/>
+    <w:lsdException w:name="Outline List 2" w:semiHidden="1" w:unhideWhenUsed="1"/>
+    <w:lsdException w:name="Outline List 3" w:semiHidden="1" w:unhideWhenUsed="1"/>
+    <w:lsdException w:name="Table Simple 1" w:semiHidden="1" w:unhideWhenUsed="1"/>
+    <w:lsdException w:name="Table Simple 2" w:semiHidden="1" w:unhideWhenUsed="1"/>
+    <w:lsdException w:name="Table Simple 3" w:semiHidden="1" w:unhideWhenUsed="1"/>
+    <w:lsdException w:name="Table Classic 1" w:semiHidden="1" w:unhideWhenUsed="1"/>
+    <w:lsdException w:name="Table Classic 2" w:semiHidden="1" w:unhideWhenUsed="1"/>
+    <w:lsdException w:name="Table Classic 3" w:semiHidden="1" w:unhideWhenUsed="1"/>
+    <w:lsdException w:name="Table Classic 4" w:semiHidden="1" w:unhideWhenUsed="1"/>
+    <w:lsdException w:name="Table Colorful 1" w:semiHidden="1" w:unhideWhenUsed="1"/>
+    <w:lsdException w:name="Table Colorful 2" w:semiHidden="1" w:unhideWhenUsed="1"/>
+    <w:lsdException w:name="Table Colorful 3" w:semiHidden="1" w:unhideWhenUsed="1"/>
+    <w:lsdException w:name="Table Columns 1" w:semiHidden="1" w:unhideWhenUsed="1"/>
+    <w:lsdException w:name="Table Columns 2" w:semiHidden="1" w:unhideWhenUsed="1"/>
+    <w:lsdException w:name="Table Columns 3" w:semiHidden="1" w:unhideWhenUsed="1"/>
+    <w:lsdException w:name="Table Columns 4" w:semiHidden="1" w:unhideWhenUsed="1"/>
+    <w:lsdException w:name="Table Columns 5" w:semiHidden="1" w:unhideWhenUsed="1"/>
+    <w:lsdException w:name="Table Grid 1" w:semiHidden="1" w:unhideWhenUsed="1"/>
+    <w:lsdException w:name="Table Grid 2" w:semiHidden="1" w:unhideWhenUsed="1"/>
+    <w:lsdException w:name="Table Grid 3" w:semiHidden="1" w:unhideWhenUsed="1"/>
+    <w:lsdException w:name="Table Grid 4" w:semiHidden="1" w:unhideWhenUsed="1"/>
+    <w:lsdException w:name="Table Grid 5" w:semiHidden="1" w:unhideWhenUsed="1"/>
+    <w:lsdException w:name="Table Grid 6" w:semiHidden="1" w:unhideWhenUsed="1"/>
+    <w:lsdException w:name="Table Grid 7" w:semiHidden="1" w:unhideWhenUsed="1"/>
+    <w:lsdException w:name="Table Grid 8" w:semiHidden="1" w:unhideWhenUsed="1"/>
+    <w:lsdException w:name="Table List 1" w:semiHidden="1" w:unhideWhenUsed="1"/>
+    <w:lsdException w:name="Table List 2" w:semiHidden="1" w:unhideWhenUsed="1"/>
+    <w:lsdException w:name="Table List 3" w:semiHidden="1" w:unhideWhenUsed="1"/>
+    <w:lsdException w:name="Table List 4" w:semiHidden="1" w:unhideWhenUsed="1"/>
+    <w:lsdException w:name="Table List 5" w:semiHidden="1" w:unhideWhenUsed="1"/>
+    <w:lsdException w:name="Table List 6" w:semiHidden="1" w:unhideWhenUsed="1"/>
+    <w:lsdException w:name="Table List 7" w:semiHidden="1" w:unhideWhenUsed="1"/>
+    <w:lsdException w:name="Table List 8" w:semiHidden="1" w:unhideWhenUsed="1"/>
+    <w:lsdException w:name="Table 3D effects 1" w:semiHidden="1" w:unhideWhenUsed="1"/>
+    <w:lsdException w:name="Table 3D effects 2" w:semiHidden="1" w:unhideWhenUsed="1"/>
+    <w:lsdException w:name="Table 3D effects 3" w:semiHidden="1" w:unhideWhenUsed="1"/>
+    <w:lsdException w:name="Table Contemporary" w:semiHidden="1" w:unhideWhenUsed="1"/>
+    <w:lsdException w:name="Table Elegant" w:semiHidden="1" w:unhideWhenUsed="1"/>
+    <w:lsdException w:name="Table Professional" w:semiHidden="1" w:unhideWhenUsed="1"/>
+    <w:lsdException w:name="Table Subtle 1" w:semiHidden="1" w:unhideWhenUsed="1"/>
+    <w:lsdException w:name="Table Subtle 2" w:semiHidden="1" w:unhideWhenUsed="1"/>
+    <w:lsdException w:name="Table Web 1" w:semiHidden="1" w:unhideWhenUsed="1"/>
+    <w:lsdException w:name="Table Web 2" w:semiHidden="1" w:unhideWhenUsed="1"/>
+    <w:lsdException w:name="Table Web 3" w:semiHidden="1" w:unhideWhenUsed="1"/>
+    <w:lsdException w:name="Balloon Text" w:semiHidden="1" w:unhideWhenUsed="1"/>
+    <w:lsdException w:name="Table Grid" w:uiPriority="59"/>
+    <w:lsdException w:name="Table Theme" w:semiHidden="1" w:unhideWhenUsed="1"/>
+    <w:lsdException w:name="Placeholder Text" w:semiHidden="1"/>
+    <w:lsdException w:name="No Spacing" w:uiPriority="1" w:qFormat="1"/>
+    <w:lsdException w:name="Light Shading" w:uiPriority="60"/>
+    <w:lsdException w:name="Light List" w:uiPriority="61"/>
+    <w:lsdException w:name="Light Grid" w:uiPriority="62"/>
+    <w:lsdException w:name="Medium Shading 1" w:uiPriority="63"/>
+    <w:lsdException w:name="Medium Shading 2" w:uiPriority="64"/>
+    <w:lsdException w:name="Medium List 1" w:uiPriority="65"/>
+    <w:lsdException w:name="Medium List 2" w:uiPriority="66"/>
+    <w:lsdException w:name="Medium Grid 1" w:uiPriority="67"/>
+    <w:lsdException w:name="Medium Grid 2" w:uiPriority="68"/>
+    <w:lsdException w:name="Medium Grid 3" w:uiPriority="69"/>
+    <w:lsdException w:name="Dark List" w:uiPriority="70"/>
+    <w:lsdException w:name="Colorful Shading" w:uiPriority="71"/>
+    <w:lsdException w:name="Colorful List" w:uiPriority="72"/>
+    <w:lsdException w:name="Colorful Grid" w:uiPriority="73"/>
+    <w:lsdException w:name="Light Shading Accent 1" w:uiPriority="60"/>
+    <w:lsdException w:name="Light List Accent 1" w:uiPriority="61"/>
+    <w:lsdException w:name="Light Grid Accent 1" w:uiPriority="62"/>
+    <w:lsdException w:name="Medium Shading 1 Accent 1" w:uiPriority="63"/>
+    <w:lsdException w:name="Medium Shading 2 Accent 1" w:uiPriority="64"/>
+    <w:lsdException w:name="Medium List 1 Accent 1" w:uiPriority="65"/>
+    <w:lsdException w:name="Revision" w:semiHidden="1"/>
+    <w:lsdException w:name="List Paragraph" w:uiPriority="34" w:qFormat="1"/>
+    <w:lsdException w:name="Quote" w:uiPriority="29" w:qFormat="1"/>
+    <w:lsdException w:name="Intense Quote" w:uiPriority="30" w:qFormat="1"/>
+    <w:lsdException w:name="Medium List 2 Accent 1" w:uiPriority="66"/>
+    <w:lsdException w:name="Medium Grid 1 Accent 1" w:uiPriority="67"/>
+    <w:lsdException w:name="Medium Grid 2 Accent 1" w:uiPriority="68"/>
+    <w:lsdException w:name="Medium Grid 3 Accent 1" w:uiPriority="69"/>
+    <w:lsdException w:name="Dark List Accent 1" w:uiPriority="70"/>
+    <w:lsdException w:name="Colorful Shading Accent 1" w:uiPriority="71"/>
+    <w:lsdException w:name="Colorful List Accent 1" w:uiPriority="72"/>
+    <w:lsdException w:name="Colorful Grid Accent 1" w:uiPriority="73"/>
+    <w:lsdException w:name="Light Shading Accent 2" w:uiPriority="60"/>
+    <w:lsdException w:name="Light List Accent 2" w:uiPriority="61"/>
+    <w:lsdException w:name="Light Grid Accent 2" w:uiPriority="62"/>
+    <w:lsdException w:name="Medium Shading 1 Accent 2" w:uiPriority="63"/>
+    <w:lsdException w:name="Medium Shading 2 Accent 2" w:uiPriority="64"/>
+    <w:lsdException w:name="Medium List 1 Accent 2" w:uiPriority="65"/>
+    <w:lsdException w:name="Medium List 2 Accent 2" w:uiPriority="66"/>
+    <w:lsdException w:name="Medium Grid 1 Accent 2" w:uiPriority="67"/>
+    <w:lsdException w:name="Medium Grid 2 Accent 2" w:uiPriority="68"/>
+    <w:lsdException w:name="Medium Grid 3 Accent 2" w:uiPriority="69"/>
+    <w:lsdException w:name="Dark List Accent 2" w:uiPriority="70"/>
+    <w:lsdException w:name="Colorful Shading Accent 2" w:uiPriority="71"/>
+    <w:lsdException w:name="Colorful List Accent 2" w:uiPriority="72"/>
+    <w:lsdException w:name="Colorful Grid Accent 2" w:uiPriority="73"/>
+    <w:lsdException w:name="Light Shading Accent 3" w:uiPriority="60"/>
+    <w:lsdException w:name="Light List Accent 3" w:uiPriority="61"/>
+    <w:lsdException w:name="Light Grid Accent 3" w:uiPriority="62"/>
+    <w:lsdException w:name="Medium Shading 1 Accent 3" w:uiPriority="63"/>
+    <w:lsdException w:name="Medium Shading 2 Accent 3" w:uiPriority="64"/>
+    <w:lsdException w:name="Medium List 1 Accent 3" w:uiPriority="65"/>
+    <w:lsdException w:name="Medium List 2 Accent 3" w:uiPriority="66"/>
+    <w:lsdException w:name="Medium Grid 1 Accent 3" w:uiPriority="67"/>
+    <w:lsdException w:name="Medium Grid 2 Accent 3" w:uiPriority="68"/>
+    <w:lsdException w:name="Medium Grid 3 Accent 3" w:uiPriority="69"/>
+    <w:lsdException w:name="Dark List Accent 3" w:uiPriority="70"/>
+    <w:lsdException w:name="Colorful Shading Accent 3" w:uiPriority="71"/>
+    <w:lsdException w:name="Colorful List Accent 3" w:uiPriority="72"/>
+    <w:lsdException w:name="Colorful Grid Accent 3" w:uiPriority="73"/>
+    <w:lsdException w:name="Light Shading Accent 4" w:uiPriority="60"/>
+    <w:lsdException w:name="Light List Accent 4" w:uiPriority="61"/>
+    <w:lsdException w:name="Light Grid Accent 4" w:uiPriority="62"/>
+    <w:lsdException w:name="Medium Shading 1 Accent 4" w:uiPriority="63"/>
+    <w:lsdException w:name="Medium Shading 2 Accent 4" w:uiPriority="64"/>
+    <w:lsdException w:name="Medium List 1 Accent 4" w:uiPriority="65"/>
+    <w:lsdException w:name="Medium List 2 Accent 4" w:uiPriority="66"/>
+    <w:lsdException w:name="Medium Grid 1 Accent 4" w:uiPriority="67"/>
+    <w:lsdException w:name="Medium Grid 2 Accent 4" w:uiPriority="68"/>
+    <w:lsdException w:name="Medium Grid 3 Accent 4" w:uiPriority="69"/>
+    <w:lsdException w:name="Dark List Accent 4" w:uiPriority="70"/>
+    <w:lsdException w:name="Colorful Shading Accent 4" w:uiPriority="71"/>
+    <w:lsdException w:name="Colorful List Accent 4" w:uiPriority="72"/>
+    <w:lsdException w:name="Colorful Grid Accent 4" w:uiPriority="73"/>
+    <w:lsdException w:name="Light Shading Accent 5" w:uiPriority="60"/>
+    <w:lsdException w:name="Light List Accent 5" w:uiPriority="61"/>
+    <w:lsdException w:name="Light Grid Accent 5" w:uiPriority="62"/>
+    <w:lsdException w:name="Medium Shading 1 Accent 5" w:uiPriority="63"/>
+    <w:lsdException w:name="Medium Shading 2 Accent 5" w:uiPriority="64"/>
+    <w:lsdException w:name="Medium List 1 Accent 5" w:uiPriority="65"/>
+    <w:lsdException w:name="Medium List 2 Accent 5" w:uiPriority="66"/>
+    <w:lsdException w:name="Medium Grid 1 Accent 5" w:uiPriority="67"/>
+    <w:lsdException w:name="Medium Grid 2 Accent 5" w:uiPriority="68"/>
+    <w:lsdException w:name="Medium Grid 3 Accent 5" w:uiPriority="69"/>
+    <w:lsdException w:name="Dark List Accent 5" w:uiPriority="70"/>
+    <w:lsdException w:name="Colorful Shading Accent 5" w:uiPriority="71"/>
+    <w:lsdException w:name="Colorful List Accent 5" w:uiPriority="72"/>
+    <w:lsdException w:name="Colorful Grid Accent 5" w:uiPriority="73"/>
+    <w:lsdException w:name="Light Shading Accent 6" w:uiPriority="60"/>
+    <w:lsdException w:name="Light List Accent 6" w:uiPriority="61"/>
+    <w:lsdException w:name="Light Grid Accent 6" w:uiPriority="62"/>
+    <w:lsdException w:name="Medium Shading 1 Accent 6" w:uiPriority="63"/>
+    <w:lsdException w:name="Medium Shading 2 Accent 6" w:uiPriority="64"/>
+    <w:lsdException w:name="Medium List 1 Accent 6" w:uiPriority="65"/>
+    <w:lsdException w:name="Medium List 2 Accent 6" w:uiPriority="66"/>
+    <w:lsdException w:name="Medium Grid 1 Accent 6" w:uiPriority="67"/>
+    <w:lsdException w:name="Medium Grid 2 Accent 6" w:uiPriority="68"/>
+    <w:lsdException w:name="Medium Grid 3 Accent 6" w:uiPriority="69"/>
+    <w:lsdException w:name="Dark List Accent 6" w:uiPriority="70"/>
+    <w:lsdException w:name="Colorful Shading Accent 6" w:uiPriority="71"/>
+    <w:lsdException w:name="Colorful List Accent 6" w:uiPriority="72"/>
+    <w:lsdException w:name="Colorful Grid Accent 6" w:uiPriority="73"/>
+    <w:lsdException w:name="Subtle Emphasis" w:uiPriority="19" w:qFormat="1"/>
+    <w:lsdException w:name="Intense Emphasis" w:uiPriority="21" w:qFormat="1"/>
+    <w:lsdException w:name="Subtle Reference" w:uiPriority="31" w:qFormat="1"/>
+    <w:lsdException w:name="Intense Reference" w:uiPriority="32" w:qFormat="1"/>
+    <w:lsdException w:name="Book Title" w:uiPriority="33" w:qFormat="1"/>
+    <w:lsdException w:name="Bibliography" w:semiHidden="1" w:uiPriority="37" w:unhideWhenUsed="1"/>
+    <w:lsdException w:name="TOC Heading" w:semiHidden="1" w:uiPriority="39" w:unhideWhenUsed="1" w:qFormat="1"/>
+    <w:lsdException w:name="Plain Table 1" w:uiPriority="41"/>
+    <w:lsdException w:name="Plain Table 2" w:uiPriority="42"/>
+    <w:lsdException w:name="Plain Table 3" w:uiPriority="43"/>
+    <w:lsdException w:name="Plain Table 4" w:uiPriority="44"/>
+    <w:lsdException w:name="Plain Table 5" w:uiPriority="45"/>
+    <w:lsdException w:name="Grid Table Light" w:uiPriority="40"/>
+    <w:lsdException w:name="Grid Table 1 Light" w:uiPriority="46"/>
+    <w:lsdException w:name="Grid Table 2" w:uiPriority="47"/>
+    <w:lsdException w:name="Grid Table 3" w:uiPriority="48"/>
+    <w:lsdException w:name="Grid Table 4" w:uiPriority="49"/>
+    <w:lsdException w:name="Grid Table 5 Dark" w:uiPriority="50"/>
+    <w:lsdException w:name="Grid Table 6 Colorful" w:uiPriority="51"/>
+    <w:lsdException w:name="Grid Table 7 Colorful" w:uiPriority="52"/>
+    <w:lsdException w:name="Grid Table 1 Light Accent 1" w:uiPriority="46"/>
+    <w:lsdException w:name="Grid Table 2 Accent 1" w:uiPriority="47"/>
+    <w:lsdException w:name="Grid Table 3 Accent 1" w:uiPriority="48"/>
+    <w:lsdException w:name="Grid Table 4 Accent 1" w:uiPriority="49"/>
+    <w:lsdException w:name="Grid Table 5 Dark Accent 1" w:uiPriority="50"/>
+    <w:lsdException w:name="Grid Table 6 Colorful Accent 1" w:uiPriority="51"/>
+    <w:lsdException w:name="Grid Table 7 Colorful Accent 1" w:uiPriority="52"/>
+    <w:lsdException w:name="Grid Table 1 Light Accent 2" w:uiPriority="46"/>
+    <w:lsdException w:name="Grid Table 2 Accent 2" w:uiPriority="47"/>
+    <w:lsdException w:name="Grid Table 3 Accent 2" w:uiPriority="48"/>
+    <w:lsdException w:name="Grid Table 4 Accent 2" w:uiPriority="49"/>
+    <w:lsdException w:name="Grid Table 5 Dark Accent 2" w:uiPriority="50"/>
+    <w:lsdException w:name="Grid Table 6 Colorful Accent 2" w:uiPriority="51"/>
+    <w:lsdException w:name="Grid Table 7 Colorful Accent 2" w:uiPriority="52"/>
+    <w:lsdException w:name="Grid Table 1 Light Accent 3" w:uiPriority="46"/>
+    <w:lsdException w:name="Grid Table 2 Accent 3" w:uiPriority="47"/>
+    <w:lsdException w:name="Grid Table 3 Accent 3" w:uiPriority="48"/>
+    <w:lsdException w:name="Grid Table 4 Accent 3" w:uiPriority="49"/>
+    <w:lsdException w:name="Grid Table 5 Dark Accent 3" w:uiPriority="50"/>
+    <w:lsdException w:name="Grid Table 6 Colorful Accent 3" w:uiPriority="51"/>
+    <w:lsdException w:name="Grid Table 7 Colorful Accent 3" w:uiPriority="52"/>
+    <w:lsdException w:name="Grid Table 1 Light Accent 4" w:uiPriority="46"/>
+    <w:lsdException w:name="Grid Table 2 Accent 4" w:uiPriority="47"/>
+    <w:lsdException w:name="Grid Table 3 Accent 4" w:uiPriority="48"/>
+    <w:lsdException w:name="Grid Table 4 Accent 4" w:uiPriority="49"/>
+    <w:lsdException w:name="Grid Table 5 Dark Accent 4" w:uiPriority="50"/>
+    <w:lsdException w:name="Grid Table 6 Colorful Accent 4" w:uiPriority="51"/>
+    <w:lsdException w:name="Grid Table 7 Colorful Accent 4" w:uiPriority="52"/>
+    <w:lsdException w:name="Grid Table 1 Light Accent 5" w:uiPriority="46"/>
+    <w:lsdException w:name="Grid Table 2 Accent 5" w:uiPriority="47"/>
+    <w:lsdException w:name="Grid Table 3 Accent 5" w:uiPriority="48"/>
+    <w:lsdException w:name="Grid Table 4 Accent 5" w:uiPriority="49"/>
+    <w:lsdException w:name="Grid Table 5 Dark Accent 5" w:uiPriority="50"/>
+    <w:lsdException w:name="Grid Table 6 Colorful Accent 5" w:uiPriority="51"/>
+    <w:lsdException w:name="Grid Table 7 Colorful Accent 5" w:uiPriority="52"/>
+    <w:lsdException w:name="Grid Table 1 Light Accent 6" w:uiPriority="46"/>
+    <w:lsdException w:name="Grid Table 2 Accent 6" w:uiPriority="47"/>
+    <w:lsdException w:name="Grid Table 3 Accent 6" w:uiPriority="48"/>
+    <w:lsdException w:name="Grid Table 4 Accent 6" w:uiPriority="49"/>
+    <w:lsdException w:name="Grid Table 5 Dark Accent 6" w:uiPriority="50"/>
+    <w:lsdException w:name="Grid Table 6 Colorful Accent 6" w:uiPriority="51"/>
+    <w:lsdException w:name="Grid Table 7 Colorful Accent 6" w:uiPriority="52"/>
+    <w:lsdException w:name="List Table 1 Light" w:uiPriority="46"/>
+    <w:lsdException w:name="List Table 2" w:uiPriority="47"/>
+    <w:lsdException w:name="List Table 3" w:uiPriority="48"/>
+    <w:lsdException w:name="List Table 4" w:uiPriority="49"/>
+    <w:lsdException w:name="List Table 5 Dark" w:uiPriority="50"/>
+    <w:lsdException w:name="List Table 6 Colorful" w:uiPriority="51"/>
+    <w:lsdException w:name="List Table 7 Colorful" w:uiPriority="52"/>
+    <w:lsdException w:name="List Table 1 Light Accent 1" w:uiPriority="46"/>
+    <w:lsdException w:name="List Table 2 Accent 1" w:uiPriority="47"/>
+    <w:lsdException w:name="List Table 3 Accent 1" w:uiPriority="48"/>
+    <w:lsdException w:name="List Table 4 Accent 1" w:uiPriority="49"/>
+    <w:lsdException w:name="List Table 5 Dark Accent 1" w:uiPriority="50"/>
+    <w:lsdException w:name="List Table 6 Colorful Accent 1" w:uiPriority="51"/>
+    <w:lsdException w:name="List Table 7 Colorful Accent 1" w:uiPriority="52"/>
+    <w:lsdException w:name="List Table 1 Light Accent 2" w:uiPriority="46"/>
+    <w:lsdException w:name="List Table 2 Accent 2" w:uiPriority="47"/>
+    <w:lsdException w:name="List Table 3 Accent 2" w:uiPriority="48"/>
+    <w:lsdException w:name="List Table 4 Accent 2" w:uiPriority="49"/>
+    <w:lsdException w:name="List Table 5 Dark Accent 2" w:uiPriority="50"/>
+    <w:lsdException w:name="List Table 6 Colorful Accent 2" w:uiPriority="51"/>
+    <w:lsdException w:name="List Table 7 Colorful Accent 2" w:uiPriority="52"/>
+    <w:lsdException w:name="List Table 1 Light Accent 3" w:uiPriority="46"/>
+    <w:lsdException w:name="List Table 2 Accent 3" w:uiPriority="47"/>
+    <w:lsdException w:name="List Table 3 Accent 3" w:uiPriority="48"/>
+    <w:lsdException w:name="List Table 4 Accent 3" w:uiPriority="49"/>
+    <w:lsdException w:name="List Table 5 Dark Accent 3" w:uiPriority="50"/>
+    <w:lsdException w:name="List Table 6 Colorful Accent 3" w:uiPriority="51"/>
+    <w:lsdException w:name="List Table 7 Colorful Accent 3" w:uiPriority="52"/>
+    <w:lsdException w:name="List Table 1 Light Accent 4" w:uiPriority="46"/>
+    <w:lsdException w:name="List Table 2 Accent 4" w:uiPriority="47"/>
+    <w:lsdException w:name="List Table 3 Accent 4" w:uiPriority="48"/>
+    <w:lsdException w:name="List Table 4 Accent 4" w:uiPriority="49"/>
+    <w:lsdException w:name="List Table 5 Dark Accent 4" w:uiPriority="50"/>
+    <w:lsdException w:name="List Table 6 Colorful Accent 4" w:uiPriority="51"/>
+    <w:lsdException w:name="List Table 7 Colorful Accent 4" w:uiPriority="52"/>
+    <w:lsdException w:name="List Table 1 Light Accent 5" w:uiPriority="46"/>
+    <w:lsdException w:name="List Table 2 Accent 5" w:uiPriority="47"/>
+    <w:lsdException w:name="List Table 3 Accent 5" w:uiPriority="48"/>
+    <w:lsdException w:name="List Table 4 Accent 5" w:uiPriority="49"/>
+    <w:lsdException w:name="List Table 5 Dark Accent 5" w:uiPriority="50"/>
+    <w:lsdException w:name="List Table 6 Colorful Accent 5" w:uiPriority="51"/>
+    <w:lsdException w:name="List Table 7 Colorful Accent 5" w:uiPriority="52"/>
+    <w:lsdException w:name="List Table 1 Light Accent 6" w:uiPriority="46"/>
+    <w:lsdException w:name="List Table 2 Accent 6" w:uiPriority="47"/>
+    <w:lsdException w:name="List Table 3 Accent 6" w:uiPriority="48"/>
+    <w:lsdException w:name="List Table 4 Accent 6" w:uiPriority="49"/>
+    <w:lsdException w:name="List Table 5 Dark Accent 6" w:uiPriority="50"/>
+    <w:lsdException w:name="List Table 6 Colorful Accent 6" w:uiPriority="51"/>
+    <w:lsdException w:name="List Table 7 Colorful Accent 6" w:uiPriority="52"/>
   </w:latentStyles>
   <w:style w:type="paragraph" w:default="1" w:styleId="Normal">
     <w:name w:val="Normal"/>
@@ -12564,7 +12021,7 @@
 </file>
 
 <file path=customXml/itemProps1.xml><?xml version="1.0" encoding="utf-8"?>
-<ds:datastoreItem xmlns:ds="http://schemas.openxmlformats.org/officeDocument/2006/customXml" ds:itemID="{2193B2D2-2443-4D87-B827-49812E4699BF}">
+<ds:datastoreItem xmlns:ds="http://schemas.openxmlformats.org/officeDocument/2006/customXml" ds:itemID="{B952636A-8F78-48D7-A738-37DAACE5FCC6}">
   <ds:schemaRefs>
     <ds:schemaRef ds:uri="http://schemas.openxmlformats.org/officeDocument/2006/bibliography"/>
   </ds:schemaRefs>

</xml_diff>